<commit_message>
Added material to 50_React
</commit_message>
<xml_diff>
--- a/50_React/Exercises.docx
+++ b/50_React/Exercises.docx
@@ -91,13 +91,7 @@
               <w:rPr>
                 <w:lang w:eastAsia="da-DK"/>
               </w:rPr>
-              <w:t>React</w:t>
-            </w:r>
-            <w:r>
-              <w:rPr>
-                <w:lang w:eastAsia="da-DK"/>
-              </w:rPr>
-              <w:t>.1</w:t>
+              <w:t>React.1</w:t>
             </w:r>
           </w:p>
           <w:p>
@@ -267,7 +261,18 @@
                 <w:szCs w:val="24"/>
                 <w:lang w:eastAsia="da-DK"/>
               </w:rPr>
-              <w:t>Implement a fairly simple React app, for presentation of a fixed number of data instances.</w:t>
+              <w:t xml:space="preserve">Get up-and-running with </w:t>
+            </w:r>
+            <w:r>
+              <w:rPr>
+                <w:rFonts w:ascii="Calibri" w:eastAsia="Times New Roman" w:hAnsi="Calibri" w:cs="Times New Roman"/>
+                <w:b/>
+                <w:color w:val="00000A"/>
+                <w:sz w:val="28"/>
+                <w:szCs w:val="24"/>
+                <w:lang w:eastAsia="da-DK"/>
+              </w:rPr>
+              <w:t>React</w:t>
             </w:r>
           </w:p>
           <w:p>
@@ -351,39 +356,69 @@
                 <w:szCs w:val="24"/>
                 <w:lang w:eastAsia="da-DK"/>
               </w:rPr>
-              <w:t xml:space="preserve">In the Data folder, you will find four image files and an </w:t>
-            </w:r>
-            <w:r>
-              <w:rPr>
-                <w:rFonts w:ascii="Calibri" w:eastAsia="Times New Roman" w:hAnsi="Calibri" w:cs="Times New Roman"/>
-                <w:b/>
-                <w:color w:val="00000A"/>
-                <w:sz w:val="24"/>
-                <w:szCs w:val="24"/>
-                <w:lang w:eastAsia="da-DK"/>
-              </w:rPr>
-              <w:t>info.doc</w:t>
-            </w:r>
-            <w:r>
-              <w:rPr>
-                <w:rFonts w:ascii="Calibri" w:eastAsia="Times New Roman" w:hAnsi="Calibri" w:cs="Times New Roman"/>
-                <w:b/>
-                <w:color w:val="00000A"/>
-                <w:sz w:val="24"/>
-                <w:szCs w:val="24"/>
-                <w:lang w:eastAsia="da-DK"/>
-              </w:rPr>
-              <w:t>x</w:t>
-            </w:r>
-            <w:r>
-              <w:rPr>
-                <w:rFonts w:ascii="Calibri" w:eastAsia="Times New Roman" w:hAnsi="Calibri" w:cs="Times New Roman"/>
-                <w:color w:val="00000A"/>
-                <w:sz w:val="24"/>
-                <w:szCs w:val="24"/>
-                <w:lang w:eastAsia="da-DK"/>
-              </w:rPr>
-              <w:t>, which contains data describing four “roles” from a simple role-play game.</w:t>
+              <w:t xml:space="preserve">We will usually use the tool </w:t>
+            </w:r>
+            <w:r>
+              <w:rPr>
+                <w:rFonts w:ascii="Calibri" w:eastAsia="Times New Roman" w:hAnsi="Calibri" w:cs="Times New Roman"/>
+                <w:b/>
+                <w:color w:val="00000A"/>
+                <w:sz w:val="24"/>
+                <w:szCs w:val="24"/>
+                <w:lang w:eastAsia="da-DK"/>
+              </w:rPr>
+              <w:t>create-react-app</w:t>
+            </w:r>
+            <w:r>
+              <w:rPr>
+                <w:rFonts w:ascii="Calibri" w:eastAsia="Times New Roman" w:hAnsi="Calibri" w:cs="Times New Roman"/>
+                <w:color w:val="00000A"/>
+                <w:sz w:val="24"/>
+                <w:szCs w:val="24"/>
+                <w:lang w:eastAsia="da-DK"/>
+              </w:rPr>
+              <w:t xml:space="preserve"> to create a “scaffolding” for a </w:t>
+            </w:r>
+            <w:r>
+              <w:rPr>
+                <w:rFonts w:ascii="Calibri" w:eastAsia="Times New Roman" w:hAnsi="Calibri" w:cs="Times New Roman"/>
+                <w:b/>
+                <w:color w:val="00000A"/>
+                <w:sz w:val="24"/>
+                <w:szCs w:val="24"/>
+                <w:lang w:eastAsia="da-DK"/>
+              </w:rPr>
+              <w:t>React</w:t>
+            </w:r>
+            <w:r>
+              <w:rPr>
+                <w:rFonts w:ascii="Calibri" w:eastAsia="Times New Roman" w:hAnsi="Calibri" w:cs="Times New Roman"/>
+                <w:color w:val="00000A"/>
+                <w:sz w:val="24"/>
+                <w:szCs w:val="24"/>
+                <w:lang w:eastAsia="da-DK"/>
+              </w:rPr>
+              <w:t xml:space="preserve"> app for us. Once created, we can adapt the </w:t>
+            </w:r>
+            <w:r>
+              <w:rPr>
+                <w:rFonts w:ascii="Calibri" w:eastAsia="Times New Roman" w:hAnsi="Calibri" w:cs="Times New Roman"/>
+                <w:color w:val="00000A"/>
+                <w:sz w:val="24"/>
+                <w:szCs w:val="24"/>
+                <w:lang w:eastAsia="da-DK"/>
+              </w:rPr>
+              <w:t>scaffolding</w:t>
+            </w:r>
+            <w:r>
+              <w:rPr>
+                <w:rFonts w:ascii="Calibri" w:eastAsia="Times New Roman" w:hAnsi="Calibri" w:cs="Times New Roman"/>
+                <w:color w:val="00000A"/>
+                <w:sz w:val="24"/>
+                <w:szCs w:val="24"/>
+                <w:lang w:eastAsia="da-DK"/>
+              </w:rPr>
+              <w:t xml:space="preserve"> to our specific needs.</w:t>
             </w:r>
           </w:p>
           <w:p>
@@ -472,18 +507,7 @@
                 <w:szCs w:val="24"/>
                 <w:lang w:eastAsia="da-DK"/>
               </w:rPr>
-              <w:t xml:space="preserve">Create a brand new React app from scratch, using </w:t>
-            </w:r>
-            <w:r>
-              <w:rPr>
-                <w:rFonts w:ascii="Calibri" w:eastAsia="Times New Roman" w:hAnsi="Calibri" w:cs="Times New Roman"/>
-                <w:b/>
-                <w:color w:val="00000A"/>
-                <w:sz w:val="24"/>
-                <w:szCs w:val="24"/>
-                <w:lang w:eastAsia="da-DK"/>
-              </w:rPr>
-              <w:t>create-react-app</w:t>
+              <w:t>Start up Visual Studio Code.</w:t>
             </w:r>
           </w:p>
           <w:p>
@@ -510,43 +534,306 @@
                 <w:szCs w:val="24"/>
                 <w:lang w:eastAsia="da-DK"/>
               </w:rPr>
-              <w:t xml:space="preserve">Implement the app, such that it presents the given data in a reasonable manner (it’s up to you to define “reasonable” </w:t>
-            </w:r>
-            <w:r>
-              <w:rPr>
-                <w:lang w:eastAsia="da-DK"/>
-              </w:rPr>
-              <w:sym w:font="Wingdings" w:char="F04A"/>
-            </w:r>
-            <w:r>
-              <w:rPr>
-                <w:rFonts w:ascii="Calibri" w:eastAsia="Times New Roman" w:hAnsi="Calibri" w:cs="Times New Roman"/>
-                <w:color w:val="00000A"/>
-                <w:sz w:val="24"/>
-                <w:szCs w:val="24"/>
-                <w:lang w:eastAsia="da-DK"/>
-              </w:rPr>
-              <w:t xml:space="preserve">). You can </w:t>
-            </w:r>
-            <w:r>
-              <w:rPr>
-                <w:rFonts w:ascii="Calibri" w:eastAsia="Times New Roman" w:hAnsi="Calibri" w:cs="Times New Roman"/>
-                <w:color w:val="00000A"/>
-                <w:sz w:val="24"/>
-                <w:szCs w:val="24"/>
-                <w:lang w:eastAsia="da-DK"/>
-              </w:rPr>
-              <w:t xml:space="preserve">e.g. </w:t>
-            </w:r>
-            <w:r>
-              <w:rPr>
-                <w:rFonts w:ascii="Calibri" w:eastAsia="Times New Roman" w:hAnsi="Calibri" w:cs="Times New Roman"/>
-                <w:color w:val="00000A"/>
-                <w:sz w:val="24"/>
-                <w:szCs w:val="24"/>
-                <w:lang w:eastAsia="da-DK"/>
-              </w:rPr>
-              <w:t>use the provi</w:t>
+              <w:t xml:space="preserve">Open a terminal window, and run: </w:t>
+            </w:r>
+            <w:r>
+              <w:rPr>
+                <w:rFonts w:ascii="Calibri" w:eastAsia="Times New Roman" w:hAnsi="Calibri" w:cs="Times New Roman"/>
+                <w:b/>
+                <w:color w:val="0070C0"/>
+                <w:sz w:val="24"/>
+                <w:szCs w:val="24"/>
+                <w:lang w:eastAsia="da-DK"/>
+              </w:rPr>
+              <w:t>&gt; npm install –g create-react-app</w:t>
+            </w:r>
+            <w:r>
+              <w:rPr>
+                <w:rFonts w:ascii="Calibri" w:eastAsia="Times New Roman" w:hAnsi="Calibri" w:cs="Times New Roman"/>
+                <w:color w:val="00000A"/>
+                <w:sz w:val="24"/>
+                <w:szCs w:val="24"/>
+                <w:lang w:eastAsia="da-DK"/>
+              </w:rPr>
+              <w:t xml:space="preserve">. This will install the </w:t>
+            </w:r>
+            <w:r>
+              <w:rPr>
+                <w:rFonts w:ascii="Calibri" w:eastAsia="Times New Roman" w:hAnsi="Calibri" w:cs="Times New Roman"/>
+                <w:b/>
+                <w:color w:val="00000A"/>
+                <w:sz w:val="24"/>
+                <w:szCs w:val="24"/>
+                <w:lang w:eastAsia="da-DK"/>
+              </w:rPr>
+              <w:t>create-react-app</w:t>
+            </w:r>
+            <w:r>
+              <w:rPr>
+                <w:rFonts w:ascii="Calibri" w:eastAsia="Times New Roman" w:hAnsi="Calibri" w:cs="Times New Roman"/>
+                <w:color w:val="00000A"/>
+                <w:sz w:val="24"/>
+                <w:szCs w:val="24"/>
+                <w:lang w:eastAsia="da-DK"/>
+              </w:rPr>
+              <w:t xml:space="preserve"> </w:t>
+            </w:r>
+            <w:r>
+              <w:rPr>
+                <w:rFonts w:ascii="Calibri" w:eastAsia="Times New Roman" w:hAnsi="Calibri" w:cs="Times New Roman"/>
+                <w:color w:val="00000A"/>
+                <w:sz w:val="24"/>
+                <w:szCs w:val="24"/>
+                <w:lang w:eastAsia="da-DK"/>
+              </w:rPr>
+              <w:t xml:space="preserve">tool, and make it globally available. </w:t>
+            </w:r>
+            <w:r>
+              <w:rPr>
+                <w:rFonts w:ascii="Calibri" w:eastAsia="Times New Roman" w:hAnsi="Calibri" w:cs="Times New Roman"/>
+                <w:b/>
+                <w:color w:val="FF0000"/>
+                <w:sz w:val="24"/>
+                <w:szCs w:val="24"/>
+                <w:lang w:eastAsia="da-DK"/>
+              </w:rPr>
+              <w:t>NB</w:t>
+            </w:r>
+            <w:r>
+              <w:rPr>
+                <w:rFonts w:ascii="Calibri" w:eastAsia="Times New Roman" w:hAnsi="Calibri" w:cs="Times New Roman"/>
+                <w:color w:val="00000A"/>
+                <w:sz w:val="24"/>
+                <w:szCs w:val="24"/>
+                <w:lang w:eastAsia="da-DK"/>
+              </w:rPr>
+              <w:t>: it may take several minutes before the installation is complete.</w:t>
+            </w:r>
+          </w:p>
+          <w:p>
+            <w:pPr>
+              <w:pStyle w:val="Listeafsnit"/>
+              <w:widowControl/>
+              <w:numPr>
+                <w:ilvl w:val="0"/>
+                <w:numId w:val="13"/>
+              </w:numPr>
+              <w:rPr>
+                <w:rFonts w:ascii="Calibri" w:eastAsia="Times New Roman" w:hAnsi="Calibri" w:cs="Times New Roman"/>
+                <w:color w:val="00000A"/>
+                <w:sz w:val="24"/>
+                <w:szCs w:val="24"/>
+                <w:lang w:eastAsia="da-DK"/>
+              </w:rPr>
+            </w:pPr>
+            <w:r>
+              <w:rPr>
+                <w:rFonts w:ascii="Calibri" w:eastAsia="Times New Roman" w:hAnsi="Calibri" w:cs="Times New Roman"/>
+                <w:color w:val="00000A"/>
+                <w:sz w:val="24"/>
+                <w:szCs w:val="24"/>
+                <w:lang w:eastAsia="da-DK"/>
+              </w:rPr>
+              <w:t xml:space="preserve">Now open a terminal window in the </w:t>
+            </w:r>
+            <w:r>
+              <w:rPr>
+                <w:rFonts w:ascii="Calibri" w:eastAsia="Times New Roman" w:hAnsi="Calibri" w:cs="Times New Roman"/>
+                <w:color w:val="00000A"/>
+                <w:sz w:val="24"/>
+                <w:szCs w:val="24"/>
+                <w:u w:val="single"/>
+                <w:lang w:eastAsia="da-DK"/>
+              </w:rPr>
+              <w:t>root</w:t>
+            </w:r>
+            <w:r>
+              <w:rPr>
+                <w:rFonts w:ascii="Calibri" w:eastAsia="Times New Roman" w:hAnsi="Calibri" w:cs="Times New Roman"/>
+                <w:color w:val="00000A"/>
+                <w:sz w:val="24"/>
+                <w:szCs w:val="24"/>
+                <w:lang w:eastAsia="da-DK"/>
+              </w:rPr>
+              <w:t xml:space="preserve"> of the folder where you wish to create </w:t>
+            </w:r>
+            <w:r>
+              <w:rPr>
+                <w:rFonts w:ascii="Calibri" w:eastAsia="Times New Roman" w:hAnsi="Calibri" w:cs="Times New Roman"/>
+                <w:b/>
+                <w:color w:val="00000A"/>
+                <w:sz w:val="24"/>
+                <w:szCs w:val="24"/>
+                <w:lang w:eastAsia="da-DK"/>
+              </w:rPr>
+              <w:t>React</w:t>
+            </w:r>
+            <w:r>
+              <w:rPr>
+                <w:rFonts w:ascii="Calibri" w:eastAsia="Times New Roman" w:hAnsi="Calibri" w:cs="Times New Roman"/>
+                <w:color w:val="00000A"/>
+                <w:sz w:val="24"/>
+                <w:szCs w:val="24"/>
+                <w:lang w:eastAsia="da-DK"/>
+              </w:rPr>
+              <w:t xml:space="preserve"> apps (you could e.g. call the folder </w:t>
+            </w:r>
+            <w:r>
+              <w:rPr>
+                <w:rFonts w:ascii="Calibri" w:eastAsia="Times New Roman" w:hAnsi="Calibri" w:cs="Times New Roman"/>
+                <w:b/>
+                <w:color w:val="00000A"/>
+                <w:sz w:val="24"/>
+                <w:szCs w:val="24"/>
+                <w:lang w:eastAsia="da-DK"/>
+              </w:rPr>
+              <w:t>ReactApps</w:t>
+            </w:r>
+            <w:r>
+              <w:rPr>
+                <w:rFonts w:ascii="Calibri" w:eastAsia="Times New Roman" w:hAnsi="Calibri" w:cs="Times New Roman"/>
+                <w:color w:val="00000A"/>
+                <w:sz w:val="24"/>
+                <w:szCs w:val="24"/>
+                <w:lang w:eastAsia="da-DK"/>
+              </w:rPr>
+              <w:t xml:space="preserve">, but it is up to you), and run </w:t>
+            </w:r>
+            <w:r>
+              <w:rPr>
+                <w:rFonts w:ascii="Calibri" w:eastAsia="Times New Roman" w:hAnsi="Calibri" w:cs="Times New Roman"/>
+                <w:b/>
+                <w:color w:val="0070C0"/>
+                <w:sz w:val="24"/>
+                <w:szCs w:val="24"/>
+                <w:lang w:eastAsia="da-DK"/>
+              </w:rPr>
+              <w:t>&gt; create-react-app</w:t>
+            </w:r>
+            <w:r>
+              <w:rPr>
+                <w:rFonts w:ascii="Calibri" w:eastAsia="Times New Roman" w:hAnsi="Calibri" w:cs="Times New Roman"/>
+                <w:b/>
+                <w:color w:val="0070C0"/>
+                <w:sz w:val="24"/>
+                <w:szCs w:val="24"/>
+                <w:lang w:eastAsia="da-DK"/>
+              </w:rPr>
+              <w:t xml:space="preserve"> helloworld</w:t>
+            </w:r>
+            <w:r>
+              <w:rPr>
+                <w:rFonts w:ascii="Calibri" w:eastAsia="Times New Roman" w:hAnsi="Calibri" w:cs="Times New Roman"/>
+                <w:color w:val="00000A"/>
+                <w:sz w:val="24"/>
+                <w:szCs w:val="24"/>
+                <w:lang w:eastAsia="da-DK"/>
+              </w:rPr>
+              <w:t>. This will</w:t>
+            </w:r>
+            <w:r>
+              <w:rPr>
+                <w:rFonts w:ascii="Calibri" w:eastAsia="Times New Roman" w:hAnsi="Calibri" w:cs="Times New Roman"/>
+                <w:color w:val="00000A"/>
+                <w:sz w:val="24"/>
+                <w:szCs w:val="24"/>
+                <w:lang w:eastAsia="da-DK"/>
+              </w:rPr>
+              <w:t xml:space="preserve"> create a new </w:t>
+            </w:r>
+            <w:r>
+              <w:rPr>
+                <w:rFonts w:ascii="Calibri" w:eastAsia="Times New Roman" w:hAnsi="Calibri" w:cs="Times New Roman"/>
+                <w:b/>
+                <w:color w:val="00000A"/>
+                <w:sz w:val="24"/>
+                <w:szCs w:val="24"/>
+                <w:lang w:eastAsia="da-DK"/>
+              </w:rPr>
+              <w:t>React</w:t>
+            </w:r>
+            <w:r>
+              <w:rPr>
+                <w:rFonts w:ascii="Calibri" w:eastAsia="Times New Roman" w:hAnsi="Calibri" w:cs="Times New Roman"/>
+                <w:color w:val="00000A"/>
+                <w:sz w:val="24"/>
+                <w:szCs w:val="24"/>
+                <w:lang w:eastAsia="da-DK"/>
+              </w:rPr>
+              <w:t xml:space="preserve"> app for you, in the folder </w:t>
+            </w:r>
+            <w:r>
+              <w:rPr>
+                <w:rFonts w:ascii="Calibri" w:eastAsia="Times New Roman" w:hAnsi="Calibri" w:cs="Times New Roman"/>
+                <w:b/>
+                <w:color w:val="00000A"/>
+                <w:sz w:val="24"/>
+                <w:szCs w:val="24"/>
+                <w:lang w:eastAsia="da-DK"/>
+              </w:rPr>
+              <w:t>helloworld</w:t>
+            </w:r>
+            <w:r>
+              <w:rPr>
+                <w:rFonts w:ascii="Calibri" w:eastAsia="Times New Roman" w:hAnsi="Calibri" w:cs="Times New Roman"/>
+                <w:color w:val="00000A"/>
+                <w:sz w:val="24"/>
+                <w:szCs w:val="24"/>
+                <w:lang w:eastAsia="da-DK"/>
+              </w:rPr>
+              <w:t>.</w:t>
+            </w:r>
+            <w:r>
+              <w:rPr>
+                <w:rFonts w:ascii="Calibri" w:eastAsia="Times New Roman" w:hAnsi="Calibri" w:cs="Times New Roman"/>
+                <w:b/>
+                <w:color w:val="FF0000"/>
+                <w:sz w:val="24"/>
+                <w:szCs w:val="24"/>
+                <w:lang w:eastAsia="da-DK"/>
+              </w:rPr>
+              <w:t xml:space="preserve"> </w:t>
+            </w:r>
+            <w:r>
+              <w:rPr>
+                <w:rFonts w:ascii="Calibri" w:eastAsia="Times New Roman" w:hAnsi="Calibri" w:cs="Times New Roman"/>
+                <w:b/>
+                <w:color w:val="FF0000"/>
+                <w:sz w:val="24"/>
+                <w:szCs w:val="24"/>
+                <w:lang w:eastAsia="da-DK"/>
+              </w:rPr>
+              <w:t>NB</w:t>
+            </w:r>
+            <w:r>
+              <w:rPr>
+                <w:rFonts w:ascii="Calibri" w:eastAsia="Times New Roman" w:hAnsi="Calibri" w:cs="Times New Roman"/>
+                <w:color w:val="00000A"/>
+                <w:sz w:val="24"/>
+                <w:szCs w:val="24"/>
+                <w:lang w:eastAsia="da-DK"/>
+              </w:rPr>
+              <w:t xml:space="preserve">: it may </w:t>
+            </w:r>
+            <w:r>
+              <w:rPr>
+                <w:rFonts w:ascii="Calibri" w:eastAsia="Times New Roman" w:hAnsi="Calibri" w:cs="Times New Roman"/>
+                <w:color w:val="00000A"/>
+                <w:sz w:val="24"/>
+                <w:szCs w:val="24"/>
+                <w:lang w:eastAsia="da-DK"/>
+              </w:rPr>
+              <w:t xml:space="preserve">(again) </w:t>
+            </w:r>
+            <w:r>
+              <w:rPr>
+                <w:rFonts w:ascii="Calibri" w:eastAsia="Times New Roman" w:hAnsi="Calibri" w:cs="Times New Roman"/>
+                <w:color w:val="00000A"/>
+                <w:sz w:val="24"/>
+                <w:szCs w:val="24"/>
+                <w:lang w:eastAsia="da-DK"/>
+              </w:rPr>
+              <w:t>take several minu</w:t>
             </w:r>
             <w:r>
               <w:rPr>
@@ -566,47 +853,2912 @@
                 <w:szCs w:val="24"/>
                 <w:lang w:eastAsia="da-DK"/>
               </w:rPr>
-              <w:t xml:space="preserve">ded examples as a guide for your implementation, along with the </w:t>
-            </w:r>
-            <w:r>
-              <w:rPr>
-                <w:rFonts w:ascii="Calibri" w:eastAsia="Times New Roman" w:hAnsi="Calibri" w:cs="Times New Roman"/>
-                <w:b/>
-                <w:color w:val="00000A"/>
-                <w:sz w:val="24"/>
-                <w:szCs w:val="24"/>
-                <w:lang w:eastAsia="da-DK"/>
-              </w:rPr>
-              <w:t>React.pptx</w:t>
-            </w:r>
-            <w:r>
-              <w:rPr>
-                <w:rFonts w:ascii="Calibri" w:eastAsia="Times New Roman" w:hAnsi="Calibri" w:cs="Times New Roman"/>
-                <w:color w:val="00000A"/>
-                <w:sz w:val="24"/>
-                <w:szCs w:val="24"/>
-                <w:lang w:eastAsia="da-DK"/>
-              </w:rPr>
-              <w:t xml:space="preserve"> powerpoint presentation.</w:t>
-            </w:r>
-            <w:bookmarkStart w:id="0" w:name="_GoBack"/>
-            <w:bookmarkEnd w:id="0"/>
-          </w:p>
-          <w:p>
-            <w:pPr>
-              <w:widowControl/>
-              <w:rPr>
-                <w:rFonts w:ascii="Calibri" w:eastAsia="Times New Roman" w:hAnsi="Calibri" w:cs="Times New Roman"/>
-                <w:color w:val="00000A"/>
-                <w:sz w:val="24"/>
-                <w:szCs w:val="24"/>
-                <w:lang w:eastAsia="da-DK"/>
-              </w:rPr>
-            </w:pPr>
+              <w:t xml:space="preserve">tes before the </w:t>
+            </w:r>
+            <w:r>
+              <w:rPr>
+                <w:rFonts w:ascii="Calibri" w:eastAsia="Times New Roman" w:hAnsi="Calibri" w:cs="Times New Roman"/>
+                <w:color w:val="00000A"/>
+                <w:sz w:val="24"/>
+                <w:szCs w:val="24"/>
+                <w:lang w:eastAsia="da-DK"/>
+              </w:rPr>
+              <w:t xml:space="preserve">creation process </w:t>
+            </w:r>
+            <w:r>
+              <w:rPr>
+                <w:rFonts w:ascii="Calibri" w:eastAsia="Times New Roman" w:hAnsi="Calibri" w:cs="Times New Roman"/>
+                <w:color w:val="00000A"/>
+                <w:sz w:val="24"/>
+                <w:szCs w:val="24"/>
+                <w:lang w:eastAsia="da-DK"/>
+              </w:rPr>
+              <w:t>is complete.</w:t>
+            </w:r>
+          </w:p>
+          <w:p>
+            <w:pPr>
+              <w:pStyle w:val="Listeafsnit"/>
+              <w:widowControl/>
+              <w:numPr>
+                <w:ilvl w:val="0"/>
+                <w:numId w:val="13"/>
+              </w:numPr>
+              <w:rPr>
+                <w:rFonts w:ascii="Calibri" w:eastAsia="Times New Roman" w:hAnsi="Calibri" w:cs="Times New Roman"/>
+                <w:color w:val="00000A"/>
+                <w:sz w:val="24"/>
+                <w:szCs w:val="24"/>
+                <w:lang w:eastAsia="da-DK"/>
+              </w:rPr>
+            </w:pPr>
+            <w:r>
+              <w:rPr>
+                <w:rFonts w:ascii="Calibri" w:eastAsia="Times New Roman" w:hAnsi="Calibri" w:cs="Times New Roman"/>
+                <w:color w:val="00000A"/>
+                <w:sz w:val="24"/>
+                <w:szCs w:val="24"/>
+                <w:lang w:eastAsia="da-DK"/>
+              </w:rPr>
+              <w:t xml:space="preserve">Once the creation is done, open a terminal window in the app folder, and </w:t>
+            </w:r>
+            <w:r>
+              <w:rPr>
+                <w:rFonts w:ascii="Calibri" w:eastAsia="Times New Roman" w:hAnsi="Calibri" w:cs="Times New Roman"/>
+                <w:color w:val="00000A"/>
+                <w:sz w:val="24"/>
+                <w:szCs w:val="24"/>
+                <w:lang w:eastAsia="da-DK"/>
+              </w:rPr>
+              <w:t xml:space="preserve">run </w:t>
+            </w:r>
+            <w:r>
+              <w:rPr>
+                <w:rFonts w:ascii="Calibri" w:eastAsia="Times New Roman" w:hAnsi="Calibri" w:cs="Times New Roman"/>
+                <w:b/>
+                <w:color w:val="0070C0"/>
+                <w:sz w:val="24"/>
+                <w:szCs w:val="24"/>
+                <w:lang w:eastAsia="da-DK"/>
+              </w:rPr>
+              <w:t xml:space="preserve">&gt; </w:t>
+            </w:r>
+            <w:r>
+              <w:rPr>
+                <w:rFonts w:ascii="Calibri" w:eastAsia="Times New Roman" w:hAnsi="Calibri" w:cs="Times New Roman"/>
+                <w:b/>
+                <w:color w:val="0070C0"/>
+                <w:sz w:val="24"/>
+                <w:szCs w:val="24"/>
+                <w:lang w:eastAsia="da-DK"/>
+              </w:rPr>
+              <w:t>npm start</w:t>
+            </w:r>
+            <w:r>
+              <w:rPr>
+                <w:rFonts w:ascii="Calibri" w:eastAsia="Times New Roman" w:hAnsi="Calibri" w:cs="Times New Roman"/>
+                <w:color w:val="00000A"/>
+                <w:sz w:val="24"/>
+                <w:szCs w:val="24"/>
+                <w:lang w:eastAsia="da-DK"/>
+              </w:rPr>
+              <w:t>. This will</w:t>
+            </w:r>
+            <w:r>
+              <w:rPr>
+                <w:rFonts w:ascii="Calibri" w:eastAsia="Times New Roman" w:hAnsi="Calibri" w:cs="Times New Roman"/>
+                <w:color w:val="00000A"/>
+                <w:sz w:val="24"/>
+                <w:szCs w:val="24"/>
+                <w:lang w:eastAsia="da-DK"/>
+              </w:rPr>
+              <w:t xml:space="preserve"> start up the </w:t>
+            </w:r>
+            <w:r>
+              <w:rPr>
+                <w:rFonts w:ascii="Calibri" w:eastAsia="Times New Roman" w:hAnsi="Calibri" w:cs="Times New Roman"/>
+                <w:b/>
+                <w:color w:val="00000A"/>
+                <w:sz w:val="24"/>
+                <w:szCs w:val="24"/>
+                <w:lang w:eastAsia="da-DK"/>
+              </w:rPr>
+              <w:t>React</w:t>
+            </w:r>
+            <w:r>
+              <w:rPr>
+                <w:rFonts w:ascii="Calibri" w:eastAsia="Times New Roman" w:hAnsi="Calibri" w:cs="Times New Roman"/>
+                <w:color w:val="00000A"/>
+                <w:sz w:val="24"/>
+                <w:szCs w:val="24"/>
+                <w:lang w:eastAsia="da-DK"/>
+              </w:rPr>
+              <w:t xml:space="preserve"> development server (you can shut down the server using </w:t>
+            </w:r>
+            <w:r>
+              <w:rPr>
+                <w:rFonts w:ascii="Calibri" w:eastAsia="Times New Roman" w:hAnsi="Calibri" w:cs="Times New Roman"/>
+                <w:b/>
+                <w:color w:val="00000A"/>
+                <w:sz w:val="24"/>
+                <w:szCs w:val="24"/>
+                <w:lang w:eastAsia="da-DK"/>
+              </w:rPr>
+              <w:t>Ctrl+C</w:t>
+            </w:r>
+            <w:r>
+              <w:rPr>
+                <w:rFonts w:ascii="Calibri" w:eastAsia="Times New Roman" w:hAnsi="Calibri" w:cs="Times New Roman"/>
+                <w:color w:val="00000A"/>
+                <w:sz w:val="24"/>
+                <w:szCs w:val="24"/>
+                <w:lang w:eastAsia="da-DK"/>
+              </w:rPr>
+              <w:t xml:space="preserve"> later on), and your app will show up in your browser at </w:t>
+            </w:r>
+            <w:r>
+              <w:rPr>
+                <w:rFonts w:ascii="Calibri" w:eastAsia="Times New Roman" w:hAnsi="Calibri" w:cs="Times New Roman"/>
+                <w:b/>
+                <w:color w:val="00000A"/>
+                <w:sz w:val="24"/>
+                <w:szCs w:val="24"/>
+                <w:lang w:eastAsia="da-DK"/>
+              </w:rPr>
+              <w:t>localhost:3000</w:t>
+            </w:r>
+            <w:r>
+              <w:rPr>
+                <w:rFonts w:ascii="Calibri" w:eastAsia="Times New Roman" w:hAnsi="Calibri" w:cs="Times New Roman"/>
+                <w:color w:val="00000A"/>
+                <w:sz w:val="24"/>
+                <w:szCs w:val="24"/>
+                <w:lang w:eastAsia="da-DK"/>
+              </w:rPr>
+              <w:t>. This may also take a few seconds…</w:t>
+            </w:r>
+          </w:p>
+          <w:p>
+            <w:pPr>
+              <w:pStyle w:val="Listeafsnit"/>
+              <w:widowControl/>
+              <w:numPr>
+                <w:ilvl w:val="0"/>
+                <w:numId w:val="13"/>
+              </w:numPr>
+              <w:rPr>
+                <w:rFonts w:ascii="Calibri" w:eastAsia="Times New Roman" w:hAnsi="Calibri" w:cs="Times New Roman"/>
+                <w:color w:val="00000A"/>
+                <w:sz w:val="24"/>
+                <w:szCs w:val="24"/>
+                <w:lang w:eastAsia="da-DK"/>
+              </w:rPr>
+            </w:pPr>
+            <w:r>
+              <w:rPr>
+                <w:rFonts w:ascii="Calibri" w:eastAsia="Times New Roman" w:hAnsi="Calibri" w:cs="Times New Roman"/>
+                <w:color w:val="00000A"/>
+                <w:sz w:val="24"/>
+                <w:szCs w:val="24"/>
+                <w:lang w:eastAsia="da-DK"/>
+              </w:rPr>
+              <w:t xml:space="preserve">Now delete the </w:t>
+            </w:r>
+            <w:r>
+              <w:rPr>
+                <w:rFonts w:ascii="Calibri" w:eastAsia="Times New Roman" w:hAnsi="Calibri" w:cs="Times New Roman"/>
+                <w:color w:val="00000A"/>
+                <w:sz w:val="24"/>
+                <w:szCs w:val="24"/>
+                <w:u w:val="single"/>
+                <w:lang w:eastAsia="da-DK"/>
+              </w:rPr>
+              <w:t>content</w:t>
+            </w:r>
+            <w:r>
+              <w:rPr>
+                <w:rFonts w:ascii="Calibri" w:eastAsia="Times New Roman" w:hAnsi="Calibri" w:cs="Times New Roman"/>
+                <w:color w:val="00000A"/>
+                <w:sz w:val="24"/>
+                <w:szCs w:val="24"/>
+                <w:lang w:eastAsia="da-DK"/>
+              </w:rPr>
+              <w:t xml:space="preserve"> – but </w:t>
+            </w:r>
+            <w:r>
+              <w:rPr>
+                <w:rFonts w:ascii="Calibri" w:eastAsia="Times New Roman" w:hAnsi="Calibri" w:cs="Times New Roman"/>
+                <w:color w:val="00000A"/>
+                <w:sz w:val="24"/>
+                <w:szCs w:val="24"/>
+                <w:u w:val="single"/>
+                <w:lang w:eastAsia="da-DK"/>
+              </w:rPr>
+              <w:t>not</w:t>
+            </w:r>
+            <w:r>
+              <w:rPr>
+                <w:rFonts w:ascii="Calibri" w:eastAsia="Times New Roman" w:hAnsi="Calibri" w:cs="Times New Roman"/>
+                <w:color w:val="00000A"/>
+                <w:sz w:val="24"/>
+                <w:szCs w:val="24"/>
+                <w:lang w:eastAsia="da-DK"/>
+              </w:rPr>
+              <w:t xml:space="preserve"> the folder itself – of the </w:t>
+            </w:r>
+            <w:r>
+              <w:rPr>
+                <w:rFonts w:ascii="Calibri" w:eastAsia="Times New Roman" w:hAnsi="Calibri" w:cs="Times New Roman"/>
+                <w:b/>
+                <w:color w:val="00000A"/>
+                <w:sz w:val="24"/>
+                <w:szCs w:val="24"/>
+                <w:lang w:eastAsia="da-DK"/>
+              </w:rPr>
+              <w:t>src</w:t>
+            </w:r>
+            <w:r>
+              <w:rPr>
+                <w:rFonts w:ascii="Calibri" w:eastAsia="Times New Roman" w:hAnsi="Calibri" w:cs="Times New Roman"/>
+                <w:color w:val="00000A"/>
+                <w:sz w:val="24"/>
+                <w:szCs w:val="24"/>
+                <w:lang w:eastAsia="da-DK"/>
+              </w:rPr>
+              <w:t xml:space="preserve"> folder, and create a new file </w:t>
+            </w:r>
+            <w:r>
+              <w:rPr>
+                <w:rFonts w:ascii="Calibri" w:eastAsia="Times New Roman" w:hAnsi="Calibri" w:cs="Times New Roman"/>
+                <w:b/>
+                <w:color w:val="00000A"/>
+                <w:sz w:val="24"/>
+                <w:szCs w:val="24"/>
+                <w:lang w:eastAsia="da-DK"/>
+              </w:rPr>
+              <w:t>index.js</w:t>
+            </w:r>
+            <w:r>
+              <w:rPr>
+                <w:rFonts w:ascii="Calibri" w:eastAsia="Times New Roman" w:hAnsi="Calibri" w:cs="Times New Roman"/>
+                <w:color w:val="00000A"/>
+                <w:sz w:val="24"/>
+                <w:szCs w:val="24"/>
+                <w:lang w:eastAsia="da-DK"/>
+              </w:rPr>
+              <w:t xml:space="preserve"> in that folder. </w:t>
+            </w:r>
+            <w:r>
+              <w:rPr>
+                <w:rFonts w:ascii="Calibri" w:eastAsia="Times New Roman" w:hAnsi="Calibri" w:cs="Times New Roman"/>
+                <w:b/>
+                <w:color w:val="FF0000"/>
+                <w:sz w:val="24"/>
+                <w:szCs w:val="24"/>
+                <w:lang w:eastAsia="da-DK"/>
+              </w:rPr>
+              <w:t>NB</w:t>
+            </w:r>
+            <w:r>
+              <w:rPr>
+                <w:rFonts w:ascii="Calibri" w:eastAsia="Times New Roman" w:hAnsi="Calibri" w:cs="Times New Roman"/>
+                <w:color w:val="00000A"/>
+                <w:sz w:val="24"/>
+                <w:szCs w:val="24"/>
+                <w:lang w:eastAsia="da-DK"/>
+              </w:rPr>
+              <w:t>: It must have this exact name!</w:t>
+            </w:r>
+          </w:p>
+          <w:p>
+            <w:pPr>
+              <w:pStyle w:val="Listeafsnit"/>
+              <w:widowControl/>
+              <w:numPr>
+                <w:ilvl w:val="0"/>
+                <w:numId w:val="13"/>
+              </w:numPr>
+              <w:rPr>
+                <w:rFonts w:ascii="Calibri" w:eastAsia="Times New Roman" w:hAnsi="Calibri" w:cs="Times New Roman"/>
+                <w:color w:val="00000A"/>
+                <w:sz w:val="24"/>
+                <w:szCs w:val="24"/>
+                <w:lang w:eastAsia="da-DK"/>
+              </w:rPr>
+            </w:pPr>
+            <w:r>
+              <w:rPr>
+                <w:rFonts w:ascii="Calibri" w:eastAsia="Times New Roman" w:hAnsi="Calibri" w:cs="Times New Roman"/>
+                <w:color w:val="00000A"/>
+                <w:sz w:val="24"/>
+                <w:szCs w:val="24"/>
+                <w:lang w:eastAsia="da-DK"/>
+              </w:rPr>
+              <w:t xml:space="preserve">Copy-paste the below content into the index.js file, and verify that the browser now shows </w:t>
+            </w:r>
+            <w:r>
+              <w:rPr>
+                <w:rFonts w:ascii="Calibri" w:eastAsia="Times New Roman" w:hAnsi="Calibri" w:cs="Times New Roman"/>
+                <w:b/>
+                <w:color w:val="00000A"/>
+                <w:sz w:val="24"/>
+                <w:szCs w:val="24"/>
+                <w:lang w:eastAsia="da-DK"/>
+              </w:rPr>
+              <w:t>“Hello World!”</w:t>
+            </w:r>
+            <w:r>
+              <w:rPr>
+                <w:rFonts w:ascii="Calibri" w:eastAsia="Times New Roman" w:hAnsi="Calibri" w:cs="Times New Roman"/>
+                <w:color w:val="00000A"/>
+                <w:sz w:val="24"/>
+                <w:szCs w:val="24"/>
+                <w:lang w:eastAsia="da-DK"/>
+              </w:rPr>
+              <w:t xml:space="preserve"> </w:t>
+            </w:r>
+            <w:r>
+              <w:rPr>
+                <w:rFonts w:ascii="Calibri" w:eastAsia="Times New Roman" w:hAnsi="Calibri" w:cs="Times New Roman"/>
+                <w:color w:val="00000A"/>
+                <w:sz w:val="24"/>
+                <w:szCs w:val="24"/>
+                <w:lang w:eastAsia="da-DK"/>
+              </w:rPr>
+              <w:t xml:space="preserve">at </w:t>
+            </w:r>
+            <w:r>
+              <w:rPr>
+                <w:rFonts w:ascii="Calibri" w:eastAsia="Times New Roman" w:hAnsi="Calibri" w:cs="Times New Roman"/>
+                <w:b/>
+                <w:color w:val="00000A"/>
+                <w:sz w:val="24"/>
+                <w:szCs w:val="24"/>
+                <w:lang w:eastAsia="da-DK"/>
+              </w:rPr>
+              <w:t>localhost:3000</w:t>
+            </w:r>
+            <w:r>
+              <w:rPr>
+                <w:rFonts w:ascii="Calibri" w:eastAsia="Times New Roman" w:hAnsi="Calibri" w:cs="Times New Roman"/>
+                <w:color w:val="00000A"/>
+                <w:sz w:val="24"/>
+                <w:szCs w:val="24"/>
+                <w:lang w:eastAsia="da-DK"/>
+              </w:rPr>
+              <w:t>.</w:t>
+            </w:r>
+          </w:p>
+          <w:p>
+            <w:pPr>
+              <w:widowControl/>
+              <w:rPr>
+                <w:rFonts w:ascii="Calibri" w:eastAsia="Times New Roman" w:hAnsi="Calibri" w:cs="Times New Roman"/>
+                <w:color w:val="00000A"/>
+                <w:sz w:val="24"/>
+                <w:szCs w:val="24"/>
+                <w:lang w:eastAsia="da-DK"/>
+              </w:rPr>
+            </w:pPr>
+          </w:p>
+          <w:p>
+            <w:pPr>
+              <w:widowControl/>
+              <w:shd w:val="clear" w:color="auto" w:fill="1E1E1E"/>
+              <w:spacing w:line="240" w:lineRule="atLeast"/>
+              <w:rPr>
+                <w:rFonts w:ascii="Consolas" w:eastAsia="Times New Roman" w:hAnsi="Consolas" w:cs="Times New Roman"/>
+                <w:color w:val="D4D4D4"/>
+                <w:sz w:val="18"/>
+                <w:szCs w:val="18"/>
+                <w:lang w:eastAsia="da-DK"/>
+              </w:rPr>
+            </w:pPr>
+            <w:r>
+              <w:rPr>
+                <w:rFonts w:ascii="Consolas" w:eastAsia="Times New Roman" w:hAnsi="Consolas" w:cs="Times New Roman"/>
+                <w:color w:val="6A9955"/>
+                <w:sz w:val="18"/>
+                <w:szCs w:val="18"/>
+                <w:lang w:eastAsia="da-DK"/>
+              </w:rPr>
+              <w:t>//Import the React and ReactDom libs</w:t>
+            </w:r>
+          </w:p>
+          <w:p>
+            <w:pPr>
+              <w:widowControl/>
+              <w:shd w:val="clear" w:color="auto" w:fill="1E1E1E"/>
+              <w:spacing w:line="240" w:lineRule="atLeast"/>
+              <w:rPr>
+                <w:rFonts w:ascii="Consolas" w:eastAsia="Times New Roman" w:hAnsi="Consolas" w:cs="Times New Roman"/>
+                <w:color w:val="D4D4D4"/>
+                <w:sz w:val="18"/>
+                <w:szCs w:val="18"/>
+                <w:lang w:eastAsia="da-DK"/>
+              </w:rPr>
+            </w:pPr>
+            <w:r>
+              <w:rPr>
+                <w:rFonts w:ascii="Consolas" w:eastAsia="Times New Roman" w:hAnsi="Consolas" w:cs="Times New Roman"/>
+                <w:color w:val="C586C0"/>
+                <w:sz w:val="18"/>
+                <w:szCs w:val="18"/>
+                <w:lang w:eastAsia="da-DK"/>
+              </w:rPr>
+              <w:t>import</w:t>
+            </w:r>
+            <w:r>
+              <w:rPr>
+                <w:rFonts w:ascii="Consolas" w:eastAsia="Times New Roman" w:hAnsi="Consolas" w:cs="Times New Roman"/>
+                <w:color w:val="D4D4D4"/>
+                <w:sz w:val="18"/>
+                <w:szCs w:val="18"/>
+                <w:lang w:eastAsia="da-DK"/>
+              </w:rPr>
+              <w:t xml:space="preserve"> </w:t>
+            </w:r>
+            <w:r>
+              <w:rPr>
+                <w:rFonts w:ascii="Consolas" w:eastAsia="Times New Roman" w:hAnsi="Consolas" w:cs="Times New Roman"/>
+                <w:color w:val="9CDCFE"/>
+                <w:sz w:val="18"/>
+                <w:szCs w:val="18"/>
+                <w:lang w:eastAsia="da-DK"/>
+              </w:rPr>
+              <w:t>React</w:t>
+            </w:r>
+            <w:r>
+              <w:rPr>
+                <w:rFonts w:ascii="Consolas" w:eastAsia="Times New Roman" w:hAnsi="Consolas" w:cs="Times New Roman"/>
+                <w:color w:val="D4D4D4"/>
+                <w:sz w:val="18"/>
+                <w:szCs w:val="18"/>
+                <w:lang w:eastAsia="da-DK"/>
+              </w:rPr>
+              <w:t xml:space="preserve"> </w:t>
+            </w:r>
+            <w:r>
+              <w:rPr>
+                <w:rFonts w:ascii="Consolas" w:eastAsia="Times New Roman" w:hAnsi="Consolas" w:cs="Times New Roman"/>
+                <w:color w:val="C586C0"/>
+                <w:sz w:val="18"/>
+                <w:szCs w:val="18"/>
+                <w:lang w:eastAsia="da-DK"/>
+              </w:rPr>
+              <w:t>from</w:t>
+            </w:r>
+            <w:r>
+              <w:rPr>
+                <w:rFonts w:ascii="Consolas" w:eastAsia="Times New Roman" w:hAnsi="Consolas" w:cs="Times New Roman"/>
+                <w:color w:val="D4D4D4"/>
+                <w:sz w:val="18"/>
+                <w:szCs w:val="18"/>
+                <w:lang w:eastAsia="da-DK"/>
+              </w:rPr>
+              <w:t xml:space="preserve"> </w:t>
+            </w:r>
+            <w:r>
+              <w:rPr>
+                <w:rFonts w:ascii="Consolas" w:eastAsia="Times New Roman" w:hAnsi="Consolas" w:cs="Times New Roman"/>
+                <w:color w:val="CE9178"/>
+                <w:sz w:val="18"/>
+                <w:szCs w:val="18"/>
+                <w:lang w:eastAsia="da-DK"/>
+              </w:rPr>
+              <w:t>'react'</w:t>
+            </w:r>
+            <w:r>
+              <w:rPr>
+                <w:rFonts w:ascii="Consolas" w:eastAsia="Times New Roman" w:hAnsi="Consolas" w:cs="Times New Roman"/>
+                <w:color w:val="D4D4D4"/>
+                <w:sz w:val="18"/>
+                <w:szCs w:val="18"/>
+                <w:lang w:eastAsia="da-DK"/>
+              </w:rPr>
+              <w:t>;</w:t>
+            </w:r>
+          </w:p>
+          <w:p>
+            <w:pPr>
+              <w:widowControl/>
+              <w:shd w:val="clear" w:color="auto" w:fill="1E1E1E"/>
+              <w:spacing w:line="240" w:lineRule="atLeast"/>
+              <w:rPr>
+                <w:rFonts w:ascii="Consolas" w:eastAsia="Times New Roman" w:hAnsi="Consolas" w:cs="Times New Roman"/>
+                <w:color w:val="D4D4D4"/>
+                <w:sz w:val="18"/>
+                <w:szCs w:val="18"/>
+                <w:lang w:eastAsia="da-DK"/>
+              </w:rPr>
+            </w:pPr>
+            <w:r>
+              <w:rPr>
+                <w:rFonts w:ascii="Consolas" w:eastAsia="Times New Roman" w:hAnsi="Consolas" w:cs="Times New Roman"/>
+                <w:color w:val="C586C0"/>
+                <w:sz w:val="18"/>
+                <w:szCs w:val="18"/>
+                <w:lang w:eastAsia="da-DK"/>
+              </w:rPr>
+              <w:t>import</w:t>
+            </w:r>
+            <w:r>
+              <w:rPr>
+                <w:rFonts w:ascii="Consolas" w:eastAsia="Times New Roman" w:hAnsi="Consolas" w:cs="Times New Roman"/>
+                <w:color w:val="D4D4D4"/>
+                <w:sz w:val="18"/>
+                <w:szCs w:val="18"/>
+                <w:lang w:eastAsia="da-DK"/>
+              </w:rPr>
+              <w:t xml:space="preserve"> </w:t>
+            </w:r>
+            <w:r>
+              <w:rPr>
+                <w:rFonts w:ascii="Consolas" w:eastAsia="Times New Roman" w:hAnsi="Consolas" w:cs="Times New Roman"/>
+                <w:color w:val="9CDCFE"/>
+                <w:sz w:val="18"/>
+                <w:szCs w:val="18"/>
+                <w:lang w:eastAsia="da-DK"/>
+              </w:rPr>
+              <w:t>ReactDOM</w:t>
+            </w:r>
+            <w:r>
+              <w:rPr>
+                <w:rFonts w:ascii="Consolas" w:eastAsia="Times New Roman" w:hAnsi="Consolas" w:cs="Times New Roman"/>
+                <w:color w:val="D4D4D4"/>
+                <w:sz w:val="18"/>
+                <w:szCs w:val="18"/>
+                <w:lang w:eastAsia="da-DK"/>
+              </w:rPr>
+              <w:t xml:space="preserve"> </w:t>
+            </w:r>
+            <w:r>
+              <w:rPr>
+                <w:rFonts w:ascii="Consolas" w:eastAsia="Times New Roman" w:hAnsi="Consolas" w:cs="Times New Roman"/>
+                <w:color w:val="C586C0"/>
+                <w:sz w:val="18"/>
+                <w:szCs w:val="18"/>
+                <w:lang w:eastAsia="da-DK"/>
+              </w:rPr>
+              <w:t>from</w:t>
+            </w:r>
+            <w:r>
+              <w:rPr>
+                <w:rFonts w:ascii="Consolas" w:eastAsia="Times New Roman" w:hAnsi="Consolas" w:cs="Times New Roman"/>
+                <w:color w:val="D4D4D4"/>
+                <w:sz w:val="18"/>
+                <w:szCs w:val="18"/>
+                <w:lang w:eastAsia="da-DK"/>
+              </w:rPr>
+              <w:t xml:space="preserve"> </w:t>
+            </w:r>
+            <w:r>
+              <w:rPr>
+                <w:rFonts w:ascii="Consolas" w:eastAsia="Times New Roman" w:hAnsi="Consolas" w:cs="Times New Roman"/>
+                <w:color w:val="CE9178"/>
+                <w:sz w:val="18"/>
+                <w:szCs w:val="18"/>
+                <w:lang w:eastAsia="da-DK"/>
+              </w:rPr>
+              <w:t>'react-dom'</w:t>
+            </w:r>
+            <w:r>
+              <w:rPr>
+                <w:rFonts w:ascii="Consolas" w:eastAsia="Times New Roman" w:hAnsi="Consolas" w:cs="Times New Roman"/>
+                <w:color w:val="D4D4D4"/>
+                <w:sz w:val="18"/>
+                <w:szCs w:val="18"/>
+                <w:lang w:eastAsia="da-DK"/>
+              </w:rPr>
+              <w:t>;</w:t>
+            </w:r>
+          </w:p>
+          <w:p>
+            <w:pPr>
+              <w:widowControl/>
+              <w:shd w:val="clear" w:color="auto" w:fill="1E1E1E"/>
+              <w:spacing w:line="240" w:lineRule="atLeast"/>
+              <w:rPr>
+                <w:rFonts w:ascii="Consolas" w:eastAsia="Times New Roman" w:hAnsi="Consolas" w:cs="Times New Roman"/>
+                <w:color w:val="D4D4D4"/>
+                <w:sz w:val="18"/>
+                <w:szCs w:val="18"/>
+                <w:lang w:eastAsia="da-DK"/>
+              </w:rPr>
+            </w:pPr>
+          </w:p>
+          <w:p>
+            <w:pPr>
+              <w:widowControl/>
+              <w:shd w:val="clear" w:color="auto" w:fill="1E1E1E"/>
+              <w:spacing w:line="240" w:lineRule="atLeast"/>
+              <w:rPr>
+                <w:rFonts w:ascii="Consolas" w:eastAsia="Times New Roman" w:hAnsi="Consolas" w:cs="Times New Roman"/>
+                <w:color w:val="D4D4D4"/>
+                <w:sz w:val="18"/>
+                <w:szCs w:val="18"/>
+                <w:lang w:eastAsia="da-DK"/>
+              </w:rPr>
+            </w:pPr>
+            <w:r>
+              <w:rPr>
+                <w:rFonts w:ascii="Consolas" w:eastAsia="Times New Roman" w:hAnsi="Consolas" w:cs="Times New Roman"/>
+                <w:color w:val="6A9955"/>
+                <w:sz w:val="18"/>
+                <w:szCs w:val="18"/>
+                <w:lang w:eastAsia="da-DK"/>
+              </w:rPr>
+              <w:t>//Create a React component named "App"</w:t>
+            </w:r>
+          </w:p>
+          <w:p>
+            <w:pPr>
+              <w:widowControl/>
+              <w:shd w:val="clear" w:color="auto" w:fill="1E1E1E"/>
+              <w:spacing w:line="240" w:lineRule="atLeast"/>
+              <w:rPr>
+                <w:rFonts w:ascii="Consolas" w:eastAsia="Times New Roman" w:hAnsi="Consolas" w:cs="Times New Roman"/>
+                <w:color w:val="D4D4D4"/>
+                <w:sz w:val="18"/>
+                <w:szCs w:val="18"/>
+                <w:lang w:eastAsia="da-DK"/>
+              </w:rPr>
+            </w:pPr>
+            <w:r>
+              <w:rPr>
+                <w:rFonts w:ascii="Consolas" w:eastAsia="Times New Roman" w:hAnsi="Consolas" w:cs="Times New Roman"/>
+                <w:color w:val="569CD6"/>
+                <w:sz w:val="18"/>
+                <w:szCs w:val="18"/>
+                <w:lang w:eastAsia="da-DK"/>
+              </w:rPr>
+              <w:t>const</w:t>
+            </w:r>
+            <w:r>
+              <w:rPr>
+                <w:rFonts w:ascii="Consolas" w:eastAsia="Times New Roman" w:hAnsi="Consolas" w:cs="Times New Roman"/>
+                <w:color w:val="D4D4D4"/>
+                <w:sz w:val="18"/>
+                <w:szCs w:val="18"/>
+                <w:lang w:eastAsia="da-DK"/>
+              </w:rPr>
+              <w:t xml:space="preserve"> </w:t>
+            </w:r>
+            <w:r>
+              <w:rPr>
+                <w:rFonts w:ascii="Consolas" w:eastAsia="Times New Roman" w:hAnsi="Consolas" w:cs="Times New Roman"/>
+                <w:color w:val="DCDCAA"/>
+                <w:sz w:val="18"/>
+                <w:szCs w:val="18"/>
+                <w:lang w:eastAsia="da-DK"/>
+              </w:rPr>
+              <w:t>App</w:t>
+            </w:r>
+            <w:r>
+              <w:rPr>
+                <w:rFonts w:ascii="Consolas" w:eastAsia="Times New Roman" w:hAnsi="Consolas" w:cs="Times New Roman"/>
+                <w:color w:val="D4D4D4"/>
+                <w:sz w:val="18"/>
+                <w:szCs w:val="18"/>
+                <w:lang w:eastAsia="da-DK"/>
+              </w:rPr>
+              <w:t xml:space="preserve"> = () </w:t>
+            </w:r>
+            <w:r>
+              <w:rPr>
+                <w:rFonts w:ascii="Consolas" w:eastAsia="Times New Roman" w:hAnsi="Consolas" w:cs="Times New Roman"/>
+                <w:color w:val="569CD6"/>
+                <w:sz w:val="18"/>
+                <w:szCs w:val="18"/>
+                <w:lang w:eastAsia="da-DK"/>
+              </w:rPr>
+              <w:t>=&gt;</w:t>
+            </w:r>
+            <w:r>
+              <w:rPr>
+                <w:rFonts w:ascii="Consolas" w:eastAsia="Times New Roman" w:hAnsi="Consolas" w:cs="Times New Roman"/>
+                <w:color w:val="D4D4D4"/>
+                <w:sz w:val="18"/>
+                <w:szCs w:val="18"/>
+                <w:lang w:eastAsia="da-DK"/>
+              </w:rPr>
+              <w:t xml:space="preserve"> {</w:t>
+            </w:r>
+          </w:p>
+          <w:p>
+            <w:pPr>
+              <w:widowControl/>
+              <w:shd w:val="clear" w:color="auto" w:fill="1E1E1E"/>
+              <w:spacing w:line="240" w:lineRule="atLeast"/>
+              <w:rPr>
+                <w:rFonts w:ascii="Consolas" w:eastAsia="Times New Roman" w:hAnsi="Consolas" w:cs="Times New Roman"/>
+                <w:color w:val="D4D4D4"/>
+                <w:sz w:val="18"/>
+                <w:szCs w:val="18"/>
+                <w:lang w:eastAsia="da-DK"/>
+              </w:rPr>
+            </w:pPr>
+            <w:r>
+              <w:rPr>
+                <w:rFonts w:ascii="Consolas" w:eastAsia="Times New Roman" w:hAnsi="Consolas" w:cs="Times New Roman"/>
+                <w:color w:val="D4D4D4"/>
+                <w:sz w:val="18"/>
+                <w:szCs w:val="18"/>
+                <w:lang w:eastAsia="da-DK"/>
+              </w:rPr>
+              <w:t xml:space="preserve">    </w:t>
+            </w:r>
+            <w:r>
+              <w:rPr>
+                <w:rFonts w:ascii="Consolas" w:eastAsia="Times New Roman" w:hAnsi="Consolas" w:cs="Times New Roman"/>
+                <w:color w:val="C586C0"/>
+                <w:sz w:val="18"/>
+                <w:szCs w:val="18"/>
+                <w:lang w:eastAsia="da-DK"/>
+              </w:rPr>
+              <w:t>return</w:t>
+            </w:r>
+            <w:r>
+              <w:rPr>
+                <w:rFonts w:ascii="Consolas" w:eastAsia="Times New Roman" w:hAnsi="Consolas" w:cs="Times New Roman"/>
+                <w:color w:val="D4D4D4"/>
+                <w:sz w:val="18"/>
+                <w:szCs w:val="18"/>
+                <w:lang w:eastAsia="da-DK"/>
+              </w:rPr>
+              <w:t xml:space="preserve"> (</w:t>
+            </w:r>
+          </w:p>
+          <w:p>
+            <w:pPr>
+              <w:widowControl/>
+              <w:shd w:val="clear" w:color="auto" w:fill="1E1E1E"/>
+              <w:spacing w:line="240" w:lineRule="atLeast"/>
+              <w:rPr>
+                <w:rFonts w:ascii="Consolas" w:eastAsia="Times New Roman" w:hAnsi="Consolas" w:cs="Times New Roman"/>
+                <w:color w:val="D4D4D4"/>
+                <w:sz w:val="18"/>
+                <w:szCs w:val="18"/>
+                <w:lang w:eastAsia="da-DK"/>
+              </w:rPr>
+            </w:pPr>
+            <w:r>
+              <w:rPr>
+                <w:rFonts w:ascii="Consolas" w:eastAsia="Times New Roman" w:hAnsi="Consolas" w:cs="Times New Roman"/>
+                <w:color w:val="D4D4D4"/>
+                <w:sz w:val="18"/>
+                <w:szCs w:val="18"/>
+                <w:lang w:eastAsia="da-DK"/>
+              </w:rPr>
+              <w:t xml:space="preserve">        </w:t>
+            </w:r>
+            <w:r>
+              <w:rPr>
+                <w:rFonts w:ascii="Consolas" w:eastAsia="Times New Roman" w:hAnsi="Consolas" w:cs="Times New Roman"/>
+                <w:color w:val="808080"/>
+                <w:sz w:val="18"/>
+                <w:szCs w:val="18"/>
+                <w:lang w:eastAsia="da-DK"/>
+              </w:rPr>
+              <w:t>&lt;</w:t>
+            </w:r>
+            <w:r>
+              <w:rPr>
+                <w:rFonts w:ascii="Consolas" w:eastAsia="Times New Roman" w:hAnsi="Consolas" w:cs="Times New Roman"/>
+                <w:color w:val="569CD6"/>
+                <w:sz w:val="18"/>
+                <w:szCs w:val="18"/>
+                <w:lang w:eastAsia="da-DK"/>
+              </w:rPr>
+              <w:t>div</w:t>
+            </w:r>
+            <w:r>
+              <w:rPr>
+                <w:rFonts w:ascii="Consolas" w:eastAsia="Times New Roman" w:hAnsi="Consolas" w:cs="Times New Roman"/>
+                <w:color w:val="808080"/>
+                <w:sz w:val="18"/>
+                <w:szCs w:val="18"/>
+                <w:lang w:eastAsia="da-DK"/>
+              </w:rPr>
+              <w:t>&gt;</w:t>
+            </w:r>
+          </w:p>
+          <w:p>
+            <w:pPr>
+              <w:widowControl/>
+              <w:shd w:val="clear" w:color="auto" w:fill="1E1E1E"/>
+              <w:spacing w:line="240" w:lineRule="atLeast"/>
+              <w:rPr>
+                <w:rFonts w:ascii="Consolas" w:eastAsia="Times New Roman" w:hAnsi="Consolas" w:cs="Times New Roman"/>
+                <w:color w:val="D4D4D4"/>
+                <w:sz w:val="18"/>
+                <w:szCs w:val="18"/>
+                <w:lang w:eastAsia="da-DK"/>
+              </w:rPr>
+            </w:pPr>
+            <w:r>
+              <w:rPr>
+                <w:rFonts w:ascii="Consolas" w:eastAsia="Times New Roman" w:hAnsi="Consolas" w:cs="Times New Roman"/>
+                <w:color w:val="D4D4D4"/>
+                <w:sz w:val="18"/>
+                <w:szCs w:val="18"/>
+                <w:lang w:eastAsia="da-DK"/>
+              </w:rPr>
+              <w:t xml:space="preserve">            </w:t>
+            </w:r>
+            <w:r>
+              <w:rPr>
+                <w:rFonts w:ascii="Consolas" w:eastAsia="Times New Roman" w:hAnsi="Consolas" w:cs="Times New Roman"/>
+                <w:color w:val="808080"/>
+                <w:sz w:val="18"/>
+                <w:szCs w:val="18"/>
+                <w:lang w:eastAsia="da-DK"/>
+              </w:rPr>
+              <w:t>&lt;</w:t>
+            </w:r>
+            <w:r>
+              <w:rPr>
+                <w:rFonts w:ascii="Consolas" w:eastAsia="Times New Roman" w:hAnsi="Consolas" w:cs="Times New Roman"/>
+                <w:color w:val="569CD6"/>
+                <w:sz w:val="18"/>
+                <w:szCs w:val="18"/>
+                <w:lang w:eastAsia="da-DK"/>
+              </w:rPr>
+              <w:t>h1</w:t>
+            </w:r>
+            <w:r>
+              <w:rPr>
+                <w:rFonts w:ascii="Consolas" w:eastAsia="Times New Roman" w:hAnsi="Consolas" w:cs="Times New Roman"/>
+                <w:color w:val="808080"/>
+                <w:sz w:val="18"/>
+                <w:szCs w:val="18"/>
+                <w:lang w:eastAsia="da-DK"/>
+              </w:rPr>
+              <w:t>&gt;</w:t>
+            </w:r>
+            <w:r>
+              <w:rPr>
+                <w:rFonts w:ascii="Consolas" w:eastAsia="Times New Roman" w:hAnsi="Consolas" w:cs="Times New Roman"/>
+                <w:color w:val="D4D4D4"/>
+                <w:sz w:val="18"/>
+                <w:szCs w:val="18"/>
+                <w:lang w:eastAsia="da-DK"/>
+              </w:rPr>
+              <w:t>Hello</w:t>
+            </w:r>
+            <w:r>
+              <w:rPr>
+                <w:rFonts w:ascii="Consolas" w:eastAsia="Times New Roman" w:hAnsi="Consolas" w:cs="Times New Roman"/>
+                <w:color w:val="D4D4D4"/>
+                <w:sz w:val="18"/>
+                <w:szCs w:val="18"/>
+                <w:lang w:eastAsia="da-DK"/>
+              </w:rPr>
+              <w:t xml:space="preserve"> world!</w:t>
+            </w:r>
+            <w:r>
+              <w:rPr>
+                <w:rFonts w:ascii="Consolas" w:eastAsia="Times New Roman" w:hAnsi="Consolas" w:cs="Times New Roman"/>
+                <w:color w:val="808080"/>
+                <w:sz w:val="18"/>
+                <w:szCs w:val="18"/>
+                <w:lang w:eastAsia="da-DK"/>
+              </w:rPr>
+              <w:t>&lt;/</w:t>
+            </w:r>
+            <w:r>
+              <w:rPr>
+                <w:rFonts w:ascii="Consolas" w:eastAsia="Times New Roman" w:hAnsi="Consolas" w:cs="Times New Roman"/>
+                <w:color w:val="569CD6"/>
+                <w:sz w:val="18"/>
+                <w:szCs w:val="18"/>
+                <w:lang w:eastAsia="da-DK"/>
+              </w:rPr>
+              <w:t>h1</w:t>
+            </w:r>
+            <w:r>
+              <w:rPr>
+                <w:rFonts w:ascii="Consolas" w:eastAsia="Times New Roman" w:hAnsi="Consolas" w:cs="Times New Roman"/>
+                <w:color w:val="808080"/>
+                <w:sz w:val="18"/>
+                <w:szCs w:val="18"/>
+                <w:lang w:eastAsia="da-DK"/>
+              </w:rPr>
+              <w:t>&gt;</w:t>
+            </w:r>
+          </w:p>
+          <w:p>
+            <w:pPr>
+              <w:widowControl/>
+              <w:shd w:val="clear" w:color="auto" w:fill="1E1E1E"/>
+              <w:spacing w:line="240" w:lineRule="atLeast"/>
+              <w:rPr>
+                <w:rFonts w:ascii="Consolas" w:eastAsia="Times New Roman" w:hAnsi="Consolas" w:cs="Times New Roman"/>
+                <w:color w:val="D4D4D4"/>
+                <w:sz w:val="18"/>
+                <w:szCs w:val="18"/>
+                <w:lang w:eastAsia="da-DK"/>
+              </w:rPr>
+            </w:pPr>
+            <w:r>
+              <w:rPr>
+                <w:rFonts w:ascii="Consolas" w:eastAsia="Times New Roman" w:hAnsi="Consolas" w:cs="Times New Roman"/>
+                <w:color w:val="D4D4D4"/>
+                <w:sz w:val="18"/>
+                <w:szCs w:val="18"/>
+                <w:lang w:eastAsia="da-DK"/>
+              </w:rPr>
+              <w:t xml:space="preserve">        </w:t>
+            </w:r>
+            <w:r>
+              <w:rPr>
+                <w:rFonts w:ascii="Consolas" w:eastAsia="Times New Roman" w:hAnsi="Consolas" w:cs="Times New Roman"/>
+                <w:color w:val="808080"/>
+                <w:sz w:val="18"/>
+                <w:szCs w:val="18"/>
+                <w:lang w:eastAsia="da-DK"/>
+              </w:rPr>
+              <w:t>&lt;/</w:t>
+            </w:r>
+            <w:r>
+              <w:rPr>
+                <w:rFonts w:ascii="Consolas" w:eastAsia="Times New Roman" w:hAnsi="Consolas" w:cs="Times New Roman"/>
+                <w:color w:val="569CD6"/>
+                <w:sz w:val="18"/>
+                <w:szCs w:val="18"/>
+                <w:lang w:eastAsia="da-DK"/>
+              </w:rPr>
+              <w:t>div</w:t>
+            </w:r>
+            <w:r>
+              <w:rPr>
+                <w:rFonts w:ascii="Consolas" w:eastAsia="Times New Roman" w:hAnsi="Consolas" w:cs="Times New Roman"/>
+                <w:color w:val="808080"/>
+                <w:sz w:val="18"/>
+                <w:szCs w:val="18"/>
+                <w:lang w:eastAsia="da-DK"/>
+              </w:rPr>
+              <w:t>&gt;</w:t>
+            </w:r>
+          </w:p>
+          <w:p>
+            <w:pPr>
+              <w:widowControl/>
+              <w:shd w:val="clear" w:color="auto" w:fill="1E1E1E"/>
+              <w:spacing w:line="240" w:lineRule="atLeast"/>
+              <w:rPr>
+                <w:rFonts w:ascii="Consolas" w:eastAsia="Times New Roman" w:hAnsi="Consolas" w:cs="Times New Roman"/>
+                <w:color w:val="D4D4D4"/>
+                <w:sz w:val="18"/>
+                <w:szCs w:val="18"/>
+                <w:lang w:eastAsia="da-DK"/>
+              </w:rPr>
+            </w:pPr>
+            <w:r>
+              <w:rPr>
+                <w:rFonts w:ascii="Consolas" w:eastAsia="Times New Roman" w:hAnsi="Consolas" w:cs="Times New Roman"/>
+                <w:color w:val="D4D4D4"/>
+                <w:sz w:val="18"/>
+                <w:szCs w:val="18"/>
+                <w:lang w:eastAsia="da-DK"/>
+              </w:rPr>
+              <w:t xml:space="preserve">    );</w:t>
+            </w:r>
+          </w:p>
+          <w:p>
+            <w:pPr>
+              <w:widowControl/>
+              <w:shd w:val="clear" w:color="auto" w:fill="1E1E1E"/>
+              <w:spacing w:line="240" w:lineRule="atLeast"/>
+              <w:rPr>
+                <w:rFonts w:ascii="Consolas" w:eastAsia="Times New Roman" w:hAnsi="Consolas" w:cs="Times New Roman"/>
+                <w:color w:val="D4D4D4"/>
+                <w:sz w:val="18"/>
+                <w:szCs w:val="18"/>
+                <w:lang w:eastAsia="da-DK"/>
+              </w:rPr>
+            </w:pPr>
+            <w:r>
+              <w:rPr>
+                <w:rFonts w:ascii="Consolas" w:eastAsia="Times New Roman" w:hAnsi="Consolas" w:cs="Times New Roman"/>
+                <w:color w:val="D4D4D4"/>
+                <w:sz w:val="18"/>
+                <w:szCs w:val="18"/>
+                <w:lang w:eastAsia="da-DK"/>
+              </w:rPr>
+              <w:t>};</w:t>
+            </w:r>
+          </w:p>
+          <w:p>
+            <w:pPr>
+              <w:widowControl/>
+              <w:shd w:val="clear" w:color="auto" w:fill="1E1E1E"/>
+              <w:spacing w:line="240" w:lineRule="atLeast"/>
+              <w:rPr>
+                <w:rFonts w:ascii="Consolas" w:eastAsia="Times New Roman" w:hAnsi="Consolas" w:cs="Times New Roman"/>
+                <w:color w:val="D4D4D4"/>
+                <w:sz w:val="18"/>
+                <w:szCs w:val="18"/>
+                <w:lang w:eastAsia="da-DK"/>
+              </w:rPr>
+            </w:pPr>
+          </w:p>
+          <w:p>
+            <w:pPr>
+              <w:widowControl/>
+              <w:shd w:val="clear" w:color="auto" w:fill="1E1E1E"/>
+              <w:spacing w:line="240" w:lineRule="atLeast"/>
+              <w:rPr>
+                <w:rFonts w:ascii="Consolas" w:eastAsia="Times New Roman" w:hAnsi="Consolas" w:cs="Times New Roman"/>
+                <w:color w:val="D4D4D4"/>
+                <w:sz w:val="18"/>
+                <w:szCs w:val="18"/>
+                <w:lang w:eastAsia="da-DK"/>
+              </w:rPr>
+            </w:pPr>
+            <w:r>
+              <w:rPr>
+                <w:rFonts w:ascii="Consolas" w:eastAsia="Times New Roman" w:hAnsi="Consolas" w:cs="Times New Roman"/>
+                <w:color w:val="6A9955"/>
+                <w:sz w:val="18"/>
+                <w:szCs w:val="18"/>
+                <w:lang w:eastAsia="da-DK"/>
+              </w:rPr>
+              <w:t>//Take the "App" component and show it on the screen</w:t>
+            </w:r>
+          </w:p>
+          <w:p>
+            <w:pPr>
+              <w:widowControl/>
+              <w:shd w:val="clear" w:color="auto" w:fill="1E1E1E"/>
+              <w:spacing w:line="240" w:lineRule="atLeast"/>
+              <w:rPr>
+                <w:rFonts w:ascii="Consolas" w:eastAsia="Times New Roman" w:hAnsi="Consolas" w:cs="Times New Roman"/>
+                <w:color w:val="D4D4D4"/>
+                <w:sz w:val="18"/>
+                <w:szCs w:val="18"/>
+                <w:lang w:eastAsia="da-DK"/>
+              </w:rPr>
+            </w:pPr>
+            <w:r>
+              <w:rPr>
+                <w:rFonts w:ascii="Consolas" w:eastAsia="Times New Roman" w:hAnsi="Consolas" w:cs="Times New Roman"/>
+                <w:color w:val="9CDCFE"/>
+                <w:sz w:val="18"/>
+                <w:szCs w:val="18"/>
+                <w:lang w:eastAsia="da-DK"/>
+              </w:rPr>
+              <w:t>ReactDOM</w:t>
+            </w:r>
+            <w:r>
+              <w:rPr>
+                <w:rFonts w:ascii="Consolas" w:eastAsia="Times New Roman" w:hAnsi="Consolas" w:cs="Times New Roman"/>
+                <w:color w:val="D4D4D4"/>
+                <w:sz w:val="18"/>
+                <w:szCs w:val="18"/>
+                <w:lang w:eastAsia="da-DK"/>
+              </w:rPr>
+              <w:t>.</w:t>
+            </w:r>
+            <w:r>
+              <w:rPr>
+                <w:rFonts w:ascii="Consolas" w:eastAsia="Times New Roman" w:hAnsi="Consolas" w:cs="Times New Roman"/>
+                <w:color w:val="DCDCAA"/>
+                <w:sz w:val="18"/>
+                <w:szCs w:val="18"/>
+                <w:lang w:eastAsia="da-DK"/>
+              </w:rPr>
+              <w:t>render</w:t>
+            </w:r>
+            <w:r>
+              <w:rPr>
+                <w:rFonts w:ascii="Consolas" w:eastAsia="Times New Roman" w:hAnsi="Consolas" w:cs="Times New Roman"/>
+                <w:color w:val="D4D4D4"/>
+                <w:sz w:val="18"/>
+                <w:szCs w:val="18"/>
+                <w:lang w:eastAsia="da-DK"/>
+              </w:rPr>
+              <w:t>(</w:t>
+            </w:r>
+            <w:r>
+              <w:rPr>
+                <w:rFonts w:ascii="Consolas" w:eastAsia="Times New Roman" w:hAnsi="Consolas" w:cs="Times New Roman"/>
+                <w:color w:val="808080"/>
+                <w:sz w:val="18"/>
+                <w:szCs w:val="18"/>
+                <w:lang w:eastAsia="da-DK"/>
+              </w:rPr>
+              <w:t>&lt;</w:t>
+            </w:r>
+            <w:r>
+              <w:rPr>
+                <w:rFonts w:ascii="Consolas" w:eastAsia="Times New Roman" w:hAnsi="Consolas" w:cs="Times New Roman"/>
+                <w:color w:val="4EC9B0"/>
+                <w:sz w:val="18"/>
+                <w:szCs w:val="18"/>
+                <w:lang w:eastAsia="da-DK"/>
+              </w:rPr>
+              <w:t>App</w:t>
+            </w:r>
+            <w:r>
+              <w:rPr>
+                <w:rFonts w:ascii="Consolas" w:eastAsia="Times New Roman" w:hAnsi="Consolas" w:cs="Times New Roman"/>
+                <w:color w:val="808080"/>
+                <w:sz w:val="18"/>
+                <w:szCs w:val="18"/>
+                <w:lang w:eastAsia="da-DK"/>
+              </w:rPr>
+              <w:t>/&gt;</w:t>
+            </w:r>
+            <w:r>
+              <w:rPr>
+                <w:rFonts w:ascii="Consolas" w:eastAsia="Times New Roman" w:hAnsi="Consolas" w:cs="Times New Roman"/>
+                <w:color w:val="D4D4D4"/>
+                <w:sz w:val="18"/>
+                <w:szCs w:val="18"/>
+                <w:lang w:eastAsia="da-DK"/>
+              </w:rPr>
+              <w:t xml:space="preserve">, </w:t>
+            </w:r>
+            <w:r>
+              <w:rPr>
+                <w:rFonts w:ascii="Consolas" w:eastAsia="Times New Roman" w:hAnsi="Consolas" w:cs="Times New Roman"/>
+                <w:color w:val="9CDCFE"/>
+                <w:sz w:val="18"/>
+                <w:szCs w:val="18"/>
+                <w:lang w:eastAsia="da-DK"/>
+              </w:rPr>
+              <w:t>document</w:t>
+            </w:r>
+            <w:r>
+              <w:rPr>
+                <w:rFonts w:ascii="Consolas" w:eastAsia="Times New Roman" w:hAnsi="Consolas" w:cs="Times New Roman"/>
+                <w:color w:val="D4D4D4"/>
+                <w:sz w:val="18"/>
+                <w:szCs w:val="18"/>
+                <w:lang w:eastAsia="da-DK"/>
+              </w:rPr>
+              <w:t>.</w:t>
+            </w:r>
+            <w:r>
+              <w:rPr>
+                <w:rFonts w:ascii="Consolas" w:eastAsia="Times New Roman" w:hAnsi="Consolas" w:cs="Times New Roman"/>
+                <w:color w:val="DCDCAA"/>
+                <w:sz w:val="18"/>
+                <w:szCs w:val="18"/>
+                <w:lang w:eastAsia="da-DK"/>
+              </w:rPr>
+              <w:t>querySelector</w:t>
+            </w:r>
+            <w:r>
+              <w:rPr>
+                <w:rFonts w:ascii="Consolas" w:eastAsia="Times New Roman" w:hAnsi="Consolas" w:cs="Times New Roman"/>
+                <w:color w:val="D4D4D4"/>
+                <w:sz w:val="18"/>
+                <w:szCs w:val="18"/>
+                <w:lang w:eastAsia="da-DK"/>
+              </w:rPr>
+              <w:t>(</w:t>
+            </w:r>
+            <w:r>
+              <w:rPr>
+                <w:rFonts w:ascii="Consolas" w:eastAsia="Times New Roman" w:hAnsi="Consolas" w:cs="Times New Roman"/>
+                <w:color w:val="CE9178"/>
+                <w:sz w:val="18"/>
+                <w:szCs w:val="18"/>
+                <w:lang w:eastAsia="da-DK"/>
+              </w:rPr>
+              <w:t>'#root'</w:t>
+            </w:r>
+            <w:r>
+              <w:rPr>
+                <w:rFonts w:ascii="Consolas" w:eastAsia="Times New Roman" w:hAnsi="Consolas" w:cs="Times New Roman"/>
+                <w:color w:val="D4D4D4"/>
+                <w:sz w:val="18"/>
+                <w:szCs w:val="18"/>
+                <w:lang w:eastAsia="da-DK"/>
+              </w:rPr>
+              <w:t>));</w:t>
+            </w:r>
           </w:p>
         </w:tc>
       </w:tr>
     </w:tbl>
+    <w:p>
+      <w:pPr>
+        <w:widowControl/>
+        <w:rPr>
+          <w:rFonts w:ascii="Calibri" w:eastAsia="Times New Roman" w:hAnsi="Calibri" w:cs="Times New Roman"/>
+          <w:color w:val="00000A"/>
+          <w:sz w:val="28"/>
+          <w:szCs w:val="24"/>
+          <w:lang w:eastAsia="da-DK"/>
+        </w:rPr>
+      </w:pPr>
+    </w:p>
+    <w:p>
+      <w:pPr>
+        <w:widowControl/>
+        <w:spacing w:after="160" w:line="259" w:lineRule="auto"/>
+        <w:rPr>
+          <w:rFonts w:ascii="Calibri" w:eastAsia="Times New Roman" w:hAnsi="Calibri" w:cs="Times New Roman"/>
+          <w:color w:val="00000A"/>
+          <w:sz w:val="28"/>
+          <w:szCs w:val="24"/>
+          <w:lang w:eastAsia="da-DK"/>
+        </w:rPr>
+      </w:pPr>
+      <w:r>
+        <w:rPr>
+          <w:rFonts w:ascii="Calibri" w:eastAsia="Times New Roman" w:hAnsi="Calibri" w:cs="Times New Roman"/>
+          <w:color w:val="00000A"/>
+          <w:sz w:val="28"/>
+          <w:szCs w:val="24"/>
+          <w:lang w:eastAsia="da-DK"/>
+        </w:rPr>
+        <w:br w:type="page"/>
+      </w:r>
+    </w:p>
+    <w:p>
+      <w:pPr>
+        <w:widowControl/>
+        <w:rPr>
+          <w:rFonts w:ascii="Calibri" w:eastAsia="Times New Roman" w:hAnsi="Calibri" w:cs="Times New Roman"/>
+          <w:color w:val="00000A"/>
+          <w:sz w:val="28"/>
+          <w:szCs w:val="24"/>
+          <w:lang w:eastAsia="da-DK"/>
+        </w:rPr>
+      </w:pPr>
+    </w:p>
+    <w:tbl>
+      <w:tblPr>
+        <w:tblW w:w="9908" w:type="dxa"/>
+        <w:tblBorders>
+          <w:top w:val="single" w:sz="4" w:space="0" w:color="00000A"/>
+          <w:left w:val="single" w:sz="4" w:space="0" w:color="00000A"/>
+          <w:bottom w:val="single" w:sz="4" w:space="0" w:color="00000A"/>
+          <w:right w:val="single" w:sz="4" w:space="0" w:color="00000A"/>
+          <w:insideH w:val="single" w:sz="4" w:space="0" w:color="00000A"/>
+          <w:insideV w:val="single" w:sz="4" w:space="0" w:color="00000A"/>
+        </w:tblBorders>
+        <w:tblLook w:val="04A0" w:firstRow="1" w:lastRow="0" w:firstColumn="1" w:lastColumn="0" w:noHBand="0" w:noVBand="1"/>
+      </w:tblPr>
+      <w:tblGrid>
+        <w:gridCol w:w="1666"/>
+        <w:gridCol w:w="8242"/>
+      </w:tblGrid>
+      <w:tr>
+        <w:tc>
+          <w:tcPr>
+            <w:tcW w:w="1666" w:type="dxa"/>
+            <w:tcBorders>
+              <w:top w:val="single" w:sz="4" w:space="0" w:color="00000A"/>
+              <w:left w:val="single" w:sz="4" w:space="0" w:color="00000A"/>
+              <w:bottom w:val="single" w:sz="4" w:space="0" w:color="00000A"/>
+              <w:right w:val="single" w:sz="4" w:space="0" w:color="00000A"/>
+            </w:tcBorders>
+            <w:shd w:val="clear" w:color="auto" w:fill="auto"/>
+          </w:tcPr>
+          <w:p>
+            <w:pPr>
+              <w:widowControl/>
+              <w:rPr>
+                <w:rFonts w:ascii="Calibri" w:eastAsia="Times New Roman" w:hAnsi="Calibri" w:cs="Times New Roman"/>
+                <w:b/>
+                <w:color w:val="00000A"/>
+                <w:sz w:val="28"/>
+                <w:szCs w:val="24"/>
+                <w:lang w:eastAsia="da-DK"/>
+              </w:rPr>
+            </w:pPr>
+            <w:r>
+              <w:rPr>
+                <w:rFonts w:ascii="Calibri" w:eastAsia="Times New Roman" w:hAnsi="Calibri" w:cs="Times New Roman"/>
+                <w:b/>
+                <w:color w:val="00000A"/>
+                <w:sz w:val="28"/>
+                <w:szCs w:val="24"/>
+                <w:lang w:eastAsia="da-DK"/>
+              </w:rPr>
+              <w:t>Exercise</w:t>
+            </w:r>
+          </w:p>
+        </w:tc>
+        <w:tc>
+          <w:tcPr>
+            <w:tcW w:w="8241" w:type="dxa"/>
+            <w:tcBorders>
+              <w:top w:val="single" w:sz="4" w:space="0" w:color="00000A"/>
+              <w:left w:val="single" w:sz="4" w:space="0" w:color="00000A"/>
+              <w:bottom w:val="single" w:sz="4" w:space="0" w:color="00000A"/>
+              <w:right w:val="single" w:sz="4" w:space="0" w:color="00000A"/>
+            </w:tcBorders>
+            <w:shd w:val="clear" w:color="auto" w:fill="auto"/>
+          </w:tcPr>
+          <w:p>
+            <w:pPr>
+              <w:pStyle w:val="Overskrift2"/>
+              <w:ind w:left="0"/>
+              <w:rPr>
+                <w:lang w:eastAsia="da-DK"/>
+              </w:rPr>
+            </w:pPr>
+            <w:r>
+              <w:rPr>
+                <w:lang w:eastAsia="da-DK"/>
+              </w:rPr>
+              <w:t>React</w:t>
+            </w:r>
+            <w:r>
+              <w:rPr>
+                <w:lang w:eastAsia="da-DK"/>
+              </w:rPr>
+              <w:t>.2</w:t>
+            </w:r>
+          </w:p>
+          <w:p>
+            <w:pPr>
+              <w:widowControl/>
+              <w:rPr>
+                <w:rFonts w:ascii="Calibri" w:eastAsia="Times New Roman" w:hAnsi="Calibri" w:cs="Times New Roman"/>
+                <w:color w:val="00000A"/>
+                <w:sz w:val="28"/>
+                <w:szCs w:val="24"/>
+                <w:lang w:eastAsia="da-DK"/>
+              </w:rPr>
+            </w:pPr>
+          </w:p>
+        </w:tc>
+      </w:tr>
+      <w:tr>
+        <w:tc>
+          <w:tcPr>
+            <w:tcW w:w="1666" w:type="dxa"/>
+            <w:tcBorders>
+              <w:top w:val="single" w:sz="4" w:space="0" w:color="00000A"/>
+              <w:left w:val="single" w:sz="4" w:space="0" w:color="00000A"/>
+              <w:bottom w:val="single" w:sz="4" w:space="0" w:color="00000A"/>
+              <w:right w:val="single" w:sz="4" w:space="0" w:color="00000A"/>
+            </w:tcBorders>
+            <w:shd w:val="clear" w:color="auto" w:fill="auto"/>
+          </w:tcPr>
+          <w:p>
+            <w:pPr>
+              <w:widowControl/>
+              <w:rPr>
+                <w:rFonts w:ascii="Calibri" w:eastAsia="Times New Roman" w:hAnsi="Calibri" w:cs="Times New Roman"/>
+                <w:b/>
+                <w:color w:val="00000A"/>
+                <w:sz w:val="28"/>
+                <w:szCs w:val="24"/>
+                <w:lang w:eastAsia="da-DK"/>
+              </w:rPr>
+            </w:pPr>
+            <w:r>
+              <w:rPr>
+                <w:rFonts w:ascii="Calibri" w:eastAsia="Times New Roman" w:hAnsi="Calibri" w:cs="Times New Roman"/>
+                <w:b/>
+                <w:color w:val="00000A"/>
+                <w:sz w:val="28"/>
+                <w:szCs w:val="24"/>
+                <w:lang w:eastAsia="da-DK"/>
+              </w:rPr>
+              <w:t>App</w:t>
+            </w:r>
+          </w:p>
+        </w:tc>
+        <w:tc>
+          <w:tcPr>
+            <w:tcW w:w="8241" w:type="dxa"/>
+            <w:tcBorders>
+              <w:top w:val="single" w:sz="4" w:space="0" w:color="00000A"/>
+              <w:left w:val="single" w:sz="4" w:space="0" w:color="00000A"/>
+              <w:bottom w:val="single" w:sz="4" w:space="0" w:color="00000A"/>
+              <w:right w:val="single" w:sz="4" w:space="0" w:color="00000A"/>
+            </w:tcBorders>
+            <w:shd w:val="clear" w:color="auto" w:fill="auto"/>
+          </w:tcPr>
+          <w:p>
+            <w:pPr>
+              <w:widowControl/>
+              <w:rPr>
+                <w:rFonts w:ascii="Calibri" w:eastAsia="Times New Roman" w:hAnsi="Calibri" w:cs="Times New Roman"/>
+                <w:b/>
+                <w:color w:val="00000A"/>
+                <w:sz w:val="28"/>
+                <w:szCs w:val="24"/>
+                <w:lang w:eastAsia="da-DK"/>
+              </w:rPr>
+            </w:pPr>
+            <w:r>
+              <w:rPr>
+                <w:rFonts w:ascii="Calibri" w:eastAsia="Times New Roman" w:hAnsi="Calibri" w:cs="Times New Roman"/>
+                <w:b/>
+                <w:color w:val="00000A"/>
+                <w:sz w:val="28"/>
+                <w:szCs w:val="24"/>
+                <w:lang w:eastAsia="da-DK"/>
+              </w:rPr>
+              <w:t>(None – create a new React app from scratch)</w:t>
+            </w:r>
+          </w:p>
+          <w:p>
+            <w:pPr>
+              <w:widowControl/>
+              <w:rPr>
+                <w:rFonts w:ascii="Calibri" w:eastAsia="Times New Roman" w:hAnsi="Calibri" w:cs="Times New Roman"/>
+                <w:color w:val="00000A"/>
+                <w:sz w:val="28"/>
+                <w:szCs w:val="24"/>
+                <w:lang w:eastAsia="da-DK"/>
+              </w:rPr>
+            </w:pPr>
+          </w:p>
+        </w:tc>
+      </w:tr>
+      <w:tr>
+        <w:tc>
+          <w:tcPr>
+            <w:tcW w:w="1666" w:type="dxa"/>
+            <w:tcBorders>
+              <w:top w:val="single" w:sz="4" w:space="0" w:color="00000A"/>
+              <w:left w:val="single" w:sz="4" w:space="0" w:color="00000A"/>
+              <w:bottom w:val="single" w:sz="4" w:space="0" w:color="00000A"/>
+              <w:right w:val="single" w:sz="4" w:space="0" w:color="00000A"/>
+            </w:tcBorders>
+            <w:shd w:val="clear" w:color="auto" w:fill="auto"/>
+          </w:tcPr>
+          <w:p>
+            <w:pPr>
+              <w:widowControl/>
+              <w:rPr>
+                <w:rFonts w:ascii="Calibri" w:eastAsia="Times New Roman" w:hAnsi="Calibri" w:cs="Times New Roman"/>
+                <w:b/>
+                <w:color w:val="00000A"/>
+                <w:sz w:val="28"/>
+                <w:szCs w:val="24"/>
+                <w:lang w:eastAsia="da-DK"/>
+              </w:rPr>
+            </w:pPr>
+            <w:r>
+              <w:rPr>
+                <w:rFonts w:ascii="Calibri" w:eastAsia="Times New Roman" w:hAnsi="Calibri" w:cs="Times New Roman"/>
+                <w:b/>
+                <w:color w:val="00000A"/>
+                <w:sz w:val="28"/>
+                <w:szCs w:val="24"/>
+                <w:lang w:eastAsia="da-DK"/>
+              </w:rPr>
+              <w:t>Purpose</w:t>
+            </w:r>
+          </w:p>
+        </w:tc>
+        <w:tc>
+          <w:tcPr>
+            <w:tcW w:w="8241" w:type="dxa"/>
+            <w:tcBorders>
+              <w:top w:val="single" w:sz="4" w:space="0" w:color="00000A"/>
+              <w:left w:val="single" w:sz="4" w:space="0" w:color="00000A"/>
+              <w:bottom w:val="single" w:sz="4" w:space="0" w:color="00000A"/>
+              <w:right w:val="single" w:sz="4" w:space="0" w:color="00000A"/>
+            </w:tcBorders>
+            <w:shd w:val="clear" w:color="auto" w:fill="auto"/>
+          </w:tcPr>
+          <w:p>
+            <w:pPr>
+              <w:widowControl/>
+              <w:rPr>
+                <w:rFonts w:ascii="Calibri" w:eastAsia="Times New Roman" w:hAnsi="Calibri" w:cs="Times New Roman"/>
+                <w:color w:val="00000A"/>
+                <w:sz w:val="28"/>
+                <w:szCs w:val="24"/>
+                <w:lang w:eastAsia="da-DK"/>
+              </w:rPr>
+            </w:pPr>
+            <w:r>
+              <w:rPr>
+                <w:rFonts w:ascii="Calibri" w:eastAsia="Times New Roman" w:hAnsi="Calibri" w:cs="Times New Roman"/>
+                <w:color w:val="00000A"/>
+                <w:sz w:val="28"/>
+                <w:szCs w:val="24"/>
+                <w:lang w:eastAsia="da-DK"/>
+              </w:rPr>
+              <w:t xml:space="preserve">Implement a fairly simple </w:t>
+            </w:r>
+            <w:r>
+              <w:rPr>
+                <w:rFonts w:ascii="Calibri" w:eastAsia="Times New Roman" w:hAnsi="Calibri" w:cs="Times New Roman"/>
+                <w:b/>
+                <w:color w:val="00000A"/>
+                <w:sz w:val="28"/>
+                <w:szCs w:val="24"/>
+                <w:lang w:eastAsia="da-DK"/>
+              </w:rPr>
+              <w:t>React</w:t>
+            </w:r>
+            <w:r>
+              <w:rPr>
+                <w:rFonts w:ascii="Calibri" w:eastAsia="Times New Roman" w:hAnsi="Calibri" w:cs="Times New Roman"/>
+                <w:color w:val="00000A"/>
+                <w:sz w:val="28"/>
+                <w:szCs w:val="24"/>
+                <w:lang w:eastAsia="da-DK"/>
+              </w:rPr>
+              <w:t xml:space="preserve"> app, for presentation of a fixed number of data instances.</w:t>
+            </w:r>
+          </w:p>
+          <w:p>
+            <w:pPr>
+              <w:widowControl/>
+              <w:rPr>
+                <w:rFonts w:ascii="Calibri" w:eastAsia="Times New Roman" w:hAnsi="Calibri" w:cs="Times New Roman"/>
+                <w:color w:val="00000A"/>
+                <w:sz w:val="28"/>
+                <w:szCs w:val="24"/>
+                <w:lang w:eastAsia="da-DK"/>
+              </w:rPr>
+            </w:pPr>
+          </w:p>
+        </w:tc>
+      </w:tr>
+      <w:tr>
+        <w:tc>
+          <w:tcPr>
+            <w:tcW w:w="1666" w:type="dxa"/>
+            <w:tcBorders>
+              <w:top w:val="single" w:sz="4" w:space="0" w:color="00000A"/>
+              <w:left w:val="single" w:sz="4" w:space="0" w:color="00000A"/>
+              <w:bottom w:val="single" w:sz="4" w:space="0" w:color="00000A"/>
+              <w:right w:val="single" w:sz="4" w:space="0" w:color="00000A"/>
+            </w:tcBorders>
+            <w:shd w:val="clear" w:color="auto" w:fill="auto"/>
+          </w:tcPr>
+          <w:p>
+            <w:pPr>
+              <w:widowControl/>
+              <w:rPr>
+                <w:rFonts w:ascii="Calibri" w:eastAsia="Times New Roman" w:hAnsi="Calibri" w:cs="Times New Roman"/>
+                <w:b/>
+                <w:color w:val="00000A"/>
+                <w:sz w:val="28"/>
+                <w:szCs w:val="24"/>
+                <w:lang w:eastAsia="da-DK"/>
+              </w:rPr>
+            </w:pPr>
+            <w:r>
+              <w:rPr>
+                <w:rFonts w:ascii="Calibri" w:eastAsia="Times New Roman" w:hAnsi="Calibri" w:cs="Times New Roman"/>
+                <w:b/>
+                <w:color w:val="00000A"/>
+                <w:sz w:val="28"/>
+                <w:szCs w:val="24"/>
+                <w:lang w:eastAsia="da-DK"/>
+              </w:rPr>
+              <w:t>Description</w:t>
+            </w:r>
+          </w:p>
+        </w:tc>
+        <w:tc>
+          <w:tcPr>
+            <w:tcW w:w="8241" w:type="dxa"/>
+            <w:tcBorders>
+              <w:top w:val="single" w:sz="4" w:space="0" w:color="00000A"/>
+              <w:left w:val="single" w:sz="4" w:space="0" w:color="00000A"/>
+              <w:bottom w:val="single" w:sz="4" w:space="0" w:color="00000A"/>
+              <w:right w:val="single" w:sz="4" w:space="0" w:color="00000A"/>
+            </w:tcBorders>
+            <w:shd w:val="clear" w:color="auto" w:fill="auto"/>
+          </w:tcPr>
+          <w:p>
+            <w:pPr>
+              <w:widowControl/>
+              <w:rPr>
+                <w:rFonts w:ascii="Calibri" w:eastAsia="Times New Roman" w:hAnsi="Calibri" w:cs="Times New Roman"/>
+                <w:color w:val="00000A"/>
+                <w:sz w:val="24"/>
+                <w:szCs w:val="24"/>
+                <w:lang w:eastAsia="da-DK"/>
+              </w:rPr>
+            </w:pPr>
+            <w:r>
+              <w:rPr>
+                <w:rFonts w:ascii="Calibri" w:eastAsia="Times New Roman" w:hAnsi="Calibri" w:cs="Times New Roman"/>
+                <w:color w:val="00000A"/>
+                <w:sz w:val="24"/>
+                <w:szCs w:val="24"/>
+                <w:lang w:eastAsia="da-DK"/>
+              </w:rPr>
+              <w:t xml:space="preserve">In the </w:t>
+            </w:r>
+            <w:r>
+              <w:rPr>
+                <w:rFonts w:ascii="Calibri" w:eastAsia="Times New Roman" w:hAnsi="Calibri" w:cs="Times New Roman"/>
+                <w:b/>
+                <w:color w:val="00000A"/>
+                <w:sz w:val="24"/>
+                <w:szCs w:val="24"/>
+                <w:lang w:eastAsia="da-DK"/>
+              </w:rPr>
+              <w:t>Data</w:t>
+            </w:r>
+            <w:r>
+              <w:rPr>
+                <w:rFonts w:ascii="Calibri" w:eastAsia="Times New Roman" w:hAnsi="Calibri" w:cs="Times New Roman"/>
+                <w:color w:val="00000A"/>
+                <w:sz w:val="24"/>
+                <w:szCs w:val="24"/>
+                <w:lang w:eastAsia="da-DK"/>
+              </w:rPr>
+              <w:t xml:space="preserve"> folder, you will find four image files and an </w:t>
+            </w:r>
+            <w:r>
+              <w:rPr>
+                <w:rFonts w:ascii="Calibri" w:eastAsia="Times New Roman" w:hAnsi="Calibri" w:cs="Times New Roman"/>
+                <w:b/>
+                <w:color w:val="00000A"/>
+                <w:sz w:val="24"/>
+                <w:szCs w:val="24"/>
+                <w:lang w:eastAsia="da-DK"/>
+              </w:rPr>
+              <w:t>info.doc</w:t>
+            </w:r>
+            <w:r>
+              <w:rPr>
+                <w:rFonts w:ascii="Calibri" w:eastAsia="Times New Roman" w:hAnsi="Calibri" w:cs="Times New Roman"/>
+                <w:b/>
+                <w:color w:val="00000A"/>
+                <w:sz w:val="24"/>
+                <w:szCs w:val="24"/>
+                <w:lang w:eastAsia="da-DK"/>
+              </w:rPr>
+              <w:t>x</w:t>
+            </w:r>
+            <w:r>
+              <w:rPr>
+                <w:rFonts w:ascii="Calibri" w:eastAsia="Times New Roman" w:hAnsi="Calibri" w:cs="Times New Roman"/>
+                <w:color w:val="00000A"/>
+                <w:sz w:val="24"/>
+                <w:szCs w:val="24"/>
+                <w:lang w:eastAsia="da-DK"/>
+              </w:rPr>
+              <w:t>, which contains data describing four “roles” from a simple role-play game.</w:t>
+            </w:r>
+          </w:p>
+          <w:p>
+            <w:pPr>
+              <w:widowControl/>
+              <w:rPr>
+                <w:rFonts w:ascii="Calibri" w:eastAsia="Times New Roman" w:hAnsi="Calibri" w:cs="Times New Roman"/>
+                <w:color w:val="00000A"/>
+                <w:sz w:val="28"/>
+                <w:szCs w:val="24"/>
+                <w:lang w:eastAsia="da-DK"/>
+              </w:rPr>
+            </w:pPr>
+          </w:p>
+        </w:tc>
+      </w:tr>
+      <w:tr>
+        <w:tc>
+          <w:tcPr>
+            <w:tcW w:w="1666" w:type="dxa"/>
+            <w:tcBorders>
+              <w:top w:val="single" w:sz="4" w:space="0" w:color="00000A"/>
+              <w:left w:val="single" w:sz="4" w:space="0" w:color="00000A"/>
+              <w:bottom w:val="single" w:sz="4" w:space="0" w:color="00000A"/>
+              <w:right w:val="single" w:sz="4" w:space="0" w:color="00000A"/>
+            </w:tcBorders>
+            <w:shd w:val="clear" w:color="auto" w:fill="auto"/>
+          </w:tcPr>
+          <w:p>
+            <w:pPr>
+              <w:widowControl/>
+              <w:rPr>
+                <w:rFonts w:ascii="Calibri" w:eastAsia="Times New Roman" w:hAnsi="Calibri" w:cs="Times New Roman"/>
+                <w:b/>
+                <w:color w:val="00000A"/>
+                <w:sz w:val="28"/>
+                <w:szCs w:val="24"/>
+                <w:lang w:eastAsia="da-DK"/>
+              </w:rPr>
+            </w:pPr>
+            <w:r>
+              <w:rPr>
+                <w:rFonts w:ascii="Calibri" w:eastAsia="Times New Roman" w:hAnsi="Calibri" w:cs="Times New Roman"/>
+                <w:b/>
+                <w:color w:val="00000A"/>
+                <w:sz w:val="28"/>
+                <w:szCs w:val="24"/>
+                <w:lang w:eastAsia="da-DK"/>
+              </w:rPr>
+              <w:t>Steps</w:t>
+            </w:r>
+          </w:p>
+        </w:tc>
+        <w:tc>
+          <w:tcPr>
+            <w:tcW w:w="8241" w:type="dxa"/>
+            <w:tcBorders>
+              <w:top w:val="single" w:sz="4" w:space="0" w:color="00000A"/>
+              <w:left w:val="single" w:sz="4" w:space="0" w:color="00000A"/>
+              <w:bottom w:val="single" w:sz="4" w:space="0" w:color="00000A"/>
+              <w:right w:val="single" w:sz="4" w:space="0" w:color="00000A"/>
+            </w:tcBorders>
+            <w:shd w:val="clear" w:color="auto" w:fill="auto"/>
+          </w:tcPr>
+          <w:p>
+            <w:pPr>
+              <w:pStyle w:val="Listeafsnit"/>
+              <w:widowControl/>
+              <w:numPr>
+                <w:ilvl w:val="0"/>
+                <w:numId w:val="14"/>
+              </w:numPr>
+              <w:rPr>
+                <w:rFonts w:ascii="Calibri" w:eastAsia="Times New Roman" w:hAnsi="Calibri" w:cs="Times New Roman"/>
+                <w:color w:val="00000A"/>
+                <w:sz w:val="24"/>
+                <w:szCs w:val="24"/>
+                <w:lang w:eastAsia="da-DK"/>
+              </w:rPr>
+            </w:pPr>
+            <w:r>
+              <w:rPr>
+                <w:rFonts w:ascii="Calibri" w:eastAsia="Times New Roman" w:hAnsi="Calibri" w:cs="Times New Roman"/>
+                <w:color w:val="00000A"/>
+                <w:sz w:val="24"/>
+                <w:szCs w:val="24"/>
+                <w:lang w:eastAsia="da-DK"/>
+              </w:rPr>
+              <w:t xml:space="preserve">Create a brand new </w:t>
+            </w:r>
+            <w:r>
+              <w:rPr>
+                <w:rFonts w:ascii="Calibri" w:eastAsia="Times New Roman" w:hAnsi="Calibri" w:cs="Times New Roman"/>
+                <w:b/>
+                <w:color w:val="00000A"/>
+                <w:sz w:val="24"/>
+                <w:szCs w:val="24"/>
+                <w:lang w:eastAsia="da-DK"/>
+              </w:rPr>
+              <w:t>React</w:t>
+            </w:r>
+            <w:r>
+              <w:rPr>
+                <w:rFonts w:ascii="Calibri" w:eastAsia="Times New Roman" w:hAnsi="Calibri" w:cs="Times New Roman"/>
+                <w:color w:val="00000A"/>
+                <w:sz w:val="24"/>
+                <w:szCs w:val="24"/>
+                <w:lang w:eastAsia="da-DK"/>
+              </w:rPr>
+              <w:t xml:space="preserve"> app from scratch, using </w:t>
+            </w:r>
+            <w:r>
+              <w:rPr>
+                <w:rFonts w:ascii="Calibri" w:eastAsia="Times New Roman" w:hAnsi="Calibri" w:cs="Times New Roman"/>
+                <w:b/>
+                <w:color w:val="00000A"/>
+                <w:sz w:val="24"/>
+                <w:szCs w:val="24"/>
+                <w:lang w:eastAsia="da-DK"/>
+              </w:rPr>
+              <w:t>create-react-app</w:t>
+            </w:r>
+          </w:p>
+          <w:p>
+            <w:pPr>
+              <w:pStyle w:val="Listeafsnit"/>
+              <w:widowControl/>
+              <w:numPr>
+                <w:ilvl w:val="0"/>
+                <w:numId w:val="14"/>
+              </w:numPr>
+              <w:rPr>
+                <w:rFonts w:ascii="Calibri" w:eastAsia="Times New Roman" w:hAnsi="Calibri" w:cs="Times New Roman"/>
+                <w:color w:val="00000A"/>
+                <w:sz w:val="24"/>
+                <w:szCs w:val="24"/>
+                <w:lang w:eastAsia="da-DK"/>
+              </w:rPr>
+            </w:pPr>
+            <w:r>
+              <w:rPr>
+                <w:rFonts w:ascii="Calibri" w:eastAsia="Times New Roman" w:hAnsi="Calibri" w:cs="Times New Roman"/>
+                <w:color w:val="00000A"/>
+                <w:sz w:val="24"/>
+                <w:szCs w:val="24"/>
+                <w:lang w:eastAsia="da-DK"/>
+              </w:rPr>
+              <w:t xml:space="preserve">Implement the app, such that it presents the given data in a reasonable manner (it’s up to you to define “reasonable” </w:t>
+            </w:r>
+            <w:r>
+              <w:rPr>
+                <w:lang w:eastAsia="da-DK"/>
+              </w:rPr>
+              <w:sym w:font="Wingdings" w:char="F04A"/>
+            </w:r>
+            <w:r>
+              <w:rPr>
+                <w:rFonts w:ascii="Calibri" w:eastAsia="Times New Roman" w:hAnsi="Calibri" w:cs="Times New Roman"/>
+                <w:color w:val="00000A"/>
+                <w:sz w:val="24"/>
+                <w:szCs w:val="24"/>
+                <w:lang w:eastAsia="da-DK"/>
+              </w:rPr>
+              <w:t xml:space="preserve">). You can </w:t>
+            </w:r>
+            <w:r>
+              <w:rPr>
+                <w:rFonts w:ascii="Calibri" w:eastAsia="Times New Roman" w:hAnsi="Calibri" w:cs="Times New Roman"/>
+                <w:color w:val="00000A"/>
+                <w:sz w:val="24"/>
+                <w:szCs w:val="24"/>
+                <w:lang w:eastAsia="da-DK"/>
+              </w:rPr>
+              <w:t xml:space="preserve">e.g. </w:t>
+            </w:r>
+            <w:r>
+              <w:rPr>
+                <w:rFonts w:ascii="Calibri" w:eastAsia="Times New Roman" w:hAnsi="Calibri" w:cs="Times New Roman"/>
+                <w:color w:val="00000A"/>
+                <w:sz w:val="24"/>
+                <w:szCs w:val="24"/>
+                <w:lang w:eastAsia="da-DK"/>
+              </w:rPr>
+              <w:t>use the provi</w:t>
+            </w:r>
+            <w:r>
+              <w:rPr>
+                <w:rFonts w:ascii="Calibri" w:eastAsia="Times New Roman" w:hAnsi="Calibri" w:cs="Times New Roman"/>
+                <w:color w:val="00000A"/>
+                <w:sz w:val="24"/>
+                <w:szCs w:val="24"/>
+                <w:lang w:eastAsia="da-DK"/>
+              </w:rPr>
+              <w:softHyphen/>
+            </w:r>
+            <w:r>
+              <w:rPr>
+                <w:rFonts w:ascii="Calibri" w:eastAsia="Times New Roman" w:hAnsi="Calibri" w:cs="Times New Roman"/>
+                <w:color w:val="00000A"/>
+                <w:sz w:val="24"/>
+                <w:szCs w:val="24"/>
+                <w:lang w:eastAsia="da-DK"/>
+              </w:rPr>
+              <w:t xml:space="preserve">ded examples as a guide for your implementation, along with the </w:t>
+            </w:r>
+            <w:r>
+              <w:rPr>
+                <w:rFonts w:ascii="Calibri" w:eastAsia="Times New Roman" w:hAnsi="Calibri" w:cs="Times New Roman"/>
+                <w:b/>
+                <w:color w:val="00000A"/>
+                <w:sz w:val="24"/>
+                <w:szCs w:val="24"/>
+                <w:lang w:eastAsia="da-DK"/>
+              </w:rPr>
+              <w:t>React.pptx</w:t>
+            </w:r>
+            <w:r>
+              <w:rPr>
+                <w:rFonts w:ascii="Calibri" w:eastAsia="Times New Roman" w:hAnsi="Calibri" w:cs="Times New Roman"/>
+                <w:color w:val="00000A"/>
+                <w:sz w:val="24"/>
+                <w:szCs w:val="24"/>
+                <w:lang w:eastAsia="da-DK"/>
+              </w:rPr>
+              <w:t xml:space="preserve"> powerpoint presentation.</w:t>
+            </w:r>
+          </w:p>
+          <w:p>
+            <w:pPr>
+              <w:widowControl/>
+              <w:rPr>
+                <w:rFonts w:ascii="Calibri" w:eastAsia="Times New Roman" w:hAnsi="Calibri" w:cs="Times New Roman"/>
+                <w:color w:val="00000A"/>
+                <w:sz w:val="24"/>
+                <w:szCs w:val="24"/>
+                <w:lang w:eastAsia="da-DK"/>
+              </w:rPr>
+            </w:pPr>
+          </w:p>
+        </w:tc>
+      </w:tr>
+    </w:tbl>
+    <w:p>
+      <w:pPr>
+        <w:widowControl/>
+        <w:rPr>
+          <w:rFonts w:ascii="Calibri" w:eastAsia="Times New Roman" w:hAnsi="Calibri" w:cs="Times New Roman"/>
+          <w:color w:val="00000A"/>
+          <w:sz w:val="28"/>
+          <w:szCs w:val="24"/>
+          <w:lang w:eastAsia="da-DK"/>
+        </w:rPr>
+      </w:pPr>
+    </w:p>
+    <w:p>
+      <w:pPr>
+        <w:widowControl/>
+        <w:spacing w:after="160" w:line="259" w:lineRule="auto"/>
+        <w:rPr>
+          <w:rFonts w:ascii="Calibri" w:eastAsia="Times New Roman" w:hAnsi="Calibri" w:cs="Times New Roman"/>
+          <w:color w:val="00000A"/>
+          <w:sz w:val="28"/>
+          <w:szCs w:val="24"/>
+          <w:lang w:eastAsia="da-DK"/>
+        </w:rPr>
+      </w:pPr>
+      <w:r>
+        <w:rPr>
+          <w:rFonts w:ascii="Calibri" w:eastAsia="Times New Roman" w:hAnsi="Calibri" w:cs="Times New Roman"/>
+          <w:color w:val="00000A"/>
+          <w:sz w:val="28"/>
+          <w:szCs w:val="24"/>
+          <w:lang w:eastAsia="da-DK"/>
+        </w:rPr>
+        <w:br w:type="page"/>
+      </w:r>
+    </w:p>
+    <w:p>
+      <w:pPr>
+        <w:widowControl/>
+        <w:rPr>
+          <w:rFonts w:ascii="Calibri" w:eastAsia="Times New Roman" w:hAnsi="Calibri" w:cs="Times New Roman"/>
+          <w:color w:val="00000A"/>
+          <w:sz w:val="28"/>
+          <w:szCs w:val="24"/>
+          <w:lang w:eastAsia="da-DK"/>
+        </w:rPr>
+      </w:pPr>
+    </w:p>
+    <w:tbl>
+      <w:tblPr>
+        <w:tblW w:w="9908" w:type="dxa"/>
+        <w:tblBorders>
+          <w:top w:val="single" w:sz="4" w:space="0" w:color="00000A"/>
+          <w:left w:val="single" w:sz="4" w:space="0" w:color="00000A"/>
+          <w:bottom w:val="single" w:sz="4" w:space="0" w:color="00000A"/>
+          <w:right w:val="single" w:sz="4" w:space="0" w:color="00000A"/>
+          <w:insideH w:val="single" w:sz="4" w:space="0" w:color="00000A"/>
+          <w:insideV w:val="single" w:sz="4" w:space="0" w:color="00000A"/>
+        </w:tblBorders>
+        <w:tblLook w:val="04A0" w:firstRow="1" w:lastRow="0" w:firstColumn="1" w:lastColumn="0" w:noHBand="0" w:noVBand="1"/>
+      </w:tblPr>
+      <w:tblGrid>
+        <w:gridCol w:w="1666"/>
+        <w:gridCol w:w="8242"/>
+      </w:tblGrid>
+      <w:tr>
+        <w:tc>
+          <w:tcPr>
+            <w:tcW w:w="1666" w:type="dxa"/>
+            <w:tcBorders>
+              <w:top w:val="single" w:sz="4" w:space="0" w:color="00000A"/>
+              <w:left w:val="single" w:sz="4" w:space="0" w:color="00000A"/>
+              <w:bottom w:val="single" w:sz="4" w:space="0" w:color="00000A"/>
+              <w:right w:val="single" w:sz="4" w:space="0" w:color="00000A"/>
+            </w:tcBorders>
+            <w:shd w:val="clear" w:color="auto" w:fill="auto"/>
+          </w:tcPr>
+          <w:p>
+            <w:pPr>
+              <w:widowControl/>
+              <w:rPr>
+                <w:rFonts w:ascii="Calibri" w:eastAsia="Times New Roman" w:hAnsi="Calibri" w:cs="Times New Roman"/>
+                <w:b/>
+                <w:color w:val="00000A"/>
+                <w:sz w:val="28"/>
+                <w:szCs w:val="24"/>
+                <w:lang w:eastAsia="da-DK"/>
+              </w:rPr>
+            </w:pPr>
+            <w:r>
+              <w:rPr>
+                <w:rFonts w:ascii="Calibri" w:eastAsia="Times New Roman" w:hAnsi="Calibri" w:cs="Times New Roman"/>
+                <w:b/>
+                <w:color w:val="00000A"/>
+                <w:sz w:val="28"/>
+                <w:szCs w:val="24"/>
+                <w:lang w:eastAsia="da-DK"/>
+              </w:rPr>
+              <w:t>Exercise</w:t>
+            </w:r>
+          </w:p>
+        </w:tc>
+        <w:tc>
+          <w:tcPr>
+            <w:tcW w:w="8241" w:type="dxa"/>
+            <w:tcBorders>
+              <w:top w:val="single" w:sz="4" w:space="0" w:color="00000A"/>
+              <w:left w:val="single" w:sz="4" w:space="0" w:color="00000A"/>
+              <w:bottom w:val="single" w:sz="4" w:space="0" w:color="00000A"/>
+              <w:right w:val="single" w:sz="4" w:space="0" w:color="00000A"/>
+            </w:tcBorders>
+            <w:shd w:val="clear" w:color="auto" w:fill="auto"/>
+          </w:tcPr>
+          <w:p>
+            <w:pPr>
+              <w:pStyle w:val="Overskrift2"/>
+              <w:ind w:left="0"/>
+              <w:rPr>
+                <w:lang w:eastAsia="da-DK"/>
+              </w:rPr>
+            </w:pPr>
+            <w:r>
+              <w:rPr>
+                <w:lang w:eastAsia="da-DK"/>
+              </w:rPr>
+              <w:t>React</w:t>
+            </w:r>
+            <w:r>
+              <w:rPr>
+                <w:lang w:eastAsia="da-DK"/>
+              </w:rPr>
+              <w:t>.3</w:t>
+            </w:r>
+          </w:p>
+          <w:p>
+            <w:pPr>
+              <w:widowControl/>
+              <w:rPr>
+                <w:rFonts w:ascii="Calibri" w:eastAsia="Times New Roman" w:hAnsi="Calibri" w:cs="Times New Roman"/>
+                <w:color w:val="00000A"/>
+                <w:sz w:val="28"/>
+                <w:szCs w:val="24"/>
+                <w:lang w:eastAsia="da-DK"/>
+              </w:rPr>
+            </w:pPr>
+          </w:p>
+        </w:tc>
+      </w:tr>
+      <w:tr>
+        <w:tc>
+          <w:tcPr>
+            <w:tcW w:w="1666" w:type="dxa"/>
+            <w:tcBorders>
+              <w:top w:val="single" w:sz="4" w:space="0" w:color="00000A"/>
+              <w:left w:val="single" w:sz="4" w:space="0" w:color="00000A"/>
+              <w:bottom w:val="single" w:sz="4" w:space="0" w:color="00000A"/>
+              <w:right w:val="single" w:sz="4" w:space="0" w:color="00000A"/>
+            </w:tcBorders>
+            <w:shd w:val="clear" w:color="auto" w:fill="auto"/>
+          </w:tcPr>
+          <w:p>
+            <w:pPr>
+              <w:widowControl/>
+              <w:rPr>
+                <w:rFonts w:ascii="Calibri" w:eastAsia="Times New Roman" w:hAnsi="Calibri" w:cs="Times New Roman"/>
+                <w:b/>
+                <w:color w:val="00000A"/>
+                <w:sz w:val="28"/>
+                <w:szCs w:val="24"/>
+                <w:lang w:eastAsia="da-DK"/>
+              </w:rPr>
+            </w:pPr>
+            <w:r>
+              <w:rPr>
+                <w:rFonts w:ascii="Calibri" w:eastAsia="Times New Roman" w:hAnsi="Calibri" w:cs="Times New Roman"/>
+                <w:b/>
+                <w:color w:val="00000A"/>
+                <w:sz w:val="28"/>
+                <w:szCs w:val="24"/>
+                <w:lang w:eastAsia="da-DK"/>
+              </w:rPr>
+              <w:t>App</w:t>
+            </w:r>
+          </w:p>
+        </w:tc>
+        <w:tc>
+          <w:tcPr>
+            <w:tcW w:w="8241" w:type="dxa"/>
+            <w:tcBorders>
+              <w:top w:val="single" w:sz="4" w:space="0" w:color="00000A"/>
+              <w:left w:val="single" w:sz="4" w:space="0" w:color="00000A"/>
+              <w:bottom w:val="single" w:sz="4" w:space="0" w:color="00000A"/>
+              <w:right w:val="single" w:sz="4" w:space="0" w:color="00000A"/>
+            </w:tcBorders>
+            <w:shd w:val="clear" w:color="auto" w:fill="auto"/>
+          </w:tcPr>
+          <w:p>
+            <w:pPr>
+              <w:widowControl/>
+              <w:rPr>
+                <w:rFonts w:ascii="Calibri" w:eastAsia="Times New Roman" w:hAnsi="Calibri" w:cs="Times New Roman"/>
+                <w:b/>
+                <w:color w:val="00000A"/>
+                <w:sz w:val="28"/>
+                <w:szCs w:val="24"/>
+                <w:lang w:eastAsia="da-DK"/>
+              </w:rPr>
+            </w:pPr>
+            <w:r>
+              <w:rPr>
+                <w:rFonts w:ascii="Calibri" w:eastAsia="Times New Roman" w:hAnsi="Calibri" w:cs="Times New Roman"/>
+                <w:b/>
+                <w:color w:val="00000A"/>
+                <w:sz w:val="28"/>
+                <w:szCs w:val="24"/>
+                <w:lang w:eastAsia="da-DK"/>
+              </w:rPr>
+              <w:t>(None – create a new React app from scratch)</w:t>
+            </w:r>
+          </w:p>
+          <w:p>
+            <w:pPr>
+              <w:widowControl/>
+              <w:rPr>
+                <w:rFonts w:ascii="Calibri" w:eastAsia="Times New Roman" w:hAnsi="Calibri" w:cs="Times New Roman"/>
+                <w:color w:val="00000A"/>
+                <w:sz w:val="28"/>
+                <w:szCs w:val="24"/>
+                <w:lang w:eastAsia="da-DK"/>
+              </w:rPr>
+            </w:pPr>
+          </w:p>
+        </w:tc>
+      </w:tr>
+      <w:tr>
+        <w:tc>
+          <w:tcPr>
+            <w:tcW w:w="1666" w:type="dxa"/>
+            <w:tcBorders>
+              <w:top w:val="single" w:sz="4" w:space="0" w:color="00000A"/>
+              <w:left w:val="single" w:sz="4" w:space="0" w:color="00000A"/>
+              <w:bottom w:val="single" w:sz="4" w:space="0" w:color="00000A"/>
+              <w:right w:val="single" w:sz="4" w:space="0" w:color="00000A"/>
+            </w:tcBorders>
+            <w:shd w:val="clear" w:color="auto" w:fill="auto"/>
+          </w:tcPr>
+          <w:p>
+            <w:pPr>
+              <w:widowControl/>
+              <w:rPr>
+                <w:rFonts w:ascii="Calibri" w:eastAsia="Times New Roman" w:hAnsi="Calibri" w:cs="Times New Roman"/>
+                <w:b/>
+                <w:color w:val="00000A"/>
+                <w:sz w:val="28"/>
+                <w:szCs w:val="24"/>
+                <w:lang w:eastAsia="da-DK"/>
+              </w:rPr>
+            </w:pPr>
+            <w:r>
+              <w:rPr>
+                <w:rFonts w:ascii="Calibri" w:eastAsia="Times New Roman" w:hAnsi="Calibri" w:cs="Times New Roman"/>
+                <w:b/>
+                <w:color w:val="00000A"/>
+                <w:sz w:val="28"/>
+                <w:szCs w:val="24"/>
+                <w:lang w:eastAsia="da-DK"/>
+              </w:rPr>
+              <w:t>Purpose</w:t>
+            </w:r>
+          </w:p>
+        </w:tc>
+        <w:tc>
+          <w:tcPr>
+            <w:tcW w:w="8241" w:type="dxa"/>
+            <w:tcBorders>
+              <w:top w:val="single" w:sz="4" w:space="0" w:color="00000A"/>
+              <w:left w:val="single" w:sz="4" w:space="0" w:color="00000A"/>
+              <w:bottom w:val="single" w:sz="4" w:space="0" w:color="00000A"/>
+              <w:right w:val="single" w:sz="4" w:space="0" w:color="00000A"/>
+            </w:tcBorders>
+            <w:shd w:val="clear" w:color="auto" w:fill="auto"/>
+          </w:tcPr>
+          <w:p>
+            <w:pPr>
+              <w:widowControl/>
+              <w:rPr>
+                <w:rFonts w:ascii="Calibri" w:eastAsia="Times New Roman" w:hAnsi="Calibri" w:cs="Times New Roman"/>
+                <w:color w:val="00000A"/>
+                <w:sz w:val="28"/>
+                <w:szCs w:val="24"/>
+                <w:lang w:eastAsia="da-DK"/>
+              </w:rPr>
+            </w:pPr>
+            <w:r>
+              <w:rPr>
+                <w:rFonts w:ascii="Calibri" w:eastAsia="Times New Roman" w:hAnsi="Calibri" w:cs="Times New Roman"/>
+                <w:color w:val="00000A"/>
+                <w:sz w:val="28"/>
+                <w:szCs w:val="24"/>
+                <w:lang w:eastAsia="da-DK"/>
+              </w:rPr>
+              <w:t xml:space="preserve">Implement a </w:t>
+            </w:r>
+            <w:r>
+              <w:rPr>
+                <w:rFonts w:ascii="Calibri" w:eastAsia="Times New Roman" w:hAnsi="Calibri" w:cs="Times New Roman"/>
+                <w:color w:val="00000A"/>
+                <w:sz w:val="28"/>
+                <w:szCs w:val="24"/>
+                <w:lang w:eastAsia="da-DK"/>
+              </w:rPr>
+              <w:t xml:space="preserve">more complex </w:t>
+            </w:r>
+            <w:r>
+              <w:rPr>
+                <w:rFonts w:ascii="Calibri" w:eastAsia="Times New Roman" w:hAnsi="Calibri" w:cs="Times New Roman"/>
+                <w:b/>
+                <w:color w:val="00000A"/>
+                <w:sz w:val="28"/>
+                <w:szCs w:val="24"/>
+                <w:lang w:eastAsia="da-DK"/>
+              </w:rPr>
+              <w:t>React</w:t>
+            </w:r>
+            <w:r>
+              <w:rPr>
+                <w:rFonts w:ascii="Calibri" w:eastAsia="Times New Roman" w:hAnsi="Calibri" w:cs="Times New Roman"/>
+                <w:color w:val="00000A"/>
+                <w:sz w:val="28"/>
+                <w:szCs w:val="24"/>
+                <w:lang w:eastAsia="da-DK"/>
+              </w:rPr>
+              <w:t xml:space="preserve"> application, including calls to a Web API, and presentation of variable-sized data</w:t>
+            </w:r>
+            <w:r>
+              <w:rPr>
+                <w:rFonts w:ascii="Calibri" w:eastAsia="Times New Roman" w:hAnsi="Calibri" w:cs="Times New Roman"/>
+                <w:color w:val="00000A"/>
+                <w:sz w:val="28"/>
+                <w:szCs w:val="24"/>
+                <w:lang w:eastAsia="da-DK"/>
+              </w:rPr>
+              <w:t>.</w:t>
+            </w:r>
+          </w:p>
+          <w:p>
+            <w:pPr>
+              <w:widowControl/>
+              <w:rPr>
+                <w:rFonts w:ascii="Calibri" w:eastAsia="Times New Roman" w:hAnsi="Calibri" w:cs="Times New Roman"/>
+                <w:color w:val="00000A"/>
+                <w:sz w:val="28"/>
+                <w:szCs w:val="24"/>
+                <w:lang w:eastAsia="da-DK"/>
+              </w:rPr>
+            </w:pPr>
+          </w:p>
+        </w:tc>
+      </w:tr>
+      <w:tr>
+        <w:tc>
+          <w:tcPr>
+            <w:tcW w:w="1666" w:type="dxa"/>
+            <w:tcBorders>
+              <w:top w:val="single" w:sz="4" w:space="0" w:color="00000A"/>
+              <w:left w:val="single" w:sz="4" w:space="0" w:color="00000A"/>
+              <w:bottom w:val="single" w:sz="4" w:space="0" w:color="00000A"/>
+              <w:right w:val="single" w:sz="4" w:space="0" w:color="00000A"/>
+            </w:tcBorders>
+            <w:shd w:val="clear" w:color="auto" w:fill="auto"/>
+          </w:tcPr>
+          <w:p>
+            <w:pPr>
+              <w:widowControl/>
+              <w:rPr>
+                <w:rFonts w:ascii="Calibri" w:eastAsia="Times New Roman" w:hAnsi="Calibri" w:cs="Times New Roman"/>
+                <w:b/>
+                <w:color w:val="00000A"/>
+                <w:sz w:val="28"/>
+                <w:szCs w:val="24"/>
+                <w:lang w:eastAsia="da-DK"/>
+              </w:rPr>
+            </w:pPr>
+            <w:r>
+              <w:rPr>
+                <w:rFonts w:ascii="Calibri" w:eastAsia="Times New Roman" w:hAnsi="Calibri" w:cs="Times New Roman"/>
+                <w:b/>
+                <w:color w:val="00000A"/>
+                <w:sz w:val="28"/>
+                <w:szCs w:val="24"/>
+                <w:lang w:eastAsia="da-DK"/>
+              </w:rPr>
+              <w:t>Description</w:t>
+            </w:r>
+          </w:p>
+        </w:tc>
+        <w:tc>
+          <w:tcPr>
+            <w:tcW w:w="8241" w:type="dxa"/>
+            <w:tcBorders>
+              <w:top w:val="single" w:sz="4" w:space="0" w:color="00000A"/>
+              <w:left w:val="single" w:sz="4" w:space="0" w:color="00000A"/>
+              <w:bottom w:val="single" w:sz="4" w:space="0" w:color="00000A"/>
+              <w:right w:val="single" w:sz="4" w:space="0" w:color="00000A"/>
+            </w:tcBorders>
+            <w:shd w:val="clear" w:color="auto" w:fill="auto"/>
+          </w:tcPr>
+          <w:p>
+            <w:pPr>
+              <w:widowControl/>
+              <w:rPr>
+                <w:rFonts w:ascii="Calibri" w:eastAsia="Times New Roman" w:hAnsi="Calibri" w:cs="Times New Roman"/>
+                <w:color w:val="00000A"/>
+                <w:sz w:val="24"/>
+                <w:szCs w:val="24"/>
+                <w:lang w:eastAsia="da-DK"/>
+              </w:rPr>
+            </w:pPr>
+            <w:r>
+              <w:rPr>
+                <w:rFonts w:ascii="Calibri" w:eastAsia="Times New Roman" w:hAnsi="Calibri" w:cs="Times New Roman"/>
+                <w:color w:val="00000A"/>
+                <w:sz w:val="24"/>
+                <w:szCs w:val="24"/>
+                <w:lang w:eastAsia="da-DK"/>
+              </w:rPr>
+              <w:t xml:space="preserve">A typical Single-Page app (SPA) will include retrieval of data from a Web API, and presentation of this data – which may e.g. involve a variable number of data instances – in </w:t>
+            </w:r>
+            <w:r>
+              <w:rPr>
+                <w:rFonts w:ascii="Calibri" w:eastAsia="Times New Roman" w:hAnsi="Calibri" w:cs="Times New Roman"/>
+                <w:color w:val="00000A"/>
+                <w:sz w:val="24"/>
+                <w:szCs w:val="24"/>
+                <w:lang w:eastAsia="da-DK"/>
+              </w:rPr>
+              <w:t>the UI.</w:t>
+            </w:r>
+          </w:p>
+          <w:p>
+            <w:pPr>
+              <w:widowControl/>
+              <w:rPr>
+                <w:rFonts w:ascii="Calibri" w:eastAsia="Times New Roman" w:hAnsi="Calibri" w:cs="Times New Roman"/>
+                <w:color w:val="00000A"/>
+                <w:sz w:val="24"/>
+                <w:szCs w:val="24"/>
+                <w:lang w:eastAsia="da-DK"/>
+              </w:rPr>
+            </w:pPr>
+          </w:p>
+          <w:p>
+            <w:pPr>
+              <w:widowControl/>
+              <w:rPr>
+                <w:rFonts w:ascii="Calibri" w:eastAsia="Times New Roman" w:hAnsi="Calibri" w:cs="Times New Roman"/>
+                <w:color w:val="00000A"/>
+                <w:sz w:val="24"/>
+                <w:szCs w:val="24"/>
+                <w:lang w:eastAsia="da-DK"/>
+              </w:rPr>
+            </w:pPr>
+            <w:r>
+              <w:rPr>
+                <w:rFonts w:ascii="Calibri" w:eastAsia="Times New Roman" w:hAnsi="Calibri" w:cs="Times New Roman"/>
+                <w:color w:val="00000A"/>
+                <w:sz w:val="24"/>
+                <w:szCs w:val="24"/>
+                <w:lang w:eastAsia="da-DK"/>
+              </w:rPr>
+              <w:t>The main focus of this exercise is to get such an application up-and-running, but perhaps with limited/no user interaction. The application can then be extended with a fuller UI next week.</w:t>
+            </w:r>
+          </w:p>
+          <w:p>
+            <w:pPr>
+              <w:widowControl/>
+              <w:rPr>
+                <w:rFonts w:ascii="Calibri" w:eastAsia="Times New Roman" w:hAnsi="Calibri" w:cs="Times New Roman"/>
+                <w:color w:val="00000A"/>
+                <w:sz w:val="28"/>
+                <w:szCs w:val="24"/>
+                <w:lang w:eastAsia="da-DK"/>
+              </w:rPr>
+            </w:pPr>
+          </w:p>
+        </w:tc>
+      </w:tr>
+      <w:tr>
+        <w:tc>
+          <w:tcPr>
+            <w:tcW w:w="1666" w:type="dxa"/>
+            <w:tcBorders>
+              <w:top w:val="single" w:sz="4" w:space="0" w:color="00000A"/>
+              <w:left w:val="single" w:sz="4" w:space="0" w:color="00000A"/>
+              <w:bottom w:val="single" w:sz="4" w:space="0" w:color="00000A"/>
+              <w:right w:val="single" w:sz="4" w:space="0" w:color="00000A"/>
+            </w:tcBorders>
+            <w:shd w:val="clear" w:color="auto" w:fill="auto"/>
+          </w:tcPr>
+          <w:p>
+            <w:pPr>
+              <w:widowControl/>
+              <w:rPr>
+                <w:rFonts w:ascii="Calibri" w:eastAsia="Times New Roman" w:hAnsi="Calibri" w:cs="Times New Roman"/>
+                <w:b/>
+                <w:color w:val="00000A"/>
+                <w:sz w:val="28"/>
+                <w:szCs w:val="24"/>
+                <w:lang w:eastAsia="da-DK"/>
+              </w:rPr>
+            </w:pPr>
+            <w:r>
+              <w:rPr>
+                <w:rFonts w:ascii="Calibri" w:eastAsia="Times New Roman" w:hAnsi="Calibri" w:cs="Times New Roman"/>
+                <w:b/>
+                <w:color w:val="00000A"/>
+                <w:sz w:val="28"/>
+                <w:szCs w:val="24"/>
+                <w:lang w:eastAsia="da-DK"/>
+              </w:rPr>
+              <w:t>Steps</w:t>
+            </w:r>
+          </w:p>
+        </w:tc>
+        <w:tc>
+          <w:tcPr>
+            <w:tcW w:w="8241" w:type="dxa"/>
+            <w:tcBorders>
+              <w:top w:val="single" w:sz="4" w:space="0" w:color="00000A"/>
+              <w:left w:val="single" w:sz="4" w:space="0" w:color="00000A"/>
+              <w:bottom w:val="single" w:sz="4" w:space="0" w:color="00000A"/>
+              <w:right w:val="single" w:sz="4" w:space="0" w:color="00000A"/>
+            </w:tcBorders>
+            <w:shd w:val="clear" w:color="auto" w:fill="auto"/>
+          </w:tcPr>
+          <w:p>
+            <w:pPr>
+              <w:pStyle w:val="Listeafsnit"/>
+              <w:widowControl/>
+              <w:numPr>
+                <w:ilvl w:val="0"/>
+                <w:numId w:val="15"/>
+              </w:numPr>
+              <w:rPr>
+                <w:rFonts w:ascii="Calibri" w:eastAsia="Times New Roman" w:hAnsi="Calibri" w:cs="Times New Roman"/>
+                <w:color w:val="00000A"/>
+                <w:sz w:val="24"/>
+                <w:szCs w:val="24"/>
+                <w:lang w:eastAsia="da-DK"/>
+              </w:rPr>
+            </w:pPr>
+            <w:r>
+              <w:rPr>
+                <w:rFonts w:ascii="Calibri" w:eastAsia="Times New Roman" w:hAnsi="Calibri" w:cs="Times New Roman"/>
+                <w:color w:val="00000A"/>
+                <w:sz w:val="24"/>
+                <w:szCs w:val="24"/>
+                <w:lang w:eastAsia="da-DK"/>
+              </w:rPr>
+              <w:t xml:space="preserve">Create a brand new React app from scratch, using </w:t>
+            </w:r>
+            <w:r>
+              <w:rPr>
+                <w:rFonts w:ascii="Calibri" w:eastAsia="Times New Roman" w:hAnsi="Calibri" w:cs="Times New Roman"/>
+                <w:b/>
+                <w:color w:val="00000A"/>
+                <w:sz w:val="24"/>
+                <w:szCs w:val="24"/>
+                <w:lang w:eastAsia="da-DK"/>
+              </w:rPr>
+              <w:t>create-react-app</w:t>
+            </w:r>
+          </w:p>
+          <w:p>
+            <w:pPr>
+              <w:pStyle w:val="Listeafsnit"/>
+              <w:widowControl/>
+              <w:numPr>
+                <w:ilvl w:val="0"/>
+                <w:numId w:val="15"/>
+              </w:numPr>
+              <w:rPr>
+                <w:rFonts w:ascii="Calibri" w:eastAsia="Times New Roman" w:hAnsi="Calibri" w:cs="Times New Roman"/>
+                <w:color w:val="00000A"/>
+                <w:sz w:val="24"/>
+                <w:szCs w:val="24"/>
+                <w:lang w:eastAsia="da-DK"/>
+              </w:rPr>
+            </w:pPr>
+            <w:r>
+              <w:rPr>
+                <w:rFonts w:ascii="Calibri" w:eastAsia="Times New Roman" w:hAnsi="Calibri" w:cs="Times New Roman"/>
+                <w:color w:val="00000A"/>
+                <w:sz w:val="24"/>
+                <w:szCs w:val="24"/>
+                <w:lang w:eastAsia="da-DK"/>
+              </w:rPr>
+              <w:t>Implement the app; the exact “theme” for the app is up to you, but a good and relevant example could –</w:t>
+            </w:r>
+            <w:r>
+              <w:rPr>
+                <w:rFonts w:ascii="Calibri" w:eastAsia="Times New Roman" w:hAnsi="Calibri" w:cs="Times New Roman"/>
+                <w:color w:val="00000A"/>
+                <w:sz w:val="24"/>
+                <w:szCs w:val="24"/>
+                <w:lang w:eastAsia="da-DK"/>
+              </w:rPr>
+              <w:t xml:space="preserve"> </w:t>
+            </w:r>
+            <w:r>
+              <w:rPr>
+                <w:rFonts w:ascii="Calibri" w:eastAsia="Times New Roman" w:hAnsi="Calibri" w:cs="Times New Roman"/>
+                <w:color w:val="00000A"/>
+                <w:sz w:val="24"/>
+                <w:szCs w:val="24"/>
+                <w:lang w:eastAsia="da-DK"/>
+              </w:rPr>
+              <w:t xml:space="preserve">as always – be an app which make use of the </w:t>
+            </w:r>
+            <w:r>
+              <w:rPr>
+                <w:rFonts w:ascii="Calibri" w:eastAsia="Times New Roman" w:hAnsi="Calibri" w:cs="Times New Roman"/>
+                <w:b/>
+                <w:color w:val="00000A"/>
+                <w:sz w:val="24"/>
+                <w:szCs w:val="24"/>
+                <w:lang w:eastAsia="da-DK"/>
+              </w:rPr>
+              <w:t>MovieDB</w:t>
+            </w:r>
+            <w:r>
+              <w:rPr>
+                <w:rFonts w:ascii="Calibri" w:eastAsia="Times New Roman" w:hAnsi="Calibri" w:cs="Times New Roman"/>
+                <w:color w:val="00000A"/>
+                <w:sz w:val="24"/>
+                <w:szCs w:val="24"/>
+                <w:lang w:eastAsia="da-DK"/>
+              </w:rPr>
+              <w:t xml:space="preserve"> Web API.</w:t>
+            </w:r>
+            <w:r>
+              <w:rPr>
+                <w:rFonts w:ascii="Calibri" w:eastAsia="Times New Roman" w:hAnsi="Calibri" w:cs="Times New Roman"/>
+                <w:color w:val="00000A"/>
+                <w:sz w:val="24"/>
+                <w:szCs w:val="24"/>
+                <w:lang w:eastAsia="da-DK"/>
+              </w:rPr>
+              <w:t xml:space="preserve"> However, feel free to choose something else. The main goals for the application should be to make use of:</w:t>
+            </w:r>
+          </w:p>
+          <w:p>
+            <w:pPr>
+              <w:pStyle w:val="Listeafsnit"/>
+              <w:widowControl/>
+              <w:numPr>
+                <w:ilvl w:val="1"/>
+                <w:numId w:val="15"/>
+              </w:numPr>
+              <w:rPr>
+                <w:rFonts w:ascii="Calibri" w:eastAsia="Times New Roman" w:hAnsi="Calibri" w:cs="Times New Roman"/>
+                <w:color w:val="00000A"/>
+                <w:sz w:val="24"/>
+                <w:szCs w:val="24"/>
+                <w:lang w:eastAsia="da-DK"/>
+              </w:rPr>
+            </w:pPr>
+            <w:r>
+              <w:rPr>
+                <w:rFonts w:ascii="Calibri" w:eastAsia="Times New Roman" w:hAnsi="Calibri" w:cs="Times New Roman"/>
+                <w:color w:val="00000A"/>
+                <w:sz w:val="24"/>
+                <w:szCs w:val="24"/>
+                <w:lang w:eastAsia="da-DK"/>
+              </w:rPr>
+              <w:t xml:space="preserve">Multiple </w:t>
+            </w:r>
+            <w:r>
+              <w:rPr>
+                <w:rFonts w:ascii="Calibri" w:eastAsia="Times New Roman" w:hAnsi="Calibri" w:cs="Times New Roman"/>
+                <w:b/>
+                <w:color w:val="00000A"/>
+                <w:sz w:val="24"/>
+                <w:szCs w:val="24"/>
+                <w:lang w:eastAsia="da-DK"/>
+              </w:rPr>
+              <w:t>React</w:t>
+            </w:r>
+            <w:r>
+              <w:rPr>
+                <w:rFonts w:ascii="Calibri" w:eastAsia="Times New Roman" w:hAnsi="Calibri" w:cs="Times New Roman"/>
+                <w:color w:val="00000A"/>
+                <w:sz w:val="24"/>
+                <w:szCs w:val="24"/>
+                <w:lang w:eastAsia="da-DK"/>
+              </w:rPr>
+              <w:t xml:space="preserve"> components (class and/or functional)</w:t>
+            </w:r>
+          </w:p>
+          <w:p>
+            <w:pPr>
+              <w:pStyle w:val="Listeafsnit"/>
+              <w:widowControl/>
+              <w:numPr>
+                <w:ilvl w:val="1"/>
+                <w:numId w:val="15"/>
+              </w:numPr>
+              <w:rPr>
+                <w:rFonts w:ascii="Calibri" w:eastAsia="Times New Roman" w:hAnsi="Calibri" w:cs="Times New Roman"/>
+                <w:color w:val="00000A"/>
+                <w:sz w:val="24"/>
+                <w:szCs w:val="24"/>
+                <w:lang w:eastAsia="da-DK"/>
+              </w:rPr>
+            </w:pPr>
+            <w:r>
+              <w:rPr>
+                <w:rFonts w:ascii="Calibri" w:eastAsia="Times New Roman" w:hAnsi="Calibri" w:cs="Times New Roman"/>
+                <w:color w:val="00000A"/>
+                <w:sz w:val="24"/>
+                <w:szCs w:val="24"/>
+                <w:lang w:eastAsia="da-DK"/>
+              </w:rPr>
+              <w:t xml:space="preserve">The </w:t>
+            </w:r>
+            <w:r>
+              <w:rPr>
+                <w:rFonts w:ascii="Calibri" w:eastAsia="Times New Roman" w:hAnsi="Calibri" w:cs="Times New Roman"/>
+                <w:b/>
+                <w:color w:val="00000A"/>
+                <w:sz w:val="24"/>
+                <w:szCs w:val="24"/>
+                <w:lang w:eastAsia="da-DK"/>
+              </w:rPr>
+              <w:t>props</w:t>
+            </w:r>
+            <w:r>
+              <w:rPr>
+                <w:rFonts w:ascii="Calibri" w:eastAsia="Times New Roman" w:hAnsi="Calibri" w:cs="Times New Roman"/>
+                <w:color w:val="00000A"/>
+                <w:sz w:val="24"/>
+                <w:szCs w:val="24"/>
+                <w:lang w:eastAsia="da-DK"/>
+              </w:rPr>
+              <w:t xml:space="preserve"> system</w:t>
+            </w:r>
+          </w:p>
+          <w:p>
+            <w:pPr>
+              <w:pStyle w:val="Listeafsnit"/>
+              <w:widowControl/>
+              <w:numPr>
+                <w:ilvl w:val="1"/>
+                <w:numId w:val="15"/>
+              </w:numPr>
+              <w:rPr>
+                <w:rFonts w:ascii="Calibri" w:eastAsia="Times New Roman" w:hAnsi="Calibri" w:cs="Times New Roman"/>
+                <w:color w:val="00000A"/>
+                <w:sz w:val="24"/>
+                <w:szCs w:val="24"/>
+                <w:lang w:eastAsia="da-DK"/>
+              </w:rPr>
+            </w:pPr>
+            <w:r>
+              <w:rPr>
+                <w:rFonts w:ascii="Calibri" w:eastAsia="Times New Roman" w:hAnsi="Calibri" w:cs="Times New Roman"/>
+                <w:color w:val="00000A"/>
+                <w:sz w:val="24"/>
+                <w:szCs w:val="24"/>
+                <w:lang w:eastAsia="da-DK"/>
+              </w:rPr>
+              <w:t xml:space="preserve">The </w:t>
+            </w:r>
+            <w:r>
+              <w:rPr>
+                <w:rFonts w:ascii="Calibri" w:eastAsia="Times New Roman" w:hAnsi="Calibri" w:cs="Times New Roman"/>
+                <w:b/>
+                <w:color w:val="00000A"/>
+                <w:sz w:val="24"/>
+                <w:szCs w:val="24"/>
+                <w:lang w:eastAsia="da-DK"/>
+              </w:rPr>
+              <w:t>state</w:t>
+            </w:r>
+            <w:r>
+              <w:rPr>
+                <w:rFonts w:ascii="Calibri" w:eastAsia="Times New Roman" w:hAnsi="Calibri" w:cs="Times New Roman"/>
+                <w:color w:val="00000A"/>
+                <w:sz w:val="24"/>
+                <w:szCs w:val="24"/>
+                <w:lang w:eastAsia="da-DK"/>
+              </w:rPr>
+              <w:t xml:space="preserve"> system</w:t>
+            </w:r>
+          </w:p>
+          <w:p>
+            <w:pPr>
+              <w:pStyle w:val="Listeafsnit"/>
+              <w:widowControl/>
+              <w:numPr>
+                <w:ilvl w:val="1"/>
+                <w:numId w:val="15"/>
+              </w:numPr>
+              <w:rPr>
+                <w:rFonts w:ascii="Calibri" w:eastAsia="Times New Roman" w:hAnsi="Calibri" w:cs="Times New Roman"/>
+                <w:color w:val="00000A"/>
+                <w:sz w:val="24"/>
+                <w:szCs w:val="24"/>
+                <w:lang w:eastAsia="da-DK"/>
+              </w:rPr>
+            </w:pPr>
+            <w:r>
+              <w:rPr>
+                <w:rFonts w:ascii="Calibri" w:eastAsia="Times New Roman" w:hAnsi="Calibri" w:cs="Times New Roman"/>
+                <w:color w:val="00000A"/>
+                <w:sz w:val="24"/>
+                <w:szCs w:val="24"/>
+                <w:lang w:eastAsia="da-DK"/>
+              </w:rPr>
+              <w:t>Callbacks (perhaps)</w:t>
+            </w:r>
+          </w:p>
+          <w:p>
+            <w:pPr>
+              <w:pStyle w:val="Listeafsnit"/>
+              <w:widowControl/>
+              <w:numPr>
+                <w:ilvl w:val="1"/>
+                <w:numId w:val="15"/>
+              </w:numPr>
+              <w:rPr>
+                <w:rFonts w:ascii="Calibri" w:eastAsia="Times New Roman" w:hAnsi="Calibri" w:cs="Times New Roman"/>
+                <w:color w:val="00000A"/>
+                <w:sz w:val="24"/>
+                <w:szCs w:val="24"/>
+                <w:lang w:eastAsia="da-DK"/>
+              </w:rPr>
+            </w:pPr>
+            <w:r>
+              <w:rPr>
+                <w:rFonts w:ascii="Calibri" w:eastAsia="Times New Roman" w:hAnsi="Calibri" w:cs="Times New Roman"/>
+                <w:color w:val="00000A"/>
+                <w:sz w:val="24"/>
+                <w:szCs w:val="24"/>
+                <w:lang w:eastAsia="da-DK"/>
+              </w:rPr>
+              <w:t xml:space="preserve">Web API calls (e.g. using </w:t>
+            </w:r>
+            <w:r>
+              <w:rPr>
+                <w:rFonts w:ascii="Calibri" w:eastAsia="Times New Roman" w:hAnsi="Calibri" w:cs="Times New Roman"/>
+                <w:b/>
+                <w:color w:val="00000A"/>
+                <w:sz w:val="24"/>
+                <w:szCs w:val="24"/>
+                <w:lang w:eastAsia="da-DK"/>
+              </w:rPr>
+              <w:t>axios</w:t>
+            </w:r>
+            <w:r>
+              <w:rPr>
+                <w:rFonts w:ascii="Calibri" w:eastAsia="Times New Roman" w:hAnsi="Calibri" w:cs="Times New Roman"/>
+                <w:color w:val="00000A"/>
+                <w:sz w:val="24"/>
+                <w:szCs w:val="24"/>
+                <w:lang w:eastAsia="da-DK"/>
+              </w:rPr>
+              <w:t>)</w:t>
+            </w:r>
+          </w:p>
+          <w:p>
+            <w:pPr>
+              <w:pStyle w:val="Listeafsnit"/>
+              <w:widowControl/>
+              <w:numPr>
+                <w:ilvl w:val="1"/>
+                <w:numId w:val="15"/>
+              </w:numPr>
+              <w:rPr>
+                <w:rFonts w:ascii="Calibri" w:eastAsia="Times New Roman" w:hAnsi="Calibri" w:cs="Times New Roman"/>
+                <w:color w:val="00000A"/>
+                <w:sz w:val="24"/>
+                <w:szCs w:val="24"/>
+                <w:lang w:eastAsia="da-DK"/>
+              </w:rPr>
+            </w:pPr>
+            <w:r>
+              <w:rPr>
+                <w:rFonts w:ascii="Calibri" w:eastAsia="Times New Roman" w:hAnsi="Calibri" w:cs="Times New Roman"/>
+                <w:b/>
+                <w:color w:val="00000A"/>
+                <w:sz w:val="24"/>
+                <w:szCs w:val="24"/>
+                <w:lang w:eastAsia="da-DK"/>
+              </w:rPr>
+              <w:t>filter</w:t>
+            </w:r>
+            <w:r>
+              <w:rPr>
+                <w:rFonts w:ascii="Calibri" w:eastAsia="Times New Roman" w:hAnsi="Calibri" w:cs="Times New Roman"/>
+                <w:color w:val="00000A"/>
+                <w:sz w:val="24"/>
+                <w:szCs w:val="24"/>
+                <w:lang w:eastAsia="da-DK"/>
+              </w:rPr>
+              <w:t>/</w:t>
+            </w:r>
+            <w:r>
+              <w:rPr>
+                <w:rFonts w:ascii="Calibri" w:eastAsia="Times New Roman" w:hAnsi="Calibri" w:cs="Times New Roman"/>
+                <w:b/>
+                <w:color w:val="00000A"/>
+                <w:sz w:val="24"/>
+                <w:szCs w:val="24"/>
+                <w:lang w:eastAsia="da-DK"/>
+              </w:rPr>
+              <w:t>map</w:t>
+            </w:r>
+            <w:r>
+              <w:rPr>
+                <w:rFonts w:ascii="Calibri" w:eastAsia="Times New Roman" w:hAnsi="Calibri" w:cs="Times New Roman"/>
+                <w:color w:val="00000A"/>
+                <w:sz w:val="24"/>
+                <w:szCs w:val="24"/>
+                <w:lang w:eastAsia="da-DK"/>
+              </w:rPr>
+              <w:t xml:space="preserve"> methods</w:t>
+            </w:r>
+          </w:p>
+          <w:p>
+            <w:pPr>
+              <w:pStyle w:val="Listeafsnit"/>
+              <w:widowControl/>
+              <w:numPr>
+                <w:ilvl w:val="1"/>
+                <w:numId w:val="15"/>
+              </w:numPr>
+              <w:rPr>
+                <w:rFonts w:ascii="Calibri" w:eastAsia="Times New Roman" w:hAnsi="Calibri" w:cs="Times New Roman"/>
+                <w:color w:val="00000A"/>
+                <w:sz w:val="24"/>
+                <w:szCs w:val="24"/>
+                <w:lang w:eastAsia="da-DK"/>
+              </w:rPr>
+            </w:pPr>
+            <w:r>
+              <w:rPr>
+                <w:rFonts w:ascii="Calibri" w:eastAsia="Times New Roman" w:hAnsi="Calibri" w:cs="Times New Roman"/>
+                <w:color w:val="00000A"/>
+                <w:sz w:val="24"/>
+                <w:szCs w:val="24"/>
+                <w:lang w:eastAsia="da-DK"/>
+              </w:rPr>
+              <w:t xml:space="preserve">Styling </w:t>
+            </w:r>
+            <w:r>
+              <w:rPr>
+                <w:rFonts w:ascii="Calibri" w:eastAsia="Times New Roman" w:hAnsi="Calibri" w:cs="Times New Roman"/>
+                <w:color w:val="00000A"/>
+                <w:sz w:val="24"/>
+                <w:szCs w:val="24"/>
+                <w:lang w:eastAsia="da-DK"/>
+              </w:rPr>
+              <w:t>(with Bootstrap or some other library)</w:t>
+            </w:r>
+            <w:bookmarkStart w:id="0" w:name="_GoBack"/>
+            <w:bookmarkEnd w:id="0"/>
+          </w:p>
+          <w:p>
+            <w:pPr>
+              <w:widowControl/>
+              <w:rPr>
+                <w:rFonts w:ascii="Calibri" w:eastAsia="Times New Roman" w:hAnsi="Calibri" w:cs="Times New Roman"/>
+                <w:color w:val="00000A"/>
+                <w:sz w:val="24"/>
+                <w:szCs w:val="24"/>
+                <w:lang w:eastAsia="da-DK"/>
+              </w:rPr>
+            </w:pPr>
+          </w:p>
+        </w:tc>
+      </w:tr>
+    </w:tbl>
+    <w:p>
+      <w:pPr>
+        <w:widowControl/>
+        <w:rPr>
+          <w:rFonts w:ascii="Calibri" w:eastAsia="Times New Roman" w:hAnsi="Calibri" w:cs="Times New Roman"/>
+          <w:color w:val="00000A"/>
+          <w:sz w:val="28"/>
+          <w:szCs w:val="24"/>
+          <w:lang w:eastAsia="da-DK"/>
+        </w:rPr>
+      </w:pPr>
+    </w:p>
     <w:p>
       <w:pPr>
         <w:widowControl/>
@@ -920,6 +4072,92 @@
     </w:lvl>
   </w:abstractNum>
   <w:abstractNum w:abstractNumId="3" w15:restartNumberingAfterBreak="0">
+    <w:nsid w:val="40E0062C"/>
+    <w:multiLevelType w:val="hybridMultilevel"/>
+    <w:tmpl w:val="F5208B7E"/>
+    <w:lvl w:ilvl="0" w:tplc="0406000F">
+      <w:start w:val="1"/>
+      <w:numFmt w:val="decimal"/>
+      <w:lvlText w:val="%1."/>
+      <w:lvlJc w:val="left"/>
+      <w:pPr>
+        <w:ind w:left="720" w:hanging="360"/>
+      </w:pPr>
+    </w:lvl>
+    <w:lvl w:ilvl="1" w:tplc="04060019">
+      <w:start w:val="1"/>
+      <w:numFmt w:val="lowerLetter"/>
+      <w:lvlText w:val="%2."/>
+      <w:lvlJc w:val="left"/>
+      <w:pPr>
+        <w:ind w:left="1440" w:hanging="360"/>
+      </w:pPr>
+    </w:lvl>
+    <w:lvl w:ilvl="2" w:tplc="0406001B" w:tentative="1">
+      <w:start w:val="1"/>
+      <w:numFmt w:val="lowerRoman"/>
+      <w:lvlText w:val="%3."/>
+      <w:lvlJc w:val="right"/>
+      <w:pPr>
+        <w:ind w:left="2160" w:hanging="180"/>
+      </w:pPr>
+    </w:lvl>
+    <w:lvl w:ilvl="3" w:tplc="0406000F" w:tentative="1">
+      <w:start w:val="1"/>
+      <w:numFmt w:val="decimal"/>
+      <w:lvlText w:val="%4."/>
+      <w:lvlJc w:val="left"/>
+      <w:pPr>
+        <w:ind w:left="2880" w:hanging="360"/>
+      </w:pPr>
+    </w:lvl>
+    <w:lvl w:ilvl="4" w:tplc="04060019" w:tentative="1">
+      <w:start w:val="1"/>
+      <w:numFmt w:val="lowerLetter"/>
+      <w:lvlText w:val="%5."/>
+      <w:lvlJc w:val="left"/>
+      <w:pPr>
+        <w:ind w:left="3600" w:hanging="360"/>
+      </w:pPr>
+    </w:lvl>
+    <w:lvl w:ilvl="5" w:tplc="0406001B" w:tentative="1">
+      <w:start w:val="1"/>
+      <w:numFmt w:val="lowerRoman"/>
+      <w:lvlText w:val="%6."/>
+      <w:lvlJc w:val="right"/>
+      <w:pPr>
+        <w:ind w:left="4320" w:hanging="180"/>
+      </w:pPr>
+    </w:lvl>
+    <w:lvl w:ilvl="6" w:tplc="0406000F" w:tentative="1">
+      <w:start w:val="1"/>
+      <w:numFmt w:val="decimal"/>
+      <w:lvlText w:val="%7."/>
+      <w:lvlJc w:val="left"/>
+      <w:pPr>
+        <w:ind w:left="5040" w:hanging="360"/>
+      </w:pPr>
+    </w:lvl>
+    <w:lvl w:ilvl="7" w:tplc="04060019" w:tentative="1">
+      <w:start w:val="1"/>
+      <w:numFmt w:val="lowerLetter"/>
+      <w:lvlText w:val="%8."/>
+      <w:lvlJc w:val="left"/>
+      <w:pPr>
+        <w:ind w:left="5760" w:hanging="360"/>
+      </w:pPr>
+    </w:lvl>
+    <w:lvl w:ilvl="8" w:tplc="0406001B" w:tentative="1">
+      <w:start w:val="1"/>
+      <w:numFmt w:val="lowerRoman"/>
+      <w:lvlText w:val="%9."/>
+      <w:lvlJc w:val="right"/>
+      <w:pPr>
+        <w:ind w:left="6480" w:hanging="180"/>
+      </w:pPr>
+    </w:lvl>
+  </w:abstractNum>
+  <w:abstractNum w:abstractNumId="4" w15:restartNumberingAfterBreak="0">
     <w:nsid w:val="462B2EA0"/>
     <w:multiLevelType w:val="hybridMultilevel"/>
     <w:tmpl w:val="F4AE7D64"/>
@@ -1032,7 +4270,7 @@
       </w:rPr>
     </w:lvl>
   </w:abstractNum>
-  <w:abstractNum w:abstractNumId="4" w15:restartNumberingAfterBreak="0">
+  <w:abstractNum w:abstractNumId="5" w15:restartNumberingAfterBreak="0">
     <w:nsid w:val="4AC0646C"/>
     <w:multiLevelType w:val="hybridMultilevel"/>
     <w:tmpl w:val="AE9062C0"/>
@@ -1118,7 +4356,7 @@
       </w:pPr>
     </w:lvl>
   </w:abstractNum>
-  <w:abstractNum w:abstractNumId="5" w15:restartNumberingAfterBreak="0">
+  <w:abstractNum w:abstractNumId="6" w15:restartNumberingAfterBreak="0">
     <w:nsid w:val="4B887063"/>
     <w:multiLevelType w:val="hybridMultilevel"/>
     <w:tmpl w:val="A462D2FA"/>
@@ -1204,7 +4442,7 @@
       </w:pPr>
     </w:lvl>
   </w:abstractNum>
-  <w:abstractNum w:abstractNumId="6" w15:restartNumberingAfterBreak="0">
+  <w:abstractNum w:abstractNumId="7" w15:restartNumberingAfterBreak="0">
     <w:nsid w:val="51212EBD"/>
     <w:multiLevelType w:val="hybridMultilevel"/>
     <w:tmpl w:val="90E08EF8"/>
@@ -1317,7 +4555,7 @@
       </w:rPr>
     </w:lvl>
   </w:abstractNum>
-  <w:abstractNum w:abstractNumId="7" w15:restartNumberingAfterBreak="0">
+  <w:abstractNum w:abstractNumId="8" w15:restartNumberingAfterBreak="0">
     <w:nsid w:val="5E204D10"/>
     <w:multiLevelType w:val="hybridMultilevel"/>
     <w:tmpl w:val="37365CF8"/>
@@ -1406,7 +4644,93 @@
       </w:pPr>
     </w:lvl>
   </w:abstractNum>
-  <w:abstractNum w:abstractNumId="8" w15:restartNumberingAfterBreak="0">
+  <w:abstractNum w:abstractNumId="9" w15:restartNumberingAfterBreak="0">
+    <w:nsid w:val="632552E4"/>
+    <w:multiLevelType w:val="hybridMultilevel"/>
+    <w:tmpl w:val="F5208B7E"/>
+    <w:lvl w:ilvl="0" w:tplc="0406000F">
+      <w:start w:val="1"/>
+      <w:numFmt w:val="decimal"/>
+      <w:lvlText w:val="%1."/>
+      <w:lvlJc w:val="left"/>
+      <w:pPr>
+        <w:ind w:left="720" w:hanging="360"/>
+      </w:pPr>
+    </w:lvl>
+    <w:lvl w:ilvl="1" w:tplc="04060019" w:tentative="1">
+      <w:start w:val="1"/>
+      <w:numFmt w:val="lowerLetter"/>
+      <w:lvlText w:val="%2."/>
+      <w:lvlJc w:val="left"/>
+      <w:pPr>
+        <w:ind w:left="1440" w:hanging="360"/>
+      </w:pPr>
+    </w:lvl>
+    <w:lvl w:ilvl="2" w:tplc="0406001B" w:tentative="1">
+      <w:start w:val="1"/>
+      <w:numFmt w:val="lowerRoman"/>
+      <w:lvlText w:val="%3."/>
+      <w:lvlJc w:val="right"/>
+      <w:pPr>
+        <w:ind w:left="2160" w:hanging="180"/>
+      </w:pPr>
+    </w:lvl>
+    <w:lvl w:ilvl="3" w:tplc="0406000F" w:tentative="1">
+      <w:start w:val="1"/>
+      <w:numFmt w:val="decimal"/>
+      <w:lvlText w:val="%4."/>
+      <w:lvlJc w:val="left"/>
+      <w:pPr>
+        <w:ind w:left="2880" w:hanging="360"/>
+      </w:pPr>
+    </w:lvl>
+    <w:lvl w:ilvl="4" w:tplc="04060019" w:tentative="1">
+      <w:start w:val="1"/>
+      <w:numFmt w:val="lowerLetter"/>
+      <w:lvlText w:val="%5."/>
+      <w:lvlJc w:val="left"/>
+      <w:pPr>
+        <w:ind w:left="3600" w:hanging="360"/>
+      </w:pPr>
+    </w:lvl>
+    <w:lvl w:ilvl="5" w:tplc="0406001B" w:tentative="1">
+      <w:start w:val="1"/>
+      <w:numFmt w:val="lowerRoman"/>
+      <w:lvlText w:val="%6."/>
+      <w:lvlJc w:val="right"/>
+      <w:pPr>
+        <w:ind w:left="4320" w:hanging="180"/>
+      </w:pPr>
+    </w:lvl>
+    <w:lvl w:ilvl="6" w:tplc="0406000F" w:tentative="1">
+      <w:start w:val="1"/>
+      <w:numFmt w:val="decimal"/>
+      <w:lvlText w:val="%7."/>
+      <w:lvlJc w:val="left"/>
+      <w:pPr>
+        <w:ind w:left="5040" w:hanging="360"/>
+      </w:pPr>
+    </w:lvl>
+    <w:lvl w:ilvl="7" w:tplc="04060019" w:tentative="1">
+      <w:start w:val="1"/>
+      <w:numFmt w:val="lowerLetter"/>
+      <w:lvlText w:val="%8."/>
+      <w:lvlJc w:val="left"/>
+      <w:pPr>
+        <w:ind w:left="5760" w:hanging="360"/>
+      </w:pPr>
+    </w:lvl>
+    <w:lvl w:ilvl="8" w:tplc="0406001B" w:tentative="1">
+      <w:start w:val="1"/>
+      <w:numFmt w:val="lowerRoman"/>
+      <w:lvlText w:val="%9."/>
+      <w:lvlJc w:val="right"/>
+      <w:pPr>
+        <w:ind w:left="6480" w:hanging="180"/>
+      </w:pPr>
+    </w:lvl>
+  </w:abstractNum>
+  <w:abstractNum w:abstractNumId="10" w15:restartNumberingAfterBreak="0">
     <w:nsid w:val="6A564590"/>
     <w:multiLevelType w:val="hybridMultilevel"/>
     <w:tmpl w:val="B22E4556"/>
@@ -1492,7 +4816,7 @@
       </w:pPr>
     </w:lvl>
   </w:abstractNum>
-  <w:abstractNum w:abstractNumId="9" w15:restartNumberingAfterBreak="0">
+  <w:abstractNum w:abstractNumId="11" w15:restartNumberingAfterBreak="0">
     <w:nsid w:val="6CCA58B2"/>
     <w:multiLevelType w:val="hybridMultilevel"/>
     <w:tmpl w:val="FE4E88CC"/>
@@ -1605,7 +4929,7 @@
       </w:rPr>
     </w:lvl>
   </w:abstractNum>
-  <w:abstractNum w:abstractNumId="10" w15:restartNumberingAfterBreak="0">
+  <w:abstractNum w:abstractNumId="12" w15:restartNumberingAfterBreak="0">
     <w:nsid w:val="7180789C"/>
     <w:multiLevelType w:val="hybridMultilevel"/>
     <w:tmpl w:val="7B7A7BA4"/>
@@ -1691,7 +5015,7 @@
       </w:pPr>
     </w:lvl>
   </w:abstractNum>
-  <w:abstractNum w:abstractNumId="11" w15:restartNumberingAfterBreak="0">
+  <w:abstractNum w:abstractNumId="13" w15:restartNumberingAfterBreak="0">
     <w:nsid w:val="75FE6256"/>
     <w:multiLevelType w:val="hybridMultilevel"/>
     <w:tmpl w:val="79AC1870"/>
@@ -1777,7 +5101,7 @@
       </w:pPr>
     </w:lvl>
   </w:abstractNum>
-  <w:abstractNum w:abstractNumId="12" w15:restartNumberingAfterBreak="0">
+  <w:abstractNum w:abstractNumId="14" w15:restartNumberingAfterBreak="0">
     <w:nsid w:val="788677C1"/>
     <w:multiLevelType w:val="hybridMultilevel"/>
     <w:tmpl w:val="FC328F4C"/>
@@ -1864,7 +5188,7 @@
     </w:lvl>
   </w:abstractNum>
   <w:num w:numId="1">
-    <w:abstractNumId w:val="12"/>
+    <w:abstractNumId w:val="14"/>
   </w:num>
   <w:num w:numId="2">
     <w:abstractNumId w:val="2"/>
@@ -1873,34 +5197,40 @@
     <w:abstractNumId w:val="1"/>
   </w:num>
   <w:num w:numId="4">
-    <w:abstractNumId w:val="9"/>
+    <w:abstractNumId w:val="11"/>
   </w:num>
   <w:num w:numId="5">
+    <w:abstractNumId w:val="7"/>
+  </w:num>
+  <w:num w:numId="6">
+    <w:abstractNumId w:val="12"/>
+  </w:num>
+  <w:num w:numId="7">
+    <w:abstractNumId w:val="4"/>
+  </w:num>
+  <w:num w:numId="8">
+    <w:abstractNumId w:val="13"/>
+  </w:num>
+  <w:num w:numId="9">
+    <w:abstractNumId w:val="8"/>
+  </w:num>
+  <w:num w:numId="10">
+    <w:abstractNumId w:val="10"/>
+  </w:num>
+  <w:num w:numId="11">
     <w:abstractNumId w:val="6"/>
   </w:num>
-  <w:num w:numId="6">
-    <w:abstractNumId w:val="10"/>
-  </w:num>
-  <w:num w:numId="7">
-    <w:abstractNumId w:val="3"/>
-  </w:num>
-  <w:num w:numId="8">
-    <w:abstractNumId w:val="11"/>
-  </w:num>
-  <w:num w:numId="9">
-    <w:abstractNumId w:val="7"/>
-  </w:num>
-  <w:num w:numId="10">
-    <w:abstractNumId w:val="8"/>
-  </w:num>
-  <w:num w:numId="11">
+  <w:num w:numId="12">
     <w:abstractNumId w:val="5"/>
-  </w:num>
-  <w:num w:numId="12">
-    <w:abstractNumId w:val="4"/>
   </w:num>
   <w:num w:numId="13">
     <w:abstractNumId w:val="0"/>
+  </w:num>
+  <w:num w:numId="14">
+    <w:abstractNumId w:val="9"/>
+  </w:num>
+  <w:num w:numId="15">
+    <w:abstractNumId w:val="3"/>
   </w:num>
 </w:numbering>
 </file>

</xml_diff>

<commit_message>
Added materials for React/Redux
</commit_message>
<xml_diff>
--- a/50_React/Exercises.docx
+++ b/50_React/Exercises.docx
@@ -161,23 +161,42 @@
               <w:widowControl/>
               <w:rPr>
                 <w:rFonts w:ascii="Calibri" w:eastAsia="Times New Roman" w:hAnsi="Calibri" w:cs="Times New Roman"/>
-                <w:b/>
-                <w:color w:val="00000A"/>
-                <w:sz w:val="28"/>
-                <w:szCs w:val="24"/>
-                <w:lang w:eastAsia="da-DK"/>
-              </w:rPr>
-            </w:pPr>
-            <w:r>
-              <w:rPr>
-                <w:rFonts w:ascii="Calibri" w:eastAsia="Times New Roman" w:hAnsi="Calibri" w:cs="Times New Roman"/>
-                <w:b/>
-                <w:color w:val="00000A"/>
-                <w:sz w:val="28"/>
-                <w:szCs w:val="24"/>
-                <w:lang w:eastAsia="da-DK"/>
-              </w:rPr>
-              <w:t>(None – create a new React app from scratch)</w:t>
+                <w:color w:val="00000A"/>
+                <w:sz w:val="28"/>
+                <w:szCs w:val="24"/>
+                <w:lang w:eastAsia="da-DK"/>
+              </w:rPr>
+            </w:pPr>
+            <w:r>
+              <w:rPr>
+                <w:rFonts w:ascii="Calibri" w:eastAsia="Times New Roman" w:hAnsi="Calibri" w:cs="Times New Roman"/>
+                <w:color w:val="00000A"/>
+                <w:sz w:val="28"/>
+                <w:szCs w:val="24"/>
+                <w:lang w:eastAsia="da-DK"/>
+              </w:rPr>
+              <w:t xml:space="preserve">(None – create a new </w:t>
+            </w:r>
+            <w:r>
+              <w:rPr>
+                <w:rFonts w:ascii="Calibri" w:eastAsia="Times New Roman" w:hAnsi="Calibri" w:cs="Times New Roman"/>
+                <w:b/>
+                <w:color w:val="00000A"/>
+                <w:sz w:val="28"/>
+                <w:szCs w:val="24"/>
+                <w:lang w:eastAsia="da-DK"/>
+              </w:rPr>
+              <w:t>React</w:t>
+            </w:r>
+            <w:r>
+              <w:rPr>
+                <w:rFonts w:ascii="Calibri" w:eastAsia="Times New Roman" w:hAnsi="Calibri" w:cs="Times New Roman"/>
+                <w:color w:val="00000A"/>
+                <w:sz w:val="28"/>
+                <w:szCs w:val="24"/>
+                <w:lang w:eastAsia="da-DK"/>
+              </w:rPr>
+              <w:t xml:space="preserve"> app from scratch)</w:t>
             </w:r>
           </w:p>
           <w:p>
@@ -398,27 +417,7 @@
                 <w:szCs w:val="24"/>
                 <w:lang w:eastAsia="da-DK"/>
               </w:rPr>
-              <w:t xml:space="preserve"> app for us. Once created, we can adapt the </w:t>
-            </w:r>
-            <w:r>
-              <w:rPr>
-                <w:rFonts w:ascii="Calibri" w:eastAsia="Times New Roman" w:hAnsi="Calibri" w:cs="Times New Roman"/>
-                <w:color w:val="00000A"/>
-                <w:sz w:val="24"/>
-                <w:szCs w:val="24"/>
-                <w:lang w:eastAsia="da-DK"/>
-              </w:rPr>
-              <w:t>scaffolding</w:t>
-            </w:r>
-            <w:r>
-              <w:rPr>
-                <w:rFonts w:ascii="Calibri" w:eastAsia="Times New Roman" w:hAnsi="Calibri" w:cs="Times New Roman"/>
-                <w:color w:val="00000A"/>
-                <w:sz w:val="24"/>
-                <w:szCs w:val="24"/>
-                <w:lang w:eastAsia="da-DK"/>
-              </w:rPr>
-              <w:t xml:space="preserve"> to our specific needs.</w:t>
+              <w:t xml:space="preserve"> app for us. Once created, we can adapt the scaffolding to our specific needs.</w:t>
             </w:r>
           </w:p>
           <w:p>
@@ -576,17 +575,7 @@
                 <w:szCs w:val="24"/>
                 <w:lang w:eastAsia="da-DK"/>
               </w:rPr>
-              <w:t xml:space="preserve"> </w:t>
-            </w:r>
-            <w:r>
-              <w:rPr>
-                <w:rFonts w:ascii="Calibri" w:eastAsia="Times New Roman" w:hAnsi="Calibri" w:cs="Times New Roman"/>
-                <w:color w:val="00000A"/>
-                <w:sz w:val="24"/>
-                <w:szCs w:val="24"/>
-                <w:lang w:eastAsia="da-DK"/>
-              </w:rPr>
-              <w:t xml:space="preserve">tool, and make it globally available. </w:t>
+              <w:t xml:space="preserve"> tool, and make it globally available. </w:t>
             </w:r>
             <w:r>
               <w:rPr>
@@ -729,17 +718,7 @@
                 <w:szCs w:val="24"/>
                 <w:lang w:eastAsia="da-DK"/>
               </w:rPr>
-              <w:t>. This will</w:t>
-            </w:r>
-            <w:r>
-              <w:rPr>
-                <w:rFonts w:ascii="Calibri" w:eastAsia="Times New Roman" w:hAnsi="Calibri" w:cs="Times New Roman"/>
-                <w:color w:val="00000A"/>
-                <w:sz w:val="24"/>
-                <w:szCs w:val="24"/>
-                <w:lang w:eastAsia="da-DK"/>
-              </w:rPr>
-              <w:t xml:space="preserve"> create a new </w:t>
+              <w:t xml:space="preserve">. This will create a new </w:t>
             </w:r>
             <w:r>
               <w:rPr>
@@ -792,48 +771,17 @@
                 <w:szCs w:val="24"/>
                 <w:lang w:eastAsia="da-DK"/>
               </w:rPr>
-              <w:t xml:space="preserve"> </w:t>
-            </w:r>
-            <w:r>
-              <w:rPr>
-                <w:rFonts w:ascii="Calibri" w:eastAsia="Times New Roman" w:hAnsi="Calibri" w:cs="Times New Roman"/>
-                <w:b/>
-                <w:color w:val="FF0000"/>
-                <w:sz w:val="24"/>
-                <w:szCs w:val="24"/>
-                <w:lang w:eastAsia="da-DK"/>
-              </w:rPr>
-              <w:t>NB</w:t>
-            </w:r>
-            <w:r>
-              <w:rPr>
-                <w:rFonts w:ascii="Calibri" w:eastAsia="Times New Roman" w:hAnsi="Calibri" w:cs="Times New Roman"/>
-                <w:color w:val="00000A"/>
-                <w:sz w:val="24"/>
-                <w:szCs w:val="24"/>
-                <w:lang w:eastAsia="da-DK"/>
-              </w:rPr>
-              <w:t xml:space="preserve">: it may </w:t>
-            </w:r>
-            <w:r>
-              <w:rPr>
-                <w:rFonts w:ascii="Calibri" w:eastAsia="Times New Roman" w:hAnsi="Calibri" w:cs="Times New Roman"/>
-                <w:color w:val="00000A"/>
-                <w:sz w:val="24"/>
-                <w:szCs w:val="24"/>
-                <w:lang w:eastAsia="da-DK"/>
-              </w:rPr>
-              <w:t xml:space="preserve">(again) </w:t>
-            </w:r>
-            <w:r>
-              <w:rPr>
-                <w:rFonts w:ascii="Calibri" w:eastAsia="Times New Roman" w:hAnsi="Calibri" w:cs="Times New Roman"/>
-                <w:color w:val="00000A"/>
-                <w:sz w:val="24"/>
-                <w:szCs w:val="24"/>
-                <w:lang w:eastAsia="da-DK"/>
-              </w:rPr>
-              <w:t>take several minu</w:t>
+              <w:t xml:space="preserve"> NB</w:t>
+            </w:r>
+            <w:r>
+              <w:rPr>
+                <w:rFonts w:ascii="Calibri" w:eastAsia="Times New Roman" w:hAnsi="Calibri" w:cs="Times New Roman"/>
+                <w:color w:val="00000A"/>
+                <w:sz w:val="24"/>
+                <w:szCs w:val="24"/>
+                <w:lang w:eastAsia="da-DK"/>
+              </w:rPr>
+              <w:t>: it may (again) take several minu</w:t>
             </w:r>
             <w:r>
               <w:rPr>
@@ -844,36 +792,7 @@
                 <w:lang w:eastAsia="da-DK"/>
               </w:rPr>
               <w:softHyphen/>
-            </w:r>
-            <w:r>
-              <w:rPr>
-                <w:rFonts w:ascii="Calibri" w:eastAsia="Times New Roman" w:hAnsi="Calibri" w:cs="Times New Roman"/>
-                <w:color w:val="00000A"/>
-                <w:sz w:val="24"/>
-                <w:szCs w:val="24"/>
-                <w:lang w:eastAsia="da-DK"/>
-              </w:rPr>
-              <w:t xml:space="preserve">tes before the </w:t>
-            </w:r>
-            <w:r>
-              <w:rPr>
-                <w:rFonts w:ascii="Calibri" w:eastAsia="Times New Roman" w:hAnsi="Calibri" w:cs="Times New Roman"/>
-                <w:color w:val="00000A"/>
-                <w:sz w:val="24"/>
-                <w:szCs w:val="24"/>
-                <w:lang w:eastAsia="da-DK"/>
-              </w:rPr>
-              <w:t xml:space="preserve">creation process </w:t>
-            </w:r>
-            <w:r>
-              <w:rPr>
-                <w:rFonts w:ascii="Calibri" w:eastAsia="Times New Roman" w:hAnsi="Calibri" w:cs="Times New Roman"/>
-                <w:color w:val="00000A"/>
-                <w:sz w:val="24"/>
-                <w:szCs w:val="24"/>
-                <w:lang w:eastAsia="da-DK"/>
-              </w:rPr>
-              <w:t>is complete.</w:t>
+              <w:t>tes before the creation process is complete.</w:t>
             </w:r>
           </w:p>
           <w:p>
@@ -900,17 +819,7 @@
                 <w:szCs w:val="24"/>
                 <w:lang w:eastAsia="da-DK"/>
               </w:rPr>
-              <w:t xml:space="preserve">Once the creation is done, open a terminal window in the app folder, and </w:t>
-            </w:r>
-            <w:r>
-              <w:rPr>
-                <w:rFonts w:ascii="Calibri" w:eastAsia="Times New Roman" w:hAnsi="Calibri" w:cs="Times New Roman"/>
-                <w:color w:val="00000A"/>
-                <w:sz w:val="24"/>
-                <w:szCs w:val="24"/>
-                <w:lang w:eastAsia="da-DK"/>
-              </w:rPr>
-              <w:t xml:space="preserve">run </w:t>
+              <w:t xml:space="preserve">Once the creation is done, open a terminal window in the app folder, and run </w:t>
             </w:r>
             <w:r>
               <w:rPr>
@@ -942,17 +851,7 @@
                 <w:szCs w:val="24"/>
                 <w:lang w:eastAsia="da-DK"/>
               </w:rPr>
-              <w:t>. This will</w:t>
-            </w:r>
-            <w:r>
-              <w:rPr>
-                <w:rFonts w:ascii="Calibri" w:eastAsia="Times New Roman" w:hAnsi="Calibri" w:cs="Times New Roman"/>
-                <w:color w:val="00000A"/>
-                <w:sz w:val="24"/>
-                <w:szCs w:val="24"/>
-                <w:lang w:eastAsia="da-DK"/>
-              </w:rPr>
-              <w:t xml:space="preserve"> start up the </w:t>
+              <w:t xml:space="preserve">. This will start up the </w:t>
             </w:r>
             <w:r>
               <w:rPr>
@@ -1195,17 +1094,7 @@
                 <w:szCs w:val="24"/>
                 <w:lang w:eastAsia="da-DK"/>
               </w:rPr>
-              <w:t xml:space="preserve"> </w:t>
-            </w:r>
-            <w:r>
-              <w:rPr>
-                <w:rFonts w:ascii="Calibri" w:eastAsia="Times New Roman" w:hAnsi="Calibri" w:cs="Times New Roman"/>
-                <w:color w:val="00000A"/>
-                <w:sz w:val="24"/>
-                <w:szCs w:val="24"/>
-                <w:lang w:eastAsia="da-DK"/>
-              </w:rPr>
-              <w:t xml:space="preserve">at </w:t>
+              <w:t xml:space="preserve"> at </w:t>
             </w:r>
             <w:r>
               <w:rPr>
@@ -2264,23 +2153,42 @@
               <w:widowControl/>
               <w:rPr>
                 <w:rFonts w:ascii="Calibri" w:eastAsia="Times New Roman" w:hAnsi="Calibri" w:cs="Times New Roman"/>
-                <w:b/>
-                <w:color w:val="00000A"/>
-                <w:sz w:val="28"/>
-                <w:szCs w:val="24"/>
-                <w:lang w:eastAsia="da-DK"/>
-              </w:rPr>
-            </w:pPr>
-            <w:r>
-              <w:rPr>
-                <w:rFonts w:ascii="Calibri" w:eastAsia="Times New Roman" w:hAnsi="Calibri" w:cs="Times New Roman"/>
-                <w:b/>
-                <w:color w:val="00000A"/>
-                <w:sz w:val="28"/>
-                <w:szCs w:val="24"/>
-                <w:lang w:eastAsia="da-DK"/>
-              </w:rPr>
-              <w:t>(None – create a new React app from scratch)</w:t>
+                <w:color w:val="00000A"/>
+                <w:sz w:val="28"/>
+                <w:szCs w:val="24"/>
+                <w:lang w:eastAsia="da-DK"/>
+              </w:rPr>
+            </w:pPr>
+            <w:r>
+              <w:rPr>
+                <w:rFonts w:ascii="Calibri" w:eastAsia="Times New Roman" w:hAnsi="Calibri" w:cs="Times New Roman"/>
+                <w:color w:val="00000A"/>
+                <w:sz w:val="28"/>
+                <w:szCs w:val="24"/>
+                <w:lang w:eastAsia="da-DK"/>
+              </w:rPr>
+              <w:t xml:space="preserve">(None – create a new </w:t>
+            </w:r>
+            <w:r>
+              <w:rPr>
+                <w:rFonts w:ascii="Calibri" w:eastAsia="Times New Roman" w:hAnsi="Calibri" w:cs="Times New Roman"/>
+                <w:b/>
+                <w:color w:val="00000A"/>
+                <w:sz w:val="28"/>
+                <w:szCs w:val="24"/>
+                <w:lang w:eastAsia="da-DK"/>
+              </w:rPr>
+              <w:t>React</w:t>
+            </w:r>
+            <w:r>
+              <w:rPr>
+                <w:rFonts w:ascii="Calibri" w:eastAsia="Times New Roman" w:hAnsi="Calibri" w:cs="Times New Roman"/>
+                <w:color w:val="00000A"/>
+                <w:sz w:val="28"/>
+                <w:szCs w:val="24"/>
+                <w:lang w:eastAsia="da-DK"/>
+              </w:rPr>
+              <w:t xml:space="preserve"> app from scratch)</w:t>
             </w:r>
           </w:p>
           <w:p>
@@ -2889,13 +2797,7 @@
               <w:rPr>
                 <w:lang w:eastAsia="da-DK"/>
               </w:rPr>
-              <w:t>React</w:t>
-            </w:r>
-            <w:r>
-              <w:rPr>
-                <w:lang w:eastAsia="da-DK"/>
-              </w:rPr>
-              <w:t>.3</w:t>
+              <w:t>React.3</w:t>
             </w:r>
           </w:p>
           <w:p>
@@ -2965,23 +2867,42 @@
               <w:widowControl/>
               <w:rPr>
                 <w:rFonts w:ascii="Calibri" w:eastAsia="Times New Roman" w:hAnsi="Calibri" w:cs="Times New Roman"/>
-                <w:b/>
-                <w:color w:val="00000A"/>
-                <w:sz w:val="28"/>
-                <w:szCs w:val="24"/>
-                <w:lang w:eastAsia="da-DK"/>
-              </w:rPr>
-            </w:pPr>
-            <w:r>
-              <w:rPr>
-                <w:rFonts w:ascii="Calibri" w:eastAsia="Times New Roman" w:hAnsi="Calibri" w:cs="Times New Roman"/>
-                <w:b/>
-                <w:color w:val="00000A"/>
-                <w:sz w:val="28"/>
-                <w:szCs w:val="24"/>
-                <w:lang w:eastAsia="da-DK"/>
-              </w:rPr>
-              <w:t>(None – create a new React app from scratch)</w:t>
+                <w:color w:val="00000A"/>
+                <w:sz w:val="28"/>
+                <w:szCs w:val="24"/>
+                <w:lang w:eastAsia="da-DK"/>
+              </w:rPr>
+            </w:pPr>
+            <w:r>
+              <w:rPr>
+                <w:rFonts w:ascii="Calibri" w:eastAsia="Times New Roman" w:hAnsi="Calibri" w:cs="Times New Roman"/>
+                <w:color w:val="00000A"/>
+                <w:sz w:val="28"/>
+                <w:szCs w:val="24"/>
+                <w:lang w:eastAsia="da-DK"/>
+              </w:rPr>
+              <w:t xml:space="preserve">(None – create a new </w:t>
+            </w:r>
+            <w:r>
+              <w:rPr>
+                <w:rFonts w:ascii="Calibri" w:eastAsia="Times New Roman" w:hAnsi="Calibri" w:cs="Times New Roman"/>
+                <w:b/>
+                <w:color w:val="00000A"/>
+                <w:sz w:val="28"/>
+                <w:szCs w:val="24"/>
+                <w:lang w:eastAsia="da-DK"/>
+              </w:rPr>
+              <w:t>React</w:t>
+            </w:r>
+            <w:r>
+              <w:rPr>
+                <w:rFonts w:ascii="Calibri" w:eastAsia="Times New Roman" w:hAnsi="Calibri" w:cs="Times New Roman"/>
+                <w:color w:val="00000A"/>
+                <w:sz w:val="28"/>
+                <w:szCs w:val="24"/>
+                <w:lang w:eastAsia="da-DK"/>
+              </w:rPr>
+              <w:t xml:space="preserve"> app from scratch)</w:t>
             </w:r>
           </w:p>
           <w:p>
@@ -3065,17 +2986,7 @@
                 <w:szCs w:val="24"/>
                 <w:lang w:eastAsia="da-DK"/>
               </w:rPr>
-              <w:t xml:space="preserve">Implement a </w:t>
-            </w:r>
-            <w:r>
-              <w:rPr>
-                <w:rFonts w:ascii="Calibri" w:eastAsia="Times New Roman" w:hAnsi="Calibri" w:cs="Times New Roman"/>
-                <w:color w:val="00000A"/>
-                <w:sz w:val="28"/>
-                <w:szCs w:val="24"/>
-                <w:lang w:eastAsia="da-DK"/>
-              </w:rPr>
-              <w:t xml:space="preserve">more complex </w:t>
+              <w:t xml:space="preserve">Implement a more complex </w:t>
             </w:r>
             <w:r>
               <w:rPr>
@@ -3729,8 +3640,6 @@
               </w:rPr>
               <w:t>(with Bootstrap or some other library)</w:t>
             </w:r>
-            <w:bookmarkStart w:id="0" w:name="_GoBack"/>
-            <w:bookmarkEnd w:id="0"/>
           </w:p>
           <w:p>
             <w:pPr>
@@ -3747,6 +3656,3023 @@
         </w:tc>
       </w:tr>
     </w:tbl>
+    <w:p>
+      <w:pPr>
+        <w:widowControl/>
+        <w:rPr>
+          <w:rFonts w:ascii="Calibri" w:eastAsia="Times New Roman" w:hAnsi="Calibri" w:cs="Times New Roman"/>
+          <w:color w:val="00000A"/>
+          <w:sz w:val="28"/>
+          <w:szCs w:val="24"/>
+          <w:lang w:eastAsia="da-DK"/>
+        </w:rPr>
+      </w:pPr>
+    </w:p>
+    <w:p>
+      <w:pPr>
+        <w:widowControl/>
+        <w:spacing w:after="160" w:line="259" w:lineRule="auto"/>
+        <w:rPr>
+          <w:rFonts w:ascii="Calibri" w:eastAsia="Times New Roman" w:hAnsi="Calibri" w:cs="Times New Roman"/>
+          <w:color w:val="00000A"/>
+          <w:sz w:val="28"/>
+          <w:szCs w:val="24"/>
+          <w:lang w:eastAsia="da-DK"/>
+        </w:rPr>
+      </w:pPr>
+      <w:r>
+        <w:rPr>
+          <w:rFonts w:ascii="Calibri" w:eastAsia="Times New Roman" w:hAnsi="Calibri" w:cs="Times New Roman"/>
+          <w:color w:val="00000A"/>
+          <w:sz w:val="28"/>
+          <w:szCs w:val="24"/>
+          <w:lang w:eastAsia="da-DK"/>
+        </w:rPr>
+        <w:br w:type="page"/>
+      </w:r>
+    </w:p>
+    <w:p>
+      <w:pPr>
+        <w:widowControl/>
+        <w:rPr>
+          <w:rFonts w:ascii="Calibri" w:eastAsia="Times New Roman" w:hAnsi="Calibri" w:cs="Times New Roman"/>
+          <w:color w:val="00000A"/>
+          <w:sz w:val="28"/>
+          <w:szCs w:val="24"/>
+          <w:lang w:eastAsia="da-DK"/>
+        </w:rPr>
+      </w:pPr>
+    </w:p>
+    <w:tbl>
+      <w:tblPr>
+        <w:tblW w:w="9908" w:type="dxa"/>
+        <w:tblBorders>
+          <w:top w:val="single" w:sz="4" w:space="0" w:color="00000A"/>
+          <w:left w:val="single" w:sz="4" w:space="0" w:color="00000A"/>
+          <w:bottom w:val="single" w:sz="4" w:space="0" w:color="00000A"/>
+          <w:right w:val="single" w:sz="4" w:space="0" w:color="00000A"/>
+          <w:insideH w:val="single" w:sz="4" w:space="0" w:color="00000A"/>
+          <w:insideV w:val="single" w:sz="4" w:space="0" w:color="00000A"/>
+        </w:tblBorders>
+        <w:tblLook w:val="04A0" w:firstRow="1" w:lastRow="0" w:firstColumn="1" w:lastColumn="0" w:noHBand="0" w:noVBand="1"/>
+      </w:tblPr>
+      <w:tblGrid>
+        <w:gridCol w:w="1666"/>
+        <w:gridCol w:w="8242"/>
+      </w:tblGrid>
+      <w:tr>
+        <w:tc>
+          <w:tcPr>
+            <w:tcW w:w="1666" w:type="dxa"/>
+            <w:tcBorders>
+              <w:top w:val="single" w:sz="4" w:space="0" w:color="00000A"/>
+              <w:left w:val="single" w:sz="4" w:space="0" w:color="00000A"/>
+              <w:bottom w:val="single" w:sz="4" w:space="0" w:color="00000A"/>
+              <w:right w:val="single" w:sz="4" w:space="0" w:color="00000A"/>
+            </w:tcBorders>
+            <w:shd w:val="clear" w:color="auto" w:fill="auto"/>
+          </w:tcPr>
+          <w:p>
+            <w:pPr>
+              <w:widowControl/>
+              <w:rPr>
+                <w:rFonts w:ascii="Calibri" w:eastAsia="Times New Roman" w:hAnsi="Calibri" w:cs="Times New Roman"/>
+                <w:b/>
+                <w:color w:val="00000A"/>
+                <w:sz w:val="28"/>
+                <w:szCs w:val="24"/>
+                <w:lang w:eastAsia="da-DK"/>
+              </w:rPr>
+            </w:pPr>
+            <w:r>
+              <w:rPr>
+                <w:rFonts w:ascii="Calibri" w:eastAsia="Times New Roman" w:hAnsi="Calibri" w:cs="Times New Roman"/>
+                <w:b/>
+                <w:color w:val="00000A"/>
+                <w:sz w:val="28"/>
+                <w:szCs w:val="24"/>
+                <w:lang w:eastAsia="da-DK"/>
+              </w:rPr>
+              <w:t>Exercise</w:t>
+            </w:r>
+          </w:p>
+        </w:tc>
+        <w:tc>
+          <w:tcPr>
+            <w:tcW w:w="8241" w:type="dxa"/>
+            <w:tcBorders>
+              <w:top w:val="single" w:sz="4" w:space="0" w:color="00000A"/>
+              <w:left w:val="single" w:sz="4" w:space="0" w:color="00000A"/>
+              <w:bottom w:val="single" w:sz="4" w:space="0" w:color="00000A"/>
+              <w:right w:val="single" w:sz="4" w:space="0" w:color="00000A"/>
+            </w:tcBorders>
+            <w:shd w:val="clear" w:color="auto" w:fill="auto"/>
+          </w:tcPr>
+          <w:p>
+            <w:pPr>
+              <w:pStyle w:val="Overskrift2"/>
+              <w:ind w:left="0"/>
+              <w:rPr>
+                <w:lang w:eastAsia="da-DK"/>
+              </w:rPr>
+            </w:pPr>
+            <w:r>
+              <w:rPr>
+                <w:lang w:eastAsia="da-DK"/>
+              </w:rPr>
+              <w:t>React.4</w:t>
+            </w:r>
+          </w:p>
+          <w:p>
+            <w:pPr>
+              <w:widowControl/>
+              <w:rPr>
+                <w:rFonts w:ascii="Calibri" w:eastAsia="Times New Roman" w:hAnsi="Calibri" w:cs="Times New Roman"/>
+                <w:color w:val="00000A"/>
+                <w:sz w:val="28"/>
+                <w:szCs w:val="24"/>
+                <w:lang w:eastAsia="da-DK"/>
+              </w:rPr>
+            </w:pPr>
+          </w:p>
+        </w:tc>
+      </w:tr>
+      <w:tr>
+        <w:tc>
+          <w:tcPr>
+            <w:tcW w:w="1666" w:type="dxa"/>
+            <w:tcBorders>
+              <w:top w:val="single" w:sz="4" w:space="0" w:color="00000A"/>
+              <w:left w:val="single" w:sz="4" w:space="0" w:color="00000A"/>
+              <w:bottom w:val="single" w:sz="4" w:space="0" w:color="00000A"/>
+              <w:right w:val="single" w:sz="4" w:space="0" w:color="00000A"/>
+            </w:tcBorders>
+            <w:shd w:val="clear" w:color="auto" w:fill="auto"/>
+          </w:tcPr>
+          <w:p>
+            <w:pPr>
+              <w:widowControl/>
+              <w:rPr>
+                <w:rFonts w:ascii="Calibri" w:eastAsia="Times New Roman" w:hAnsi="Calibri" w:cs="Times New Roman"/>
+                <w:b/>
+                <w:color w:val="00000A"/>
+                <w:sz w:val="28"/>
+                <w:szCs w:val="24"/>
+                <w:lang w:eastAsia="da-DK"/>
+              </w:rPr>
+            </w:pPr>
+            <w:r>
+              <w:rPr>
+                <w:rFonts w:ascii="Calibri" w:eastAsia="Times New Roman" w:hAnsi="Calibri" w:cs="Times New Roman"/>
+                <w:b/>
+                <w:color w:val="00000A"/>
+                <w:sz w:val="28"/>
+                <w:szCs w:val="24"/>
+                <w:lang w:eastAsia="da-DK"/>
+              </w:rPr>
+              <w:t>App</w:t>
+            </w:r>
+          </w:p>
+        </w:tc>
+        <w:tc>
+          <w:tcPr>
+            <w:tcW w:w="8241" w:type="dxa"/>
+            <w:tcBorders>
+              <w:top w:val="single" w:sz="4" w:space="0" w:color="00000A"/>
+              <w:left w:val="single" w:sz="4" w:space="0" w:color="00000A"/>
+              <w:bottom w:val="single" w:sz="4" w:space="0" w:color="00000A"/>
+              <w:right w:val="single" w:sz="4" w:space="0" w:color="00000A"/>
+            </w:tcBorders>
+            <w:shd w:val="clear" w:color="auto" w:fill="auto"/>
+          </w:tcPr>
+          <w:p>
+            <w:pPr>
+              <w:widowControl/>
+              <w:rPr>
+                <w:rFonts w:ascii="Calibri" w:eastAsia="Times New Roman" w:hAnsi="Calibri" w:cs="Times New Roman"/>
+                <w:b/>
+                <w:color w:val="00000A"/>
+                <w:sz w:val="28"/>
+                <w:szCs w:val="24"/>
+                <w:lang w:eastAsia="da-DK"/>
+              </w:rPr>
+            </w:pPr>
+            <w:r>
+              <w:rPr>
+                <w:rFonts w:ascii="Calibri" w:eastAsia="Times New Roman" w:hAnsi="Calibri" w:cs="Times New Roman"/>
+                <w:b/>
+                <w:color w:val="00000A"/>
+                <w:sz w:val="28"/>
+                <w:szCs w:val="24"/>
+                <w:lang w:eastAsia="da-DK"/>
+              </w:rPr>
+              <w:t xml:space="preserve">color-redux </w:t>
+            </w:r>
+            <w:r>
+              <w:rPr>
+                <w:rFonts w:ascii="Calibri" w:eastAsia="Times New Roman" w:hAnsi="Calibri" w:cs="Times New Roman"/>
+                <w:color w:val="00000A"/>
+                <w:sz w:val="28"/>
+                <w:szCs w:val="24"/>
+                <w:lang w:eastAsia="da-DK"/>
+              </w:rPr>
+              <w:t>(</w:t>
+            </w:r>
+            <w:r>
+              <w:rPr>
+                <w:rFonts w:ascii="Calibri" w:eastAsia="Times New Roman" w:hAnsi="Calibri" w:cs="Times New Roman"/>
+                <w:b/>
+                <w:color w:val="FF0000"/>
+                <w:sz w:val="28"/>
+                <w:szCs w:val="24"/>
+                <w:lang w:eastAsia="da-DK"/>
+              </w:rPr>
+              <w:t>NB</w:t>
+            </w:r>
+            <w:r>
+              <w:rPr>
+                <w:rFonts w:ascii="Calibri" w:eastAsia="Times New Roman" w:hAnsi="Calibri" w:cs="Times New Roman"/>
+                <w:color w:val="00000A"/>
+                <w:sz w:val="28"/>
+                <w:szCs w:val="24"/>
+                <w:lang w:eastAsia="da-DK"/>
+              </w:rPr>
+              <w:t xml:space="preserve">: Note that </w:t>
+            </w:r>
+            <w:r>
+              <w:rPr>
+                <w:rFonts w:ascii="Calibri" w:eastAsia="Times New Roman" w:hAnsi="Calibri" w:cs="Times New Roman"/>
+                <w:color w:val="00000A"/>
+                <w:sz w:val="28"/>
+                <w:szCs w:val="24"/>
+                <w:lang w:eastAsia="da-DK"/>
+              </w:rPr>
+              <w:t xml:space="preserve">this is a </w:t>
+            </w:r>
+            <w:r>
+              <w:rPr>
+                <w:rFonts w:ascii="Calibri" w:eastAsia="Times New Roman" w:hAnsi="Calibri" w:cs="Times New Roman"/>
+                <w:b/>
+                <w:color w:val="00000A"/>
+                <w:sz w:val="28"/>
+                <w:szCs w:val="24"/>
+                <w:lang w:eastAsia="da-DK"/>
+              </w:rPr>
+              <w:t>redux</w:t>
+            </w:r>
+            <w:r>
+              <w:rPr>
+                <w:rFonts w:ascii="Calibri" w:eastAsia="Times New Roman" w:hAnsi="Calibri" w:cs="Times New Roman"/>
+                <w:color w:val="00000A"/>
+                <w:sz w:val="28"/>
+                <w:szCs w:val="24"/>
+                <w:lang w:eastAsia="da-DK"/>
+              </w:rPr>
+              <w:t xml:space="preserve">-only project, so you can use the project as-is. You do NOT need to run </w:t>
+            </w:r>
+            <w:r>
+              <w:rPr>
+                <w:rFonts w:ascii="Calibri" w:eastAsia="Times New Roman" w:hAnsi="Calibri" w:cs="Times New Roman"/>
+                <w:b/>
+                <w:color w:val="00000A"/>
+                <w:sz w:val="28"/>
+                <w:szCs w:val="24"/>
+                <w:lang w:eastAsia="da-DK"/>
+              </w:rPr>
+              <w:t>npm install</w:t>
+            </w:r>
+            <w:r>
+              <w:rPr>
+                <w:rFonts w:ascii="Calibri" w:eastAsia="Times New Roman" w:hAnsi="Calibri" w:cs="Times New Roman"/>
+                <w:color w:val="00000A"/>
+                <w:sz w:val="28"/>
+                <w:szCs w:val="24"/>
+                <w:lang w:eastAsia="da-DK"/>
+              </w:rPr>
+              <w:t xml:space="preserve"> first.</w:t>
+            </w:r>
+          </w:p>
+          <w:p>
+            <w:pPr>
+              <w:widowControl/>
+              <w:rPr>
+                <w:rFonts w:ascii="Calibri" w:eastAsia="Times New Roman" w:hAnsi="Calibri" w:cs="Times New Roman"/>
+                <w:color w:val="00000A"/>
+                <w:sz w:val="28"/>
+                <w:szCs w:val="24"/>
+                <w:lang w:eastAsia="da-DK"/>
+              </w:rPr>
+            </w:pPr>
+          </w:p>
+        </w:tc>
+      </w:tr>
+      <w:tr>
+        <w:tc>
+          <w:tcPr>
+            <w:tcW w:w="1666" w:type="dxa"/>
+            <w:tcBorders>
+              <w:top w:val="single" w:sz="4" w:space="0" w:color="00000A"/>
+              <w:left w:val="single" w:sz="4" w:space="0" w:color="00000A"/>
+              <w:bottom w:val="single" w:sz="4" w:space="0" w:color="00000A"/>
+              <w:right w:val="single" w:sz="4" w:space="0" w:color="00000A"/>
+            </w:tcBorders>
+            <w:shd w:val="clear" w:color="auto" w:fill="auto"/>
+          </w:tcPr>
+          <w:p>
+            <w:pPr>
+              <w:widowControl/>
+              <w:rPr>
+                <w:rFonts w:ascii="Calibri" w:eastAsia="Times New Roman" w:hAnsi="Calibri" w:cs="Times New Roman"/>
+                <w:b/>
+                <w:color w:val="00000A"/>
+                <w:sz w:val="28"/>
+                <w:szCs w:val="24"/>
+                <w:lang w:eastAsia="da-DK"/>
+              </w:rPr>
+            </w:pPr>
+            <w:r>
+              <w:rPr>
+                <w:rFonts w:ascii="Calibri" w:eastAsia="Times New Roman" w:hAnsi="Calibri" w:cs="Times New Roman"/>
+                <w:b/>
+                <w:color w:val="00000A"/>
+                <w:sz w:val="28"/>
+                <w:szCs w:val="24"/>
+                <w:lang w:eastAsia="da-DK"/>
+              </w:rPr>
+              <w:t>Purpose</w:t>
+            </w:r>
+          </w:p>
+        </w:tc>
+        <w:tc>
+          <w:tcPr>
+            <w:tcW w:w="8241" w:type="dxa"/>
+            <w:tcBorders>
+              <w:top w:val="single" w:sz="4" w:space="0" w:color="00000A"/>
+              <w:left w:val="single" w:sz="4" w:space="0" w:color="00000A"/>
+              <w:bottom w:val="single" w:sz="4" w:space="0" w:color="00000A"/>
+              <w:right w:val="single" w:sz="4" w:space="0" w:color="00000A"/>
+            </w:tcBorders>
+            <w:shd w:val="clear" w:color="auto" w:fill="auto"/>
+          </w:tcPr>
+          <w:p>
+            <w:pPr>
+              <w:widowControl/>
+              <w:rPr>
+                <w:rFonts w:ascii="Calibri" w:eastAsia="Times New Roman" w:hAnsi="Calibri" w:cs="Times New Roman"/>
+                <w:color w:val="00000A"/>
+                <w:sz w:val="28"/>
+                <w:szCs w:val="24"/>
+                <w:lang w:eastAsia="da-DK"/>
+              </w:rPr>
+            </w:pPr>
+            <w:r>
+              <w:rPr>
+                <w:rFonts w:ascii="Calibri" w:eastAsia="Times New Roman" w:hAnsi="Calibri" w:cs="Times New Roman"/>
+                <w:color w:val="00000A"/>
+                <w:sz w:val="28"/>
+                <w:szCs w:val="24"/>
+                <w:lang w:eastAsia="da-DK"/>
+              </w:rPr>
+              <w:t xml:space="preserve">Implement a </w:t>
+            </w:r>
+            <w:r>
+              <w:rPr>
+                <w:rFonts w:ascii="Calibri" w:eastAsia="Times New Roman" w:hAnsi="Calibri" w:cs="Times New Roman"/>
+                <w:color w:val="00000A"/>
+                <w:sz w:val="28"/>
+                <w:szCs w:val="24"/>
+                <w:lang w:eastAsia="da-DK"/>
+              </w:rPr>
+              <w:t xml:space="preserve">simple App which uses </w:t>
+            </w:r>
+            <w:r>
+              <w:rPr>
+                <w:rFonts w:ascii="Calibri" w:eastAsia="Times New Roman" w:hAnsi="Calibri" w:cs="Times New Roman"/>
+                <w:b/>
+                <w:color w:val="00000A"/>
+                <w:sz w:val="28"/>
+                <w:szCs w:val="24"/>
+                <w:lang w:eastAsia="da-DK"/>
+              </w:rPr>
+              <w:t>Redux</w:t>
+            </w:r>
+            <w:r>
+              <w:rPr>
+                <w:rFonts w:ascii="Calibri" w:eastAsia="Times New Roman" w:hAnsi="Calibri" w:cs="Times New Roman"/>
+                <w:color w:val="00000A"/>
+                <w:sz w:val="28"/>
+                <w:szCs w:val="24"/>
+                <w:lang w:eastAsia="da-DK"/>
+              </w:rPr>
+              <w:t xml:space="preserve"> for state management, but without involving </w:t>
+            </w:r>
+            <w:r>
+              <w:rPr>
+                <w:rFonts w:ascii="Calibri" w:eastAsia="Times New Roman" w:hAnsi="Calibri" w:cs="Times New Roman"/>
+                <w:b/>
+                <w:color w:val="00000A"/>
+                <w:sz w:val="28"/>
+                <w:szCs w:val="24"/>
+                <w:lang w:eastAsia="da-DK"/>
+              </w:rPr>
+              <w:t>React</w:t>
+            </w:r>
+            <w:r>
+              <w:rPr>
+                <w:rFonts w:ascii="Calibri" w:eastAsia="Times New Roman" w:hAnsi="Calibri" w:cs="Times New Roman"/>
+                <w:color w:val="00000A"/>
+                <w:sz w:val="28"/>
+                <w:szCs w:val="24"/>
+                <w:lang w:eastAsia="da-DK"/>
+              </w:rPr>
+              <w:t>.</w:t>
+            </w:r>
+          </w:p>
+          <w:p>
+            <w:pPr>
+              <w:widowControl/>
+              <w:rPr>
+                <w:rFonts w:ascii="Calibri" w:eastAsia="Times New Roman" w:hAnsi="Calibri" w:cs="Times New Roman"/>
+                <w:color w:val="00000A"/>
+                <w:sz w:val="28"/>
+                <w:szCs w:val="24"/>
+                <w:lang w:eastAsia="da-DK"/>
+              </w:rPr>
+            </w:pPr>
+          </w:p>
+        </w:tc>
+      </w:tr>
+      <w:tr>
+        <w:tc>
+          <w:tcPr>
+            <w:tcW w:w="1666" w:type="dxa"/>
+            <w:tcBorders>
+              <w:top w:val="single" w:sz="4" w:space="0" w:color="00000A"/>
+              <w:left w:val="single" w:sz="4" w:space="0" w:color="00000A"/>
+              <w:bottom w:val="single" w:sz="4" w:space="0" w:color="00000A"/>
+              <w:right w:val="single" w:sz="4" w:space="0" w:color="00000A"/>
+            </w:tcBorders>
+            <w:shd w:val="clear" w:color="auto" w:fill="auto"/>
+          </w:tcPr>
+          <w:p>
+            <w:pPr>
+              <w:widowControl/>
+              <w:rPr>
+                <w:rFonts w:ascii="Calibri" w:eastAsia="Times New Roman" w:hAnsi="Calibri" w:cs="Times New Roman"/>
+                <w:b/>
+                <w:color w:val="00000A"/>
+                <w:sz w:val="28"/>
+                <w:szCs w:val="24"/>
+                <w:lang w:eastAsia="da-DK"/>
+              </w:rPr>
+            </w:pPr>
+            <w:r>
+              <w:rPr>
+                <w:rFonts w:ascii="Calibri" w:eastAsia="Times New Roman" w:hAnsi="Calibri" w:cs="Times New Roman"/>
+                <w:b/>
+                <w:color w:val="00000A"/>
+                <w:sz w:val="28"/>
+                <w:szCs w:val="24"/>
+                <w:lang w:eastAsia="da-DK"/>
+              </w:rPr>
+              <w:t>Description</w:t>
+            </w:r>
+          </w:p>
+        </w:tc>
+        <w:tc>
+          <w:tcPr>
+            <w:tcW w:w="8241" w:type="dxa"/>
+            <w:tcBorders>
+              <w:top w:val="single" w:sz="4" w:space="0" w:color="00000A"/>
+              <w:left w:val="single" w:sz="4" w:space="0" w:color="00000A"/>
+              <w:bottom w:val="single" w:sz="4" w:space="0" w:color="00000A"/>
+              <w:right w:val="single" w:sz="4" w:space="0" w:color="00000A"/>
+            </w:tcBorders>
+            <w:shd w:val="clear" w:color="auto" w:fill="auto"/>
+          </w:tcPr>
+          <w:p>
+            <w:pPr>
+              <w:widowControl/>
+              <w:rPr>
+                <w:rFonts w:ascii="Calibri" w:eastAsia="Times New Roman" w:hAnsi="Calibri" w:cs="Times New Roman"/>
+                <w:color w:val="00000A"/>
+                <w:sz w:val="24"/>
+                <w:szCs w:val="24"/>
+                <w:lang w:eastAsia="da-DK"/>
+              </w:rPr>
+            </w:pPr>
+            <w:r>
+              <w:rPr>
+                <w:rFonts w:ascii="Calibri" w:eastAsia="Times New Roman" w:hAnsi="Calibri" w:cs="Times New Roman"/>
+                <w:color w:val="00000A"/>
+                <w:sz w:val="24"/>
+                <w:szCs w:val="24"/>
+                <w:lang w:eastAsia="da-DK"/>
+              </w:rPr>
+              <w:t xml:space="preserve">The App is intended to be very similar to the example </w:t>
+            </w:r>
+            <w:r>
+              <w:rPr>
+                <w:rFonts w:ascii="Calibri" w:eastAsia="Times New Roman" w:hAnsi="Calibri" w:cs="Times New Roman"/>
+                <w:b/>
+                <w:color w:val="00000A"/>
+                <w:sz w:val="24"/>
+                <w:szCs w:val="24"/>
+                <w:lang w:eastAsia="da-DK"/>
+              </w:rPr>
+              <w:t>inc-redux</w:t>
+            </w:r>
+            <w:r>
+              <w:rPr>
+                <w:rFonts w:ascii="Calibri" w:eastAsia="Times New Roman" w:hAnsi="Calibri" w:cs="Times New Roman"/>
+                <w:color w:val="00000A"/>
+                <w:sz w:val="24"/>
+                <w:szCs w:val="24"/>
+                <w:lang w:eastAsia="da-DK"/>
+              </w:rPr>
+              <w:t>, so you can solve the exercise by following the same steps as outlined in that example.</w:t>
+            </w:r>
+          </w:p>
+          <w:p>
+            <w:pPr>
+              <w:widowControl/>
+              <w:rPr>
+                <w:rFonts w:ascii="Calibri" w:eastAsia="Times New Roman" w:hAnsi="Calibri" w:cs="Times New Roman"/>
+                <w:color w:val="00000A"/>
+                <w:sz w:val="28"/>
+                <w:szCs w:val="24"/>
+                <w:lang w:eastAsia="da-DK"/>
+              </w:rPr>
+            </w:pPr>
+          </w:p>
+        </w:tc>
+      </w:tr>
+      <w:tr>
+        <w:tc>
+          <w:tcPr>
+            <w:tcW w:w="1666" w:type="dxa"/>
+            <w:tcBorders>
+              <w:top w:val="single" w:sz="4" w:space="0" w:color="00000A"/>
+              <w:left w:val="single" w:sz="4" w:space="0" w:color="00000A"/>
+              <w:bottom w:val="single" w:sz="4" w:space="0" w:color="00000A"/>
+              <w:right w:val="single" w:sz="4" w:space="0" w:color="00000A"/>
+            </w:tcBorders>
+            <w:shd w:val="clear" w:color="auto" w:fill="auto"/>
+          </w:tcPr>
+          <w:p>
+            <w:pPr>
+              <w:widowControl/>
+              <w:rPr>
+                <w:rFonts w:ascii="Calibri" w:eastAsia="Times New Roman" w:hAnsi="Calibri" w:cs="Times New Roman"/>
+                <w:b/>
+                <w:color w:val="00000A"/>
+                <w:sz w:val="28"/>
+                <w:szCs w:val="24"/>
+                <w:lang w:eastAsia="da-DK"/>
+              </w:rPr>
+            </w:pPr>
+            <w:r>
+              <w:rPr>
+                <w:rFonts w:ascii="Calibri" w:eastAsia="Times New Roman" w:hAnsi="Calibri" w:cs="Times New Roman"/>
+                <w:b/>
+                <w:color w:val="00000A"/>
+                <w:sz w:val="28"/>
+                <w:szCs w:val="24"/>
+                <w:lang w:eastAsia="da-DK"/>
+              </w:rPr>
+              <w:t>Steps</w:t>
+            </w:r>
+          </w:p>
+        </w:tc>
+        <w:tc>
+          <w:tcPr>
+            <w:tcW w:w="8241" w:type="dxa"/>
+            <w:tcBorders>
+              <w:top w:val="single" w:sz="4" w:space="0" w:color="00000A"/>
+              <w:left w:val="single" w:sz="4" w:space="0" w:color="00000A"/>
+              <w:bottom w:val="single" w:sz="4" w:space="0" w:color="00000A"/>
+              <w:right w:val="single" w:sz="4" w:space="0" w:color="00000A"/>
+            </w:tcBorders>
+            <w:shd w:val="clear" w:color="auto" w:fill="auto"/>
+          </w:tcPr>
+          <w:p>
+            <w:pPr>
+              <w:pStyle w:val="Listeafsnit"/>
+              <w:widowControl/>
+              <w:numPr>
+                <w:ilvl w:val="0"/>
+                <w:numId w:val="16"/>
+              </w:numPr>
+              <w:rPr>
+                <w:rFonts w:ascii="Calibri" w:eastAsia="Times New Roman" w:hAnsi="Calibri" w:cs="Times New Roman"/>
+                <w:color w:val="00000A"/>
+                <w:sz w:val="24"/>
+                <w:szCs w:val="24"/>
+                <w:lang w:eastAsia="da-DK"/>
+              </w:rPr>
+            </w:pPr>
+            <w:r>
+              <w:rPr>
+                <w:rFonts w:ascii="Calibri" w:eastAsia="Times New Roman" w:hAnsi="Calibri" w:cs="Times New Roman"/>
+                <w:color w:val="00000A"/>
+                <w:sz w:val="24"/>
+                <w:szCs w:val="24"/>
+                <w:lang w:eastAsia="da-DK"/>
+              </w:rPr>
+              <w:t xml:space="preserve">Open </w:t>
+            </w:r>
+            <w:r>
+              <w:rPr>
+                <w:rFonts w:ascii="Calibri" w:eastAsia="Times New Roman" w:hAnsi="Calibri" w:cs="Times New Roman"/>
+                <w:b/>
+                <w:color w:val="00000A"/>
+                <w:sz w:val="24"/>
+                <w:szCs w:val="24"/>
+                <w:lang w:eastAsia="da-DK"/>
+              </w:rPr>
+              <w:t>index.html</w:t>
+            </w:r>
+            <w:r>
+              <w:rPr>
+                <w:rFonts w:ascii="Calibri" w:eastAsia="Times New Roman" w:hAnsi="Calibri" w:cs="Times New Roman"/>
+                <w:color w:val="00000A"/>
+                <w:sz w:val="24"/>
+                <w:szCs w:val="24"/>
+                <w:lang w:eastAsia="da-DK"/>
+              </w:rPr>
+              <w:t xml:space="preserve">, and take note of the </w:t>
+            </w:r>
+            <w:r>
+              <w:rPr>
+                <w:rFonts w:ascii="Calibri" w:eastAsia="Times New Roman" w:hAnsi="Calibri" w:cs="Times New Roman"/>
+                <w:b/>
+                <w:color w:val="00000A"/>
+                <w:sz w:val="24"/>
+                <w:szCs w:val="24"/>
+                <w:lang w:eastAsia="da-DK"/>
+              </w:rPr>
+              <w:t>&lt;a&gt;</w:t>
+            </w:r>
+            <w:r>
+              <w:rPr>
+                <w:rFonts w:ascii="Calibri" w:eastAsia="Times New Roman" w:hAnsi="Calibri" w:cs="Times New Roman"/>
+                <w:color w:val="00000A"/>
+                <w:sz w:val="24"/>
+                <w:szCs w:val="24"/>
+                <w:lang w:eastAsia="da-DK"/>
+              </w:rPr>
+              <w:t xml:space="preserve"> tag with </w:t>
+            </w:r>
+            <w:r>
+              <w:rPr>
+                <w:rFonts w:ascii="Calibri" w:eastAsia="Times New Roman" w:hAnsi="Calibri" w:cs="Times New Roman"/>
+                <w:b/>
+                <w:color w:val="00000A"/>
+                <w:sz w:val="24"/>
+                <w:szCs w:val="24"/>
+                <w:lang w:eastAsia="da-DK"/>
+              </w:rPr>
+              <w:t>id = value</w:t>
+            </w:r>
+            <w:r>
+              <w:rPr>
+                <w:rFonts w:ascii="Calibri" w:eastAsia="Times New Roman" w:hAnsi="Calibri" w:cs="Times New Roman"/>
+                <w:color w:val="00000A"/>
+                <w:sz w:val="24"/>
+                <w:szCs w:val="24"/>
+                <w:lang w:eastAsia="da-DK"/>
+              </w:rPr>
+              <w:t xml:space="preserve">, and the three buttons beneath it. Each button makes a call to </w:t>
+            </w:r>
+            <w:r>
+              <w:rPr>
+                <w:rFonts w:ascii="Calibri" w:eastAsia="Times New Roman" w:hAnsi="Calibri" w:cs="Times New Roman"/>
+                <w:b/>
+                <w:color w:val="00000A"/>
+                <w:sz w:val="24"/>
+                <w:szCs w:val="24"/>
+                <w:lang w:eastAsia="da-DK"/>
+              </w:rPr>
+              <w:t>store.dispatch</w:t>
+            </w:r>
+            <w:r>
+              <w:rPr>
+                <w:rFonts w:ascii="Calibri" w:eastAsia="Times New Roman" w:hAnsi="Calibri" w:cs="Times New Roman"/>
+                <w:color w:val="00000A"/>
+                <w:sz w:val="24"/>
+                <w:szCs w:val="24"/>
+                <w:lang w:eastAsia="da-DK"/>
+              </w:rPr>
+              <w:t xml:space="preserve">, but the calls will </w:t>
+            </w:r>
+            <w:r>
+              <w:rPr>
+                <w:rFonts w:ascii="Calibri" w:eastAsia="Times New Roman" w:hAnsi="Calibri" w:cs="Times New Roman"/>
+                <w:color w:val="00000A"/>
+                <w:sz w:val="24"/>
+                <w:szCs w:val="24"/>
+                <w:u w:val="single"/>
+                <w:lang w:eastAsia="da-DK"/>
+              </w:rPr>
+              <w:t>not</w:t>
+            </w:r>
+            <w:r>
+              <w:rPr>
+                <w:rFonts w:ascii="Calibri" w:eastAsia="Times New Roman" w:hAnsi="Calibri" w:cs="Times New Roman"/>
+                <w:color w:val="00000A"/>
+                <w:sz w:val="24"/>
+                <w:szCs w:val="24"/>
+                <w:lang w:eastAsia="da-DK"/>
+              </w:rPr>
+              <w:t xml:space="preserve"> work properly until you have completed the implemen</w:t>
+            </w:r>
+            <w:r>
+              <w:rPr>
+                <w:rFonts w:ascii="Calibri" w:eastAsia="Times New Roman" w:hAnsi="Calibri" w:cs="Times New Roman"/>
+                <w:color w:val="00000A"/>
+                <w:sz w:val="24"/>
+                <w:szCs w:val="24"/>
+                <w:lang w:eastAsia="da-DK"/>
+              </w:rPr>
+              <w:softHyphen/>
+              <w:t xml:space="preserve">tation of the code in </w:t>
+            </w:r>
+            <w:r>
+              <w:rPr>
+                <w:rFonts w:ascii="Calibri" w:eastAsia="Times New Roman" w:hAnsi="Calibri" w:cs="Times New Roman"/>
+                <w:b/>
+                <w:color w:val="00000A"/>
+                <w:sz w:val="24"/>
+                <w:szCs w:val="24"/>
+                <w:lang w:eastAsia="da-DK"/>
+              </w:rPr>
+              <w:t>index.js</w:t>
+            </w:r>
+          </w:p>
+          <w:p>
+            <w:pPr>
+              <w:pStyle w:val="Listeafsnit"/>
+              <w:widowControl/>
+              <w:numPr>
+                <w:ilvl w:val="0"/>
+                <w:numId w:val="16"/>
+              </w:numPr>
+              <w:rPr>
+                <w:rFonts w:ascii="Calibri" w:eastAsia="Times New Roman" w:hAnsi="Calibri" w:cs="Times New Roman"/>
+                <w:color w:val="00000A"/>
+                <w:sz w:val="24"/>
+                <w:szCs w:val="24"/>
+                <w:lang w:eastAsia="da-DK"/>
+              </w:rPr>
+            </w:pPr>
+            <w:r>
+              <w:rPr>
+                <w:rFonts w:ascii="Calibri" w:eastAsia="Times New Roman" w:hAnsi="Calibri" w:cs="Times New Roman"/>
+                <w:color w:val="00000A"/>
+                <w:sz w:val="24"/>
+                <w:szCs w:val="24"/>
+                <w:lang w:eastAsia="da-DK"/>
+              </w:rPr>
+              <w:t xml:space="preserve">Open </w:t>
+            </w:r>
+            <w:r>
+              <w:rPr>
+                <w:rFonts w:ascii="Calibri" w:eastAsia="Times New Roman" w:hAnsi="Calibri" w:cs="Times New Roman"/>
+                <w:b/>
+                <w:color w:val="00000A"/>
+                <w:sz w:val="24"/>
+                <w:szCs w:val="24"/>
+                <w:lang w:eastAsia="da-DK"/>
+              </w:rPr>
+              <w:t>index.js</w:t>
+            </w:r>
+            <w:r>
+              <w:rPr>
+                <w:rFonts w:ascii="Calibri" w:eastAsia="Times New Roman" w:hAnsi="Calibri" w:cs="Times New Roman"/>
+                <w:color w:val="00000A"/>
+                <w:sz w:val="24"/>
+                <w:szCs w:val="24"/>
+                <w:lang w:eastAsia="da-DK"/>
+              </w:rPr>
+              <w:t>, and follow the steps described in the code.</w:t>
+            </w:r>
+            <w:r>
+              <w:rPr>
+                <w:rFonts w:ascii="Calibri" w:eastAsia="Times New Roman" w:hAnsi="Calibri" w:cs="Times New Roman"/>
+                <w:color w:val="00000A"/>
+                <w:sz w:val="24"/>
+                <w:szCs w:val="24"/>
+                <w:lang w:eastAsia="da-DK"/>
+              </w:rPr>
+              <w:t xml:space="preserve"> Again, remem</w:t>
+            </w:r>
+            <w:r>
+              <w:rPr>
+                <w:rFonts w:ascii="Calibri" w:eastAsia="Times New Roman" w:hAnsi="Calibri" w:cs="Times New Roman"/>
+                <w:color w:val="00000A"/>
+                <w:sz w:val="24"/>
+                <w:szCs w:val="24"/>
+                <w:lang w:eastAsia="da-DK"/>
+              </w:rPr>
+              <w:softHyphen/>
+              <w:t xml:space="preserve">ber that you can use the corresponding </w:t>
+            </w:r>
+            <w:r>
+              <w:rPr>
+                <w:rFonts w:ascii="Calibri" w:eastAsia="Times New Roman" w:hAnsi="Calibri" w:cs="Times New Roman"/>
+                <w:b/>
+                <w:color w:val="00000A"/>
+                <w:sz w:val="24"/>
+                <w:szCs w:val="24"/>
+                <w:lang w:eastAsia="da-DK"/>
+              </w:rPr>
+              <w:t>index.js</w:t>
+            </w:r>
+            <w:r>
+              <w:rPr>
+                <w:rFonts w:ascii="Calibri" w:eastAsia="Times New Roman" w:hAnsi="Calibri" w:cs="Times New Roman"/>
+                <w:color w:val="00000A"/>
+                <w:sz w:val="24"/>
+                <w:szCs w:val="24"/>
+                <w:lang w:eastAsia="da-DK"/>
+              </w:rPr>
+              <w:t xml:space="preserve"> file from the </w:t>
+            </w:r>
+            <w:r>
+              <w:rPr>
+                <w:rFonts w:ascii="Calibri" w:eastAsia="Times New Roman" w:hAnsi="Calibri" w:cs="Times New Roman"/>
+                <w:b/>
+                <w:color w:val="00000A"/>
+                <w:sz w:val="24"/>
+                <w:szCs w:val="24"/>
+                <w:lang w:eastAsia="da-DK"/>
+              </w:rPr>
+              <w:t>inc-redux</w:t>
+            </w:r>
+            <w:r>
+              <w:rPr>
+                <w:rFonts w:ascii="Calibri" w:eastAsia="Times New Roman" w:hAnsi="Calibri" w:cs="Times New Roman"/>
+                <w:color w:val="00000A"/>
+                <w:sz w:val="24"/>
+                <w:szCs w:val="24"/>
+                <w:lang w:eastAsia="da-DK"/>
+              </w:rPr>
+              <w:t xml:space="preserve"> example as a guideline.</w:t>
+            </w:r>
+          </w:p>
+          <w:p>
+            <w:pPr>
+              <w:pStyle w:val="Listeafsnit"/>
+              <w:widowControl/>
+              <w:numPr>
+                <w:ilvl w:val="0"/>
+                <w:numId w:val="16"/>
+              </w:numPr>
+              <w:rPr>
+                <w:rFonts w:ascii="Calibri" w:eastAsia="Times New Roman" w:hAnsi="Calibri" w:cs="Times New Roman"/>
+                <w:color w:val="00000A"/>
+                <w:sz w:val="24"/>
+                <w:szCs w:val="24"/>
+                <w:lang w:eastAsia="da-DK"/>
+              </w:rPr>
+            </w:pPr>
+            <w:r>
+              <w:rPr>
+                <w:rFonts w:ascii="Calibri" w:eastAsia="Times New Roman" w:hAnsi="Calibri" w:cs="Times New Roman"/>
+                <w:color w:val="00000A"/>
+                <w:sz w:val="24"/>
+                <w:szCs w:val="24"/>
+                <w:lang w:eastAsia="da-DK"/>
+              </w:rPr>
+              <w:t>Keep working until you can change the color of the smiley face by clicking on the three buttons below it.</w:t>
+            </w:r>
+          </w:p>
+          <w:p>
+            <w:pPr>
+              <w:widowControl/>
+              <w:rPr>
+                <w:rFonts w:ascii="Calibri" w:eastAsia="Times New Roman" w:hAnsi="Calibri" w:cs="Times New Roman"/>
+                <w:color w:val="00000A"/>
+                <w:sz w:val="24"/>
+                <w:szCs w:val="24"/>
+                <w:lang w:eastAsia="da-DK"/>
+              </w:rPr>
+            </w:pPr>
+          </w:p>
+        </w:tc>
+      </w:tr>
+    </w:tbl>
+    <w:p>
+      <w:pPr>
+        <w:widowControl/>
+        <w:rPr>
+          <w:rFonts w:ascii="Calibri" w:eastAsia="Times New Roman" w:hAnsi="Calibri" w:cs="Times New Roman"/>
+          <w:color w:val="00000A"/>
+          <w:sz w:val="28"/>
+          <w:szCs w:val="24"/>
+          <w:lang w:eastAsia="da-DK"/>
+        </w:rPr>
+      </w:pPr>
+    </w:p>
+    <w:p>
+      <w:pPr>
+        <w:widowControl/>
+        <w:spacing w:after="160" w:line="259" w:lineRule="auto"/>
+        <w:rPr>
+          <w:rFonts w:ascii="Calibri" w:eastAsia="Times New Roman" w:hAnsi="Calibri" w:cs="Times New Roman"/>
+          <w:color w:val="00000A"/>
+          <w:sz w:val="28"/>
+          <w:szCs w:val="24"/>
+          <w:lang w:eastAsia="da-DK"/>
+        </w:rPr>
+      </w:pPr>
+      <w:r>
+        <w:rPr>
+          <w:rFonts w:ascii="Calibri" w:eastAsia="Times New Roman" w:hAnsi="Calibri" w:cs="Times New Roman"/>
+          <w:color w:val="00000A"/>
+          <w:sz w:val="28"/>
+          <w:szCs w:val="24"/>
+          <w:lang w:eastAsia="da-DK"/>
+        </w:rPr>
+        <w:br w:type="page"/>
+      </w:r>
+    </w:p>
+    <w:p>
+      <w:pPr>
+        <w:widowControl/>
+        <w:rPr>
+          <w:rFonts w:ascii="Calibri" w:eastAsia="Times New Roman" w:hAnsi="Calibri" w:cs="Times New Roman"/>
+          <w:color w:val="00000A"/>
+          <w:sz w:val="28"/>
+          <w:szCs w:val="24"/>
+          <w:lang w:eastAsia="da-DK"/>
+        </w:rPr>
+      </w:pPr>
+    </w:p>
+    <w:tbl>
+      <w:tblPr>
+        <w:tblW w:w="9908" w:type="dxa"/>
+        <w:tblBorders>
+          <w:top w:val="single" w:sz="4" w:space="0" w:color="00000A"/>
+          <w:left w:val="single" w:sz="4" w:space="0" w:color="00000A"/>
+          <w:bottom w:val="single" w:sz="4" w:space="0" w:color="00000A"/>
+          <w:right w:val="single" w:sz="4" w:space="0" w:color="00000A"/>
+          <w:insideH w:val="single" w:sz="4" w:space="0" w:color="00000A"/>
+          <w:insideV w:val="single" w:sz="4" w:space="0" w:color="00000A"/>
+        </w:tblBorders>
+        <w:tblLook w:val="04A0" w:firstRow="1" w:lastRow="0" w:firstColumn="1" w:lastColumn="0" w:noHBand="0" w:noVBand="1"/>
+      </w:tblPr>
+      <w:tblGrid>
+        <w:gridCol w:w="1666"/>
+        <w:gridCol w:w="8242"/>
+      </w:tblGrid>
+      <w:tr>
+        <w:tc>
+          <w:tcPr>
+            <w:tcW w:w="1666" w:type="dxa"/>
+            <w:tcBorders>
+              <w:top w:val="single" w:sz="4" w:space="0" w:color="00000A"/>
+              <w:left w:val="single" w:sz="4" w:space="0" w:color="00000A"/>
+              <w:bottom w:val="single" w:sz="4" w:space="0" w:color="00000A"/>
+              <w:right w:val="single" w:sz="4" w:space="0" w:color="00000A"/>
+            </w:tcBorders>
+            <w:shd w:val="clear" w:color="auto" w:fill="auto"/>
+          </w:tcPr>
+          <w:p>
+            <w:pPr>
+              <w:widowControl/>
+              <w:rPr>
+                <w:rFonts w:ascii="Calibri" w:eastAsia="Times New Roman" w:hAnsi="Calibri" w:cs="Times New Roman"/>
+                <w:b/>
+                <w:color w:val="00000A"/>
+                <w:sz w:val="28"/>
+                <w:szCs w:val="24"/>
+                <w:lang w:eastAsia="da-DK"/>
+              </w:rPr>
+            </w:pPr>
+            <w:r>
+              <w:rPr>
+                <w:rFonts w:ascii="Calibri" w:eastAsia="Times New Roman" w:hAnsi="Calibri" w:cs="Times New Roman"/>
+                <w:b/>
+                <w:color w:val="00000A"/>
+                <w:sz w:val="28"/>
+                <w:szCs w:val="24"/>
+                <w:lang w:eastAsia="da-DK"/>
+              </w:rPr>
+              <w:t>Exercise</w:t>
+            </w:r>
+          </w:p>
+        </w:tc>
+        <w:tc>
+          <w:tcPr>
+            <w:tcW w:w="8241" w:type="dxa"/>
+            <w:tcBorders>
+              <w:top w:val="single" w:sz="4" w:space="0" w:color="00000A"/>
+              <w:left w:val="single" w:sz="4" w:space="0" w:color="00000A"/>
+              <w:bottom w:val="single" w:sz="4" w:space="0" w:color="00000A"/>
+              <w:right w:val="single" w:sz="4" w:space="0" w:color="00000A"/>
+            </w:tcBorders>
+            <w:shd w:val="clear" w:color="auto" w:fill="auto"/>
+          </w:tcPr>
+          <w:p>
+            <w:pPr>
+              <w:pStyle w:val="Overskrift2"/>
+              <w:ind w:left="0"/>
+              <w:rPr>
+                <w:lang w:eastAsia="da-DK"/>
+              </w:rPr>
+            </w:pPr>
+            <w:r>
+              <w:rPr>
+                <w:lang w:eastAsia="da-DK"/>
+              </w:rPr>
+              <w:t>React.5</w:t>
+            </w:r>
+          </w:p>
+          <w:p>
+            <w:pPr>
+              <w:widowControl/>
+              <w:rPr>
+                <w:rFonts w:ascii="Calibri" w:eastAsia="Times New Roman" w:hAnsi="Calibri" w:cs="Times New Roman"/>
+                <w:color w:val="00000A"/>
+                <w:sz w:val="28"/>
+                <w:szCs w:val="24"/>
+                <w:lang w:eastAsia="da-DK"/>
+              </w:rPr>
+            </w:pPr>
+          </w:p>
+        </w:tc>
+      </w:tr>
+      <w:tr>
+        <w:tc>
+          <w:tcPr>
+            <w:tcW w:w="1666" w:type="dxa"/>
+            <w:tcBorders>
+              <w:top w:val="single" w:sz="4" w:space="0" w:color="00000A"/>
+              <w:left w:val="single" w:sz="4" w:space="0" w:color="00000A"/>
+              <w:bottom w:val="single" w:sz="4" w:space="0" w:color="00000A"/>
+              <w:right w:val="single" w:sz="4" w:space="0" w:color="00000A"/>
+            </w:tcBorders>
+            <w:shd w:val="clear" w:color="auto" w:fill="auto"/>
+          </w:tcPr>
+          <w:p>
+            <w:pPr>
+              <w:widowControl/>
+              <w:rPr>
+                <w:rFonts w:ascii="Calibri" w:eastAsia="Times New Roman" w:hAnsi="Calibri" w:cs="Times New Roman"/>
+                <w:b/>
+                <w:color w:val="00000A"/>
+                <w:sz w:val="28"/>
+                <w:szCs w:val="24"/>
+                <w:lang w:eastAsia="da-DK"/>
+              </w:rPr>
+            </w:pPr>
+            <w:r>
+              <w:rPr>
+                <w:rFonts w:ascii="Calibri" w:eastAsia="Times New Roman" w:hAnsi="Calibri" w:cs="Times New Roman"/>
+                <w:b/>
+                <w:color w:val="00000A"/>
+                <w:sz w:val="28"/>
+                <w:szCs w:val="24"/>
+                <w:lang w:eastAsia="da-DK"/>
+              </w:rPr>
+              <w:t>App</w:t>
+            </w:r>
+          </w:p>
+        </w:tc>
+        <w:tc>
+          <w:tcPr>
+            <w:tcW w:w="8241" w:type="dxa"/>
+            <w:tcBorders>
+              <w:top w:val="single" w:sz="4" w:space="0" w:color="00000A"/>
+              <w:left w:val="single" w:sz="4" w:space="0" w:color="00000A"/>
+              <w:bottom w:val="single" w:sz="4" w:space="0" w:color="00000A"/>
+              <w:right w:val="single" w:sz="4" w:space="0" w:color="00000A"/>
+            </w:tcBorders>
+            <w:shd w:val="clear" w:color="auto" w:fill="auto"/>
+          </w:tcPr>
+          <w:p>
+            <w:pPr>
+              <w:widowControl/>
+              <w:rPr>
+                <w:rFonts w:ascii="Calibri" w:eastAsia="Times New Roman" w:hAnsi="Calibri" w:cs="Times New Roman"/>
+                <w:b/>
+                <w:color w:val="00000A"/>
+                <w:sz w:val="28"/>
+                <w:szCs w:val="24"/>
+                <w:lang w:eastAsia="da-DK"/>
+              </w:rPr>
+            </w:pPr>
+            <w:r>
+              <w:rPr>
+                <w:rFonts w:ascii="Calibri" w:eastAsia="Times New Roman" w:hAnsi="Calibri" w:cs="Times New Roman"/>
+                <w:b/>
+                <w:color w:val="00000A"/>
+                <w:sz w:val="28"/>
+                <w:szCs w:val="24"/>
+                <w:lang w:eastAsia="da-DK"/>
+              </w:rPr>
+              <w:t>color-reactredux</w:t>
+            </w:r>
+          </w:p>
+          <w:p>
+            <w:pPr>
+              <w:widowControl/>
+              <w:rPr>
+                <w:rFonts w:ascii="Calibri" w:eastAsia="Times New Roman" w:hAnsi="Calibri" w:cs="Times New Roman"/>
+                <w:color w:val="00000A"/>
+                <w:sz w:val="28"/>
+                <w:szCs w:val="24"/>
+                <w:lang w:eastAsia="da-DK"/>
+              </w:rPr>
+            </w:pPr>
+          </w:p>
+        </w:tc>
+      </w:tr>
+      <w:tr>
+        <w:tc>
+          <w:tcPr>
+            <w:tcW w:w="1666" w:type="dxa"/>
+            <w:tcBorders>
+              <w:top w:val="single" w:sz="4" w:space="0" w:color="00000A"/>
+              <w:left w:val="single" w:sz="4" w:space="0" w:color="00000A"/>
+              <w:bottom w:val="single" w:sz="4" w:space="0" w:color="00000A"/>
+              <w:right w:val="single" w:sz="4" w:space="0" w:color="00000A"/>
+            </w:tcBorders>
+            <w:shd w:val="clear" w:color="auto" w:fill="auto"/>
+          </w:tcPr>
+          <w:p>
+            <w:pPr>
+              <w:widowControl/>
+              <w:rPr>
+                <w:rFonts w:ascii="Calibri" w:eastAsia="Times New Roman" w:hAnsi="Calibri" w:cs="Times New Roman"/>
+                <w:b/>
+                <w:color w:val="00000A"/>
+                <w:sz w:val="28"/>
+                <w:szCs w:val="24"/>
+                <w:lang w:eastAsia="da-DK"/>
+              </w:rPr>
+            </w:pPr>
+            <w:r>
+              <w:rPr>
+                <w:rFonts w:ascii="Calibri" w:eastAsia="Times New Roman" w:hAnsi="Calibri" w:cs="Times New Roman"/>
+                <w:b/>
+                <w:color w:val="00000A"/>
+                <w:sz w:val="28"/>
+                <w:szCs w:val="24"/>
+                <w:lang w:eastAsia="da-DK"/>
+              </w:rPr>
+              <w:t>Purpose</w:t>
+            </w:r>
+          </w:p>
+        </w:tc>
+        <w:tc>
+          <w:tcPr>
+            <w:tcW w:w="8241" w:type="dxa"/>
+            <w:tcBorders>
+              <w:top w:val="single" w:sz="4" w:space="0" w:color="00000A"/>
+              <w:left w:val="single" w:sz="4" w:space="0" w:color="00000A"/>
+              <w:bottom w:val="single" w:sz="4" w:space="0" w:color="00000A"/>
+              <w:right w:val="single" w:sz="4" w:space="0" w:color="00000A"/>
+            </w:tcBorders>
+            <w:shd w:val="clear" w:color="auto" w:fill="auto"/>
+          </w:tcPr>
+          <w:p>
+            <w:pPr>
+              <w:widowControl/>
+              <w:rPr>
+                <w:rFonts w:ascii="Calibri" w:eastAsia="Times New Roman" w:hAnsi="Calibri" w:cs="Times New Roman"/>
+                <w:color w:val="00000A"/>
+                <w:sz w:val="28"/>
+                <w:szCs w:val="24"/>
+                <w:lang w:eastAsia="da-DK"/>
+              </w:rPr>
+            </w:pPr>
+            <w:r>
+              <w:rPr>
+                <w:rFonts w:ascii="Calibri" w:eastAsia="Times New Roman" w:hAnsi="Calibri" w:cs="Times New Roman"/>
+                <w:color w:val="00000A"/>
+                <w:sz w:val="28"/>
+                <w:szCs w:val="24"/>
+                <w:lang w:eastAsia="da-DK"/>
+              </w:rPr>
+              <w:t>Re-i</w:t>
+            </w:r>
+            <w:r>
+              <w:rPr>
+                <w:rFonts w:ascii="Calibri" w:eastAsia="Times New Roman" w:hAnsi="Calibri" w:cs="Times New Roman"/>
+                <w:color w:val="00000A"/>
+                <w:sz w:val="28"/>
+                <w:szCs w:val="24"/>
+                <w:lang w:eastAsia="da-DK"/>
+              </w:rPr>
+              <w:t xml:space="preserve">mplement </w:t>
+            </w:r>
+            <w:r>
+              <w:rPr>
+                <w:rFonts w:ascii="Calibri" w:eastAsia="Times New Roman" w:hAnsi="Calibri" w:cs="Times New Roman"/>
+                <w:color w:val="00000A"/>
+                <w:sz w:val="28"/>
+                <w:szCs w:val="24"/>
+                <w:lang w:eastAsia="da-DK"/>
+              </w:rPr>
+              <w:t xml:space="preserve">the application from the previous exercise, but this time as a </w:t>
+            </w:r>
+            <w:r>
+              <w:rPr>
+                <w:rFonts w:ascii="Calibri" w:eastAsia="Times New Roman" w:hAnsi="Calibri" w:cs="Times New Roman"/>
+                <w:b/>
+                <w:color w:val="00000A"/>
+                <w:sz w:val="28"/>
+                <w:szCs w:val="24"/>
+                <w:lang w:eastAsia="da-DK"/>
+              </w:rPr>
+              <w:t>React/Redux</w:t>
+            </w:r>
+            <w:r>
+              <w:rPr>
+                <w:rFonts w:ascii="Calibri" w:eastAsia="Times New Roman" w:hAnsi="Calibri" w:cs="Times New Roman"/>
+                <w:color w:val="00000A"/>
+                <w:sz w:val="28"/>
+                <w:szCs w:val="24"/>
+                <w:lang w:eastAsia="da-DK"/>
+              </w:rPr>
+              <w:t xml:space="preserve"> application</w:t>
+            </w:r>
+            <w:r>
+              <w:rPr>
+                <w:rFonts w:ascii="Calibri" w:eastAsia="Times New Roman" w:hAnsi="Calibri" w:cs="Times New Roman"/>
+                <w:color w:val="00000A"/>
+                <w:sz w:val="28"/>
+                <w:szCs w:val="24"/>
+                <w:lang w:eastAsia="da-DK"/>
+              </w:rPr>
+              <w:t>.</w:t>
+            </w:r>
+            <w:r>
+              <w:rPr>
+                <w:rFonts w:ascii="Calibri" w:eastAsia="Times New Roman" w:hAnsi="Calibri" w:cs="Times New Roman"/>
+                <w:color w:val="00000A"/>
+                <w:sz w:val="28"/>
+                <w:szCs w:val="24"/>
+                <w:lang w:eastAsia="da-DK"/>
+              </w:rPr>
+              <w:t xml:space="preserve"> Use standard </w:t>
+            </w:r>
+            <w:r>
+              <w:rPr>
+                <w:rFonts w:ascii="Calibri" w:eastAsia="Times New Roman" w:hAnsi="Calibri" w:cs="Times New Roman"/>
+                <w:color w:val="00000A"/>
+                <w:sz w:val="28"/>
+                <w:szCs w:val="24"/>
+                <w:lang w:eastAsia="da-DK"/>
+              </w:rPr>
+              <w:t>folder and file struc</w:t>
+            </w:r>
+            <w:r>
+              <w:rPr>
+                <w:rFonts w:ascii="Calibri" w:eastAsia="Times New Roman" w:hAnsi="Calibri" w:cs="Times New Roman"/>
+                <w:color w:val="00000A"/>
+                <w:sz w:val="28"/>
+                <w:szCs w:val="24"/>
+                <w:lang w:eastAsia="da-DK"/>
+              </w:rPr>
+              <w:softHyphen/>
+            </w:r>
+            <w:r>
+              <w:rPr>
+                <w:rFonts w:ascii="Calibri" w:eastAsia="Times New Roman" w:hAnsi="Calibri" w:cs="Times New Roman"/>
+                <w:color w:val="00000A"/>
+                <w:sz w:val="28"/>
+                <w:szCs w:val="24"/>
+                <w:lang w:eastAsia="da-DK"/>
+              </w:rPr>
+              <w:t xml:space="preserve">ture for </w:t>
+            </w:r>
+            <w:r>
+              <w:rPr>
+                <w:rFonts w:ascii="Calibri" w:eastAsia="Times New Roman" w:hAnsi="Calibri" w:cs="Times New Roman"/>
+                <w:b/>
+                <w:color w:val="00000A"/>
+                <w:sz w:val="28"/>
+                <w:szCs w:val="24"/>
+                <w:lang w:eastAsia="da-DK"/>
+              </w:rPr>
+              <w:t>React/Redux</w:t>
+            </w:r>
+            <w:r>
+              <w:rPr>
+                <w:rFonts w:ascii="Calibri" w:eastAsia="Times New Roman" w:hAnsi="Calibri" w:cs="Times New Roman"/>
+                <w:color w:val="00000A"/>
+                <w:sz w:val="28"/>
+                <w:szCs w:val="24"/>
+                <w:lang w:eastAsia="da-DK"/>
+              </w:rPr>
+              <w:t xml:space="preserve"> applications.</w:t>
+            </w:r>
+          </w:p>
+          <w:p>
+            <w:pPr>
+              <w:widowControl/>
+              <w:rPr>
+                <w:rFonts w:ascii="Calibri" w:eastAsia="Times New Roman" w:hAnsi="Calibri" w:cs="Times New Roman"/>
+                <w:color w:val="00000A"/>
+                <w:sz w:val="28"/>
+                <w:szCs w:val="24"/>
+                <w:lang w:eastAsia="da-DK"/>
+              </w:rPr>
+            </w:pPr>
+          </w:p>
+        </w:tc>
+      </w:tr>
+      <w:tr>
+        <w:tc>
+          <w:tcPr>
+            <w:tcW w:w="1666" w:type="dxa"/>
+            <w:tcBorders>
+              <w:top w:val="single" w:sz="4" w:space="0" w:color="00000A"/>
+              <w:left w:val="single" w:sz="4" w:space="0" w:color="00000A"/>
+              <w:bottom w:val="single" w:sz="4" w:space="0" w:color="00000A"/>
+              <w:right w:val="single" w:sz="4" w:space="0" w:color="00000A"/>
+            </w:tcBorders>
+            <w:shd w:val="clear" w:color="auto" w:fill="auto"/>
+          </w:tcPr>
+          <w:p>
+            <w:pPr>
+              <w:widowControl/>
+              <w:rPr>
+                <w:rFonts w:ascii="Calibri" w:eastAsia="Times New Roman" w:hAnsi="Calibri" w:cs="Times New Roman"/>
+                <w:b/>
+                <w:color w:val="00000A"/>
+                <w:sz w:val="28"/>
+                <w:szCs w:val="24"/>
+                <w:lang w:eastAsia="da-DK"/>
+              </w:rPr>
+            </w:pPr>
+            <w:r>
+              <w:rPr>
+                <w:rFonts w:ascii="Calibri" w:eastAsia="Times New Roman" w:hAnsi="Calibri" w:cs="Times New Roman"/>
+                <w:b/>
+                <w:color w:val="00000A"/>
+                <w:sz w:val="28"/>
+                <w:szCs w:val="24"/>
+                <w:lang w:eastAsia="da-DK"/>
+              </w:rPr>
+              <w:t>Description</w:t>
+            </w:r>
+          </w:p>
+        </w:tc>
+        <w:tc>
+          <w:tcPr>
+            <w:tcW w:w="8241" w:type="dxa"/>
+            <w:tcBorders>
+              <w:top w:val="single" w:sz="4" w:space="0" w:color="00000A"/>
+              <w:left w:val="single" w:sz="4" w:space="0" w:color="00000A"/>
+              <w:bottom w:val="single" w:sz="4" w:space="0" w:color="00000A"/>
+              <w:right w:val="single" w:sz="4" w:space="0" w:color="00000A"/>
+            </w:tcBorders>
+            <w:shd w:val="clear" w:color="auto" w:fill="auto"/>
+          </w:tcPr>
+          <w:p>
+            <w:pPr>
+              <w:widowControl/>
+              <w:rPr>
+                <w:rFonts w:ascii="Calibri" w:eastAsia="Times New Roman" w:hAnsi="Calibri" w:cs="Times New Roman"/>
+                <w:color w:val="00000A"/>
+                <w:sz w:val="24"/>
+                <w:szCs w:val="24"/>
+                <w:lang w:eastAsia="da-DK"/>
+              </w:rPr>
+            </w:pPr>
+            <w:r>
+              <w:rPr>
+                <w:rFonts w:ascii="Calibri" w:eastAsia="Times New Roman" w:hAnsi="Calibri" w:cs="Times New Roman"/>
+                <w:color w:val="00000A"/>
+                <w:sz w:val="24"/>
+                <w:szCs w:val="24"/>
+                <w:lang w:eastAsia="da-DK"/>
+              </w:rPr>
+              <w:t xml:space="preserve">The App is intended to be </w:t>
+            </w:r>
+            <w:r>
+              <w:rPr>
+                <w:rFonts w:ascii="Calibri" w:eastAsia="Times New Roman" w:hAnsi="Calibri" w:cs="Times New Roman"/>
+                <w:color w:val="00000A"/>
+                <w:sz w:val="24"/>
+                <w:szCs w:val="24"/>
+                <w:lang w:eastAsia="da-DK"/>
+              </w:rPr>
+              <w:t xml:space="preserve">functionally identical to the </w:t>
+            </w:r>
+            <w:r>
+              <w:rPr>
+                <w:rFonts w:ascii="Calibri" w:eastAsia="Times New Roman" w:hAnsi="Calibri" w:cs="Times New Roman"/>
+                <w:b/>
+                <w:color w:val="00000A"/>
+                <w:sz w:val="24"/>
+                <w:szCs w:val="24"/>
+                <w:lang w:eastAsia="da-DK"/>
+              </w:rPr>
+              <w:t>color-redux</w:t>
+            </w:r>
+            <w:r>
+              <w:rPr>
+                <w:rFonts w:ascii="Calibri" w:eastAsia="Times New Roman" w:hAnsi="Calibri" w:cs="Times New Roman"/>
+                <w:color w:val="00000A"/>
+                <w:sz w:val="24"/>
+                <w:szCs w:val="24"/>
+                <w:lang w:eastAsia="da-DK"/>
+              </w:rPr>
+              <w:t xml:space="preserve"> example from the previous exercise, but now implemented as a </w:t>
+            </w:r>
+            <w:r>
+              <w:rPr>
+                <w:rFonts w:ascii="Calibri" w:eastAsia="Times New Roman" w:hAnsi="Calibri" w:cs="Times New Roman"/>
+                <w:b/>
+                <w:color w:val="00000A"/>
+                <w:sz w:val="24"/>
+                <w:szCs w:val="24"/>
+                <w:lang w:eastAsia="da-DK"/>
+              </w:rPr>
+              <w:t>React</w:t>
+            </w:r>
+            <w:r>
+              <w:rPr>
+                <w:rFonts w:ascii="Calibri" w:eastAsia="Times New Roman" w:hAnsi="Calibri" w:cs="Times New Roman"/>
+                <w:color w:val="00000A"/>
+                <w:sz w:val="24"/>
+                <w:szCs w:val="24"/>
+                <w:lang w:eastAsia="da-DK"/>
+              </w:rPr>
+              <w:t xml:space="preserve"> app using </w:t>
+            </w:r>
+            <w:r>
+              <w:rPr>
+                <w:rFonts w:ascii="Calibri" w:eastAsia="Times New Roman" w:hAnsi="Calibri" w:cs="Times New Roman"/>
+                <w:b/>
+                <w:color w:val="00000A"/>
+                <w:sz w:val="24"/>
+                <w:szCs w:val="24"/>
+                <w:lang w:eastAsia="da-DK"/>
+              </w:rPr>
+              <w:t>Redux</w:t>
+            </w:r>
+            <w:r>
+              <w:rPr>
+                <w:rFonts w:ascii="Calibri" w:eastAsia="Times New Roman" w:hAnsi="Calibri" w:cs="Times New Roman"/>
+                <w:color w:val="00000A"/>
+                <w:sz w:val="24"/>
+                <w:szCs w:val="24"/>
+                <w:lang w:eastAsia="da-DK"/>
+              </w:rPr>
+              <w:t xml:space="preserve"> for state management. Note that the </w:t>
+            </w:r>
+            <w:r>
+              <w:rPr>
+                <w:rFonts w:ascii="Calibri" w:eastAsia="Times New Roman" w:hAnsi="Calibri" w:cs="Times New Roman"/>
+                <w:b/>
+                <w:color w:val="00000A"/>
+                <w:sz w:val="24"/>
+                <w:szCs w:val="24"/>
+                <w:lang w:eastAsia="da-DK"/>
+              </w:rPr>
+              <w:t>src</w:t>
+            </w:r>
+            <w:r>
+              <w:rPr>
+                <w:rFonts w:ascii="Calibri" w:eastAsia="Times New Roman" w:hAnsi="Calibri" w:cs="Times New Roman"/>
+                <w:color w:val="00000A"/>
+                <w:sz w:val="24"/>
+                <w:szCs w:val="24"/>
+                <w:lang w:eastAsia="da-DK"/>
+              </w:rPr>
+              <w:t xml:space="preserve"> folder </w:t>
+            </w:r>
+            <w:r>
+              <w:rPr>
+                <w:rFonts w:ascii="Calibri" w:eastAsia="Times New Roman" w:hAnsi="Calibri" w:cs="Times New Roman"/>
+                <w:color w:val="00000A"/>
+                <w:sz w:val="24"/>
+                <w:szCs w:val="24"/>
+                <w:lang w:eastAsia="da-DK"/>
+              </w:rPr>
+              <w:t xml:space="preserve">for the given application </w:t>
+            </w:r>
+            <w:r>
+              <w:rPr>
+                <w:rFonts w:ascii="Calibri" w:eastAsia="Times New Roman" w:hAnsi="Calibri" w:cs="Times New Roman"/>
+                <w:color w:val="00000A"/>
+                <w:sz w:val="24"/>
+                <w:szCs w:val="24"/>
+                <w:lang w:eastAsia="da-DK"/>
+              </w:rPr>
+              <w:t>now contains a number of new subfolders:</w:t>
+            </w:r>
+          </w:p>
+          <w:p>
+            <w:pPr>
+              <w:pStyle w:val="Listeafsnit"/>
+              <w:widowControl/>
+              <w:numPr>
+                <w:ilvl w:val="0"/>
+                <w:numId w:val="20"/>
+              </w:numPr>
+              <w:rPr>
+                <w:rFonts w:ascii="Calibri" w:eastAsia="Times New Roman" w:hAnsi="Calibri" w:cs="Times New Roman"/>
+                <w:color w:val="00000A"/>
+                <w:sz w:val="24"/>
+                <w:szCs w:val="24"/>
+                <w:lang w:eastAsia="da-DK"/>
+              </w:rPr>
+            </w:pPr>
+            <w:r>
+              <w:rPr>
+                <w:rFonts w:ascii="Calibri" w:eastAsia="Times New Roman" w:hAnsi="Calibri" w:cs="Times New Roman"/>
+                <w:color w:val="00000A"/>
+                <w:sz w:val="24"/>
+                <w:szCs w:val="24"/>
+                <w:lang w:eastAsia="da-DK"/>
+              </w:rPr>
+              <w:t>actions</w:t>
+            </w:r>
+          </w:p>
+          <w:p>
+            <w:pPr>
+              <w:pStyle w:val="Listeafsnit"/>
+              <w:widowControl/>
+              <w:numPr>
+                <w:ilvl w:val="0"/>
+                <w:numId w:val="20"/>
+              </w:numPr>
+              <w:rPr>
+                <w:rFonts w:ascii="Calibri" w:eastAsia="Times New Roman" w:hAnsi="Calibri" w:cs="Times New Roman"/>
+                <w:color w:val="00000A"/>
+                <w:sz w:val="24"/>
+                <w:szCs w:val="24"/>
+                <w:lang w:eastAsia="da-DK"/>
+              </w:rPr>
+            </w:pPr>
+            <w:r>
+              <w:rPr>
+                <w:rFonts w:ascii="Calibri" w:eastAsia="Times New Roman" w:hAnsi="Calibri" w:cs="Times New Roman"/>
+                <w:color w:val="00000A"/>
+                <w:sz w:val="24"/>
+                <w:szCs w:val="24"/>
+                <w:lang w:eastAsia="da-DK"/>
+              </w:rPr>
+              <w:t>components</w:t>
+            </w:r>
+          </w:p>
+          <w:p>
+            <w:pPr>
+              <w:pStyle w:val="Listeafsnit"/>
+              <w:widowControl/>
+              <w:numPr>
+                <w:ilvl w:val="0"/>
+                <w:numId w:val="20"/>
+              </w:numPr>
+              <w:rPr>
+                <w:rFonts w:ascii="Calibri" w:eastAsia="Times New Roman" w:hAnsi="Calibri" w:cs="Times New Roman"/>
+                <w:color w:val="00000A"/>
+                <w:sz w:val="24"/>
+                <w:szCs w:val="24"/>
+                <w:lang w:eastAsia="da-DK"/>
+              </w:rPr>
+            </w:pPr>
+            <w:r>
+              <w:rPr>
+                <w:rFonts w:ascii="Calibri" w:eastAsia="Times New Roman" w:hAnsi="Calibri" w:cs="Times New Roman"/>
+                <w:color w:val="00000A"/>
+                <w:sz w:val="24"/>
+                <w:szCs w:val="24"/>
+                <w:lang w:eastAsia="da-DK"/>
+              </w:rPr>
+              <w:t xml:space="preserve">reducers </w:t>
+            </w:r>
+          </w:p>
+          <w:p>
+            <w:pPr>
+              <w:widowControl/>
+              <w:rPr>
+                <w:rFonts w:ascii="Calibri" w:eastAsia="Times New Roman" w:hAnsi="Calibri" w:cs="Times New Roman"/>
+                <w:color w:val="00000A"/>
+                <w:sz w:val="24"/>
+                <w:szCs w:val="24"/>
+                <w:lang w:eastAsia="da-DK"/>
+              </w:rPr>
+            </w:pPr>
+          </w:p>
+          <w:p>
+            <w:pPr>
+              <w:widowControl/>
+              <w:rPr>
+                <w:rFonts w:ascii="Calibri" w:eastAsia="Times New Roman" w:hAnsi="Calibri" w:cs="Times New Roman"/>
+                <w:color w:val="00000A"/>
+                <w:sz w:val="24"/>
+                <w:szCs w:val="24"/>
+                <w:lang w:eastAsia="da-DK"/>
+              </w:rPr>
+            </w:pPr>
+            <w:r>
+              <w:rPr>
+                <w:rFonts w:ascii="Calibri" w:eastAsia="Times New Roman" w:hAnsi="Calibri" w:cs="Times New Roman"/>
+                <w:color w:val="00000A"/>
+                <w:sz w:val="24"/>
+                <w:szCs w:val="24"/>
+                <w:lang w:eastAsia="da-DK"/>
+              </w:rPr>
+              <w:t>These folders reflect</w:t>
+            </w:r>
+            <w:r>
+              <w:rPr>
+                <w:rFonts w:ascii="Calibri" w:eastAsia="Times New Roman" w:hAnsi="Calibri" w:cs="Times New Roman"/>
+                <w:color w:val="00000A"/>
+                <w:sz w:val="24"/>
+                <w:szCs w:val="24"/>
+                <w:lang w:eastAsia="da-DK"/>
+              </w:rPr>
+              <w:t xml:space="preserve"> the “standard” for how to organise files in a </w:t>
+            </w:r>
+            <w:r>
+              <w:rPr>
+                <w:rFonts w:ascii="Calibri" w:eastAsia="Times New Roman" w:hAnsi="Calibri" w:cs="Times New Roman"/>
+                <w:b/>
+                <w:color w:val="00000A"/>
+                <w:sz w:val="24"/>
+                <w:szCs w:val="24"/>
+                <w:lang w:eastAsia="da-DK"/>
+              </w:rPr>
+              <w:t>React/Redux</w:t>
+            </w:r>
+            <w:r>
+              <w:rPr>
+                <w:rFonts w:ascii="Calibri" w:eastAsia="Times New Roman" w:hAnsi="Calibri" w:cs="Times New Roman"/>
+                <w:color w:val="00000A"/>
+                <w:sz w:val="24"/>
+                <w:szCs w:val="24"/>
+                <w:lang w:eastAsia="da-DK"/>
+              </w:rPr>
+              <w:t xml:space="preserve"> project. The folders </w:t>
+            </w:r>
+            <w:r>
+              <w:rPr>
+                <w:rFonts w:ascii="Calibri" w:eastAsia="Times New Roman" w:hAnsi="Calibri" w:cs="Times New Roman"/>
+                <w:color w:val="00000A"/>
+                <w:sz w:val="24"/>
+                <w:szCs w:val="24"/>
+                <w:lang w:eastAsia="da-DK"/>
+              </w:rPr>
+              <w:t>also</w:t>
+            </w:r>
+            <w:r>
+              <w:rPr>
+                <w:rFonts w:ascii="Calibri" w:eastAsia="Times New Roman" w:hAnsi="Calibri" w:cs="Times New Roman"/>
+                <w:color w:val="00000A"/>
+                <w:sz w:val="24"/>
+                <w:szCs w:val="24"/>
+                <w:lang w:eastAsia="da-DK"/>
+              </w:rPr>
+              <w:t xml:space="preserve"> contain the standard files as well, but they are initially empty.</w:t>
+            </w:r>
+          </w:p>
+          <w:p>
+            <w:pPr>
+              <w:widowControl/>
+              <w:rPr>
+                <w:rFonts w:ascii="Calibri" w:eastAsia="Times New Roman" w:hAnsi="Calibri" w:cs="Times New Roman"/>
+                <w:color w:val="00000A"/>
+                <w:sz w:val="24"/>
+                <w:szCs w:val="24"/>
+                <w:lang w:eastAsia="da-DK"/>
+              </w:rPr>
+            </w:pPr>
+          </w:p>
+        </w:tc>
+      </w:tr>
+      <w:tr>
+        <w:tc>
+          <w:tcPr>
+            <w:tcW w:w="1666" w:type="dxa"/>
+            <w:tcBorders>
+              <w:top w:val="single" w:sz="4" w:space="0" w:color="00000A"/>
+              <w:left w:val="single" w:sz="4" w:space="0" w:color="00000A"/>
+              <w:bottom w:val="single" w:sz="4" w:space="0" w:color="00000A"/>
+              <w:right w:val="single" w:sz="4" w:space="0" w:color="00000A"/>
+            </w:tcBorders>
+            <w:shd w:val="clear" w:color="auto" w:fill="auto"/>
+          </w:tcPr>
+          <w:p>
+            <w:pPr>
+              <w:widowControl/>
+              <w:rPr>
+                <w:rFonts w:ascii="Calibri" w:eastAsia="Times New Roman" w:hAnsi="Calibri" w:cs="Times New Roman"/>
+                <w:b/>
+                <w:color w:val="00000A"/>
+                <w:sz w:val="28"/>
+                <w:szCs w:val="24"/>
+                <w:lang w:eastAsia="da-DK"/>
+              </w:rPr>
+            </w:pPr>
+            <w:r>
+              <w:rPr>
+                <w:rFonts w:ascii="Calibri" w:eastAsia="Times New Roman" w:hAnsi="Calibri" w:cs="Times New Roman"/>
+                <w:b/>
+                <w:color w:val="00000A"/>
+                <w:sz w:val="28"/>
+                <w:szCs w:val="24"/>
+                <w:lang w:eastAsia="da-DK"/>
+              </w:rPr>
+              <w:t>Steps</w:t>
+            </w:r>
+          </w:p>
+        </w:tc>
+        <w:tc>
+          <w:tcPr>
+            <w:tcW w:w="8241" w:type="dxa"/>
+            <w:tcBorders>
+              <w:top w:val="single" w:sz="4" w:space="0" w:color="00000A"/>
+              <w:left w:val="single" w:sz="4" w:space="0" w:color="00000A"/>
+              <w:bottom w:val="single" w:sz="4" w:space="0" w:color="00000A"/>
+              <w:right w:val="single" w:sz="4" w:space="0" w:color="00000A"/>
+            </w:tcBorders>
+            <w:shd w:val="clear" w:color="auto" w:fill="auto"/>
+          </w:tcPr>
+          <w:p>
+            <w:pPr>
+              <w:pStyle w:val="Listeafsnit"/>
+              <w:widowControl/>
+              <w:numPr>
+                <w:ilvl w:val="0"/>
+                <w:numId w:val="17"/>
+              </w:numPr>
+              <w:rPr>
+                <w:rFonts w:ascii="Calibri" w:eastAsia="Times New Roman" w:hAnsi="Calibri" w:cs="Times New Roman"/>
+                <w:color w:val="00000A"/>
+                <w:sz w:val="24"/>
+                <w:szCs w:val="24"/>
+                <w:lang w:eastAsia="da-DK"/>
+              </w:rPr>
+            </w:pPr>
+            <w:r>
+              <w:rPr>
+                <w:rFonts w:ascii="Calibri" w:eastAsia="Times New Roman" w:hAnsi="Calibri" w:cs="Times New Roman"/>
+                <w:color w:val="00000A"/>
+                <w:sz w:val="24"/>
+                <w:szCs w:val="24"/>
+                <w:lang w:eastAsia="da-DK"/>
+              </w:rPr>
+              <w:t xml:space="preserve">Get the application from </w:t>
+            </w:r>
+            <w:r>
+              <w:rPr>
+                <w:rFonts w:ascii="Calibri" w:eastAsia="Times New Roman" w:hAnsi="Calibri" w:cs="Times New Roman"/>
+                <w:b/>
+                <w:color w:val="00000A"/>
+                <w:sz w:val="24"/>
+                <w:szCs w:val="24"/>
+                <w:lang w:eastAsia="da-DK"/>
+              </w:rPr>
+              <w:t>GitHub</w:t>
+            </w:r>
+            <w:r>
+              <w:rPr>
+                <w:rFonts w:ascii="Calibri" w:eastAsia="Times New Roman" w:hAnsi="Calibri" w:cs="Times New Roman"/>
+                <w:color w:val="00000A"/>
+                <w:sz w:val="24"/>
+                <w:szCs w:val="24"/>
+                <w:lang w:eastAsia="da-DK"/>
+              </w:rPr>
+              <w:t xml:space="preserve">, open it in Visual Studio Code, open a terminal window in the root folder of the App, and run the </w:t>
+            </w:r>
+            <w:r>
+              <w:rPr>
+                <w:rFonts w:ascii="Calibri" w:eastAsia="Times New Roman" w:hAnsi="Calibri" w:cs="Times New Roman"/>
+                <w:b/>
+                <w:color w:val="0070C0"/>
+                <w:sz w:val="24"/>
+                <w:szCs w:val="24"/>
+                <w:lang w:eastAsia="da-DK"/>
+              </w:rPr>
+              <w:t>npm install</w:t>
+            </w:r>
+            <w:r>
+              <w:rPr>
+                <w:rFonts w:ascii="Calibri" w:eastAsia="Times New Roman" w:hAnsi="Calibri" w:cs="Times New Roman"/>
+                <w:color w:val="0070C0"/>
+                <w:sz w:val="24"/>
+                <w:szCs w:val="24"/>
+                <w:lang w:eastAsia="da-DK"/>
+              </w:rPr>
+              <w:t xml:space="preserve"> </w:t>
+            </w:r>
+            <w:r>
+              <w:rPr>
+                <w:rFonts w:ascii="Calibri" w:eastAsia="Times New Roman" w:hAnsi="Calibri" w:cs="Times New Roman"/>
+                <w:color w:val="00000A"/>
+                <w:sz w:val="24"/>
+                <w:szCs w:val="24"/>
+                <w:lang w:eastAsia="da-DK"/>
+              </w:rPr>
+              <w:t>command</w:t>
+            </w:r>
+            <w:r>
+              <w:rPr>
+                <w:rFonts w:ascii="Calibri" w:eastAsia="Times New Roman" w:hAnsi="Calibri" w:cs="Times New Roman"/>
+                <w:color w:val="0070C0"/>
+                <w:sz w:val="24"/>
+                <w:szCs w:val="24"/>
+                <w:lang w:eastAsia="da-DK"/>
+              </w:rPr>
+              <w:t xml:space="preserve"> </w:t>
+            </w:r>
+            <w:r>
+              <w:rPr>
+                <w:rFonts w:ascii="Calibri" w:eastAsia="Times New Roman" w:hAnsi="Calibri" w:cs="Times New Roman"/>
+                <w:color w:val="00000A"/>
+                <w:sz w:val="24"/>
+                <w:szCs w:val="24"/>
+                <w:u w:val="single"/>
+                <w:lang w:eastAsia="da-DK"/>
+              </w:rPr>
+              <w:t>without</w:t>
+            </w:r>
+            <w:r>
+              <w:rPr>
+                <w:rFonts w:ascii="Calibri" w:eastAsia="Times New Roman" w:hAnsi="Calibri" w:cs="Times New Roman"/>
+                <w:color w:val="00000A"/>
+                <w:sz w:val="24"/>
+                <w:szCs w:val="24"/>
+                <w:lang w:eastAsia="da-DK"/>
+              </w:rPr>
+              <w:t xml:space="preserve"> any parameters.</w:t>
+            </w:r>
+          </w:p>
+          <w:p>
+            <w:pPr>
+              <w:pStyle w:val="Listeafsnit"/>
+              <w:widowControl/>
+              <w:numPr>
+                <w:ilvl w:val="0"/>
+                <w:numId w:val="17"/>
+              </w:numPr>
+              <w:rPr>
+                <w:rFonts w:ascii="Calibri" w:eastAsia="Times New Roman" w:hAnsi="Calibri" w:cs="Times New Roman"/>
+                <w:color w:val="00000A"/>
+                <w:sz w:val="24"/>
+                <w:szCs w:val="24"/>
+                <w:lang w:eastAsia="da-DK"/>
+              </w:rPr>
+            </w:pPr>
+            <w:r>
+              <w:rPr>
+                <w:rFonts w:ascii="Calibri" w:eastAsia="Times New Roman" w:hAnsi="Calibri" w:cs="Times New Roman"/>
+                <w:color w:val="00000A"/>
+                <w:sz w:val="24"/>
+                <w:szCs w:val="24"/>
+                <w:lang w:eastAsia="da-DK"/>
+              </w:rPr>
+              <w:t xml:space="preserve">Once the installation is complete, you can run </w:t>
+            </w:r>
+            <w:r>
+              <w:rPr>
+                <w:rFonts w:ascii="Calibri" w:eastAsia="Times New Roman" w:hAnsi="Calibri" w:cs="Times New Roman"/>
+                <w:b/>
+                <w:color w:val="0070C0"/>
+                <w:sz w:val="24"/>
+                <w:szCs w:val="24"/>
+                <w:lang w:eastAsia="da-DK"/>
+              </w:rPr>
+              <w:t>npm start</w:t>
+            </w:r>
+            <w:r>
+              <w:rPr>
+                <w:rFonts w:ascii="Calibri" w:eastAsia="Times New Roman" w:hAnsi="Calibri" w:cs="Times New Roman"/>
+                <w:color w:val="00000A"/>
+                <w:sz w:val="24"/>
+                <w:szCs w:val="24"/>
+                <w:lang w:eastAsia="da-DK"/>
+              </w:rPr>
+              <w:t>. Initially, nothing will show up in the browser.</w:t>
+            </w:r>
+          </w:p>
+          <w:p>
+            <w:pPr>
+              <w:pStyle w:val="Listeafsnit"/>
+              <w:widowControl/>
+              <w:numPr>
+                <w:ilvl w:val="0"/>
+                <w:numId w:val="17"/>
+              </w:numPr>
+              <w:rPr>
+                <w:rFonts w:ascii="Calibri" w:eastAsia="Times New Roman" w:hAnsi="Calibri" w:cs="Times New Roman"/>
+                <w:color w:val="00000A"/>
+                <w:sz w:val="24"/>
+                <w:szCs w:val="24"/>
+                <w:lang w:eastAsia="da-DK"/>
+              </w:rPr>
+            </w:pPr>
+            <w:r>
+              <w:rPr>
+                <w:rFonts w:ascii="Calibri" w:eastAsia="Times New Roman" w:hAnsi="Calibri" w:cs="Times New Roman"/>
+                <w:color w:val="00000A"/>
+                <w:sz w:val="24"/>
+                <w:szCs w:val="24"/>
+                <w:lang w:eastAsia="da-DK"/>
+              </w:rPr>
+              <w:t xml:space="preserve">Implement the same functionality as seen in the </w:t>
+            </w:r>
+            <w:r>
+              <w:rPr>
+                <w:rFonts w:ascii="Calibri" w:eastAsia="Times New Roman" w:hAnsi="Calibri" w:cs="Times New Roman"/>
+                <w:b/>
+                <w:color w:val="00000A"/>
+                <w:sz w:val="24"/>
+                <w:szCs w:val="24"/>
+                <w:lang w:eastAsia="da-DK"/>
+              </w:rPr>
+              <w:t>color-redux</w:t>
+            </w:r>
+            <w:r>
+              <w:rPr>
+                <w:rFonts w:ascii="Calibri" w:eastAsia="Times New Roman" w:hAnsi="Calibri" w:cs="Times New Roman"/>
+                <w:color w:val="00000A"/>
+                <w:sz w:val="24"/>
+                <w:szCs w:val="24"/>
+                <w:lang w:eastAsia="da-DK"/>
+              </w:rPr>
+              <w:t xml:space="preserve"> exam</w:t>
+            </w:r>
+            <w:r>
+              <w:rPr>
+                <w:rFonts w:ascii="Calibri" w:eastAsia="Times New Roman" w:hAnsi="Calibri" w:cs="Times New Roman"/>
+                <w:color w:val="00000A"/>
+                <w:sz w:val="24"/>
+                <w:szCs w:val="24"/>
+                <w:lang w:eastAsia="da-DK"/>
+              </w:rPr>
+              <w:softHyphen/>
+            </w:r>
+            <w:r>
+              <w:rPr>
+                <w:rFonts w:ascii="Calibri" w:eastAsia="Times New Roman" w:hAnsi="Calibri" w:cs="Times New Roman"/>
+                <w:color w:val="00000A"/>
+                <w:sz w:val="24"/>
+                <w:szCs w:val="24"/>
+                <w:lang w:eastAsia="da-DK"/>
+              </w:rPr>
+              <w:t>ple</w:t>
+            </w:r>
+            <w:r>
+              <w:rPr>
+                <w:rFonts w:ascii="Calibri" w:eastAsia="Times New Roman" w:hAnsi="Calibri" w:cs="Times New Roman"/>
+                <w:color w:val="00000A"/>
+                <w:sz w:val="24"/>
+                <w:szCs w:val="24"/>
+                <w:lang w:eastAsia="da-DK"/>
+              </w:rPr>
+              <w:t xml:space="preserve">, but by using the </w:t>
+            </w:r>
+            <w:r>
+              <w:rPr>
+                <w:rFonts w:ascii="Calibri" w:eastAsia="Times New Roman" w:hAnsi="Calibri" w:cs="Times New Roman"/>
+                <w:b/>
+                <w:color w:val="00000A"/>
+                <w:sz w:val="24"/>
+                <w:szCs w:val="24"/>
+                <w:lang w:eastAsia="da-DK"/>
+              </w:rPr>
+              <w:t>React/Redux</w:t>
+            </w:r>
+            <w:r>
+              <w:rPr>
+                <w:rFonts w:ascii="Calibri" w:eastAsia="Times New Roman" w:hAnsi="Calibri" w:cs="Times New Roman"/>
+                <w:color w:val="00000A"/>
+                <w:sz w:val="24"/>
+                <w:szCs w:val="24"/>
+                <w:lang w:eastAsia="da-DK"/>
+              </w:rPr>
+              <w:t xml:space="preserve"> approach. You can use the </w:t>
+            </w:r>
+            <w:r>
+              <w:rPr>
+                <w:rFonts w:ascii="Calibri" w:eastAsia="Times New Roman" w:hAnsi="Calibri" w:cs="Times New Roman"/>
+                <w:b/>
+                <w:color w:val="00000A"/>
+                <w:sz w:val="24"/>
+                <w:szCs w:val="24"/>
+                <w:lang w:eastAsia="da-DK"/>
+              </w:rPr>
+              <w:t>inc-reactredux</w:t>
+            </w:r>
+            <w:r>
+              <w:rPr>
+                <w:rFonts w:ascii="Calibri" w:eastAsia="Times New Roman" w:hAnsi="Calibri" w:cs="Times New Roman"/>
+                <w:color w:val="00000A"/>
+                <w:sz w:val="24"/>
+                <w:szCs w:val="24"/>
+                <w:lang w:eastAsia="da-DK"/>
+              </w:rPr>
+              <w:t xml:space="preserve"> </w:t>
+            </w:r>
+            <w:r>
+              <w:rPr>
+                <w:rFonts w:ascii="Calibri" w:eastAsia="Times New Roman" w:hAnsi="Calibri" w:cs="Times New Roman"/>
+                <w:color w:val="00000A"/>
+                <w:sz w:val="24"/>
+                <w:szCs w:val="24"/>
+                <w:lang w:eastAsia="da-DK"/>
+              </w:rPr>
+              <w:t xml:space="preserve">app </w:t>
+            </w:r>
+            <w:r>
+              <w:rPr>
+                <w:rFonts w:ascii="Calibri" w:eastAsia="Times New Roman" w:hAnsi="Calibri" w:cs="Times New Roman"/>
+                <w:color w:val="00000A"/>
+                <w:sz w:val="24"/>
+                <w:szCs w:val="24"/>
+                <w:lang w:eastAsia="da-DK"/>
+              </w:rPr>
+              <w:t>as a guideline, since that example has the same file structure.</w:t>
+            </w:r>
+            <w:r>
+              <w:rPr>
+                <w:rFonts w:ascii="Calibri" w:eastAsia="Times New Roman" w:hAnsi="Calibri" w:cs="Times New Roman"/>
+                <w:color w:val="00000A"/>
+                <w:sz w:val="24"/>
+                <w:szCs w:val="24"/>
+                <w:lang w:eastAsia="da-DK"/>
+              </w:rPr>
+              <w:t xml:space="preserve"> If you feel insecure about how to get started on the implementation, take some time to study the </w:t>
+            </w:r>
+            <w:r>
+              <w:rPr>
+                <w:rFonts w:ascii="Calibri" w:eastAsia="Times New Roman" w:hAnsi="Calibri" w:cs="Times New Roman"/>
+                <w:b/>
+                <w:color w:val="00000A"/>
+                <w:sz w:val="24"/>
+                <w:szCs w:val="24"/>
+                <w:lang w:eastAsia="da-DK"/>
+              </w:rPr>
+              <w:t>inc-reactredux</w:t>
+            </w:r>
+            <w:r>
+              <w:rPr>
+                <w:rFonts w:ascii="Calibri" w:eastAsia="Times New Roman" w:hAnsi="Calibri" w:cs="Times New Roman"/>
+                <w:color w:val="00000A"/>
+                <w:sz w:val="24"/>
+                <w:szCs w:val="24"/>
+                <w:lang w:eastAsia="da-DK"/>
+              </w:rPr>
+              <w:t xml:space="preserve"> </w:t>
+            </w:r>
+            <w:r>
+              <w:rPr>
+                <w:rFonts w:ascii="Calibri" w:eastAsia="Times New Roman" w:hAnsi="Calibri" w:cs="Times New Roman"/>
+                <w:color w:val="00000A"/>
+                <w:sz w:val="24"/>
+                <w:szCs w:val="24"/>
+                <w:lang w:eastAsia="da-DK"/>
+              </w:rPr>
+              <w:t>example once more.</w:t>
+            </w:r>
+          </w:p>
+          <w:p>
+            <w:pPr>
+              <w:widowControl/>
+              <w:rPr>
+                <w:rFonts w:ascii="Calibri" w:eastAsia="Times New Roman" w:hAnsi="Calibri" w:cs="Times New Roman"/>
+                <w:color w:val="00000A"/>
+                <w:sz w:val="24"/>
+                <w:szCs w:val="24"/>
+                <w:lang w:eastAsia="da-DK"/>
+              </w:rPr>
+            </w:pPr>
+          </w:p>
+        </w:tc>
+      </w:tr>
+    </w:tbl>
+    <w:p>
+      <w:pPr>
+        <w:widowControl/>
+        <w:rPr>
+          <w:rFonts w:ascii="Calibri" w:eastAsia="Times New Roman" w:hAnsi="Calibri" w:cs="Times New Roman"/>
+          <w:color w:val="00000A"/>
+          <w:sz w:val="28"/>
+          <w:szCs w:val="24"/>
+          <w:lang w:eastAsia="da-DK"/>
+        </w:rPr>
+      </w:pPr>
+    </w:p>
+    <w:p>
+      <w:pPr>
+        <w:widowControl/>
+        <w:rPr>
+          <w:rFonts w:ascii="Calibri" w:eastAsia="Times New Roman" w:hAnsi="Calibri" w:cs="Times New Roman"/>
+          <w:color w:val="00000A"/>
+          <w:sz w:val="28"/>
+          <w:szCs w:val="24"/>
+          <w:lang w:eastAsia="da-DK"/>
+        </w:rPr>
+      </w:pPr>
+    </w:p>
+    <w:p>
+      <w:pPr>
+        <w:widowControl/>
+        <w:spacing w:after="160" w:line="259" w:lineRule="auto"/>
+        <w:rPr>
+          <w:rFonts w:ascii="Calibri" w:eastAsia="Times New Roman" w:hAnsi="Calibri" w:cs="Times New Roman"/>
+          <w:color w:val="00000A"/>
+          <w:sz w:val="28"/>
+          <w:szCs w:val="24"/>
+          <w:lang w:eastAsia="da-DK"/>
+        </w:rPr>
+      </w:pPr>
+      <w:r>
+        <w:rPr>
+          <w:rFonts w:ascii="Calibri" w:eastAsia="Times New Roman" w:hAnsi="Calibri" w:cs="Times New Roman"/>
+          <w:color w:val="00000A"/>
+          <w:sz w:val="28"/>
+          <w:szCs w:val="24"/>
+          <w:lang w:eastAsia="da-DK"/>
+        </w:rPr>
+        <w:br w:type="page"/>
+      </w:r>
+    </w:p>
+    <w:p>
+      <w:pPr>
+        <w:widowControl/>
+        <w:rPr>
+          <w:rFonts w:ascii="Calibri" w:eastAsia="Times New Roman" w:hAnsi="Calibri" w:cs="Times New Roman"/>
+          <w:color w:val="00000A"/>
+          <w:sz w:val="28"/>
+          <w:szCs w:val="24"/>
+          <w:lang w:eastAsia="da-DK"/>
+        </w:rPr>
+      </w:pPr>
+    </w:p>
+    <w:tbl>
+      <w:tblPr>
+        <w:tblW w:w="9908" w:type="dxa"/>
+        <w:tblBorders>
+          <w:top w:val="single" w:sz="4" w:space="0" w:color="00000A"/>
+          <w:left w:val="single" w:sz="4" w:space="0" w:color="00000A"/>
+          <w:bottom w:val="single" w:sz="4" w:space="0" w:color="00000A"/>
+          <w:right w:val="single" w:sz="4" w:space="0" w:color="00000A"/>
+          <w:insideH w:val="single" w:sz="4" w:space="0" w:color="00000A"/>
+          <w:insideV w:val="single" w:sz="4" w:space="0" w:color="00000A"/>
+        </w:tblBorders>
+        <w:tblLook w:val="04A0" w:firstRow="1" w:lastRow="0" w:firstColumn="1" w:lastColumn="0" w:noHBand="0" w:noVBand="1"/>
+      </w:tblPr>
+      <w:tblGrid>
+        <w:gridCol w:w="1666"/>
+        <w:gridCol w:w="8242"/>
+      </w:tblGrid>
+      <w:tr>
+        <w:tc>
+          <w:tcPr>
+            <w:tcW w:w="1666" w:type="dxa"/>
+            <w:tcBorders>
+              <w:top w:val="single" w:sz="4" w:space="0" w:color="00000A"/>
+              <w:left w:val="single" w:sz="4" w:space="0" w:color="00000A"/>
+              <w:bottom w:val="single" w:sz="4" w:space="0" w:color="00000A"/>
+              <w:right w:val="single" w:sz="4" w:space="0" w:color="00000A"/>
+            </w:tcBorders>
+            <w:shd w:val="clear" w:color="auto" w:fill="auto"/>
+          </w:tcPr>
+          <w:p>
+            <w:pPr>
+              <w:widowControl/>
+              <w:rPr>
+                <w:rFonts w:ascii="Calibri" w:eastAsia="Times New Roman" w:hAnsi="Calibri" w:cs="Times New Roman"/>
+                <w:b/>
+                <w:color w:val="00000A"/>
+                <w:sz w:val="28"/>
+                <w:szCs w:val="24"/>
+                <w:lang w:eastAsia="da-DK"/>
+              </w:rPr>
+            </w:pPr>
+            <w:r>
+              <w:rPr>
+                <w:rFonts w:ascii="Calibri" w:eastAsia="Times New Roman" w:hAnsi="Calibri" w:cs="Times New Roman"/>
+                <w:b/>
+                <w:color w:val="00000A"/>
+                <w:sz w:val="28"/>
+                <w:szCs w:val="24"/>
+                <w:lang w:eastAsia="da-DK"/>
+              </w:rPr>
+              <w:t>Exercise</w:t>
+            </w:r>
+          </w:p>
+        </w:tc>
+        <w:tc>
+          <w:tcPr>
+            <w:tcW w:w="8241" w:type="dxa"/>
+            <w:tcBorders>
+              <w:top w:val="single" w:sz="4" w:space="0" w:color="00000A"/>
+              <w:left w:val="single" w:sz="4" w:space="0" w:color="00000A"/>
+              <w:bottom w:val="single" w:sz="4" w:space="0" w:color="00000A"/>
+              <w:right w:val="single" w:sz="4" w:space="0" w:color="00000A"/>
+            </w:tcBorders>
+            <w:shd w:val="clear" w:color="auto" w:fill="auto"/>
+          </w:tcPr>
+          <w:p>
+            <w:pPr>
+              <w:pStyle w:val="Overskrift2"/>
+              <w:ind w:left="0"/>
+              <w:rPr>
+                <w:lang w:eastAsia="da-DK"/>
+              </w:rPr>
+            </w:pPr>
+            <w:r>
+              <w:rPr>
+                <w:lang w:eastAsia="da-DK"/>
+              </w:rPr>
+              <w:t>React.6</w:t>
+            </w:r>
+          </w:p>
+          <w:p>
+            <w:pPr>
+              <w:widowControl/>
+              <w:rPr>
+                <w:rFonts w:ascii="Calibri" w:eastAsia="Times New Roman" w:hAnsi="Calibri" w:cs="Times New Roman"/>
+                <w:color w:val="00000A"/>
+                <w:sz w:val="28"/>
+                <w:szCs w:val="24"/>
+                <w:lang w:eastAsia="da-DK"/>
+              </w:rPr>
+            </w:pPr>
+          </w:p>
+        </w:tc>
+      </w:tr>
+      <w:tr>
+        <w:tc>
+          <w:tcPr>
+            <w:tcW w:w="1666" w:type="dxa"/>
+            <w:tcBorders>
+              <w:top w:val="single" w:sz="4" w:space="0" w:color="00000A"/>
+              <w:left w:val="single" w:sz="4" w:space="0" w:color="00000A"/>
+              <w:bottom w:val="single" w:sz="4" w:space="0" w:color="00000A"/>
+              <w:right w:val="single" w:sz="4" w:space="0" w:color="00000A"/>
+            </w:tcBorders>
+            <w:shd w:val="clear" w:color="auto" w:fill="auto"/>
+          </w:tcPr>
+          <w:p>
+            <w:pPr>
+              <w:widowControl/>
+              <w:rPr>
+                <w:rFonts w:ascii="Calibri" w:eastAsia="Times New Roman" w:hAnsi="Calibri" w:cs="Times New Roman"/>
+                <w:b/>
+                <w:color w:val="00000A"/>
+                <w:sz w:val="28"/>
+                <w:szCs w:val="24"/>
+                <w:lang w:eastAsia="da-DK"/>
+              </w:rPr>
+            </w:pPr>
+            <w:r>
+              <w:rPr>
+                <w:rFonts w:ascii="Calibri" w:eastAsia="Times New Roman" w:hAnsi="Calibri" w:cs="Times New Roman"/>
+                <w:b/>
+                <w:color w:val="00000A"/>
+                <w:sz w:val="28"/>
+                <w:szCs w:val="24"/>
+                <w:lang w:eastAsia="da-DK"/>
+              </w:rPr>
+              <w:t>App</w:t>
+            </w:r>
+          </w:p>
+        </w:tc>
+        <w:tc>
+          <w:tcPr>
+            <w:tcW w:w="8241" w:type="dxa"/>
+            <w:tcBorders>
+              <w:top w:val="single" w:sz="4" w:space="0" w:color="00000A"/>
+              <w:left w:val="single" w:sz="4" w:space="0" w:color="00000A"/>
+              <w:bottom w:val="single" w:sz="4" w:space="0" w:color="00000A"/>
+              <w:right w:val="single" w:sz="4" w:space="0" w:color="00000A"/>
+            </w:tcBorders>
+            <w:shd w:val="clear" w:color="auto" w:fill="auto"/>
+          </w:tcPr>
+          <w:p>
+            <w:pPr>
+              <w:widowControl/>
+              <w:rPr>
+                <w:rFonts w:ascii="Calibri" w:eastAsia="Times New Roman" w:hAnsi="Calibri" w:cs="Times New Roman"/>
+                <w:color w:val="00000A"/>
+                <w:sz w:val="28"/>
+                <w:szCs w:val="24"/>
+                <w:lang w:eastAsia="da-DK"/>
+              </w:rPr>
+            </w:pPr>
+            <w:r>
+              <w:rPr>
+                <w:rFonts w:ascii="Calibri" w:eastAsia="Times New Roman" w:hAnsi="Calibri" w:cs="Times New Roman"/>
+                <w:color w:val="00000A"/>
+                <w:sz w:val="28"/>
+                <w:szCs w:val="24"/>
+                <w:lang w:eastAsia="da-DK"/>
+              </w:rPr>
+              <w:t xml:space="preserve">(None – create a new </w:t>
+            </w:r>
+            <w:r>
+              <w:rPr>
+                <w:rFonts w:ascii="Calibri" w:eastAsia="Times New Roman" w:hAnsi="Calibri" w:cs="Times New Roman"/>
+                <w:b/>
+                <w:color w:val="00000A"/>
+                <w:sz w:val="28"/>
+                <w:szCs w:val="24"/>
+                <w:lang w:eastAsia="da-DK"/>
+              </w:rPr>
+              <w:t>React</w:t>
+            </w:r>
+            <w:r>
+              <w:rPr>
+                <w:rFonts w:ascii="Calibri" w:eastAsia="Times New Roman" w:hAnsi="Calibri" w:cs="Times New Roman"/>
+                <w:color w:val="00000A"/>
+                <w:sz w:val="28"/>
+                <w:szCs w:val="24"/>
+                <w:lang w:eastAsia="da-DK"/>
+              </w:rPr>
+              <w:t xml:space="preserve"> app from scratch</w:t>
+            </w:r>
+            <w:r>
+              <w:rPr>
+                <w:rFonts w:ascii="Calibri" w:eastAsia="Times New Roman" w:hAnsi="Calibri" w:cs="Times New Roman"/>
+                <w:color w:val="00000A"/>
+                <w:sz w:val="28"/>
+                <w:szCs w:val="24"/>
+                <w:lang w:eastAsia="da-DK"/>
+              </w:rPr>
+              <w:t xml:space="preserve">, and also install the </w:t>
+            </w:r>
+            <w:r>
+              <w:rPr>
+                <w:rFonts w:ascii="Calibri" w:eastAsia="Times New Roman" w:hAnsi="Calibri" w:cs="Times New Roman"/>
+                <w:b/>
+                <w:color w:val="00000A"/>
+                <w:sz w:val="28"/>
+                <w:szCs w:val="24"/>
+                <w:lang w:eastAsia="da-DK"/>
+              </w:rPr>
+              <w:t>redux</w:t>
+            </w:r>
+            <w:r>
+              <w:rPr>
+                <w:rFonts w:ascii="Calibri" w:eastAsia="Times New Roman" w:hAnsi="Calibri" w:cs="Times New Roman"/>
+                <w:color w:val="00000A"/>
+                <w:sz w:val="28"/>
+                <w:szCs w:val="24"/>
+                <w:lang w:eastAsia="da-DK"/>
+              </w:rPr>
+              <w:t xml:space="preserve"> and </w:t>
+            </w:r>
+            <w:r>
+              <w:rPr>
+                <w:rFonts w:ascii="Calibri" w:eastAsia="Times New Roman" w:hAnsi="Calibri" w:cs="Times New Roman"/>
+                <w:b/>
+                <w:color w:val="00000A"/>
+                <w:sz w:val="28"/>
+                <w:szCs w:val="24"/>
+                <w:lang w:eastAsia="da-DK"/>
+              </w:rPr>
+              <w:t>react-redux</w:t>
+            </w:r>
+            <w:r>
+              <w:rPr>
+                <w:rFonts w:ascii="Calibri" w:eastAsia="Times New Roman" w:hAnsi="Calibri" w:cs="Times New Roman"/>
+                <w:color w:val="00000A"/>
+                <w:sz w:val="28"/>
+                <w:szCs w:val="24"/>
+                <w:lang w:eastAsia="da-DK"/>
+              </w:rPr>
+              <w:t xml:space="preserve"> packages</w:t>
+            </w:r>
+            <w:r>
+              <w:rPr>
+                <w:rFonts w:ascii="Calibri" w:eastAsia="Times New Roman" w:hAnsi="Calibri" w:cs="Times New Roman"/>
+                <w:color w:val="00000A"/>
+                <w:sz w:val="28"/>
+                <w:szCs w:val="24"/>
+                <w:lang w:eastAsia="da-DK"/>
+              </w:rPr>
+              <w:t>)</w:t>
+            </w:r>
+          </w:p>
+          <w:p>
+            <w:pPr>
+              <w:widowControl/>
+              <w:rPr>
+                <w:rFonts w:ascii="Calibri" w:eastAsia="Times New Roman" w:hAnsi="Calibri" w:cs="Times New Roman"/>
+                <w:b/>
+                <w:color w:val="00000A"/>
+                <w:sz w:val="28"/>
+                <w:szCs w:val="24"/>
+                <w:lang w:eastAsia="da-DK"/>
+              </w:rPr>
+            </w:pPr>
+          </w:p>
+        </w:tc>
+      </w:tr>
+      <w:tr>
+        <w:tc>
+          <w:tcPr>
+            <w:tcW w:w="1666" w:type="dxa"/>
+            <w:tcBorders>
+              <w:top w:val="single" w:sz="4" w:space="0" w:color="00000A"/>
+              <w:left w:val="single" w:sz="4" w:space="0" w:color="00000A"/>
+              <w:bottom w:val="single" w:sz="4" w:space="0" w:color="00000A"/>
+              <w:right w:val="single" w:sz="4" w:space="0" w:color="00000A"/>
+            </w:tcBorders>
+            <w:shd w:val="clear" w:color="auto" w:fill="auto"/>
+          </w:tcPr>
+          <w:p>
+            <w:pPr>
+              <w:widowControl/>
+              <w:rPr>
+                <w:rFonts w:ascii="Calibri" w:eastAsia="Times New Roman" w:hAnsi="Calibri" w:cs="Times New Roman"/>
+                <w:b/>
+                <w:color w:val="00000A"/>
+                <w:sz w:val="28"/>
+                <w:szCs w:val="24"/>
+                <w:lang w:eastAsia="da-DK"/>
+              </w:rPr>
+            </w:pPr>
+            <w:r>
+              <w:rPr>
+                <w:rFonts w:ascii="Calibri" w:eastAsia="Times New Roman" w:hAnsi="Calibri" w:cs="Times New Roman"/>
+                <w:b/>
+                <w:color w:val="00000A"/>
+                <w:sz w:val="28"/>
+                <w:szCs w:val="24"/>
+                <w:lang w:eastAsia="da-DK"/>
+              </w:rPr>
+              <w:t>Purpose</w:t>
+            </w:r>
+          </w:p>
+        </w:tc>
+        <w:tc>
+          <w:tcPr>
+            <w:tcW w:w="8241" w:type="dxa"/>
+            <w:tcBorders>
+              <w:top w:val="single" w:sz="4" w:space="0" w:color="00000A"/>
+              <w:left w:val="single" w:sz="4" w:space="0" w:color="00000A"/>
+              <w:bottom w:val="single" w:sz="4" w:space="0" w:color="00000A"/>
+              <w:right w:val="single" w:sz="4" w:space="0" w:color="00000A"/>
+            </w:tcBorders>
+            <w:shd w:val="clear" w:color="auto" w:fill="auto"/>
+          </w:tcPr>
+          <w:p>
+            <w:pPr>
+              <w:widowControl/>
+              <w:rPr>
+                <w:rFonts w:ascii="Calibri" w:eastAsia="Times New Roman" w:hAnsi="Calibri" w:cs="Times New Roman"/>
+                <w:color w:val="00000A"/>
+                <w:sz w:val="28"/>
+                <w:szCs w:val="24"/>
+                <w:lang w:eastAsia="da-DK"/>
+              </w:rPr>
+            </w:pPr>
+            <w:r>
+              <w:rPr>
+                <w:rFonts w:ascii="Calibri" w:eastAsia="Times New Roman" w:hAnsi="Calibri" w:cs="Times New Roman"/>
+                <w:color w:val="00000A"/>
+                <w:sz w:val="28"/>
+                <w:szCs w:val="24"/>
+                <w:lang w:eastAsia="da-DK"/>
+              </w:rPr>
+              <w:t>Implemen</w:t>
+            </w:r>
+            <w:r>
+              <w:rPr>
+                <w:rFonts w:ascii="Calibri" w:eastAsia="Times New Roman" w:hAnsi="Calibri" w:cs="Times New Roman"/>
+                <w:color w:val="00000A"/>
+                <w:sz w:val="28"/>
+                <w:szCs w:val="24"/>
+                <w:lang w:eastAsia="da-DK"/>
+              </w:rPr>
+              <w:t xml:space="preserve">t a more complex application using </w:t>
+            </w:r>
+            <w:r>
+              <w:rPr>
+                <w:rFonts w:ascii="Calibri" w:eastAsia="Times New Roman" w:hAnsi="Calibri" w:cs="Times New Roman"/>
+                <w:b/>
+                <w:color w:val="00000A"/>
+                <w:sz w:val="28"/>
+                <w:szCs w:val="24"/>
+                <w:lang w:eastAsia="da-DK"/>
+              </w:rPr>
+              <w:t>React</w:t>
+            </w:r>
+            <w:r>
+              <w:rPr>
+                <w:rFonts w:ascii="Calibri" w:eastAsia="Times New Roman" w:hAnsi="Calibri" w:cs="Times New Roman"/>
+                <w:color w:val="00000A"/>
+                <w:sz w:val="28"/>
+                <w:szCs w:val="24"/>
+                <w:lang w:eastAsia="da-DK"/>
+              </w:rPr>
+              <w:t xml:space="preserve"> in general, and using </w:t>
+            </w:r>
+            <w:r>
+              <w:rPr>
+                <w:rFonts w:ascii="Calibri" w:eastAsia="Times New Roman" w:hAnsi="Calibri" w:cs="Times New Roman"/>
+                <w:b/>
+                <w:color w:val="00000A"/>
+                <w:sz w:val="28"/>
+                <w:szCs w:val="24"/>
+                <w:lang w:eastAsia="da-DK"/>
+              </w:rPr>
+              <w:t>Redux</w:t>
+            </w:r>
+            <w:r>
+              <w:rPr>
+                <w:rFonts w:ascii="Calibri" w:eastAsia="Times New Roman" w:hAnsi="Calibri" w:cs="Times New Roman"/>
+                <w:color w:val="00000A"/>
+                <w:sz w:val="28"/>
+                <w:szCs w:val="24"/>
+                <w:lang w:eastAsia="da-DK"/>
+              </w:rPr>
+              <w:t xml:space="preserve"> for state management.</w:t>
+            </w:r>
+          </w:p>
+          <w:p>
+            <w:pPr>
+              <w:widowControl/>
+              <w:rPr>
+                <w:rFonts w:ascii="Calibri" w:eastAsia="Times New Roman" w:hAnsi="Calibri" w:cs="Times New Roman"/>
+                <w:color w:val="00000A"/>
+                <w:sz w:val="28"/>
+                <w:szCs w:val="24"/>
+                <w:lang w:eastAsia="da-DK"/>
+              </w:rPr>
+            </w:pPr>
+          </w:p>
+        </w:tc>
+      </w:tr>
+      <w:tr>
+        <w:tc>
+          <w:tcPr>
+            <w:tcW w:w="1666" w:type="dxa"/>
+            <w:tcBorders>
+              <w:top w:val="single" w:sz="4" w:space="0" w:color="00000A"/>
+              <w:left w:val="single" w:sz="4" w:space="0" w:color="00000A"/>
+              <w:bottom w:val="single" w:sz="4" w:space="0" w:color="00000A"/>
+              <w:right w:val="single" w:sz="4" w:space="0" w:color="00000A"/>
+            </w:tcBorders>
+            <w:shd w:val="clear" w:color="auto" w:fill="auto"/>
+          </w:tcPr>
+          <w:p>
+            <w:pPr>
+              <w:widowControl/>
+              <w:rPr>
+                <w:rFonts w:ascii="Calibri" w:eastAsia="Times New Roman" w:hAnsi="Calibri" w:cs="Times New Roman"/>
+                <w:b/>
+                <w:color w:val="00000A"/>
+                <w:sz w:val="28"/>
+                <w:szCs w:val="24"/>
+                <w:lang w:eastAsia="da-DK"/>
+              </w:rPr>
+            </w:pPr>
+            <w:r>
+              <w:rPr>
+                <w:rFonts w:ascii="Calibri" w:eastAsia="Times New Roman" w:hAnsi="Calibri" w:cs="Times New Roman"/>
+                <w:b/>
+                <w:color w:val="00000A"/>
+                <w:sz w:val="28"/>
+                <w:szCs w:val="24"/>
+                <w:lang w:eastAsia="da-DK"/>
+              </w:rPr>
+              <w:t>Description</w:t>
+            </w:r>
+          </w:p>
+        </w:tc>
+        <w:tc>
+          <w:tcPr>
+            <w:tcW w:w="8241" w:type="dxa"/>
+            <w:tcBorders>
+              <w:top w:val="single" w:sz="4" w:space="0" w:color="00000A"/>
+              <w:left w:val="single" w:sz="4" w:space="0" w:color="00000A"/>
+              <w:bottom w:val="single" w:sz="4" w:space="0" w:color="00000A"/>
+              <w:right w:val="single" w:sz="4" w:space="0" w:color="00000A"/>
+            </w:tcBorders>
+            <w:shd w:val="clear" w:color="auto" w:fill="auto"/>
+          </w:tcPr>
+          <w:p>
+            <w:pPr>
+              <w:widowControl/>
+              <w:rPr>
+                <w:rFonts w:ascii="Calibri" w:eastAsia="Times New Roman" w:hAnsi="Calibri" w:cs="Times New Roman"/>
+                <w:color w:val="00000A"/>
+                <w:sz w:val="24"/>
+                <w:szCs w:val="24"/>
+                <w:lang w:eastAsia="da-DK"/>
+              </w:rPr>
+            </w:pPr>
+            <w:r>
+              <w:rPr>
+                <w:rFonts w:ascii="Calibri" w:eastAsia="Times New Roman" w:hAnsi="Calibri" w:cs="Times New Roman"/>
+                <w:color w:val="00000A"/>
+                <w:sz w:val="24"/>
+                <w:szCs w:val="24"/>
+                <w:lang w:eastAsia="da-DK"/>
+              </w:rPr>
+              <w:t xml:space="preserve">The goal of this application should be to use </w:t>
+            </w:r>
+            <w:r>
+              <w:rPr>
+                <w:rFonts w:ascii="Calibri" w:eastAsia="Times New Roman" w:hAnsi="Calibri" w:cs="Times New Roman"/>
+                <w:b/>
+                <w:color w:val="00000A"/>
+                <w:sz w:val="24"/>
+                <w:szCs w:val="24"/>
+                <w:lang w:eastAsia="da-DK"/>
+              </w:rPr>
+              <w:t>Redux</w:t>
+            </w:r>
+            <w:r>
+              <w:rPr>
+                <w:rFonts w:ascii="Calibri" w:eastAsia="Times New Roman" w:hAnsi="Calibri" w:cs="Times New Roman"/>
+                <w:color w:val="00000A"/>
+                <w:sz w:val="24"/>
+                <w:szCs w:val="24"/>
+                <w:lang w:eastAsia="da-DK"/>
+              </w:rPr>
+              <w:t xml:space="preserve"> for state management, in a setup where the application state is a bit more complex. A couple of examples could be:</w:t>
+            </w:r>
+          </w:p>
+          <w:p>
+            <w:pPr>
+              <w:pStyle w:val="Listeafsnit"/>
+              <w:widowControl/>
+              <w:numPr>
+                <w:ilvl w:val="0"/>
+                <w:numId w:val="19"/>
+              </w:numPr>
+              <w:rPr>
+                <w:rFonts w:ascii="Calibri" w:eastAsia="Times New Roman" w:hAnsi="Calibri" w:cs="Times New Roman"/>
+                <w:color w:val="00000A"/>
+                <w:sz w:val="24"/>
+                <w:szCs w:val="24"/>
+                <w:lang w:eastAsia="da-DK"/>
+              </w:rPr>
+            </w:pPr>
+            <w:r>
+              <w:rPr>
+                <w:rFonts w:ascii="Calibri" w:eastAsia="Times New Roman" w:hAnsi="Calibri" w:cs="Times New Roman"/>
+                <w:color w:val="00000A"/>
+                <w:sz w:val="24"/>
+                <w:szCs w:val="24"/>
+                <w:lang w:eastAsia="da-DK"/>
+              </w:rPr>
+              <w:t>A very simple role-play game, where two opponents can attack each other. Each player should have a number of hit points, which will decrease with a certain amount (fixed or randomised) when attacked. A “battle log” could be included, which lists the progression of the battle.</w:t>
+            </w:r>
+          </w:p>
+          <w:p>
+            <w:pPr>
+              <w:pStyle w:val="Listeafsnit"/>
+              <w:widowControl/>
+              <w:numPr>
+                <w:ilvl w:val="0"/>
+                <w:numId w:val="19"/>
+              </w:numPr>
+              <w:rPr>
+                <w:rFonts w:ascii="Calibri" w:eastAsia="Times New Roman" w:hAnsi="Calibri" w:cs="Times New Roman"/>
+                <w:color w:val="00000A"/>
+                <w:sz w:val="24"/>
+                <w:szCs w:val="24"/>
+                <w:lang w:eastAsia="da-DK"/>
+              </w:rPr>
+            </w:pPr>
+            <w:r>
+              <w:rPr>
+                <w:rFonts w:ascii="Calibri" w:eastAsia="Times New Roman" w:hAnsi="Calibri" w:cs="Times New Roman"/>
+                <w:color w:val="00000A"/>
+                <w:sz w:val="24"/>
+                <w:szCs w:val="24"/>
+                <w:lang w:eastAsia="da-DK"/>
+              </w:rPr>
+              <w:t>A dice-like game, where you can roll one or more dice, and perhaps add the value of the roll to a sum.</w:t>
+            </w:r>
+          </w:p>
+          <w:p>
+            <w:pPr>
+              <w:pStyle w:val="Listeafsnit"/>
+              <w:widowControl/>
+              <w:numPr>
+                <w:ilvl w:val="0"/>
+                <w:numId w:val="19"/>
+              </w:numPr>
+              <w:rPr>
+                <w:rFonts w:ascii="Calibri" w:eastAsia="Times New Roman" w:hAnsi="Calibri" w:cs="Times New Roman"/>
+                <w:color w:val="00000A"/>
+                <w:sz w:val="24"/>
+                <w:szCs w:val="24"/>
+                <w:lang w:eastAsia="da-DK"/>
+              </w:rPr>
+            </w:pPr>
+            <w:r>
+              <w:rPr>
+                <w:rFonts w:ascii="Calibri" w:eastAsia="Times New Roman" w:hAnsi="Calibri" w:cs="Times New Roman"/>
+                <w:color w:val="00000A"/>
+                <w:sz w:val="24"/>
+                <w:szCs w:val="24"/>
+                <w:lang w:eastAsia="da-DK"/>
+              </w:rPr>
+              <w:t xml:space="preserve">A simulation of a simple shop, e.g. an extension of the </w:t>
+            </w:r>
+            <w:r>
+              <w:rPr>
+                <w:rFonts w:ascii="Calibri" w:eastAsia="Times New Roman" w:hAnsi="Calibri" w:cs="Times New Roman"/>
+                <w:b/>
+                <w:color w:val="00000A"/>
+                <w:sz w:val="24"/>
+                <w:szCs w:val="24"/>
+                <w:lang w:eastAsia="da-DK"/>
+              </w:rPr>
+              <w:t>lemonadestand-reactredux</w:t>
+            </w:r>
+            <w:r>
+              <w:rPr>
+                <w:rFonts w:ascii="Calibri" w:eastAsia="Times New Roman" w:hAnsi="Calibri" w:cs="Times New Roman"/>
+                <w:color w:val="00000A"/>
+                <w:sz w:val="24"/>
+                <w:szCs w:val="24"/>
+                <w:lang w:eastAsia="da-DK"/>
+              </w:rPr>
+              <w:t xml:space="preserve"> example, with a </w:t>
+            </w:r>
+            <w:r>
+              <w:rPr>
+                <w:rFonts w:ascii="Calibri" w:eastAsia="Times New Roman" w:hAnsi="Calibri" w:cs="Times New Roman"/>
+                <w:color w:val="00000A"/>
+                <w:sz w:val="24"/>
+                <w:szCs w:val="24"/>
+                <w:lang w:eastAsia="da-DK"/>
+              </w:rPr>
+              <w:t xml:space="preserve">slightly </w:t>
+            </w:r>
+            <w:r>
+              <w:rPr>
+                <w:rFonts w:ascii="Calibri" w:eastAsia="Times New Roman" w:hAnsi="Calibri" w:cs="Times New Roman"/>
+                <w:color w:val="00000A"/>
+                <w:sz w:val="24"/>
+                <w:szCs w:val="24"/>
+                <w:lang w:eastAsia="da-DK"/>
+              </w:rPr>
+              <w:t xml:space="preserve">more </w:t>
+            </w:r>
+            <w:r>
+              <w:rPr>
+                <w:rFonts w:ascii="Calibri" w:eastAsia="Times New Roman" w:hAnsi="Calibri" w:cs="Times New Roman"/>
+                <w:color w:val="00000A"/>
+                <w:sz w:val="24"/>
+                <w:szCs w:val="24"/>
+                <w:lang w:eastAsia="da-DK"/>
+              </w:rPr>
+              <w:t>complex inventory system (or maybe a sales history functionality).</w:t>
+            </w:r>
+            <w:bookmarkStart w:id="0" w:name="_GoBack"/>
+            <w:bookmarkEnd w:id="0"/>
+          </w:p>
+          <w:p>
+            <w:pPr>
+              <w:widowControl/>
+              <w:rPr>
+                <w:rFonts w:ascii="Calibri" w:eastAsia="Times New Roman" w:hAnsi="Calibri" w:cs="Times New Roman"/>
+                <w:color w:val="00000A"/>
+                <w:sz w:val="24"/>
+                <w:szCs w:val="24"/>
+                <w:lang w:eastAsia="da-DK"/>
+              </w:rPr>
+            </w:pPr>
+          </w:p>
+          <w:p>
+            <w:pPr>
+              <w:widowControl/>
+              <w:rPr>
+                <w:rFonts w:ascii="Calibri" w:eastAsia="Times New Roman" w:hAnsi="Calibri" w:cs="Times New Roman"/>
+                <w:color w:val="00000A"/>
+                <w:sz w:val="24"/>
+                <w:szCs w:val="24"/>
+                <w:lang w:eastAsia="da-DK"/>
+              </w:rPr>
+            </w:pPr>
+            <w:r>
+              <w:rPr>
+                <w:rFonts w:ascii="Calibri" w:eastAsia="Times New Roman" w:hAnsi="Calibri" w:cs="Times New Roman"/>
+                <w:color w:val="00000A"/>
+                <w:sz w:val="24"/>
+                <w:szCs w:val="24"/>
+                <w:lang w:eastAsia="da-DK"/>
+              </w:rPr>
+              <w:t>These are just examples; feel free to choose a different theme for your applica</w:t>
+            </w:r>
+            <w:r>
+              <w:rPr>
+                <w:rFonts w:ascii="Calibri" w:eastAsia="Times New Roman" w:hAnsi="Calibri" w:cs="Times New Roman"/>
+                <w:color w:val="00000A"/>
+                <w:sz w:val="24"/>
+                <w:szCs w:val="24"/>
+                <w:lang w:eastAsia="da-DK"/>
+              </w:rPr>
+              <w:softHyphen/>
+              <w:t>tion. Just remember to try to challenge yourself a bit!</w:t>
+            </w:r>
+          </w:p>
+          <w:p>
+            <w:pPr>
+              <w:widowControl/>
+              <w:rPr>
+                <w:rFonts w:ascii="Calibri" w:eastAsia="Times New Roman" w:hAnsi="Calibri" w:cs="Times New Roman"/>
+                <w:color w:val="00000A"/>
+                <w:sz w:val="28"/>
+                <w:szCs w:val="24"/>
+                <w:lang w:eastAsia="da-DK"/>
+              </w:rPr>
+            </w:pPr>
+          </w:p>
+        </w:tc>
+      </w:tr>
+      <w:tr>
+        <w:tc>
+          <w:tcPr>
+            <w:tcW w:w="1666" w:type="dxa"/>
+            <w:tcBorders>
+              <w:top w:val="single" w:sz="4" w:space="0" w:color="00000A"/>
+              <w:left w:val="single" w:sz="4" w:space="0" w:color="00000A"/>
+              <w:bottom w:val="single" w:sz="4" w:space="0" w:color="00000A"/>
+              <w:right w:val="single" w:sz="4" w:space="0" w:color="00000A"/>
+            </w:tcBorders>
+            <w:shd w:val="clear" w:color="auto" w:fill="auto"/>
+          </w:tcPr>
+          <w:p>
+            <w:pPr>
+              <w:widowControl/>
+              <w:rPr>
+                <w:rFonts w:ascii="Calibri" w:eastAsia="Times New Roman" w:hAnsi="Calibri" w:cs="Times New Roman"/>
+                <w:b/>
+                <w:color w:val="00000A"/>
+                <w:sz w:val="28"/>
+                <w:szCs w:val="24"/>
+                <w:lang w:eastAsia="da-DK"/>
+              </w:rPr>
+            </w:pPr>
+            <w:r>
+              <w:rPr>
+                <w:rFonts w:ascii="Calibri" w:eastAsia="Times New Roman" w:hAnsi="Calibri" w:cs="Times New Roman"/>
+                <w:b/>
+                <w:color w:val="00000A"/>
+                <w:sz w:val="28"/>
+                <w:szCs w:val="24"/>
+                <w:lang w:eastAsia="da-DK"/>
+              </w:rPr>
+              <w:t>Steps</w:t>
+            </w:r>
+          </w:p>
+        </w:tc>
+        <w:tc>
+          <w:tcPr>
+            <w:tcW w:w="8241" w:type="dxa"/>
+            <w:tcBorders>
+              <w:top w:val="single" w:sz="4" w:space="0" w:color="00000A"/>
+              <w:left w:val="single" w:sz="4" w:space="0" w:color="00000A"/>
+              <w:bottom w:val="single" w:sz="4" w:space="0" w:color="00000A"/>
+              <w:right w:val="single" w:sz="4" w:space="0" w:color="00000A"/>
+            </w:tcBorders>
+            <w:shd w:val="clear" w:color="auto" w:fill="auto"/>
+          </w:tcPr>
+          <w:p>
+            <w:pPr>
+              <w:pStyle w:val="Listeafsnit"/>
+              <w:widowControl/>
+              <w:numPr>
+                <w:ilvl w:val="0"/>
+                <w:numId w:val="18"/>
+              </w:numPr>
+              <w:rPr>
+                <w:rFonts w:ascii="Calibri" w:eastAsia="Times New Roman" w:hAnsi="Calibri" w:cs="Times New Roman"/>
+                <w:color w:val="00000A"/>
+                <w:sz w:val="24"/>
+                <w:szCs w:val="24"/>
+                <w:lang w:eastAsia="da-DK"/>
+              </w:rPr>
+            </w:pPr>
+            <w:r>
+              <w:rPr>
+                <w:rFonts w:ascii="Calibri" w:eastAsia="Times New Roman" w:hAnsi="Calibri" w:cs="Times New Roman"/>
+                <w:b/>
+                <w:color w:val="00000A"/>
+                <w:sz w:val="24"/>
+                <w:szCs w:val="24"/>
+                <w:lang w:eastAsia="da-DK"/>
+              </w:rPr>
+              <w:t>[mandatory]</w:t>
+            </w:r>
+            <w:r>
+              <w:rPr>
+                <w:rFonts w:ascii="Calibri" w:eastAsia="Times New Roman" w:hAnsi="Calibri" w:cs="Times New Roman"/>
+                <w:color w:val="00000A"/>
+                <w:sz w:val="24"/>
+                <w:szCs w:val="24"/>
+                <w:lang w:eastAsia="da-DK"/>
+              </w:rPr>
+              <w:t xml:space="preserve"> </w:t>
+            </w:r>
+            <w:r>
+              <w:rPr>
+                <w:rFonts w:ascii="Calibri" w:eastAsia="Times New Roman" w:hAnsi="Calibri" w:cs="Times New Roman"/>
+                <w:color w:val="00000A"/>
+                <w:sz w:val="24"/>
+                <w:szCs w:val="24"/>
+                <w:lang w:eastAsia="da-DK"/>
+              </w:rPr>
+              <w:t>Implement the application</w:t>
+            </w:r>
+            <w:r>
+              <w:rPr>
+                <w:rFonts w:ascii="Calibri" w:eastAsia="Times New Roman" w:hAnsi="Calibri" w:cs="Times New Roman"/>
+                <w:color w:val="00000A"/>
+                <w:sz w:val="24"/>
+                <w:szCs w:val="24"/>
+                <w:lang w:eastAsia="da-DK"/>
+              </w:rPr>
+              <w:t>.</w:t>
+            </w:r>
+          </w:p>
+          <w:p>
+            <w:pPr>
+              <w:pStyle w:val="Listeafsnit"/>
+              <w:widowControl/>
+              <w:numPr>
+                <w:ilvl w:val="0"/>
+                <w:numId w:val="18"/>
+              </w:numPr>
+              <w:rPr>
+                <w:rFonts w:ascii="Calibri" w:eastAsia="Times New Roman" w:hAnsi="Calibri" w:cs="Times New Roman"/>
+                <w:color w:val="00000A"/>
+                <w:sz w:val="24"/>
+                <w:szCs w:val="24"/>
+                <w:lang w:eastAsia="da-DK"/>
+              </w:rPr>
+            </w:pPr>
+            <w:r>
+              <w:rPr>
+                <w:rFonts w:ascii="Calibri" w:eastAsia="Times New Roman" w:hAnsi="Calibri" w:cs="Times New Roman"/>
+                <w:b/>
+                <w:color w:val="00000A"/>
+                <w:sz w:val="24"/>
+                <w:szCs w:val="24"/>
+                <w:lang w:eastAsia="da-DK"/>
+              </w:rPr>
+              <w:t>[Optional]</w:t>
+            </w:r>
+            <w:r>
+              <w:rPr>
+                <w:rFonts w:ascii="Calibri" w:eastAsia="Times New Roman" w:hAnsi="Calibri" w:cs="Times New Roman"/>
+                <w:color w:val="00000A"/>
+                <w:sz w:val="24"/>
+                <w:szCs w:val="24"/>
+                <w:lang w:eastAsia="da-DK"/>
+              </w:rPr>
+              <w:t xml:space="preserve"> Demo your application for the class next week </w:t>
+            </w:r>
+            <w:r>
+              <w:rPr>
+                <w:rFonts w:ascii="Calibri" w:eastAsia="Times New Roman" w:hAnsi="Calibri" w:cs="Times New Roman"/>
+                <w:color w:val="00000A"/>
+                <w:sz w:val="24"/>
+                <w:szCs w:val="24"/>
+                <w:lang w:eastAsia="da-DK"/>
+              </w:rPr>
+              <w:sym w:font="Wingdings" w:char="F04A"/>
+            </w:r>
+          </w:p>
+          <w:p>
+            <w:pPr>
+              <w:widowControl/>
+              <w:rPr>
+                <w:rFonts w:ascii="Calibri" w:eastAsia="Times New Roman" w:hAnsi="Calibri" w:cs="Times New Roman"/>
+                <w:color w:val="00000A"/>
+                <w:sz w:val="24"/>
+                <w:szCs w:val="24"/>
+                <w:lang w:eastAsia="da-DK"/>
+              </w:rPr>
+            </w:pPr>
+          </w:p>
+        </w:tc>
+      </w:tr>
+    </w:tbl>
+    <w:p>
+      <w:pPr>
+        <w:widowControl/>
+        <w:rPr>
+          <w:rFonts w:ascii="Calibri" w:eastAsia="Times New Roman" w:hAnsi="Calibri" w:cs="Times New Roman"/>
+          <w:color w:val="00000A"/>
+          <w:sz w:val="28"/>
+          <w:szCs w:val="24"/>
+          <w:lang w:eastAsia="da-DK"/>
+        </w:rPr>
+      </w:pPr>
+    </w:p>
     <w:p>
       <w:pPr>
         <w:widowControl/>
@@ -3983,6 +6909,119 @@
     </w:lvl>
   </w:abstractNum>
   <w:abstractNum w:abstractNumId="2" w15:restartNumberingAfterBreak="0">
+    <w:nsid w:val="21031C36"/>
+    <w:multiLevelType w:val="hybridMultilevel"/>
+    <w:tmpl w:val="DE5C2D56"/>
+    <w:lvl w:ilvl="0" w:tplc="04060001">
+      <w:start w:val="1"/>
+      <w:numFmt w:val="bullet"/>
+      <w:lvlText w:val=""/>
+      <w:lvlJc w:val="left"/>
+      <w:pPr>
+        <w:ind w:left="720" w:hanging="360"/>
+      </w:pPr>
+      <w:rPr>
+        <w:rFonts w:ascii="Symbol" w:hAnsi="Symbol" w:hint="default"/>
+      </w:rPr>
+    </w:lvl>
+    <w:lvl w:ilvl="1" w:tplc="04060003" w:tentative="1">
+      <w:start w:val="1"/>
+      <w:numFmt w:val="bullet"/>
+      <w:lvlText w:val="o"/>
+      <w:lvlJc w:val="left"/>
+      <w:pPr>
+        <w:ind w:left="1440" w:hanging="360"/>
+      </w:pPr>
+      <w:rPr>
+        <w:rFonts w:ascii="Courier New" w:hAnsi="Courier New" w:cs="Courier New" w:hint="default"/>
+      </w:rPr>
+    </w:lvl>
+    <w:lvl w:ilvl="2" w:tplc="04060005" w:tentative="1">
+      <w:start w:val="1"/>
+      <w:numFmt w:val="bullet"/>
+      <w:lvlText w:val=""/>
+      <w:lvlJc w:val="left"/>
+      <w:pPr>
+        <w:ind w:left="2160" w:hanging="360"/>
+      </w:pPr>
+      <w:rPr>
+        <w:rFonts w:ascii="Wingdings" w:hAnsi="Wingdings" w:hint="default"/>
+      </w:rPr>
+    </w:lvl>
+    <w:lvl w:ilvl="3" w:tplc="04060001" w:tentative="1">
+      <w:start w:val="1"/>
+      <w:numFmt w:val="bullet"/>
+      <w:lvlText w:val=""/>
+      <w:lvlJc w:val="left"/>
+      <w:pPr>
+        <w:ind w:left="2880" w:hanging="360"/>
+      </w:pPr>
+      <w:rPr>
+        <w:rFonts w:ascii="Symbol" w:hAnsi="Symbol" w:hint="default"/>
+      </w:rPr>
+    </w:lvl>
+    <w:lvl w:ilvl="4" w:tplc="04060003" w:tentative="1">
+      <w:start w:val="1"/>
+      <w:numFmt w:val="bullet"/>
+      <w:lvlText w:val="o"/>
+      <w:lvlJc w:val="left"/>
+      <w:pPr>
+        <w:ind w:left="3600" w:hanging="360"/>
+      </w:pPr>
+      <w:rPr>
+        <w:rFonts w:ascii="Courier New" w:hAnsi="Courier New" w:cs="Courier New" w:hint="default"/>
+      </w:rPr>
+    </w:lvl>
+    <w:lvl w:ilvl="5" w:tplc="04060005" w:tentative="1">
+      <w:start w:val="1"/>
+      <w:numFmt w:val="bullet"/>
+      <w:lvlText w:val=""/>
+      <w:lvlJc w:val="left"/>
+      <w:pPr>
+        <w:ind w:left="4320" w:hanging="360"/>
+      </w:pPr>
+      <w:rPr>
+        <w:rFonts w:ascii="Wingdings" w:hAnsi="Wingdings" w:hint="default"/>
+      </w:rPr>
+    </w:lvl>
+    <w:lvl w:ilvl="6" w:tplc="04060001" w:tentative="1">
+      <w:start w:val="1"/>
+      <w:numFmt w:val="bullet"/>
+      <w:lvlText w:val=""/>
+      <w:lvlJc w:val="left"/>
+      <w:pPr>
+        <w:ind w:left="5040" w:hanging="360"/>
+      </w:pPr>
+      <w:rPr>
+        <w:rFonts w:ascii="Symbol" w:hAnsi="Symbol" w:hint="default"/>
+      </w:rPr>
+    </w:lvl>
+    <w:lvl w:ilvl="7" w:tplc="04060003" w:tentative="1">
+      <w:start w:val="1"/>
+      <w:numFmt w:val="bullet"/>
+      <w:lvlText w:val="o"/>
+      <w:lvlJc w:val="left"/>
+      <w:pPr>
+        <w:ind w:left="5760" w:hanging="360"/>
+      </w:pPr>
+      <w:rPr>
+        <w:rFonts w:ascii="Courier New" w:hAnsi="Courier New" w:cs="Courier New" w:hint="default"/>
+      </w:rPr>
+    </w:lvl>
+    <w:lvl w:ilvl="8" w:tplc="04060005" w:tentative="1">
+      <w:start w:val="1"/>
+      <w:numFmt w:val="bullet"/>
+      <w:lvlText w:val=""/>
+      <w:lvlJc w:val="left"/>
+      <w:pPr>
+        <w:ind w:left="6480" w:hanging="360"/>
+      </w:pPr>
+      <w:rPr>
+        <w:rFonts w:ascii="Wingdings" w:hAnsi="Wingdings" w:hint="default"/>
+      </w:rPr>
+    </w:lvl>
+  </w:abstractNum>
+  <w:abstractNum w:abstractNumId="3" w15:restartNumberingAfterBreak="0">
     <w:nsid w:val="38071671"/>
     <w:multiLevelType w:val="hybridMultilevel"/>
     <w:tmpl w:val="3D7AD732"/>
@@ -4071,7 +7110,7 @@
       </w:pPr>
     </w:lvl>
   </w:abstractNum>
-  <w:abstractNum w:abstractNumId="3" w15:restartNumberingAfterBreak="0">
+  <w:abstractNum w:abstractNumId="4" w15:restartNumberingAfterBreak="0">
     <w:nsid w:val="40E0062C"/>
     <w:multiLevelType w:val="hybridMultilevel"/>
     <w:tmpl w:val="F5208B7E"/>
@@ -4157,7 +7196,7 @@
       </w:pPr>
     </w:lvl>
   </w:abstractNum>
-  <w:abstractNum w:abstractNumId="4" w15:restartNumberingAfterBreak="0">
+  <w:abstractNum w:abstractNumId="5" w15:restartNumberingAfterBreak="0">
     <w:nsid w:val="462B2EA0"/>
     <w:multiLevelType w:val="hybridMultilevel"/>
     <w:tmpl w:val="F4AE7D64"/>
@@ -4270,7 +7309,7 @@
       </w:rPr>
     </w:lvl>
   </w:abstractNum>
-  <w:abstractNum w:abstractNumId="5" w15:restartNumberingAfterBreak="0">
+  <w:abstractNum w:abstractNumId="6" w15:restartNumberingAfterBreak="0">
     <w:nsid w:val="4AC0646C"/>
     <w:multiLevelType w:val="hybridMultilevel"/>
     <w:tmpl w:val="AE9062C0"/>
@@ -4356,7 +7395,7 @@
       </w:pPr>
     </w:lvl>
   </w:abstractNum>
-  <w:abstractNum w:abstractNumId="6" w15:restartNumberingAfterBreak="0">
+  <w:abstractNum w:abstractNumId="7" w15:restartNumberingAfterBreak="0">
     <w:nsid w:val="4B887063"/>
     <w:multiLevelType w:val="hybridMultilevel"/>
     <w:tmpl w:val="A462D2FA"/>
@@ -4442,7 +7481,93 @@
       </w:pPr>
     </w:lvl>
   </w:abstractNum>
-  <w:abstractNum w:abstractNumId="7" w15:restartNumberingAfterBreak="0">
+  <w:abstractNum w:abstractNumId="8" w15:restartNumberingAfterBreak="0">
+    <w:nsid w:val="4EA66C3E"/>
+    <w:multiLevelType w:val="hybridMultilevel"/>
+    <w:tmpl w:val="F5208B7E"/>
+    <w:lvl w:ilvl="0" w:tplc="0406000F">
+      <w:start w:val="1"/>
+      <w:numFmt w:val="decimal"/>
+      <w:lvlText w:val="%1."/>
+      <w:lvlJc w:val="left"/>
+      <w:pPr>
+        <w:ind w:left="720" w:hanging="360"/>
+      </w:pPr>
+    </w:lvl>
+    <w:lvl w:ilvl="1" w:tplc="04060019">
+      <w:start w:val="1"/>
+      <w:numFmt w:val="lowerLetter"/>
+      <w:lvlText w:val="%2."/>
+      <w:lvlJc w:val="left"/>
+      <w:pPr>
+        <w:ind w:left="1440" w:hanging="360"/>
+      </w:pPr>
+    </w:lvl>
+    <w:lvl w:ilvl="2" w:tplc="0406001B" w:tentative="1">
+      <w:start w:val="1"/>
+      <w:numFmt w:val="lowerRoman"/>
+      <w:lvlText w:val="%3."/>
+      <w:lvlJc w:val="right"/>
+      <w:pPr>
+        <w:ind w:left="2160" w:hanging="180"/>
+      </w:pPr>
+    </w:lvl>
+    <w:lvl w:ilvl="3" w:tplc="0406000F" w:tentative="1">
+      <w:start w:val="1"/>
+      <w:numFmt w:val="decimal"/>
+      <w:lvlText w:val="%4."/>
+      <w:lvlJc w:val="left"/>
+      <w:pPr>
+        <w:ind w:left="2880" w:hanging="360"/>
+      </w:pPr>
+    </w:lvl>
+    <w:lvl w:ilvl="4" w:tplc="04060019" w:tentative="1">
+      <w:start w:val="1"/>
+      <w:numFmt w:val="lowerLetter"/>
+      <w:lvlText w:val="%5."/>
+      <w:lvlJc w:val="left"/>
+      <w:pPr>
+        <w:ind w:left="3600" w:hanging="360"/>
+      </w:pPr>
+    </w:lvl>
+    <w:lvl w:ilvl="5" w:tplc="0406001B" w:tentative="1">
+      <w:start w:val="1"/>
+      <w:numFmt w:val="lowerRoman"/>
+      <w:lvlText w:val="%6."/>
+      <w:lvlJc w:val="right"/>
+      <w:pPr>
+        <w:ind w:left="4320" w:hanging="180"/>
+      </w:pPr>
+    </w:lvl>
+    <w:lvl w:ilvl="6" w:tplc="0406000F" w:tentative="1">
+      <w:start w:val="1"/>
+      <w:numFmt w:val="decimal"/>
+      <w:lvlText w:val="%7."/>
+      <w:lvlJc w:val="left"/>
+      <w:pPr>
+        <w:ind w:left="5040" w:hanging="360"/>
+      </w:pPr>
+    </w:lvl>
+    <w:lvl w:ilvl="7" w:tplc="04060019" w:tentative="1">
+      <w:start w:val="1"/>
+      <w:numFmt w:val="lowerLetter"/>
+      <w:lvlText w:val="%8."/>
+      <w:lvlJc w:val="left"/>
+      <w:pPr>
+        <w:ind w:left="5760" w:hanging="360"/>
+      </w:pPr>
+    </w:lvl>
+    <w:lvl w:ilvl="8" w:tplc="0406001B" w:tentative="1">
+      <w:start w:val="1"/>
+      <w:numFmt w:val="lowerRoman"/>
+      <w:lvlText w:val="%9."/>
+      <w:lvlJc w:val="right"/>
+      <w:pPr>
+        <w:ind w:left="6480" w:hanging="180"/>
+      </w:pPr>
+    </w:lvl>
+  </w:abstractNum>
+  <w:abstractNum w:abstractNumId="9" w15:restartNumberingAfterBreak="0">
     <w:nsid w:val="51212EBD"/>
     <w:multiLevelType w:val="hybridMultilevel"/>
     <w:tmpl w:val="90E08EF8"/>
@@ -4555,7 +7680,206 @@
       </w:rPr>
     </w:lvl>
   </w:abstractNum>
-  <w:abstractNum w:abstractNumId="8" w15:restartNumberingAfterBreak="0">
+  <w:abstractNum w:abstractNumId="10" w15:restartNumberingAfterBreak="0">
+    <w:nsid w:val="540D2F2C"/>
+    <w:multiLevelType w:val="hybridMultilevel"/>
+    <w:tmpl w:val="B99E51D8"/>
+    <w:lvl w:ilvl="0" w:tplc="04060001">
+      <w:start w:val="1"/>
+      <w:numFmt w:val="bullet"/>
+      <w:lvlText w:val=""/>
+      <w:lvlJc w:val="left"/>
+      <w:pPr>
+        <w:ind w:left="720" w:hanging="360"/>
+      </w:pPr>
+      <w:rPr>
+        <w:rFonts w:ascii="Symbol" w:hAnsi="Symbol" w:hint="default"/>
+      </w:rPr>
+    </w:lvl>
+    <w:lvl w:ilvl="1" w:tplc="04060003" w:tentative="1">
+      <w:start w:val="1"/>
+      <w:numFmt w:val="bullet"/>
+      <w:lvlText w:val="o"/>
+      <w:lvlJc w:val="left"/>
+      <w:pPr>
+        <w:ind w:left="1440" w:hanging="360"/>
+      </w:pPr>
+      <w:rPr>
+        <w:rFonts w:ascii="Courier New" w:hAnsi="Courier New" w:cs="Courier New" w:hint="default"/>
+      </w:rPr>
+    </w:lvl>
+    <w:lvl w:ilvl="2" w:tplc="04060005" w:tentative="1">
+      <w:start w:val="1"/>
+      <w:numFmt w:val="bullet"/>
+      <w:lvlText w:val=""/>
+      <w:lvlJc w:val="left"/>
+      <w:pPr>
+        <w:ind w:left="2160" w:hanging="360"/>
+      </w:pPr>
+      <w:rPr>
+        <w:rFonts w:ascii="Wingdings" w:hAnsi="Wingdings" w:hint="default"/>
+      </w:rPr>
+    </w:lvl>
+    <w:lvl w:ilvl="3" w:tplc="04060001" w:tentative="1">
+      <w:start w:val="1"/>
+      <w:numFmt w:val="bullet"/>
+      <w:lvlText w:val=""/>
+      <w:lvlJc w:val="left"/>
+      <w:pPr>
+        <w:ind w:left="2880" w:hanging="360"/>
+      </w:pPr>
+      <w:rPr>
+        <w:rFonts w:ascii="Symbol" w:hAnsi="Symbol" w:hint="default"/>
+      </w:rPr>
+    </w:lvl>
+    <w:lvl w:ilvl="4" w:tplc="04060003" w:tentative="1">
+      <w:start w:val="1"/>
+      <w:numFmt w:val="bullet"/>
+      <w:lvlText w:val="o"/>
+      <w:lvlJc w:val="left"/>
+      <w:pPr>
+        <w:ind w:left="3600" w:hanging="360"/>
+      </w:pPr>
+      <w:rPr>
+        <w:rFonts w:ascii="Courier New" w:hAnsi="Courier New" w:cs="Courier New" w:hint="default"/>
+      </w:rPr>
+    </w:lvl>
+    <w:lvl w:ilvl="5" w:tplc="04060005" w:tentative="1">
+      <w:start w:val="1"/>
+      <w:numFmt w:val="bullet"/>
+      <w:lvlText w:val=""/>
+      <w:lvlJc w:val="left"/>
+      <w:pPr>
+        <w:ind w:left="4320" w:hanging="360"/>
+      </w:pPr>
+      <w:rPr>
+        <w:rFonts w:ascii="Wingdings" w:hAnsi="Wingdings" w:hint="default"/>
+      </w:rPr>
+    </w:lvl>
+    <w:lvl w:ilvl="6" w:tplc="04060001" w:tentative="1">
+      <w:start w:val="1"/>
+      <w:numFmt w:val="bullet"/>
+      <w:lvlText w:val=""/>
+      <w:lvlJc w:val="left"/>
+      <w:pPr>
+        <w:ind w:left="5040" w:hanging="360"/>
+      </w:pPr>
+      <w:rPr>
+        <w:rFonts w:ascii="Symbol" w:hAnsi="Symbol" w:hint="default"/>
+      </w:rPr>
+    </w:lvl>
+    <w:lvl w:ilvl="7" w:tplc="04060003" w:tentative="1">
+      <w:start w:val="1"/>
+      <w:numFmt w:val="bullet"/>
+      <w:lvlText w:val="o"/>
+      <w:lvlJc w:val="left"/>
+      <w:pPr>
+        <w:ind w:left="5760" w:hanging="360"/>
+      </w:pPr>
+      <w:rPr>
+        <w:rFonts w:ascii="Courier New" w:hAnsi="Courier New" w:cs="Courier New" w:hint="default"/>
+      </w:rPr>
+    </w:lvl>
+    <w:lvl w:ilvl="8" w:tplc="04060005" w:tentative="1">
+      <w:start w:val="1"/>
+      <w:numFmt w:val="bullet"/>
+      <w:lvlText w:val=""/>
+      <w:lvlJc w:val="left"/>
+      <w:pPr>
+        <w:ind w:left="6480" w:hanging="360"/>
+      </w:pPr>
+      <w:rPr>
+        <w:rFonts w:ascii="Wingdings" w:hAnsi="Wingdings" w:hint="default"/>
+      </w:rPr>
+    </w:lvl>
+  </w:abstractNum>
+  <w:abstractNum w:abstractNumId="11" w15:restartNumberingAfterBreak="0">
+    <w:nsid w:val="588935F2"/>
+    <w:multiLevelType w:val="hybridMultilevel"/>
+    <w:tmpl w:val="F5208B7E"/>
+    <w:lvl w:ilvl="0" w:tplc="0406000F">
+      <w:start w:val="1"/>
+      <w:numFmt w:val="decimal"/>
+      <w:lvlText w:val="%1."/>
+      <w:lvlJc w:val="left"/>
+      <w:pPr>
+        <w:ind w:left="720" w:hanging="360"/>
+      </w:pPr>
+    </w:lvl>
+    <w:lvl w:ilvl="1" w:tplc="04060019">
+      <w:start w:val="1"/>
+      <w:numFmt w:val="lowerLetter"/>
+      <w:lvlText w:val="%2."/>
+      <w:lvlJc w:val="left"/>
+      <w:pPr>
+        <w:ind w:left="1440" w:hanging="360"/>
+      </w:pPr>
+    </w:lvl>
+    <w:lvl w:ilvl="2" w:tplc="0406001B" w:tentative="1">
+      <w:start w:val="1"/>
+      <w:numFmt w:val="lowerRoman"/>
+      <w:lvlText w:val="%3."/>
+      <w:lvlJc w:val="right"/>
+      <w:pPr>
+        <w:ind w:left="2160" w:hanging="180"/>
+      </w:pPr>
+    </w:lvl>
+    <w:lvl w:ilvl="3" w:tplc="0406000F" w:tentative="1">
+      <w:start w:val="1"/>
+      <w:numFmt w:val="decimal"/>
+      <w:lvlText w:val="%4."/>
+      <w:lvlJc w:val="left"/>
+      <w:pPr>
+        <w:ind w:left="2880" w:hanging="360"/>
+      </w:pPr>
+    </w:lvl>
+    <w:lvl w:ilvl="4" w:tplc="04060019" w:tentative="1">
+      <w:start w:val="1"/>
+      <w:numFmt w:val="lowerLetter"/>
+      <w:lvlText w:val="%5."/>
+      <w:lvlJc w:val="left"/>
+      <w:pPr>
+        <w:ind w:left="3600" w:hanging="360"/>
+      </w:pPr>
+    </w:lvl>
+    <w:lvl w:ilvl="5" w:tplc="0406001B" w:tentative="1">
+      <w:start w:val="1"/>
+      <w:numFmt w:val="lowerRoman"/>
+      <w:lvlText w:val="%6."/>
+      <w:lvlJc w:val="right"/>
+      <w:pPr>
+        <w:ind w:left="4320" w:hanging="180"/>
+      </w:pPr>
+    </w:lvl>
+    <w:lvl w:ilvl="6" w:tplc="0406000F" w:tentative="1">
+      <w:start w:val="1"/>
+      <w:numFmt w:val="decimal"/>
+      <w:lvlText w:val="%7."/>
+      <w:lvlJc w:val="left"/>
+      <w:pPr>
+        <w:ind w:left="5040" w:hanging="360"/>
+      </w:pPr>
+    </w:lvl>
+    <w:lvl w:ilvl="7" w:tplc="04060019" w:tentative="1">
+      <w:start w:val="1"/>
+      <w:numFmt w:val="lowerLetter"/>
+      <w:lvlText w:val="%8."/>
+      <w:lvlJc w:val="left"/>
+      <w:pPr>
+        <w:ind w:left="5760" w:hanging="360"/>
+      </w:pPr>
+    </w:lvl>
+    <w:lvl w:ilvl="8" w:tplc="0406001B" w:tentative="1">
+      <w:start w:val="1"/>
+      <w:numFmt w:val="lowerRoman"/>
+      <w:lvlText w:val="%9."/>
+      <w:lvlJc w:val="right"/>
+      <w:pPr>
+        <w:ind w:left="6480" w:hanging="180"/>
+      </w:pPr>
+    </w:lvl>
+  </w:abstractNum>
+  <w:abstractNum w:abstractNumId="12" w15:restartNumberingAfterBreak="0">
     <w:nsid w:val="5E204D10"/>
     <w:multiLevelType w:val="hybridMultilevel"/>
     <w:tmpl w:val="37365CF8"/>
@@ -4644,7 +7968,7 @@
       </w:pPr>
     </w:lvl>
   </w:abstractNum>
-  <w:abstractNum w:abstractNumId="9" w15:restartNumberingAfterBreak="0">
+  <w:abstractNum w:abstractNumId="13" w15:restartNumberingAfterBreak="0">
     <w:nsid w:val="632552E4"/>
     <w:multiLevelType w:val="hybridMultilevel"/>
     <w:tmpl w:val="F5208B7E"/>
@@ -4730,7 +8054,7 @@
       </w:pPr>
     </w:lvl>
   </w:abstractNum>
-  <w:abstractNum w:abstractNumId="10" w15:restartNumberingAfterBreak="0">
+  <w:abstractNum w:abstractNumId="14" w15:restartNumberingAfterBreak="0">
     <w:nsid w:val="6A564590"/>
     <w:multiLevelType w:val="hybridMultilevel"/>
     <w:tmpl w:val="B22E4556"/>
@@ -4816,7 +8140,7 @@
       </w:pPr>
     </w:lvl>
   </w:abstractNum>
-  <w:abstractNum w:abstractNumId="11" w15:restartNumberingAfterBreak="0">
+  <w:abstractNum w:abstractNumId="15" w15:restartNumberingAfterBreak="0">
     <w:nsid w:val="6CCA58B2"/>
     <w:multiLevelType w:val="hybridMultilevel"/>
     <w:tmpl w:val="FE4E88CC"/>
@@ -4929,7 +8253,93 @@
       </w:rPr>
     </w:lvl>
   </w:abstractNum>
-  <w:abstractNum w:abstractNumId="12" w15:restartNumberingAfterBreak="0">
+  <w:abstractNum w:abstractNumId="16" w15:restartNumberingAfterBreak="0">
+    <w:nsid w:val="6E0C146A"/>
+    <w:multiLevelType w:val="hybridMultilevel"/>
+    <w:tmpl w:val="F5208B7E"/>
+    <w:lvl w:ilvl="0" w:tplc="0406000F">
+      <w:start w:val="1"/>
+      <w:numFmt w:val="decimal"/>
+      <w:lvlText w:val="%1."/>
+      <w:lvlJc w:val="left"/>
+      <w:pPr>
+        <w:ind w:left="720" w:hanging="360"/>
+      </w:pPr>
+    </w:lvl>
+    <w:lvl w:ilvl="1" w:tplc="04060019">
+      <w:start w:val="1"/>
+      <w:numFmt w:val="lowerLetter"/>
+      <w:lvlText w:val="%2."/>
+      <w:lvlJc w:val="left"/>
+      <w:pPr>
+        <w:ind w:left="1440" w:hanging="360"/>
+      </w:pPr>
+    </w:lvl>
+    <w:lvl w:ilvl="2" w:tplc="0406001B" w:tentative="1">
+      <w:start w:val="1"/>
+      <w:numFmt w:val="lowerRoman"/>
+      <w:lvlText w:val="%3."/>
+      <w:lvlJc w:val="right"/>
+      <w:pPr>
+        <w:ind w:left="2160" w:hanging="180"/>
+      </w:pPr>
+    </w:lvl>
+    <w:lvl w:ilvl="3" w:tplc="0406000F" w:tentative="1">
+      <w:start w:val="1"/>
+      <w:numFmt w:val="decimal"/>
+      <w:lvlText w:val="%4."/>
+      <w:lvlJc w:val="left"/>
+      <w:pPr>
+        <w:ind w:left="2880" w:hanging="360"/>
+      </w:pPr>
+    </w:lvl>
+    <w:lvl w:ilvl="4" w:tplc="04060019" w:tentative="1">
+      <w:start w:val="1"/>
+      <w:numFmt w:val="lowerLetter"/>
+      <w:lvlText w:val="%5."/>
+      <w:lvlJc w:val="left"/>
+      <w:pPr>
+        <w:ind w:left="3600" w:hanging="360"/>
+      </w:pPr>
+    </w:lvl>
+    <w:lvl w:ilvl="5" w:tplc="0406001B" w:tentative="1">
+      <w:start w:val="1"/>
+      <w:numFmt w:val="lowerRoman"/>
+      <w:lvlText w:val="%6."/>
+      <w:lvlJc w:val="right"/>
+      <w:pPr>
+        <w:ind w:left="4320" w:hanging="180"/>
+      </w:pPr>
+    </w:lvl>
+    <w:lvl w:ilvl="6" w:tplc="0406000F" w:tentative="1">
+      <w:start w:val="1"/>
+      <w:numFmt w:val="decimal"/>
+      <w:lvlText w:val="%7."/>
+      <w:lvlJc w:val="left"/>
+      <w:pPr>
+        <w:ind w:left="5040" w:hanging="360"/>
+      </w:pPr>
+    </w:lvl>
+    <w:lvl w:ilvl="7" w:tplc="04060019" w:tentative="1">
+      <w:start w:val="1"/>
+      <w:numFmt w:val="lowerLetter"/>
+      <w:lvlText w:val="%8."/>
+      <w:lvlJc w:val="left"/>
+      <w:pPr>
+        <w:ind w:left="5760" w:hanging="360"/>
+      </w:pPr>
+    </w:lvl>
+    <w:lvl w:ilvl="8" w:tplc="0406001B" w:tentative="1">
+      <w:start w:val="1"/>
+      <w:numFmt w:val="lowerRoman"/>
+      <w:lvlText w:val="%9."/>
+      <w:lvlJc w:val="right"/>
+      <w:pPr>
+        <w:ind w:left="6480" w:hanging="180"/>
+      </w:pPr>
+    </w:lvl>
+  </w:abstractNum>
+  <w:abstractNum w:abstractNumId="17" w15:restartNumberingAfterBreak="0">
     <w:nsid w:val="7180789C"/>
     <w:multiLevelType w:val="hybridMultilevel"/>
     <w:tmpl w:val="7B7A7BA4"/>
@@ -5015,7 +8425,7 @@
       </w:pPr>
     </w:lvl>
   </w:abstractNum>
-  <w:abstractNum w:abstractNumId="13" w15:restartNumberingAfterBreak="0">
+  <w:abstractNum w:abstractNumId="18" w15:restartNumberingAfterBreak="0">
     <w:nsid w:val="75FE6256"/>
     <w:multiLevelType w:val="hybridMultilevel"/>
     <w:tmpl w:val="79AC1870"/>
@@ -5101,7 +8511,7 @@
       </w:pPr>
     </w:lvl>
   </w:abstractNum>
-  <w:abstractNum w:abstractNumId="14" w15:restartNumberingAfterBreak="0">
+  <w:abstractNum w:abstractNumId="19" w15:restartNumberingAfterBreak="0">
     <w:nsid w:val="788677C1"/>
     <w:multiLevelType w:val="hybridMultilevel"/>
     <w:tmpl w:val="FC328F4C"/>
@@ -5188,49 +8598,64 @@
     </w:lvl>
   </w:abstractNum>
   <w:num w:numId="1">
-    <w:abstractNumId w:val="14"/>
+    <w:abstractNumId w:val="19"/>
   </w:num>
   <w:num w:numId="2">
-    <w:abstractNumId w:val="2"/>
+    <w:abstractNumId w:val="3"/>
   </w:num>
   <w:num w:numId="3">
     <w:abstractNumId w:val="1"/>
   </w:num>
   <w:num w:numId="4">
-    <w:abstractNumId w:val="11"/>
+    <w:abstractNumId w:val="15"/>
   </w:num>
   <w:num w:numId="5">
+    <w:abstractNumId w:val="9"/>
+  </w:num>
+  <w:num w:numId="6">
+    <w:abstractNumId w:val="17"/>
+  </w:num>
+  <w:num w:numId="7">
+    <w:abstractNumId w:val="5"/>
+  </w:num>
+  <w:num w:numId="8">
+    <w:abstractNumId w:val="18"/>
+  </w:num>
+  <w:num w:numId="9">
+    <w:abstractNumId w:val="12"/>
+  </w:num>
+  <w:num w:numId="10">
+    <w:abstractNumId w:val="14"/>
+  </w:num>
+  <w:num w:numId="11">
     <w:abstractNumId w:val="7"/>
   </w:num>
-  <w:num w:numId="6">
-    <w:abstractNumId w:val="12"/>
-  </w:num>
-  <w:num w:numId="7">
-    <w:abstractNumId w:val="4"/>
-  </w:num>
-  <w:num w:numId="8">
-    <w:abstractNumId w:val="13"/>
-  </w:num>
-  <w:num w:numId="9">
-    <w:abstractNumId w:val="8"/>
-  </w:num>
-  <w:num w:numId="10">
-    <w:abstractNumId w:val="10"/>
-  </w:num>
-  <w:num w:numId="11">
+  <w:num w:numId="12">
     <w:abstractNumId w:val="6"/>
-  </w:num>
-  <w:num w:numId="12">
-    <w:abstractNumId w:val="5"/>
   </w:num>
   <w:num w:numId="13">
     <w:abstractNumId w:val="0"/>
   </w:num>
   <w:num w:numId="14">
-    <w:abstractNumId w:val="9"/>
+    <w:abstractNumId w:val="13"/>
   </w:num>
   <w:num w:numId="15">
-    <w:abstractNumId w:val="3"/>
+    <w:abstractNumId w:val="4"/>
+  </w:num>
+  <w:num w:numId="16">
+    <w:abstractNumId w:val="16"/>
+  </w:num>
+  <w:num w:numId="17">
+    <w:abstractNumId w:val="11"/>
+  </w:num>
+  <w:num w:numId="18">
+    <w:abstractNumId w:val="8"/>
+  </w:num>
+  <w:num w:numId="19">
+    <w:abstractNumId w:val="10"/>
+  </w:num>
+  <w:num w:numId="20">
+    <w:abstractNumId w:val="2"/>
   </w:num>
 </w:numbering>
 </file>

</xml_diff>

<commit_message>
Added materials for last part of 50_React
</commit_message>
<xml_diff>
--- a/50_React/Exercises.docx
+++ b/50_React/Exercises.docx
@@ -4033,17 +4033,7 @@
                 <w:szCs w:val="24"/>
                 <w:lang w:eastAsia="da-DK"/>
               </w:rPr>
-              <w:t xml:space="preserve">Implement a </w:t>
-            </w:r>
-            <w:r>
-              <w:rPr>
-                <w:rFonts w:ascii="Calibri" w:eastAsia="Times New Roman" w:hAnsi="Calibri" w:cs="Times New Roman"/>
-                <w:color w:val="00000A"/>
-                <w:sz w:val="28"/>
-                <w:szCs w:val="24"/>
-                <w:lang w:eastAsia="da-DK"/>
-              </w:rPr>
-              <w:t xml:space="preserve">simple App which uses </w:t>
+              <w:t xml:space="preserve">Implement a simple App which uses </w:t>
             </w:r>
             <w:r>
               <w:rPr>
@@ -5611,26 +5601,7 @@
                 <w:lang w:eastAsia="da-DK"/>
               </w:rPr>
               <w:softHyphen/>
-            </w:r>
-            <w:r>
-              <w:rPr>
-                <w:rFonts w:ascii="Calibri" w:eastAsia="Times New Roman" w:hAnsi="Calibri" w:cs="Times New Roman"/>
-                <w:color w:val="00000A"/>
-                <w:sz w:val="24"/>
-                <w:szCs w:val="24"/>
-                <w:lang w:eastAsia="da-DK"/>
-              </w:rPr>
-              <w:t>ple</w:t>
-            </w:r>
-            <w:r>
-              <w:rPr>
-                <w:rFonts w:ascii="Calibri" w:eastAsia="Times New Roman" w:hAnsi="Calibri" w:cs="Times New Roman"/>
-                <w:color w:val="00000A"/>
-                <w:sz w:val="24"/>
-                <w:szCs w:val="24"/>
-                <w:lang w:eastAsia="da-DK"/>
-              </w:rPr>
-              <w:t xml:space="preserve">, but by using the </w:t>
+              <w:t xml:space="preserve">ple, but by using the </w:t>
             </w:r>
             <w:r>
               <w:rPr>
@@ -5723,17 +5694,7 @@
                 <w:szCs w:val="24"/>
                 <w:lang w:eastAsia="da-DK"/>
               </w:rPr>
-              <w:t xml:space="preserve"> </w:t>
-            </w:r>
-            <w:r>
-              <w:rPr>
-                <w:rFonts w:ascii="Calibri" w:eastAsia="Times New Roman" w:hAnsi="Calibri" w:cs="Times New Roman"/>
-                <w:color w:val="00000A"/>
-                <w:sz w:val="24"/>
-                <w:szCs w:val="24"/>
-                <w:lang w:eastAsia="da-DK"/>
-              </w:rPr>
-              <w:t>example once more.</w:t>
+              <w:t xml:space="preserve"> example once more.</w:t>
             </w:r>
           </w:p>
           <w:p>
@@ -5992,17 +5953,7 @@
                 <w:szCs w:val="24"/>
                 <w:lang w:eastAsia="da-DK"/>
               </w:rPr>
-              <w:t xml:space="preserve"> app from scratch</w:t>
-            </w:r>
-            <w:r>
-              <w:rPr>
-                <w:rFonts w:ascii="Calibri" w:eastAsia="Times New Roman" w:hAnsi="Calibri" w:cs="Times New Roman"/>
-                <w:color w:val="00000A"/>
-                <w:sz w:val="28"/>
-                <w:szCs w:val="24"/>
-                <w:lang w:eastAsia="da-DK"/>
-              </w:rPr>
-              <w:t xml:space="preserve">, and also install the </w:t>
+              <w:t xml:space="preserve"> app from scratch, and also install the </w:t>
             </w:r>
             <w:r>
               <w:rPr>
@@ -6044,17 +5995,7 @@
                 <w:szCs w:val="24"/>
                 <w:lang w:eastAsia="da-DK"/>
               </w:rPr>
-              <w:t xml:space="preserve"> packages</w:t>
-            </w:r>
-            <w:r>
-              <w:rPr>
-                <w:rFonts w:ascii="Calibri" w:eastAsia="Times New Roman" w:hAnsi="Calibri" w:cs="Times New Roman"/>
-                <w:color w:val="00000A"/>
-                <w:sz w:val="28"/>
-                <w:szCs w:val="24"/>
-                <w:lang w:eastAsia="da-DK"/>
-              </w:rPr>
-              <w:t>)</w:t>
+              <w:t xml:space="preserve"> packages)</w:t>
             </w:r>
           </w:p>
           <w:p>
@@ -6139,17 +6080,7 @@
                 <w:szCs w:val="24"/>
                 <w:lang w:eastAsia="da-DK"/>
               </w:rPr>
-              <w:t>Implemen</w:t>
-            </w:r>
-            <w:r>
-              <w:rPr>
-                <w:rFonts w:ascii="Calibri" w:eastAsia="Times New Roman" w:hAnsi="Calibri" w:cs="Times New Roman"/>
-                <w:color w:val="00000A"/>
-                <w:sz w:val="28"/>
-                <w:szCs w:val="24"/>
-                <w:lang w:eastAsia="da-DK"/>
-              </w:rPr>
-              <w:t xml:space="preserve">t a more complex application using </w:t>
+              <w:t xml:space="preserve">Implement a more complex application using </w:t>
             </w:r>
             <w:r>
               <w:rPr>
@@ -6430,8 +6361,6 @@
               </w:rPr>
               <w:t>complex inventory system (or maybe a sales history functionality).</w:t>
             </w:r>
-            <w:bookmarkStart w:id="0" w:name="_GoBack"/>
-            <w:bookmarkEnd w:id="0"/>
           </w:p>
           <w:p>
             <w:pPr>
@@ -6688,6 +6617,3163 @@
     <w:p>
       <w:pPr>
         <w:widowControl/>
+        <w:spacing w:after="160" w:line="259" w:lineRule="auto"/>
+        <w:rPr>
+          <w:rFonts w:ascii="Calibri" w:eastAsia="Times New Roman" w:hAnsi="Calibri" w:cs="Times New Roman"/>
+          <w:color w:val="00000A"/>
+          <w:sz w:val="28"/>
+          <w:szCs w:val="24"/>
+          <w:lang w:eastAsia="da-DK"/>
+        </w:rPr>
+      </w:pPr>
+      <w:r>
+        <w:rPr>
+          <w:rFonts w:ascii="Calibri" w:eastAsia="Times New Roman" w:hAnsi="Calibri" w:cs="Times New Roman"/>
+          <w:color w:val="00000A"/>
+          <w:sz w:val="28"/>
+          <w:szCs w:val="24"/>
+          <w:lang w:eastAsia="da-DK"/>
+        </w:rPr>
+        <w:br w:type="page"/>
+      </w:r>
+    </w:p>
+    <w:p>
+      <w:pPr>
+        <w:widowControl/>
+        <w:rPr>
+          <w:rFonts w:ascii="Calibri" w:eastAsia="Times New Roman" w:hAnsi="Calibri" w:cs="Times New Roman"/>
+          <w:color w:val="00000A"/>
+          <w:sz w:val="28"/>
+          <w:szCs w:val="24"/>
+          <w:lang w:eastAsia="da-DK"/>
+        </w:rPr>
+      </w:pPr>
+    </w:p>
+    <w:tbl>
+      <w:tblPr>
+        <w:tblW w:w="9908" w:type="dxa"/>
+        <w:tblBorders>
+          <w:top w:val="single" w:sz="4" w:space="0" w:color="00000A"/>
+          <w:left w:val="single" w:sz="4" w:space="0" w:color="00000A"/>
+          <w:bottom w:val="single" w:sz="4" w:space="0" w:color="00000A"/>
+          <w:right w:val="single" w:sz="4" w:space="0" w:color="00000A"/>
+          <w:insideH w:val="single" w:sz="4" w:space="0" w:color="00000A"/>
+          <w:insideV w:val="single" w:sz="4" w:space="0" w:color="00000A"/>
+        </w:tblBorders>
+        <w:tblLook w:val="04A0" w:firstRow="1" w:lastRow="0" w:firstColumn="1" w:lastColumn="0" w:noHBand="0" w:noVBand="1"/>
+      </w:tblPr>
+      <w:tblGrid>
+        <w:gridCol w:w="1666"/>
+        <w:gridCol w:w="8242"/>
+      </w:tblGrid>
+      <w:tr>
+        <w:tc>
+          <w:tcPr>
+            <w:tcW w:w="1666" w:type="dxa"/>
+            <w:tcBorders>
+              <w:top w:val="single" w:sz="4" w:space="0" w:color="00000A"/>
+              <w:left w:val="single" w:sz="4" w:space="0" w:color="00000A"/>
+              <w:bottom w:val="single" w:sz="4" w:space="0" w:color="00000A"/>
+              <w:right w:val="single" w:sz="4" w:space="0" w:color="00000A"/>
+            </w:tcBorders>
+            <w:shd w:val="clear" w:color="auto" w:fill="auto"/>
+          </w:tcPr>
+          <w:p>
+            <w:pPr>
+              <w:widowControl/>
+              <w:rPr>
+                <w:rFonts w:ascii="Calibri" w:eastAsia="Times New Roman" w:hAnsi="Calibri" w:cs="Times New Roman"/>
+                <w:b/>
+                <w:color w:val="00000A"/>
+                <w:sz w:val="28"/>
+                <w:szCs w:val="24"/>
+                <w:lang w:eastAsia="da-DK"/>
+              </w:rPr>
+            </w:pPr>
+            <w:r>
+              <w:rPr>
+                <w:rFonts w:ascii="Calibri" w:eastAsia="Times New Roman" w:hAnsi="Calibri" w:cs="Times New Roman"/>
+                <w:b/>
+                <w:color w:val="00000A"/>
+                <w:sz w:val="28"/>
+                <w:szCs w:val="24"/>
+                <w:lang w:eastAsia="da-DK"/>
+              </w:rPr>
+              <w:t>Exercise</w:t>
+            </w:r>
+          </w:p>
+        </w:tc>
+        <w:tc>
+          <w:tcPr>
+            <w:tcW w:w="8241" w:type="dxa"/>
+            <w:tcBorders>
+              <w:top w:val="single" w:sz="4" w:space="0" w:color="00000A"/>
+              <w:left w:val="single" w:sz="4" w:space="0" w:color="00000A"/>
+              <w:bottom w:val="single" w:sz="4" w:space="0" w:color="00000A"/>
+              <w:right w:val="single" w:sz="4" w:space="0" w:color="00000A"/>
+            </w:tcBorders>
+            <w:shd w:val="clear" w:color="auto" w:fill="auto"/>
+          </w:tcPr>
+          <w:p>
+            <w:pPr>
+              <w:pStyle w:val="Overskrift2"/>
+              <w:ind w:left="0"/>
+              <w:rPr>
+                <w:lang w:eastAsia="da-DK"/>
+              </w:rPr>
+            </w:pPr>
+            <w:r>
+              <w:rPr>
+                <w:lang w:eastAsia="da-DK"/>
+              </w:rPr>
+              <w:t>React.7</w:t>
+            </w:r>
+          </w:p>
+          <w:p>
+            <w:pPr>
+              <w:widowControl/>
+              <w:rPr>
+                <w:rFonts w:ascii="Calibri" w:eastAsia="Times New Roman" w:hAnsi="Calibri" w:cs="Times New Roman"/>
+                <w:color w:val="00000A"/>
+                <w:sz w:val="28"/>
+                <w:szCs w:val="24"/>
+                <w:lang w:eastAsia="da-DK"/>
+              </w:rPr>
+            </w:pPr>
+          </w:p>
+        </w:tc>
+      </w:tr>
+      <w:tr>
+        <w:tc>
+          <w:tcPr>
+            <w:tcW w:w="1666" w:type="dxa"/>
+            <w:tcBorders>
+              <w:top w:val="single" w:sz="4" w:space="0" w:color="00000A"/>
+              <w:left w:val="single" w:sz="4" w:space="0" w:color="00000A"/>
+              <w:bottom w:val="single" w:sz="4" w:space="0" w:color="00000A"/>
+              <w:right w:val="single" w:sz="4" w:space="0" w:color="00000A"/>
+            </w:tcBorders>
+            <w:shd w:val="clear" w:color="auto" w:fill="auto"/>
+          </w:tcPr>
+          <w:p>
+            <w:pPr>
+              <w:widowControl/>
+              <w:rPr>
+                <w:rFonts w:ascii="Calibri" w:eastAsia="Times New Roman" w:hAnsi="Calibri" w:cs="Times New Roman"/>
+                <w:b/>
+                <w:color w:val="00000A"/>
+                <w:sz w:val="28"/>
+                <w:szCs w:val="24"/>
+                <w:lang w:eastAsia="da-DK"/>
+              </w:rPr>
+            </w:pPr>
+            <w:r>
+              <w:rPr>
+                <w:rFonts w:ascii="Calibri" w:eastAsia="Times New Roman" w:hAnsi="Calibri" w:cs="Times New Roman"/>
+                <w:b/>
+                <w:color w:val="00000A"/>
+                <w:sz w:val="28"/>
+                <w:szCs w:val="24"/>
+                <w:lang w:eastAsia="da-DK"/>
+              </w:rPr>
+              <w:t>App</w:t>
+            </w:r>
+          </w:p>
+        </w:tc>
+        <w:tc>
+          <w:tcPr>
+            <w:tcW w:w="8241" w:type="dxa"/>
+            <w:tcBorders>
+              <w:top w:val="single" w:sz="4" w:space="0" w:color="00000A"/>
+              <w:left w:val="single" w:sz="4" w:space="0" w:color="00000A"/>
+              <w:bottom w:val="single" w:sz="4" w:space="0" w:color="00000A"/>
+              <w:right w:val="single" w:sz="4" w:space="0" w:color="00000A"/>
+            </w:tcBorders>
+            <w:shd w:val="clear" w:color="auto" w:fill="auto"/>
+          </w:tcPr>
+          <w:p>
+            <w:pPr>
+              <w:widowControl/>
+              <w:rPr>
+                <w:rFonts w:ascii="Calibri" w:eastAsia="Times New Roman" w:hAnsi="Calibri" w:cs="Times New Roman"/>
+                <w:color w:val="00000A"/>
+                <w:sz w:val="28"/>
+                <w:szCs w:val="24"/>
+                <w:lang w:eastAsia="da-DK"/>
+              </w:rPr>
+            </w:pPr>
+            <w:r>
+              <w:rPr>
+                <w:rFonts w:ascii="Calibri" w:eastAsia="Times New Roman" w:hAnsi="Calibri" w:cs="Times New Roman"/>
+                <w:color w:val="00000A"/>
+                <w:sz w:val="28"/>
+                <w:szCs w:val="24"/>
+                <w:lang w:eastAsia="da-DK"/>
+              </w:rPr>
+              <w:t xml:space="preserve">None – create a new </w:t>
+            </w:r>
+            <w:r>
+              <w:rPr>
+                <w:rFonts w:ascii="Calibri" w:eastAsia="Times New Roman" w:hAnsi="Calibri" w:cs="Times New Roman"/>
+                <w:b/>
+                <w:color w:val="00000A"/>
+                <w:sz w:val="28"/>
+                <w:szCs w:val="24"/>
+                <w:lang w:eastAsia="da-DK"/>
+              </w:rPr>
+              <w:t>React</w:t>
+            </w:r>
+            <w:r>
+              <w:rPr>
+                <w:rFonts w:ascii="Calibri" w:eastAsia="Times New Roman" w:hAnsi="Calibri" w:cs="Times New Roman"/>
+                <w:color w:val="00000A"/>
+                <w:sz w:val="28"/>
+                <w:szCs w:val="24"/>
+                <w:lang w:eastAsia="da-DK"/>
+              </w:rPr>
+              <w:t xml:space="preserve"> app </w:t>
+            </w:r>
+            <w:r>
+              <w:rPr>
+                <w:rFonts w:ascii="Calibri" w:eastAsia="Times New Roman" w:hAnsi="Calibri" w:cs="Times New Roman"/>
+                <w:color w:val="00000A"/>
+                <w:sz w:val="28"/>
+                <w:szCs w:val="24"/>
+                <w:lang w:eastAsia="da-DK"/>
+              </w:rPr>
+              <w:t xml:space="preserve">with </w:t>
+            </w:r>
+            <w:r>
+              <w:rPr>
+                <w:rFonts w:ascii="Calibri" w:eastAsia="Times New Roman" w:hAnsi="Calibri" w:cs="Times New Roman"/>
+                <w:b/>
+                <w:color w:val="00000A"/>
+                <w:sz w:val="28"/>
+                <w:szCs w:val="24"/>
+                <w:lang w:eastAsia="da-DK"/>
+              </w:rPr>
+              <w:t>create-react-app</w:t>
+            </w:r>
+            <w:r>
+              <w:rPr>
+                <w:rFonts w:ascii="Calibri" w:eastAsia="Times New Roman" w:hAnsi="Calibri" w:cs="Times New Roman"/>
+                <w:color w:val="00000A"/>
+                <w:sz w:val="28"/>
+                <w:szCs w:val="24"/>
+                <w:lang w:eastAsia="da-DK"/>
+              </w:rPr>
+              <w:t xml:space="preserve">, and also install these packages: </w:t>
+            </w:r>
+            <w:r>
+              <w:rPr>
+                <w:rFonts w:ascii="Calibri" w:eastAsia="Times New Roman" w:hAnsi="Calibri" w:cs="Times New Roman"/>
+                <w:b/>
+                <w:color w:val="00000A"/>
+                <w:sz w:val="28"/>
+                <w:szCs w:val="24"/>
+                <w:lang w:eastAsia="da-DK"/>
+              </w:rPr>
+              <w:t>redux</w:t>
+            </w:r>
+            <w:r>
+              <w:rPr>
+                <w:rFonts w:ascii="Calibri" w:eastAsia="Times New Roman" w:hAnsi="Calibri" w:cs="Times New Roman"/>
+                <w:b/>
+                <w:color w:val="00000A"/>
+                <w:sz w:val="28"/>
+                <w:szCs w:val="24"/>
+                <w:lang w:eastAsia="da-DK"/>
+              </w:rPr>
+              <w:t>,</w:t>
+            </w:r>
+            <w:r>
+              <w:rPr>
+                <w:rFonts w:ascii="Calibri" w:eastAsia="Times New Roman" w:hAnsi="Calibri" w:cs="Times New Roman"/>
+                <w:color w:val="00000A"/>
+                <w:sz w:val="28"/>
+                <w:szCs w:val="24"/>
+                <w:lang w:eastAsia="da-DK"/>
+              </w:rPr>
+              <w:t xml:space="preserve"> </w:t>
+            </w:r>
+            <w:r>
+              <w:rPr>
+                <w:rFonts w:ascii="Calibri" w:eastAsia="Times New Roman" w:hAnsi="Calibri" w:cs="Times New Roman"/>
+                <w:b/>
+                <w:color w:val="00000A"/>
+                <w:sz w:val="28"/>
+                <w:szCs w:val="24"/>
+                <w:lang w:eastAsia="da-DK"/>
+              </w:rPr>
+              <w:t>react-redux</w:t>
+            </w:r>
+            <w:r>
+              <w:rPr>
+                <w:rFonts w:ascii="Calibri" w:eastAsia="Times New Roman" w:hAnsi="Calibri" w:cs="Times New Roman"/>
+                <w:color w:val="00000A"/>
+                <w:sz w:val="28"/>
+                <w:szCs w:val="24"/>
+                <w:lang w:eastAsia="da-DK"/>
+              </w:rPr>
+              <w:t xml:space="preserve">, </w:t>
+            </w:r>
+            <w:r>
+              <w:rPr>
+                <w:rFonts w:ascii="Calibri" w:eastAsia="Times New Roman" w:hAnsi="Calibri" w:cs="Times New Roman"/>
+                <w:b/>
+                <w:color w:val="00000A"/>
+                <w:sz w:val="28"/>
+                <w:szCs w:val="24"/>
+                <w:lang w:eastAsia="da-DK"/>
+              </w:rPr>
+              <w:t>axios</w:t>
+            </w:r>
+            <w:r>
+              <w:rPr>
+                <w:rFonts w:ascii="Calibri" w:eastAsia="Times New Roman" w:hAnsi="Calibri" w:cs="Times New Roman"/>
+                <w:color w:val="00000A"/>
+                <w:sz w:val="28"/>
+                <w:szCs w:val="24"/>
+                <w:lang w:eastAsia="da-DK"/>
+              </w:rPr>
+              <w:t xml:space="preserve"> and </w:t>
+            </w:r>
+            <w:r>
+              <w:rPr>
+                <w:rFonts w:ascii="Calibri" w:eastAsia="Times New Roman" w:hAnsi="Calibri" w:cs="Times New Roman"/>
+                <w:b/>
+                <w:color w:val="00000A"/>
+                <w:sz w:val="28"/>
+                <w:szCs w:val="24"/>
+                <w:lang w:eastAsia="da-DK"/>
+              </w:rPr>
+              <w:t>redux-thunk</w:t>
+            </w:r>
+          </w:p>
+          <w:p>
+            <w:pPr>
+              <w:widowControl/>
+              <w:rPr>
+                <w:rFonts w:ascii="Calibri" w:eastAsia="Times New Roman" w:hAnsi="Calibri" w:cs="Times New Roman"/>
+                <w:b/>
+                <w:color w:val="00000A"/>
+                <w:sz w:val="28"/>
+                <w:szCs w:val="24"/>
+                <w:lang w:eastAsia="da-DK"/>
+              </w:rPr>
+            </w:pPr>
+          </w:p>
+        </w:tc>
+      </w:tr>
+      <w:tr>
+        <w:tc>
+          <w:tcPr>
+            <w:tcW w:w="1666" w:type="dxa"/>
+            <w:tcBorders>
+              <w:top w:val="single" w:sz="4" w:space="0" w:color="00000A"/>
+              <w:left w:val="single" w:sz="4" w:space="0" w:color="00000A"/>
+              <w:bottom w:val="single" w:sz="4" w:space="0" w:color="00000A"/>
+              <w:right w:val="single" w:sz="4" w:space="0" w:color="00000A"/>
+            </w:tcBorders>
+            <w:shd w:val="clear" w:color="auto" w:fill="auto"/>
+          </w:tcPr>
+          <w:p>
+            <w:pPr>
+              <w:widowControl/>
+              <w:rPr>
+                <w:rFonts w:ascii="Calibri" w:eastAsia="Times New Roman" w:hAnsi="Calibri" w:cs="Times New Roman"/>
+                <w:b/>
+                <w:color w:val="00000A"/>
+                <w:sz w:val="28"/>
+                <w:szCs w:val="24"/>
+                <w:lang w:eastAsia="da-DK"/>
+              </w:rPr>
+            </w:pPr>
+            <w:r>
+              <w:rPr>
+                <w:rFonts w:ascii="Calibri" w:eastAsia="Times New Roman" w:hAnsi="Calibri" w:cs="Times New Roman"/>
+                <w:b/>
+                <w:color w:val="00000A"/>
+                <w:sz w:val="28"/>
+                <w:szCs w:val="24"/>
+                <w:lang w:eastAsia="da-DK"/>
+              </w:rPr>
+              <w:t>Purpose</w:t>
+            </w:r>
+          </w:p>
+        </w:tc>
+        <w:tc>
+          <w:tcPr>
+            <w:tcW w:w="8241" w:type="dxa"/>
+            <w:tcBorders>
+              <w:top w:val="single" w:sz="4" w:space="0" w:color="00000A"/>
+              <w:left w:val="single" w:sz="4" w:space="0" w:color="00000A"/>
+              <w:bottom w:val="single" w:sz="4" w:space="0" w:color="00000A"/>
+              <w:right w:val="single" w:sz="4" w:space="0" w:color="00000A"/>
+            </w:tcBorders>
+            <w:shd w:val="clear" w:color="auto" w:fill="auto"/>
+          </w:tcPr>
+          <w:p>
+            <w:pPr>
+              <w:widowControl/>
+              <w:rPr>
+                <w:rFonts w:ascii="Calibri" w:eastAsia="Times New Roman" w:hAnsi="Calibri" w:cs="Times New Roman"/>
+                <w:color w:val="00000A"/>
+                <w:sz w:val="28"/>
+                <w:szCs w:val="24"/>
+                <w:lang w:eastAsia="da-DK"/>
+              </w:rPr>
+            </w:pPr>
+            <w:r>
+              <w:rPr>
+                <w:rFonts w:ascii="Calibri" w:eastAsia="Times New Roman" w:hAnsi="Calibri" w:cs="Times New Roman"/>
+                <w:color w:val="00000A"/>
+                <w:sz w:val="28"/>
+                <w:szCs w:val="24"/>
+                <w:lang w:eastAsia="da-DK"/>
+              </w:rPr>
+              <w:t>Implemen</w:t>
+            </w:r>
+            <w:r>
+              <w:rPr>
+                <w:rFonts w:ascii="Calibri" w:eastAsia="Times New Roman" w:hAnsi="Calibri" w:cs="Times New Roman"/>
+                <w:color w:val="00000A"/>
+                <w:sz w:val="28"/>
+                <w:szCs w:val="24"/>
+                <w:lang w:eastAsia="da-DK"/>
+              </w:rPr>
+              <w:t>t an application which uses a Web API for retrieving data.</w:t>
+            </w:r>
+          </w:p>
+          <w:p>
+            <w:pPr>
+              <w:widowControl/>
+              <w:rPr>
+                <w:rFonts w:ascii="Calibri" w:eastAsia="Times New Roman" w:hAnsi="Calibri" w:cs="Times New Roman"/>
+                <w:color w:val="00000A"/>
+                <w:sz w:val="28"/>
+                <w:szCs w:val="24"/>
+                <w:lang w:eastAsia="da-DK"/>
+              </w:rPr>
+            </w:pPr>
+          </w:p>
+        </w:tc>
+      </w:tr>
+      <w:tr>
+        <w:tc>
+          <w:tcPr>
+            <w:tcW w:w="1666" w:type="dxa"/>
+            <w:tcBorders>
+              <w:top w:val="single" w:sz="4" w:space="0" w:color="00000A"/>
+              <w:left w:val="single" w:sz="4" w:space="0" w:color="00000A"/>
+              <w:bottom w:val="single" w:sz="4" w:space="0" w:color="00000A"/>
+              <w:right w:val="single" w:sz="4" w:space="0" w:color="00000A"/>
+            </w:tcBorders>
+            <w:shd w:val="clear" w:color="auto" w:fill="auto"/>
+          </w:tcPr>
+          <w:p>
+            <w:pPr>
+              <w:widowControl/>
+              <w:rPr>
+                <w:rFonts w:ascii="Calibri" w:eastAsia="Times New Roman" w:hAnsi="Calibri" w:cs="Times New Roman"/>
+                <w:b/>
+                <w:color w:val="00000A"/>
+                <w:sz w:val="28"/>
+                <w:szCs w:val="24"/>
+                <w:lang w:eastAsia="da-DK"/>
+              </w:rPr>
+            </w:pPr>
+            <w:r>
+              <w:rPr>
+                <w:rFonts w:ascii="Calibri" w:eastAsia="Times New Roman" w:hAnsi="Calibri" w:cs="Times New Roman"/>
+                <w:b/>
+                <w:color w:val="00000A"/>
+                <w:sz w:val="28"/>
+                <w:szCs w:val="24"/>
+                <w:lang w:eastAsia="da-DK"/>
+              </w:rPr>
+              <w:t>Description</w:t>
+            </w:r>
+          </w:p>
+        </w:tc>
+        <w:tc>
+          <w:tcPr>
+            <w:tcW w:w="8241" w:type="dxa"/>
+            <w:tcBorders>
+              <w:top w:val="single" w:sz="4" w:space="0" w:color="00000A"/>
+              <w:left w:val="single" w:sz="4" w:space="0" w:color="00000A"/>
+              <w:bottom w:val="single" w:sz="4" w:space="0" w:color="00000A"/>
+              <w:right w:val="single" w:sz="4" w:space="0" w:color="00000A"/>
+            </w:tcBorders>
+            <w:shd w:val="clear" w:color="auto" w:fill="auto"/>
+          </w:tcPr>
+          <w:p>
+            <w:pPr>
+              <w:widowControl/>
+              <w:rPr>
+                <w:rFonts w:ascii="Calibri" w:eastAsia="Times New Roman" w:hAnsi="Calibri" w:cs="Times New Roman"/>
+                <w:color w:val="00000A"/>
+                <w:sz w:val="24"/>
+                <w:szCs w:val="24"/>
+                <w:lang w:eastAsia="da-DK"/>
+              </w:rPr>
+            </w:pPr>
+            <w:r>
+              <w:rPr>
+                <w:rFonts w:ascii="Calibri" w:eastAsia="Times New Roman" w:hAnsi="Calibri" w:cs="Times New Roman"/>
+                <w:color w:val="00000A"/>
+                <w:sz w:val="24"/>
+                <w:szCs w:val="24"/>
+                <w:lang w:eastAsia="da-DK"/>
+              </w:rPr>
+              <w:t xml:space="preserve">The example </w:t>
+            </w:r>
+            <w:r>
+              <w:rPr>
+                <w:rFonts w:ascii="Calibri" w:eastAsia="Times New Roman" w:hAnsi="Calibri" w:cs="Times New Roman"/>
+                <w:b/>
+                <w:color w:val="00000A"/>
+                <w:sz w:val="24"/>
+                <w:szCs w:val="24"/>
+                <w:lang w:eastAsia="da-DK"/>
+              </w:rPr>
+              <w:t>f1-react</w:t>
+            </w:r>
+            <w:r>
+              <w:rPr>
+                <w:rFonts w:ascii="Calibri" w:eastAsia="Times New Roman" w:hAnsi="Calibri" w:cs="Times New Roman"/>
+                <w:color w:val="00000A"/>
+                <w:sz w:val="24"/>
+                <w:szCs w:val="24"/>
+                <w:lang w:eastAsia="da-DK"/>
+              </w:rPr>
+              <w:t xml:space="preserve"> in the </w:t>
+            </w:r>
+            <w:r>
+              <w:rPr>
+                <w:rFonts w:ascii="Calibri" w:eastAsia="Times New Roman" w:hAnsi="Calibri" w:cs="Times New Roman"/>
+                <w:b/>
+                <w:color w:val="00000A"/>
+                <w:sz w:val="24"/>
+                <w:szCs w:val="24"/>
+                <w:lang w:eastAsia="da-DK"/>
+              </w:rPr>
+              <w:t>Apps</w:t>
+            </w:r>
+            <w:r>
+              <w:rPr>
+                <w:rFonts w:ascii="Calibri" w:eastAsia="Times New Roman" w:hAnsi="Calibri" w:cs="Times New Roman"/>
+                <w:color w:val="00000A"/>
+                <w:sz w:val="24"/>
+                <w:szCs w:val="24"/>
+                <w:lang w:eastAsia="da-DK"/>
+              </w:rPr>
+              <w:t xml:space="preserve"> folder uses an external Web API to retrieve data on Formula 1 drivers for the 2018 season. If we are using </w:t>
+            </w:r>
+            <w:r>
+              <w:rPr>
+                <w:rFonts w:ascii="Calibri" w:eastAsia="Times New Roman" w:hAnsi="Calibri" w:cs="Times New Roman"/>
+                <w:b/>
+                <w:color w:val="00000A"/>
+                <w:sz w:val="24"/>
+                <w:szCs w:val="24"/>
+                <w:lang w:eastAsia="da-DK"/>
+              </w:rPr>
+              <w:t>Redux</w:t>
+            </w:r>
+            <w:r>
+              <w:rPr>
+                <w:rFonts w:ascii="Calibri" w:eastAsia="Times New Roman" w:hAnsi="Calibri" w:cs="Times New Roman"/>
+                <w:color w:val="00000A"/>
+                <w:sz w:val="24"/>
+                <w:szCs w:val="24"/>
+                <w:lang w:eastAsia="da-DK"/>
+              </w:rPr>
+              <w:t xml:space="preserve"> for state manage</w:t>
+            </w:r>
+            <w:r>
+              <w:rPr>
+                <w:rFonts w:ascii="Calibri" w:eastAsia="Times New Roman" w:hAnsi="Calibri" w:cs="Times New Roman"/>
+                <w:color w:val="00000A"/>
+                <w:sz w:val="24"/>
+                <w:szCs w:val="24"/>
+                <w:lang w:eastAsia="da-DK"/>
+              </w:rPr>
+              <w:softHyphen/>
+              <w:t>ment, we do however have to handle the asynchronous call to the Web API in a special man</w:t>
+            </w:r>
+            <w:r>
+              <w:rPr>
+                <w:rFonts w:ascii="Calibri" w:eastAsia="Times New Roman" w:hAnsi="Calibri" w:cs="Times New Roman"/>
+                <w:color w:val="00000A"/>
+                <w:sz w:val="24"/>
+                <w:szCs w:val="24"/>
+                <w:lang w:eastAsia="da-DK"/>
+              </w:rPr>
+              <w:softHyphen/>
+              <w:t xml:space="preserve">ner, since the standard </w:t>
+            </w:r>
+            <w:r>
+              <w:rPr>
+                <w:rFonts w:ascii="Calibri" w:eastAsia="Times New Roman" w:hAnsi="Calibri" w:cs="Times New Roman"/>
+                <w:b/>
+                <w:color w:val="00000A"/>
+                <w:sz w:val="24"/>
+                <w:szCs w:val="24"/>
+                <w:lang w:eastAsia="da-DK"/>
+              </w:rPr>
+              <w:t>Redux</w:t>
+            </w:r>
+            <w:r>
+              <w:rPr>
+                <w:rFonts w:ascii="Calibri" w:eastAsia="Times New Roman" w:hAnsi="Calibri" w:cs="Times New Roman"/>
+                <w:color w:val="00000A"/>
+                <w:sz w:val="24"/>
+                <w:szCs w:val="24"/>
+                <w:lang w:eastAsia="da-DK"/>
+              </w:rPr>
+              <w:t xml:space="preserve"> model for invoking the </w:t>
+            </w:r>
+            <w:r>
+              <w:rPr>
+                <w:rFonts w:ascii="Calibri" w:eastAsia="Times New Roman" w:hAnsi="Calibri" w:cs="Times New Roman"/>
+                <w:b/>
+                <w:color w:val="00000A"/>
+                <w:sz w:val="24"/>
+                <w:szCs w:val="24"/>
+                <w:lang w:eastAsia="da-DK"/>
+              </w:rPr>
+              <w:t>dispatch</w:t>
+            </w:r>
+            <w:r>
+              <w:rPr>
+                <w:rFonts w:ascii="Calibri" w:eastAsia="Times New Roman" w:hAnsi="Calibri" w:cs="Times New Roman"/>
+                <w:color w:val="00000A"/>
+                <w:sz w:val="24"/>
+                <w:szCs w:val="24"/>
+                <w:lang w:eastAsia="da-DK"/>
+              </w:rPr>
+              <w:t xml:space="preserve"> func</w:t>
+            </w:r>
+            <w:r>
+              <w:rPr>
+                <w:rFonts w:ascii="Calibri" w:eastAsia="Times New Roman" w:hAnsi="Calibri" w:cs="Times New Roman"/>
+                <w:color w:val="00000A"/>
+                <w:sz w:val="24"/>
+                <w:szCs w:val="24"/>
+                <w:lang w:eastAsia="da-DK"/>
+              </w:rPr>
+              <w:softHyphen/>
+              <w:t xml:space="preserve">tion isn’t comtatible with </w:t>
+            </w:r>
+            <w:r>
+              <w:rPr>
+                <w:rFonts w:ascii="Calibri" w:eastAsia="Times New Roman" w:hAnsi="Calibri" w:cs="Times New Roman"/>
+                <w:color w:val="00000A"/>
+                <w:sz w:val="24"/>
+                <w:szCs w:val="24"/>
+                <w:lang w:eastAsia="da-DK"/>
+              </w:rPr>
+              <w:t>asynchronous call</w:t>
+            </w:r>
+            <w:r>
+              <w:rPr>
+                <w:rFonts w:ascii="Calibri" w:eastAsia="Times New Roman" w:hAnsi="Calibri" w:cs="Times New Roman"/>
+                <w:color w:val="00000A"/>
+                <w:sz w:val="24"/>
+                <w:szCs w:val="24"/>
+                <w:lang w:eastAsia="da-DK"/>
+              </w:rPr>
+              <w:t xml:space="preserve">s. In order to manage this, we have to install a small piece of “middleware”, specifically the </w:t>
+            </w:r>
+            <w:r>
+              <w:rPr>
+                <w:rFonts w:ascii="Calibri" w:eastAsia="Times New Roman" w:hAnsi="Calibri" w:cs="Times New Roman"/>
+                <w:b/>
+                <w:color w:val="00000A"/>
+                <w:sz w:val="24"/>
+                <w:szCs w:val="24"/>
+                <w:lang w:eastAsia="da-DK"/>
+              </w:rPr>
+              <w:t>redux-thunk</w:t>
+            </w:r>
+            <w:r>
+              <w:rPr>
+                <w:rFonts w:ascii="Calibri" w:eastAsia="Times New Roman" w:hAnsi="Calibri" w:cs="Times New Roman"/>
+                <w:color w:val="00000A"/>
+                <w:sz w:val="24"/>
+                <w:szCs w:val="24"/>
+                <w:lang w:eastAsia="da-DK"/>
+              </w:rPr>
+              <w:t xml:space="preserve"> package.</w:t>
+            </w:r>
+          </w:p>
+          <w:p>
+            <w:pPr>
+              <w:widowControl/>
+              <w:rPr>
+                <w:rFonts w:ascii="Calibri" w:eastAsia="Times New Roman" w:hAnsi="Calibri" w:cs="Times New Roman"/>
+                <w:color w:val="00000A"/>
+                <w:sz w:val="24"/>
+                <w:szCs w:val="24"/>
+                <w:lang w:eastAsia="da-DK"/>
+              </w:rPr>
+            </w:pPr>
+          </w:p>
+          <w:p>
+            <w:pPr>
+              <w:widowControl/>
+              <w:rPr>
+                <w:rFonts w:ascii="Calibri" w:eastAsia="Times New Roman" w:hAnsi="Calibri" w:cs="Times New Roman"/>
+                <w:color w:val="00000A"/>
+                <w:sz w:val="24"/>
+                <w:szCs w:val="24"/>
+                <w:lang w:eastAsia="da-DK"/>
+              </w:rPr>
+            </w:pPr>
+            <w:r>
+              <w:rPr>
+                <w:rFonts w:ascii="Calibri" w:eastAsia="Times New Roman" w:hAnsi="Calibri" w:cs="Times New Roman"/>
+                <w:color w:val="00000A"/>
+                <w:sz w:val="24"/>
+                <w:szCs w:val="24"/>
+                <w:lang w:eastAsia="da-DK"/>
+              </w:rPr>
+              <w:t xml:space="preserve">In the app </w:t>
+            </w:r>
+            <w:r>
+              <w:rPr>
+                <w:rFonts w:ascii="Calibri" w:eastAsia="Times New Roman" w:hAnsi="Calibri" w:cs="Times New Roman"/>
+                <w:b/>
+                <w:color w:val="00000A"/>
+                <w:sz w:val="24"/>
+                <w:szCs w:val="24"/>
+                <w:lang w:eastAsia="da-DK"/>
+              </w:rPr>
+              <w:t>f1-react</w:t>
+            </w:r>
+            <w:r>
+              <w:rPr>
+                <w:rFonts w:ascii="Calibri" w:eastAsia="Times New Roman" w:hAnsi="Calibri" w:cs="Times New Roman"/>
+                <w:b/>
+                <w:color w:val="00000A"/>
+                <w:sz w:val="24"/>
+                <w:szCs w:val="24"/>
+                <w:lang w:eastAsia="da-DK"/>
+              </w:rPr>
+              <w:t xml:space="preserve">reduxthunk </w:t>
+            </w:r>
+            <w:r>
+              <w:rPr>
+                <w:rFonts w:ascii="Calibri" w:eastAsia="Times New Roman" w:hAnsi="Calibri" w:cs="Times New Roman"/>
+                <w:color w:val="00000A"/>
+                <w:sz w:val="24"/>
+                <w:szCs w:val="24"/>
+                <w:lang w:eastAsia="da-DK"/>
+              </w:rPr>
+              <w:t>(</w:t>
+            </w:r>
+            <w:r>
+              <w:rPr>
+                <w:rFonts w:ascii="Calibri" w:eastAsia="Times New Roman" w:hAnsi="Calibri" w:cs="Times New Roman"/>
+                <w:color w:val="00000A"/>
+                <w:sz w:val="24"/>
+                <w:szCs w:val="24"/>
+                <w:lang w:eastAsia="da-DK"/>
+              </w:rPr>
+              <w:t xml:space="preserve">also found in the </w:t>
+            </w:r>
+            <w:r>
+              <w:rPr>
+                <w:rFonts w:ascii="Calibri" w:eastAsia="Times New Roman" w:hAnsi="Calibri" w:cs="Times New Roman"/>
+                <w:b/>
+                <w:color w:val="00000A"/>
+                <w:sz w:val="24"/>
+                <w:szCs w:val="24"/>
+                <w:lang w:eastAsia="da-DK"/>
+              </w:rPr>
+              <w:t>Apps</w:t>
+            </w:r>
+            <w:r>
+              <w:rPr>
+                <w:rFonts w:ascii="Calibri" w:eastAsia="Times New Roman" w:hAnsi="Calibri" w:cs="Times New Roman"/>
+                <w:color w:val="00000A"/>
+                <w:sz w:val="24"/>
+                <w:szCs w:val="24"/>
+                <w:lang w:eastAsia="da-DK"/>
+              </w:rPr>
+              <w:t xml:space="preserve"> folder</w:t>
+            </w:r>
+            <w:r>
+              <w:rPr>
+                <w:rFonts w:ascii="Calibri" w:eastAsia="Times New Roman" w:hAnsi="Calibri" w:cs="Times New Roman"/>
+                <w:color w:val="00000A"/>
+                <w:sz w:val="24"/>
+                <w:szCs w:val="24"/>
+                <w:lang w:eastAsia="da-DK"/>
+              </w:rPr>
+              <w:t>)</w:t>
+            </w:r>
+            <w:r>
+              <w:rPr>
+                <w:rFonts w:ascii="Calibri" w:eastAsia="Times New Roman" w:hAnsi="Calibri" w:cs="Times New Roman"/>
+                <w:color w:val="00000A"/>
+                <w:sz w:val="24"/>
+                <w:szCs w:val="24"/>
+                <w:lang w:eastAsia="da-DK"/>
+              </w:rPr>
+              <w:t>, you can see an exam</w:t>
+            </w:r>
+            <w:r>
+              <w:rPr>
+                <w:rFonts w:ascii="Calibri" w:eastAsia="Times New Roman" w:hAnsi="Calibri" w:cs="Times New Roman"/>
+                <w:color w:val="00000A"/>
+                <w:sz w:val="24"/>
+                <w:szCs w:val="24"/>
+                <w:lang w:eastAsia="da-DK"/>
+              </w:rPr>
+              <w:softHyphen/>
+              <w:t xml:space="preserve">ple of how to invoke a Web API correctly, using </w:t>
+            </w:r>
+            <w:r>
+              <w:rPr>
+                <w:rFonts w:ascii="Calibri" w:eastAsia="Times New Roman" w:hAnsi="Calibri" w:cs="Times New Roman"/>
+                <w:color w:val="00000A"/>
+                <w:sz w:val="24"/>
+                <w:szCs w:val="24"/>
+                <w:lang w:eastAsia="da-DK"/>
+              </w:rPr>
+              <w:t xml:space="preserve">the </w:t>
+            </w:r>
+            <w:r>
+              <w:rPr>
+                <w:rFonts w:ascii="Calibri" w:eastAsia="Times New Roman" w:hAnsi="Calibri" w:cs="Times New Roman"/>
+                <w:b/>
+                <w:color w:val="00000A"/>
+                <w:sz w:val="24"/>
+                <w:szCs w:val="24"/>
+                <w:lang w:eastAsia="da-DK"/>
+              </w:rPr>
+              <w:t>redux-thunk</w:t>
+            </w:r>
+            <w:r>
+              <w:rPr>
+                <w:rFonts w:ascii="Calibri" w:eastAsia="Times New Roman" w:hAnsi="Calibri" w:cs="Times New Roman"/>
+                <w:color w:val="00000A"/>
+                <w:sz w:val="24"/>
+                <w:szCs w:val="24"/>
+                <w:lang w:eastAsia="da-DK"/>
+              </w:rPr>
+              <w:t xml:space="preserve"> </w:t>
+            </w:r>
+            <w:r>
+              <w:rPr>
+                <w:rFonts w:ascii="Calibri" w:eastAsia="Times New Roman" w:hAnsi="Calibri" w:cs="Times New Roman"/>
+                <w:color w:val="00000A"/>
+                <w:sz w:val="24"/>
+                <w:szCs w:val="24"/>
+                <w:lang w:eastAsia="da-DK"/>
+              </w:rPr>
+              <w:t>middle</w:t>
+            </w:r>
+            <w:r>
+              <w:rPr>
+                <w:rFonts w:ascii="Calibri" w:eastAsia="Times New Roman" w:hAnsi="Calibri" w:cs="Times New Roman"/>
+                <w:color w:val="00000A"/>
+                <w:sz w:val="24"/>
+                <w:szCs w:val="24"/>
+                <w:lang w:eastAsia="da-DK"/>
+              </w:rPr>
+              <w:softHyphen/>
+              <w:t xml:space="preserve">ware package and </w:t>
+            </w:r>
+            <w:r>
+              <w:rPr>
+                <w:rFonts w:ascii="Calibri" w:eastAsia="Times New Roman" w:hAnsi="Calibri" w:cs="Times New Roman"/>
+                <w:b/>
+                <w:color w:val="00000A"/>
+                <w:sz w:val="24"/>
+                <w:szCs w:val="24"/>
+                <w:lang w:eastAsia="da-DK"/>
+              </w:rPr>
+              <w:t>axios</w:t>
+            </w:r>
+            <w:r>
+              <w:rPr>
+                <w:rFonts w:ascii="Calibri" w:eastAsia="Times New Roman" w:hAnsi="Calibri" w:cs="Times New Roman"/>
+                <w:color w:val="00000A"/>
+                <w:sz w:val="24"/>
+                <w:szCs w:val="24"/>
+                <w:lang w:eastAsia="da-DK"/>
+              </w:rPr>
+              <w:t xml:space="preserve"> for actually executing the API call</w:t>
+            </w:r>
+            <w:r>
+              <w:rPr>
+                <w:rFonts w:ascii="Calibri" w:eastAsia="Times New Roman" w:hAnsi="Calibri" w:cs="Times New Roman"/>
+                <w:color w:val="00000A"/>
+                <w:sz w:val="24"/>
+                <w:szCs w:val="24"/>
+                <w:lang w:eastAsia="da-DK"/>
+              </w:rPr>
+              <w:t>.</w:t>
+            </w:r>
+          </w:p>
+          <w:p>
+            <w:pPr>
+              <w:widowControl/>
+              <w:rPr>
+                <w:rFonts w:ascii="Calibri" w:eastAsia="Times New Roman" w:hAnsi="Calibri" w:cs="Times New Roman"/>
+                <w:color w:val="00000A"/>
+                <w:sz w:val="28"/>
+                <w:szCs w:val="24"/>
+                <w:lang w:eastAsia="da-DK"/>
+              </w:rPr>
+            </w:pPr>
+          </w:p>
+        </w:tc>
+      </w:tr>
+      <w:tr>
+        <w:tc>
+          <w:tcPr>
+            <w:tcW w:w="1666" w:type="dxa"/>
+            <w:tcBorders>
+              <w:top w:val="single" w:sz="4" w:space="0" w:color="00000A"/>
+              <w:left w:val="single" w:sz="4" w:space="0" w:color="00000A"/>
+              <w:bottom w:val="single" w:sz="4" w:space="0" w:color="00000A"/>
+              <w:right w:val="single" w:sz="4" w:space="0" w:color="00000A"/>
+            </w:tcBorders>
+            <w:shd w:val="clear" w:color="auto" w:fill="auto"/>
+          </w:tcPr>
+          <w:p>
+            <w:pPr>
+              <w:widowControl/>
+              <w:rPr>
+                <w:rFonts w:ascii="Calibri" w:eastAsia="Times New Roman" w:hAnsi="Calibri" w:cs="Times New Roman"/>
+                <w:b/>
+                <w:color w:val="00000A"/>
+                <w:sz w:val="28"/>
+                <w:szCs w:val="24"/>
+                <w:lang w:eastAsia="da-DK"/>
+              </w:rPr>
+            </w:pPr>
+            <w:r>
+              <w:rPr>
+                <w:rFonts w:ascii="Calibri" w:eastAsia="Times New Roman" w:hAnsi="Calibri" w:cs="Times New Roman"/>
+                <w:b/>
+                <w:color w:val="00000A"/>
+                <w:sz w:val="28"/>
+                <w:szCs w:val="24"/>
+                <w:lang w:eastAsia="da-DK"/>
+              </w:rPr>
+              <w:t>Steps</w:t>
+            </w:r>
+          </w:p>
+        </w:tc>
+        <w:tc>
+          <w:tcPr>
+            <w:tcW w:w="8241" w:type="dxa"/>
+            <w:tcBorders>
+              <w:top w:val="single" w:sz="4" w:space="0" w:color="00000A"/>
+              <w:left w:val="single" w:sz="4" w:space="0" w:color="00000A"/>
+              <w:bottom w:val="single" w:sz="4" w:space="0" w:color="00000A"/>
+              <w:right w:val="single" w:sz="4" w:space="0" w:color="00000A"/>
+            </w:tcBorders>
+            <w:shd w:val="clear" w:color="auto" w:fill="auto"/>
+          </w:tcPr>
+          <w:p>
+            <w:pPr>
+              <w:pStyle w:val="Listeafsnit"/>
+              <w:widowControl/>
+              <w:numPr>
+                <w:ilvl w:val="0"/>
+                <w:numId w:val="21"/>
+              </w:numPr>
+              <w:rPr>
+                <w:rFonts w:ascii="Calibri" w:eastAsia="Times New Roman" w:hAnsi="Calibri" w:cs="Times New Roman"/>
+                <w:color w:val="00000A"/>
+                <w:sz w:val="24"/>
+                <w:szCs w:val="24"/>
+                <w:lang w:eastAsia="da-DK"/>
+              </w:rPr>
+            </w:pPr>
+            <w:r>
+              <w:rPr>
+                <w:rFonts w:ascii="Calibri" w:eastAsia="Times New Roman" w:hAnsi="Calibri" w:cs="Times New Roman"/>
+                <w:color w:val="00000A"/>
+                <w:sz w:val="24"/>
+                <w:szCs w:val="24"/>
+                <w:lang w:eastAsia="da-DK"/>
+              </w:rPr>
+              <w:t xml:space="preserve">Make sure you understand how the </w:t>
+            </w:r>
+            <w:r>
+              <w:rPr>
+                <w:rFonts w:ascii="Calibri" w:eastAsia="Times New Roman" w:hAnsi="Calibri" w:cs="Times New Roman"/>
+                <w:b/>
+                <w:color w:val="00000A"/>
+                <w:sz w:val="24"/>
+                <w:szCs w:val="24"/>
+                <w:lang w:eastAsia="da-DK"/>
+              </w:rPr>
+              <w:t>f1-react</w:t>
+            </w:r>
+            <w:r>
+              <w:rPr>
+                <w:rFonts w:ascii="Calibri" w:eastAsia="Times New Roman" w:hAnsi="Calibri" w:cs="Times New Roman"/>
+                <w:b/>
+                <w:color w:val="00000A"/>
+                <w:sz w:val="24"/>
+                <w:szCs w:val="24"/>
+                <w:lang w:eastAsia="da-DK"/>
+              </w:rPr>
+              <w:t>reduxthunk</w:t>
+            </w:r>
+            <w:r>
+              <w:rPr>
+                <w:rFonts w:ascii="Calibri" w:eastAsia="Times New Roman" w:hAnsi="Calibri" w:cs="Times New Roman"/>
+                <w:color w:val="00000A"/>
+                <w:sz w:val="24"/>
+                <w:szCs w:val="24"/>
+                <w:lang w:eastAsia="da-DK"/>
+              </w:rPr>
+              <w:t xml:space="preserve"> app works. Pay particular attention to the below:</w:t>
+            </w:r>
+          </w:p>
+          <w:p>
+            <w:pPr>
+              <w:pStyle w:val="Listeafsnit"/>
+              <w:widowControl/>
+              <w:numPr>
+                <w:ilvl w:val="1"/>
+                <w:numId w:val="21"/>
+              </w:numPr>
+              <w:rPr>
+                <w:rFonts w:ascii="Calibri" w:eastAsia="Times New Roman" w:hAnsi="Calibri" w:cs="Times New Roman"/>
+                <w:color w:val="00000A"/>
+                <w:sz w:val="24"/>
+                <w:szCs w:val="24"/>
+                <w:lang w:eastAsia="da-DK"/>
+              </w:rPr>
+            </w:pPr>
+            <w:r>
+              <w:rPr>
+                <w:rFonts w:ascii="Calibri" w:eastAsia="Times New Roman" w:hAnsi="Calibri" w:cs="Times New Roman"/>
+                <w:color w:val="00000A"/>
+                <w:sz w:val="24"/>
+                <w:szCs w:val="24"/>
+                <w:lang w:eastAsia="da-DK"/>
+              </w:rPr>
+              <w:t xml:space="preserve">[in </w:t>
+            </w:r>
+            <w:r>
+              <w:rPr>
+                <w:rFonts w:ascii="Calibri" w:eastAsia="Times New Roman" w:hAnsi="Calibri" w:cs="Times New Roman"/>
+                <w:b/>
+                <w:color w:val="00000A"/>
+                <w:sz w:val="24"/>
+                <w:szCs w:val="24"/>
+                <w:lang w:eastAsia="da-DK"/>
+              </w:rPr>
+              <w:t>/src/index.js</w:t>
+            </w:r>
+            <w:r>
+              <w:rPr>
+                <w:rFonts w:ascii="Calibri" w:eastAsia="Times New Roman" w:hAnsi="Calibri" w:cs="Times New Roman"/>
+                <w:color w:val="00000A"/>
+                <w:sz w:val="24"/>
+                <w:szCs w:val="24"/>
+                <w:lang w:eastAsia="da-DK"/>
+              </w:rPr>
+              <w:t xml:space="preserve">] The way the </w:t>
+            </w:r>
+            <w:r>
+              <w:rPr>
+                <w:rFonts w:ascii="Calibri" w:eastAsia="Times New Roman" w:hAnsi="Calibri" w:cs="Times New Roman"/>
+                <w:b/>
+                <w:color w:val="00000A"/>
+                <w:sz w:val="24"/>
+                <w:szCs w:val="24"/>
+                <w:lang w:eastAsia="da-DK"/>
+              </w:rPr>
+              <w:t>thunk</w:t>
+            </w:r>
+            <w:r>
+              <w:rPr>
+                <w:rFonts w:ascii="Calibri" w:eastAsia="Times New Roman" w:hAnsi="Calibri" w:cs="Times New Roman"/>
+                <w:color w:val="00000A"/>
+                <w:sz w:val="24"/>
+                <w:szCs w:val="24"/>
+                <w:lang w:eastAsia="da-DK"/>
+              </w:rPr>
+              <w:t xml:space="preserve"> middleware is injected into the </w:t>
+            </w:r>
+            <w:r>
+              <w:rPr>
+                <w:rFonts w:ascii="Calibri" w:eastAsia="Times New Roman" w:hAnsi="Calibri" w:cs="Times New Roman"/>
+                <w:b/>
+                <w:color w:val="00000A"/>
+                <w:sz w:val="24"/>
+                <w:szCs w:val="24"/>
+                <w:lang w:eastAsia="da-DK"/>
+              </w:rPr>
+              <w:t>Redux</w:t>
+            </w:r>
+            <w:r>
+              <w:rPr>
+                <w:rFonts w:ascii="Calibri" w:eastAsia="Times New Roman" w:hAnsi="Calibri" w:cs="Times New Roman"/>
+                <w:color w:val="00000A"/>
+                <w:sz w:val="24"/>
+                <w:szCs w:val="24"/>
+                <w:lang w:eastAsia="da-DK"/>
+              </w:rPr>
+              <w:t xml:space="preserve"> store.</w:t>
+            </w:r>
+          </w:p>
+          <w:p>
+            <w:pPr>
+              <w:pStyle w:val="Listeafsnit"/>
+              <w:widowControl/>
+              <w:numPr>
+                <w:ilvl w:val="1"/>
+                <w:numId w:val="21"/>
+              </w:numPr>
+              <w:rPr>
+                <w:rFonts w:ascii="Calibri" w:eastAsia="Times New Roman" w:hAnsi="Calibri" w:cs="Times New Roman"/>
+                <w:color w:val="00000A"/>
+                <w:sz w:val="24"/>
+                <w:szCs w:val="24"/>
+                <w:lang w:eastAsia="da-DK"/>
+              </w:rPr>
+            </w:pPr>
+            <w:r>
+              <w:rPr>
+                <w:rFonts w:ascii="Calibri" w:eastAsia="Times New Roman" w:hAnsi="Calibri" w:cs="Times New Roman"/>
+                <w:color w:val="00000A"/>
+                <w:sz w:val="24"/>
+                <w:szCs w:val="24"/>
+                <w:lang w:eastAsia="da-DK"/>
+              </w:rPr>
+              <w:t xml:space="preserve">[in </w:t>
+            </w:r>
+            <w:r>
+              <w:rPr>
+                <w:rFonts w:ascii="Calibri" w:eastAsia="Times New Roman" w:hAnsi="Calibri" w:cs="Times New Roman"/>
+                <w:b/>
+                <w:color w:val="00000A"/>
+                <w:sz w:val="24"/>
+                <w:szCs w:val="24"/>
+                <w:lang w:eastAsia="da-DK"/>
+              </w:rPr>
+              <w:t>/src/actions/index.js</w:t>
+            </w:r>
+            <w:r>
+              <w:rPr>
+                <w:rFonts w:ascii="Calibri" w:eastAsia="Times New Roman" w:hAnsi="Calibri" w:cs="Times New Roman"/>
+                <w:color w:val="00000A"/>
+                <w:sz w:val="24"/>
+                <w:szCs w:val="24"/>
+                <w:lang w:eastAsia="da-DK"/>
+              </w:rPr>
+              <w:t xml:space="preserve">] How we execute the Web API call, and how the response from the call is used to call </w:t>
+            </w:r>
+            <w:r>
+              <w:rPr>
+                <w:rFonts w:ascii="Calibri" w:eastAsia="Times New Roman" w:hAnsi="Calibri" w:cs="Times New Roman"/>
+                <w:b/>
+                <w:color w:val="00000A"/>
+                <w:sz w:val="24"/>
+                <w:szCs w:val="24"/>
+                <w:lang w:eastAsia="da-DK"/>
+              </w:rPr>
+              <w:t>dispatch</w:t>
+            </w:r>
+            <w:r>
+              <w:rPr>
+                <w:rFonts w:ascii="Calibri" w:eastAsia="Times New Roman" w:hAnsi="Calibri" w:cs="Times New Roman"/>
+                <w:color w:val="00000A"/>
+                <w:sz w:val="24"/>
+                <w:szCs w:val="24"/>
+                <w:lang w:eastAsia="da-DK"/>
+              </w:rPr>
+              <w:t xml:space="preserve"> explicitly with an action object.</w:t>
+            </w:r>
+          </w:p>
+          <w:p>
+            <w:pPr>
+              <w:pStyle w:val="Listeafsnit"/>
+              <w:widowControl/>
+              <w:numPr>
+                <w:ilvl w:val="1"/>
+                <w:numId w:val="21"/>
+              </w:numPr>
+              <w:rPr>
+                <w:rFonts w:ascii="Calibri" w:eastAsia="Times New Roman" w:hAnsi="Calibri" w:cs="Times New Roman"/>
+                <w:color w:val="00000A"/>
+                <w:sz w:val="24"/>
+                <w:szCs w:val="24"/>
+                <w:lang w:eastAsia="da-DK"/>
+              </w:rPr>
+            </w:pPr>
+            <w:r>
+              <w:rPr>
+                <w:rFonts w:ascii="Calibri" w:eastAsia="Times New Roman" w:hAnsi="Calibri" w:cs="Times New Roman"/>
+                <w:color w:val="00000A"/>
+                <w:sz w:val="24"/>
+                <w:szCs w:val="24"/>
+                <w:lang w:eastAsia="da-DK"/>
+              </w:rPr>
+              <w:t>[</w:t>
+            </w:r>
+            <w:r>
+              <w:rPr>
+                <w:rFonts w:ascii="Calibri" w:eastAsia="Times New Roman" w:hAnsi="Calibri" w:cs="Times New Roman"/>
+                <w:color w:val="00000A"/>
+                <w:sz w:val="24"/>
+                <w:szCs w:val="24"/>
+                <w:lang w:eastAsia="da-DK"/>
+              </w:rPr>
+              <w:t xml:space="preserve">in </w:t>
+            </w:r>
+            <w:r>
+              <w:rPr>
+                <w:rFonts w:ascii="Calibri" w:eastAsia="Times New Roman" w:hAnsi="Calibri" w:cs="Times New Roman"/>
+                <w:b/>
+                <w:color w:val="00000A"/>
+                <w:sz w:val="24"/>
+                <w:szCs w:val="24"/>
+                <w:lang w:eastAsia="da-DK"/>
+              </w:rPr>
+              <w:t>/src/component</w:t>
+            </w:r>
+            <w:r>
+              <w:rPr>
+                <w:rFonts w:ascii="Calibri" w:eastAsia="Times New Roman" w:hAnsi="Calibri" w:cs="Times New Roman"/>
+                <w:b/>
+                <w:color w:val="00000A"/>
+                <w:sz w:val="24"/>
+                <w:szCs w:val="24"/>
+                <w:lang w:eastAsia="da-DK"/>
+              </w:rPr>
+              <w:t>s/</w:t>
+            </w:r>
+            <w:r>
+              <w:rPr>
+                <w:rFonts w:ascii="Calibri" w:eastAsia="Times New Roman" w:hAnsi="Calibri" w:cs="Times New Roman"/>
+                <w:b/>
+                <w:color w:val="00000A"/>
+                <w:sz w:val="24"/>
+                <w:szCs w:val="24"/>
+                <w:lang w:eastAsia="da-DK"/>
+              </w:rPr>
+              <w:t>Dri</w:t>
+            </w:r>
+            <w:r>
+              <w:rPr>
+                <w:rFonts w:ascii="Calibri" w:eastAsia="Times New Roman" w:hAnsi="Calibri" w:cs="Times New Roman"/>
+                <w:b/>
+                <w:color w:val="00000A"/>
+                <w:sz w:val="24"/>
+                <w:szCs w:val="24"/>
+                <w:lang w:eastAsia="da-DK"/>
+              </w:rPr>
+              <w:t>verList</w:t>
+            </w:r>
+            <w:r>
+              <w:rPr>
+                <w:rFonts w:ascii="Calibri" w:eastAsia="Times New Roman" w:hAnsi="Calibri" w:cs="Times New Roman"/>
+                <w:b/>
+                <w:color w:val="00000A"/>
+                <w:sz w:val="24"/>
+                <w:szCs w:val="24"/>
+                <w:lang w:eastAsia="da-DK"/>
+              </w:rPr>
+              <w:t>.js</w:t>
+            </w:r>
+            <w:r>
+              <w:rPr>
+                <w:rFonts w:ascii="Calibri" w:eastAsia="Times New Roman" w:hAnsi="Calibri" w:cs="Times New Roman"/>
+                <w:color w:val="00000A"/>
+                <w:sz w:val="24"/>
+                <w:szCs w:val="24"/>
+                <w:lang w:eastAsia="da-DK"/>
+              </w:rPr>
+              <w:t>] How we implement this com</w:t>
+            </w:r>
+            <w:r>
+              <w:rPr>
+                <w:rFonts w:ascii="Calibri" w:eastAsia="Times New Roman" w:hAnsi="Calibri" w:cs="Times New Roman"/>
+                <w:color w:val="00000A"/>
+                <w:sz w:val="24"/>
+                <w:szCs w:val="24"/>
+                <w:lang w:eastAsia="da-DK"/>
+              </w:rPr>
+              <w:softHyphen/>
+              <w:t>po</w:t>
+            </w:r>
+            <w:r>
+              <w:rPr>
+                <w:rFonts w:ascii="Calibri" w:eastAsia="Times New Roman" w:hAnsi="Calibri" w:cs="Times New Roman"/>
+                <w:color w:val="00000A"/>
+                <w:sz w:val="24"/>
+                <w:szCs w:val="24"/>
+                <w:lang w:eastAsia="da-DK"/>
+              </w:rPr>
+              <w:softHyphen/>
+            </w:r>
+            <w:r>
+              <w:rPr>
+                <w:rFonts w:ascii="Calibri" w:eastAsia="Times New Roman" w:hAnsi="Calibri" w:cs="Times New Roman"/>
+                <w:color w:val="00000A"/>
+                <w:sz w:val="24"/>
+                <w:szCs w:val="24"/>
+                <w:lang w:eastAsia="da-DK"/>
+              </w:rPr>
+              <w:t xml:space="preserve">nent as a class-based </w:t>
+            </w:r>
+            <w:r>
+              <w:rPr>
+                <w:rFonts w:ascii="Calibri" w:eastAsia="Times New Roman" w:hAnsi="Calibri" w:cs="Times New Roman"/>
+                <w:b/>
+                <w:color w:val="00000A"/>
+                <w:sz w:val="24"/>
+                <w:szCs w:val="24"/>
+                <w:lang w:eastAsia="da-DK"/>
+              </w:rPr>
+              <w:t>React</w:t>
+            </w:r>
+            <w:r>
+              <w:rPr>
+                <w:rFonts w:ascii="Calibri" w:eastAsia="Times New Roman" w:hAnsi="Calibri" w:cs="Times New Roman"/>
+                <w:color w:val="00000A"/>
+                <w:sz w:val="24"/>
+                <w:szCs w:val="24"/>
+                <w:lang w:eastAsia="da-DK"/>
+              </w:rPr>
+              <w:t xml:space="preserve"> component, and make the call to the action creator </w:t>
+            </w:r>
+            <w:r>
+              <w:rPr>
+                <w:rFonts w:ascii="Calibri" w:eastAsia="Times New Roman" w:hAnsi="Calibri" w:cs="Times New Roman"/>
+                <w:b/>
+                <w:color w:val="00000A"/>
+                <w:sz w:val="24"/>
+                <w:szCs w:val="24"/>
+                <w:lang w:eastAsia="da-DK"/>
+              </w:rPr>
+              <w:t>fetchF1Data</w:t>
+            </w:r>
+            <w:r>
+              <w:rPr>
+                <w:rFonts w:ascii="Calibri" w:eastAsia="Times New Roman" w:hAnsi="Calibri" w:cs="Times New Roman"/>
+                <w:color w:val="00000A"/>
+                <w:sz w:val="24"/>
+                <w:szCs w:val="24"/>
+                <w:lang w:eastAsia="da-DK"/>
+              </w:rPr>
+              <w:t xml:space="preserve"> (which in turn invokes the Web API call)</w:t>
+            </w:r>
+            <w:r>
+              <w:rPr>
+                <w:rFonts w:ascii="Calibri" w:eastAsia="Times New Roman" w:hAnsi="Calibri" w:cs="Times New Roman"/>
+                <w:color w:val="00000A"/>
+                <w:sz w:val="24"/>
+                <w:szCs w:val="24"/>
+                <w:lang w:eastAsia="da-DK"/>
+              </w:rPr>
+              <w:t xml:space="preserve"> in the life-cycle method </w:t>
+            </w:r>
+            <w:r>
+              <w:rPr>
+                <w:rFonts w:ascii="Calibri" w:eastAsia="Times New Roman" w:hAnsi="Calibri" w:cs="Times New Roman"/>
+                <w:b/>
+                <w:color w:val="00000A"/>
+                <w:sz w:val="24"/>
+                <w:szCs w:val="24"/>
+                <w:lang w:eastAsia="da-DK"/>
+              </w:rPr>
+              <w:t>componentDidMount</w:t>
+            </w:r>
+            <w:r>
+              <w:rPr>
+                <w:rFonts w:ascii="Calibri" w:eastAsia="Times New Roman" w:hAnsi="Calibri" w:cs="Times New Roman"/>
+                <w:color w:val="00000A"/>
+                <w:sz w:val="24"/>
+                <w:szCs w:val="24"/>
+                <w:lang w:eastAsia="da-DK"/>
+              </w:rPr>
+              <w:t>.</w:t>
+            </w:r>
+          </w:p>
+          <w:p>
+            <w:pPr>
+              <w:pStyle w:val="Listeafsnit"/>
+              <w:widowControl/>
+              <w:numPr>
+                <w:ilvl w:val="0"/>
+                <w:numId w:val="21"/>
+              </w:numPr>
+              <w:rPr>
+                <w:rFonts w:ascii="Calibri" w:eastAsia="Times New Roman" w:hAnsi="Calibri" w:cs="Times New Roman"/>
+                <w:color w:val="00000A"/>
+                <w:sz w:val="24"/>
+                <w:szCs w:val="24"/>
+                <w:lang w:eastAsia="da-DK"/>
+              </w:rPr>
+            </w:pPr>
+            <w:r>
+              <w:rPr>
+                <w:rFonts w:ascii="Calibri" w:eastAsia="Times New Roman" w:hAnsi="Calibri" w:cs="Times New Roman"/>
+                <w:color w:val="00000A"/>
+                <w:sz w:val="24"/>
+                <w:szCs w:val="24"/>
+                <w:lang w:eastAsia="da-DK"/>
+              </w:rPr>
+              <w:t xml:space="preserve">Once you feel you understand the app, implement a similar app yourself. That is, the app should as a minimum contain a call to a Web API, and should somehow display the result of the call. If you cannot find a suitable Web API to call, you can use one of the the </w:t>
+            </w:r>
+            <w:r>
+              <w:rPr>
+                <w:rFonts w:ascii="Calibri" w:eastAsia="Times New Roman" w:hAnsi="Calibri" w:cs="Times New Roman"/>
+                <w:b/>
+                <w:color w:val="00000A"/>
+                <w:sz w:val="24"/>
+                <w:szCs w:val="24"/>
+                <w:lang w:eastAsia="da-DK"/>
+              </w:rPr>
+              <w:t>JSONPlaceholder</w:t>
+            </w:r>
+            <w:r>
+              <w:rPr>
+                <w:rFonts w:ascii="Calibri" w:eastAsia="Times New Roman" w:hAnsi="Calibri" w:cs="Times New Roman"/>
+                <w:color w:val="00000A"/>
+                <w:sz w:val="24"/>
+                <w:szCs w:val="24"/>
+                <w:lang w:eastAsia="da-DK"/>
+              </w:rPr>
+              <w:t xml:space="preserve"> Web APIs (</w:t>
+            </w:r>
+            <w:hyperlink r:id="rId5" w:history="1">
+              <w:r>
+                <w:rPr>
+                  <w:rStyle w:val="Hyperlink"/>
+                  <w:rFonts w:ascii="Calibri" w:eastAsia="Times New Roman" w:hAnsi="Calibri" w:cs="Times New Roman"/>
+                  <w:sz w:val="24"/>
+                  <w:szCs w:val="24"/>
+                  <w:lang w:eastAsia="da-DK"/>
+                </w:rPr>
+                <w:t>https://jsonplaceholder.typicode.com</w:t>
+              </w:r>
+            </w:hyperlink>
+            <w:r>
+              <w:rPr>
+                <w:rFonts w:ascii="Calibri" w:eastAsia="Times New Roman" w:hAnsi="Calibri" w:cs="Times New Roman"/>
+                <w:color w:val="00000A"/>
+                <w:sz w:val="24"/>
+                <w:szCs w:val="24"/>
+                <w:lang w:eastAsia="da-DK"/>
+              </w:rPr>
+              <w:t xml:space="preserve"> ). An example of a Web API call is: (</w:t>
+            </w:r>
+            <w:hyperlink r:id="rId6" w:history="1">
+              <w:r>
+                <w:rPr>
+                  <w:rStyle w:val="Hyperlink"/>
+                  <w:rFonts w:ascii="Calibri" w:eastAsia="Times New Roman" w:hAnsi="Calibri" w:cs="Times New Roman"/>
+                  <w:sz w:val="24"/>
+                  <w:szCs w:val="24"/>
+                  <w:lang w:eastAsia="da-DK"/>
+                </w:rPr>
+                <w:t>https://jsonplaceholder.typicode.com/users</w:t>
+              </w:r>
+            </w:hyperlink>
+            <w:r>
+              <w:rPr>
+                <w:rFonts w:ascii="Calibri" w:eastAsia="Times New Roman" w:hAnsi="Calibri" w:cs="Times New Roman"/>
+                <w:color w:val="00000A"/>
+                <w:sz w:val="24"/>
+                <w:szCs w:val="24"/>
+                <w:lang w:eastAsia="da-DK"/>
+              </w:rPr>
+              <w:t xml:space="preserve"> ), which return JSON data.</w:t>
+            </w:r>
+          </w:p>
+          <w:p>
+            <w:pPr>
+              <w:widowControl/>
+              <w:rPr>
+                <w:rFonts w:ascii="Calibri" w:eastAsia="Times New Roman" w:hAnsi="Calibri" w:cs="Times New Roman"/>
+                <w:color w:val="00000A"/>
+                <w:sz w:val="24"/>
+                <w:szCs w:val="24"/>
+                <w:lang w:eastAsia="da-DK"/>
+              </w:rPr>
+            </w:pPr>
+          </w:p>
+        </w:tc>
+      </w:tr>
+    </w:tbl>
+    <w:p>
+      <w:pPr>
+        <w:widowControl/>
+        <w:rPr>
+          <w:rFonts w:ascii="Calibri" w:eastAsia="Times New Roman" w:hAnsi="Calibri" w:cs="Times New Roman"/>
+          <w:color w:val="00000A"/>
+          <w:sz w:val="28"/>
+          <w:szCs w:val="24"/>
+          <w:lang w:eastAsia="da-DK"/>
+        </w:rPr>
+      </w:pPr>
+    </w:p>
+    <w:p>
+      <w:pPr>
+        <w:widowControl/>
+        <w:rPr>
+          <w:rFonts w:ascii="Calibri" w:eastAsia="Times New Roman" w:hAnsi="Calibri" w:cs="Times New Roman"/>
+          <w:color w:val="00000A"/>
+          <w:sz w:val="28"/>
+          <w:szCs w:val="24"/>
+          <w:lang w:eastAsia="da-DK"/>
+        </w:rPr>
+      </w:pPr>
+    </w:p>
+    <w:p>
+      <w:pPr>
+        <w:widowControl/>
+        <w:spacing w:after="160" w:line="259" w:lineRule="auto"/>
+        <w:rPr>
+          <w:rFonts w:ascii="Calibri" w:eastAsia="Times New Roman" w:hAnsi="Calibri" w:cs="Times New Roman"/>
+          <w:color w:val="00000A"/>
+          <w:sz w:val="28"/>
+          <w:szCs w:val="24"/>
+          <w:lang w:eastAsia="da-DK"/>
+        </w:rPr>
+      </w:pPr>
+      <w:r>
+        <w:rPr>
+          <w:rFonts w:ascii="Calibri" w:eastAsia="Times New Roman" w:hAnsi="Calibri" w:cs="Times New Roman"/>
+          <w:color w:val="00000A"/>
+          <w:sz w:val="28"/>
+          <w:szCs w:val="24"/>
+          <w:lang w:eastAsia="da-DK"/>
+        </w:rPr>
+        <w:br w:type="page"/>
+      </w:r>
+    </w:p>
+    <w:p>
+      <w:pPr>
+        <w:widowControl/>
+        <w:rPr>
+          <w:rFonts w:ascii="Calibri" w:eastAsia="Times New Roman" w:hAnsi="Calibri" w:cs="Times New Roman"/>
+          <w:color w:val="00000A"/>
+          <w:sz w:val="28"/>
+          <w:szCs w:val="24"/>
+          <w:lang w:eastAsia="da-DK"/>
+        </w:rPr>
+      </w:pPr>
+    </w:p>
+    <w:tbl>
+      <w:tblPr>
+        <w:tblW w:w="9908" w:type="dxa"/>
+        <w:tblBorders>
+          <w:top w:val="single" w:sz="4" w:space="0" w:color="00000A"/>
+          <w:left w:val="single" w:sz="4" w:space="0" w:color="00000A"/>
+          <w:bottom w:val="single" w:sz="4" w:space="0" w:color="00000A"/>
+          <w:right w:val="single" w:sz="4" w:space="0" w:color="00000A"/>
+          <w:insideH w:val="single" w:sz="4" w:space="0" w:color="00000A"/>
+          <w:insideV w:val="single" w:sz="4" w:space="0" w:color="00000A"/>
+        </w:tblBorders>
+        <w:tblLook w:val="04A0" w:firstRow="1" w:lastRow="0" w:firstColumn="1" w:lastColumn="0" w:noHBand="0" w:noVBand="1"/>
+      </w:tblPr>
+      <w:tblGrid>
+        <w:gridCol w:w="1666"/>
+        <w:gridCol w:w="8242"/>
+      </w:tblGrid>
+      <w:tr>
+        <w:tc>
+          <w:tcPr>
+            <w:tcW w:w="1666" w:type="dxa"/>
+            <w:tcBorders>
+              <w:top w:val="single" w:sz="4" w:space="0" w:color="00000A"/>
+              <w:left w:val="single" w:sz="4" w:space="0" w:color="00000A"/>
+              <w:bottom w:val="single" w:sz="4" w:space="0" w:color="00000A"/>
+              <w:right w:val="single" w:sz="4" w:space="0" w:color="00000A"/>
+            </w:tcBorders>
+            <w:shd w:val="clear" w:color="auto" w:fill="auto"/>
+          </w:tcPr>
+          <w:p>
+            <w:pPr>
+              <w:widowControl/>
+              <w:rPr>
+                <w:rFonts w:ascii="Calibri" w:eastAsia="Times New Roman" w:hAnsi="Calibri" w:cs="Times New Roman"/>
+                <w:b/>
+                <w:color w:val="00000A"/>
+                <w:sz w:val="28"/>
+                <w:szCs w:val="24"/>
+                <w:lang w:eastAsia="da-DK"/>
+              </w:rPr>
+            </w:pPr>
+            <w:r>
+              <w:rPr>
+                <w:rFonts w:ascii="Calibri" w:eastAsia="Times New Roman" w:hAnsi="Calibri" w:cs="Times New Roman"/>
+                <w:b/>
+                <w:color w:val="00000A"/>
+                <w:sz w:val="28"/>
+                <w:szCs w:val="24"/>
+                <w:lang w:eastAsia="da-DK"/>
+              </w:rPr>
+              <w:t>Exercise</w:t>
+            </w:r>
+          </w:p>
+        </w:tc>
+        <w:tc>
+          <w:tcPr>
+            <w:tcW w:w="8241" w:type="dxa"/>
+            <w:tcBorders>
+              <w:top w:val="single" w:sz="4" w:space="0" w:color="00000A"/>
+              <w:left w:val="single" w:sz="4" w:space="0" w:color="00000A"/>
+              <w:bottom w:val="single" w:sz="4" w:space="0" w:color="00000A"/>
+              <w:right w:val="single" w:sz="4" w:space="0" w:color="00000A"/>
+            </w:tcBorders>
+            <w:shd w:val="clear" w:color="auto" w:fill="auto"/>
+          </w:tcPr>
+          <w:p>
+            <w:pPr>
+              <w:pStyle w:val="Overskrift2"/>
+              <w:ind w:left="0"/>
+              <w:rPr>
+                <w:lang w:eastAsia="da-DK"/>
+              </w:rPr>
+            </w:pPr>
+            <w:r>
+              <w:rPr>
+                <w:lang w:eastAsia="da-DK"/>
+              </w:rPr>
+              <w:t>React.8</w:t>
+            </w:r>
+          </w:p>
+          <w:p>
+            <w:pPr>
+              <w:widowControl/>
+              <w:rPr>
+                <w:rFonts w:ascii="Calibri" w:eastAsia="Times New Roman" w:hAnsi="Calibri" w:cs="Times New Roman"/>
+                <w:color w:val="00000A"/>
+                <w:sz w:val="28"/>
+                <w:szCs w:val="24"/>
+                <w:lang w:eastAsia="da-DK"/>
+              </w:rPr>
+            </w:pPr>
+          </w:p>
+        </w:tc>
+      </w:tr>
+      <w:tr>
+        <w:tc>
+          <w:tcPr>
+            <w:tcW w:w="1666" w:type="dxa"/>
+            <w:tcBorders>
+              <w:top w:val="single" w:sz="4" w:space="0" w:color="00000A"/>
+              <w:left w:val="single" w:sz="4" w:space="0" w:color="00000A"/>
+              <w:bottom w:val="single" w:sz="4" w:space="0" w:color="00000A"/>
+              <w:right w:val="single" w:sz="4" w:space="0" w:color="00000A"/>
+            </w:tcBorders>
+            <w:shd w:val="clear" w:color="auto" w:fill="auto"/>
+          </w:tcPr>
+          <w:p>
+            <w:pPr>
+              <w:widowControl/>
+              <w:rPr>
+                <w:rFonts w:ascii="Calibri" w:eastAsia="Times New Roman" w:hAnsi="Calibri" w:cs="Times New Roman"/>
+                <w:b/>
+                <w:color w:val="00000A"/>
+                <w:sz w:val="28"/>
+                <w:szCs w:val="24"/>
+                <w:lang w:eastAsia="da-DK"/>
+              </w:rPr>
+            </w:pPr>
+            <w:r>
+              <w:rPr>
+                <w:rFonts w:ascii="Calibri" w:eastAsia="Times New Roman" w:hAnsi="Calibri" w:cs="Times New Roman"/>
+                <w:b/>
+                <w:color w:val="00000A"/>
+                <w:sz w:val="28"/>
+                <w:szCs w:val="24"/>
+                <w:lang w:eastAsia="da-DK"/>
+              </w:rPr>
+              <w:t>App</w:t>
+            </w:r>
+          </w:p>
+        </w:tc>
+        <w:tc>
+          <w:tcPr>
+            <w:tcW w:w="8241" w:type="dxa"/>
+            <w:tcBorders>
+              <w:top w:val="single" w:sz="4" w:space="0" w:color="00000A"/>
+              <w:left w:val="single" w:sz="4" w:space="0" w:color="00000A"/>
+              <w:bottom w:val="single" w:sz="4" w:space="0" w:color="00000A"/>
+              <w:right w:val="single" w:sz="4" w:space="0" w:color="00000A"/>
+            </w:tcBorders>
+            <w:shd w:val="clear" w:color="auto" w:fill="auto"/>
+          </w:tcPr>
+          <w:p>
+            <w:pPr>
+              <w:widowControl/>
+              <w:rPr>
+                <w:rFonts w:ascii="Calibri" w:eastAsia="Times New Roman" w:hAnsi="Calibri" w:cs="Times New Roman"/>
+                <w:color w:val="00000A"/>
+                <w:sz w:val="28"/>
+                <w:szCs w:val="24"/>
+                <w:lang w:eastAsia="da-DK"/>
+              </w:rPr>
+            </w:pPr>
+            <w:r>
+              <w:rPr>
+                <w:rFonts w:ascii="Calibri" w:eastAsia="Times New Roman" w:hAnsi="Calibri" w:cs="Times New Roman"/>
+                <w:color w:val="00000A"/>
+                <w:sz w:val="28"/>
+                <w:szCs w:val="24"/>
+                <w:lang w:eastAsia="da-DK"/>
+              </w:rPr>
+              <w:t xml:space="preserve">None – create a new </w:t>
+            </w:r>
+            <w:r>
+              <w:rPr>
+                <w:rFonts w:ascii="Calibri" w:eastAsia="Times New Roman" w:hAnsi="Calibri" w:cs="Times New Roman"/>
+                <w:b/>
+                <w:color w:val="00000A"/>
+                <w:sz w:val="28"/>
+                <w:szCs w:val="24"/>
+                <w:lang w:eastAsia="da-DK"/>
+              </w:rPr>
+              <w:t>React</w:t>
+            </w:r>
+            <w:r>
+              <w:rPr>
+                <w:rFonts w:ascii="Calibri" w:eastAsia="Times New Roman" w:hAnsi="Calibri" w:cs="Times New Roman"/>
+                <w:color w:val="00000A"/>
+                <w:sz w:val="28"/>
+                <w:szCs w:val="24"/>
+                <w:lang w:eastAsia="da-DK"/>
+              </w:rPr>
+              <w:t xml:space="preserve"> app </w:t>
+            </w:r>
+            <w:r>
+              <w:rPr>
+                <w:rFonts w:ascii="Calibri" w:eastAsia="Times New Roman" w:hAnsi="Calibri" w:cs="Times New Roman"/>
+                <w:color w:val="00000A"/>
+                <w:sz w:val="28"/>
+                <w:szCs w:val="24"/>
+                <w:lang w:eastAsia="da-DK"/>
+              </w:rPr>
+              <w:t xml:space="preserve">with </w:t>
+            </w:r>
+            <w:r>
+              <w:rPr>
+                <w:rFonts w:ascii="Calibri" w:eastAsia="Times New Roman" w:hAnsi="Calibri" w:cs="Times New Roman"/>
+                <w:b/>
+                <w:color w:val="00000A"/>
+                <w:sz w:val="28"/>
+                <w:szCs w:val="24"/>
+                <w:lang w:eastAsia="da-DK"/>
+              </w:rPr>
+              <w:t>create-react-app</w:t>
+            </w:r>
+            <w:r>
+              <w:rPr>
+                <w:rFonts w:ascii="Calibri" w:eastAsia="Times New Roman" w:hAnsi="Calibri" w:cs="Times New Roman"/>
+                <w:color w:val="00000A"/>
+                <w:sz w:val="28"/>
+                <w:szCs w:val="24"/>
+                <w:lang w:eastAsia="da-DK"/>
+              </w:rPr>
+              <w:t>, and also install the package</w:t>
+            </w:r>
+            <w:r>
+              <w:rPr>
+                <w:rFonts w:ascii="Calibri" w:eastAsia="Times New Roman" w:hAnsi="Calibri" w:cs="Times New Roman"/>
+                <w:color w:val="00000A"/>
+                <w:sz w:val="28"/>
+                <w:szCs w:val="24"/>
+                <w:lang w:eastAsia="da-DK"/>
+              </w:rPr>
+              <w:t xml:space="preserve"> </w:t>
+            </w:r>
+            <w:r>
+              <w:rPr>
+                <w:rFonts w:ascii="Calibri" w:eastAsia="Times New Roman" w:hAnsi="Calibri" w:cs="Times New Roman"/>
+                <w:b/>
+                <w:color w:val="00000A"/>
+                <w:sz w:val="28"/>
+                <w:szCs w:val="24"/>
+                <w:lang w:eastAsia="da-DK"/>
+              </w:rPr>
+              <w:t>react-router-dom</w:t>
+            </w:r>
+            <w:r>
+              <w:rPr>
+                <w:rFonts w:ascii="Calibri" w:eastAsia="Times New Roman" w:hAnsi="Calibri" w:cs="Times New Roman"/>
+                <w:color w:val="00000A"/>
+                <w:sz w:val="28"/>
+                <w:szCs w:val="24"/>
+                <w:lang w:eastAsia="da-DK"/>
+              </w:rPr>
+              <w:t xml:space="preserve"> (</w:t>
+            </w:r>
+            <w:r>
+              <w:rPr>
+                <w:rFonts w:ascii="Calibri" w:eastAsia="Times New Roman" w:hAnsi="Calibri" w:cs="Times New Roman"/>
+                <w:b/>
+                <w:color w:val="FF0000"/>
+                <w:sz w:val="28"/>
+                <w:szCs w:val="24"/>
+                <w:lang w:eastAsia="da-DK"/>
+              </w:rPr>
+              <w:t>NB</w:t>
+            </w:r>
+            <w:r>
+              <w:rPr>
+                <w:rFonts w:ascii="Calibri" w:eastAsia="Times New Roman" w:hAnsi="Calibri" w:cs="Times New Roman"/>
+                <w:color w:val="00000A"/>
+                <w:sz w:val="28"/>
+                <w:szCs w:val="24"/>
+                <w:lang w:eastAsia="da-DK"/>
+              </w:rPr>
+              <w:t xml:space="preserve">: this does </w:t>
+            </w:r>
+            <w:r>
+              <w:rPr>
+                <w:rFonts w:ascii="Calibri" w:eastAsia="Times New Roman" w:hAnsi="Calibri" w:cs="Times New Roman"/>
+                <w:color w:val="00000A"/>
+                <w:sz w:val="28"/>
+                <w:szCs w:val="24"/>
+                <w:u w:val="single"/>
+                <w:lang w:eastAsia="da-DK"/>
+              </w:rPr>
+              <w:t>not</w:t>
+            </w:r>
+            <w:r>
+              <w:rPr>
+                <w:rFonts w:ascii="Calibri" w:eastAsia="Times New Roman" w:hAnsi="Calibri" w:cs="Times New Roman"/>
+                <w:color w:val="00000A"/>
+                <w:sz w:val="28"/>
+                <w:szCs w:val="24"/>
+                <w:lang w:eastAsia="da-DK"/>
+              </w:rPr>
+              <w:t xml:space="preserve"> involve </w:t>
+            </w:r>
+            <w:r>
+              <w:rPr>
+                <w:rFonts w:ascii="Calibri" w:eastAsia="Times New Roman" w:hAnsi="Calibri" w:cs="Times New Roman"/>
+                <w:b/>
+                <w:color w:val="00000A"/>
+                <w:sz w:val="28"/>
+                <w:szCs w:val="24"/>
+                <w:lang w:eastAsia="da-DK"/>
+              </w:rPr>
+              <w:t>Redux</w:t>
+            </w:r>
+            <w:r>
+              <w:rPr>
+                <w:rFonts w:ascii="Calibri" w:eastAsia="Times New Roman" w:hAnsi="Calibri" w:cs="Times New Roman"/>
+                <w:color w:val="00000A"/>
+                <w:sz w:val="28"/>
+                <w:szCs w:val="24"/>
+                <w:lang w:eastAsia="da-DK"/>
+              </w:rPr>
+              <w:t>!)</w:t>
+            </w:r>
+          </w:p>
+          <w:p>
+            <w:pPr>
+              <w:widowControl/>
+              <w:rPr>
+                <w:rFonts w:ascii="Calibri" w:eastAsia="Times New Roman" w:hAnsi="Calibri" w:cs="Times New Roman"/>
+                <w:b/>
+                <w:color w:val="00000A"/>
+                <w:sz w:val="28"/>
+                <w:szCs w:val="24"/>
+                <w:lang w:eastAsia="da-DK"/>
+              </w:rPr>
+            </w:pPr>
+          </w:p>
+        </w:tc>
+      </w:tr>
+      <w:tr>
+        <w:tc>
+          <w:tcPr>
+            <w:tcW w:w="1666" w:type="dxa"/>
+            <w:tcBorders>
+              <w:top w:val="single" w:sz="4" w:space="0" w:color="00000A"/>
+              <w:left w:val="single" w:sz="4" w:space="0" w:color="00000A"/>
+              <w:bottom w:val="single" w:sz="4" w:space="0" w:color="00000A"/>
+              <w:right w:val="single" w:sz="4" w:space="0" w:color="00000A"/>
+            </w:tcBorders>
+            <w:shd w:val="clear" w:color="auto" w:fill="auto"/>
+          </w:tcPr>
+          <w:p>
+            <w:pPr>
+              <w:widowControl/>
+              <w:rPr>
+                <w:rFonts w:ascii="Calibri" w:eastAsia="Times New Roman" w:hAnsi="Calibri" w:cs="Times New Roman"/>
+                <w:b/>
+                <w:color w:val="00000A"/>
+                <w:sz w:val="28"/>
+                <w:szCs w:val="24"/>
+                <w:lang w:eastAsia="da-DK"/>
+              </w:rPr>
+            </w:pPr>
+            <w:r>
+              <w:rPr>
+                <w:rFonts w:ascii="Calibri" w:eastAsia="Times New Roman" w:hAnsi="Calibri" w:cs="Times New Roman"/>
+                <w:b/>
+                <w:color w:val="00000A"/>
+                <w:sz w:val="28"/>
+                <w:szCs w:val="24"/>
+                <w:lang w:eastAsia="da-DK"/>
+              </w:rPr>
+              <w:t>Purpose</w:t>
+            </w:r>
+          </w:p>
+        </w:tc>
+        <w:tc>
+          <w:tcPr>
+            <w:tcW w:w="8241" w:type="dxa"/>
+            <w:tcBorders>
+              <w:top w:val="single" w:sz="4" w:space="0" w:color="00000A"/>
+              <w:left w:val="single" w:sz="4" w:space="0" w:color="00000A"/>
+              <w:bottom w:val="single" w:sz="4" w:space="0" w:color="00000A"/>
+              <w:right w:val="single" w:sz="4" w:space="0" w:color="00000A"/>
+            </w:tcBorders>
+            <w:shd w:val="clear" w:color="auto" w:fill="auto"/>
+          </w:tcPr>
+          <w:p>
+            <w:pPr>
+              <w:widowControl/>
+              <w:rPr>
+                <w:rFonts w:ascii="Calibri" w:eastAsia="Times New Roman" w:hAnsi="Calibri" w:cs="Times New Roman"/>
+                <w:color w:val="00000A"/>
+                <w:sz w:val="28"/>
+                <w:szCs w:val="24"/>
+                <w:lang w:eastAsia="da-DK"/>
+              </w:rPr>
+            </w:pPr>
+            <w:r>
+              <w:rPr>
+                <w:rFonts w:ascii="Calibri" w:eastAsia="Times New Roman" w:hAnsi="Calibri" w:cs="Times New Roman"/>
+                <w:color w:val="00000A"/>
+                <w:sz w:val="28"/>
+                <w:szCs w:val="24"/>
+                <w:lang w:eastAsia="da-DK"/>
+              </w:rPr>
+              <w:t xml:space="preserve">Implement an application which uses </w:t>
+            </w:r>
+            <w:r>
+              <w:rPr>
+                <w:rFonts w:ascii="Calibri" w:eastAsia="Times New Roman" w:hAnsi="Calibri" w:cs="Times New Roman"/>
+                <w:b/>
+                <w:color w:val="00000A"/>
+                <w:sz w:val="28"/>
+                <w:szCs w:val="24"/>
+                <w:lang w:eastAsia="da-DK"/>
+              </w:rPr>
+              <w:t>React</w:t>
+            </w:r>
+            <w:r>
+              <w:rPr>
+                <w:rFonts w:ascii="Calibri" w:eastAsia="Times New Roman" w:hAnsi="Calibri" w:cs="Times New Roman"/>
+                <w:color w:val="00000A"/>
+                <w:sz w:val="28"/>
+                <w:szCs w:val="24"/>
+                <w:lang w:eastAsia="da-DK"/>
+              </w:rPr>
+              <w:t xml:space="preserve"> routing</w:t>
+            </w:r>
+            <w:r>
+              <w:rPr>
+                <w:rFonts w:ascii="Calibri" w:eastAsia="Times New Roman" w:hAnsi="Calibri" w:cs="Times New Roman"/>
+                <w:color w:val="00000A"/>
+                <w:sz w:val="28"/>
+                <w:szCs w:val="24"/>
+                <w:lang w:eastAsia="da-DK"/>
+              </w:rPr>
+              <w:t>.</w:t>
+            </w:r>
+          </w:p>
+          <w:p>
+            <w:pPr>
+              <w:widowControl/>
+              <w:rPr>
+                <w:rFonts w:ascii="Calibri" w:eastAsia="Times New Roman" w:hAnsi="Calibri" w:cs="Times New Roman"/>
+                <w:color w:val="00000A"/>
+                <w:sz w:val="28"/>
+                <w:szCs w:val="24"/>
+                <w:lang w:eastAsia="da-DK"/>
+              </w:rPr>
+            </w:pPr>
+          </w:p>
+        </w:tc>
+      </w:tr>
+      <w:tr>
+        <w:tc>
+          <w:tcPr>
+            <w:tcW w:w="1666" w:type="dxa"/>
+            <w:tcBorders>
+              <w:top w:val="single" w:sz="4" w:space="0" w:color="00000A"/>
+              <w:left w:val="single" w:sz="4" w:space="0" w:color="00000A"/>
+              <w:bottom w:val="single" w:sz="4" w:space="0" w:color="00000A"/>
+              <w:right w:val="single" w:sz="4" w:space="0" w:color="00000A"/>
+            </w:tcBorders>
+            <w:shd w:val="clear" w:color="auto" w:fill="auto"/>
+          </w:tcPr>
+          <w:p>
+            <w:pPr>
+              <w:widowControl/>
+              <w:rPr>
+                <w:rFonts w:ascii="Calibri" w:eastAsia="Times New Roman" w:hAnsi="Calibri" w:cs="Times New Roman"/>
+                <w:b/>
+                <w:color w:val="00000A"/>
+                <w:sz w:val="28"/>
+                <w:szCs w:val="24"/>
+                <w:lang w:eastAsia="da-DK"/>
+              </w:rPr>
+            </w:pPr>
+            <w:r>
+              <w:rPr>
+                <w:rFonts w:ascii="Calibri" w:eastAsia="Times New Roman" w:hAnsi="Calibri" w:cs="Times New Roman"/>
+                <w:b/>
+                <w:color w:val="00000A"/>
+                <w:sz w:val="28"/>
+                <w:szCs w:val="24"/>
+                <w:lang w:eastAsia="da-DK"/>
+              </w:rPr>
+              <w:t>Description</w:t>
+            </w:r>
+          </w:p>
+        </w:tc>
+        <w:tc>
+          <w:tcPr>
+            <w:tcW w:w="8241" w:type="dxa"/>
+            <w:tcBorders>
+              <w:top w:val="single" w:sz="4" w:space="0" w:color="00000A"/>
+              <w:left w:val="single" w:sz="4" w:space="0" w:color="00000A"/>
+              <w:bottom w:val="single" w:sz="4" w:space="0" w:color="00000A"/>
+              <w:right w:val="single" w:sz="4" w:space="0" w:color="00000A"/>
+            </w:tcBorders>
+            <w:shd w:val="clear" w:color="auto" w:fill="auto"/>
+          </w:tcPr>
+          <w:p>
+            <w:pPr>
+              <w:widowControl/>
+              <w:rPr>
+                <w:rFonts w:ascii="Calibri" w:eastAsia="Times New Roman" w:hAnsi="Calibri" w:cs="Times New Roman"/>
+                <w:color w:val="00000A"/>
+                <w:sz w:val="24"/>
+                <w:szCs w:val="24"/>
+                <w:lang w:eastAsia="da-DK"/>
+              </w:rPr>
+            </w:pPr>
+            <w:r>
+              <w:rPr>
+                <w:rFonts w:ascii="Calibri" w:eastAsia="Times New Roman" w:hAnsi="Calibri" w:cs="Times New Roman"/>
+                <w:color w:val="00000A"/>
+                <w:sz w:val="24"/>
+                <w:szCs w:val="24"/>
+                <w:lang w:eastAsia="da-DK"/>
+              </w:rPr>
+              <w:t xml:space="preserve">The </w:t>
+            </w:r>
+            <w:r>
+              <w:rPr>
+                <w:rFonts w:ascii="Calibri" w:eastAsia="Times New Roman" w:hAnsi="Calibri" w:cs="Times New Roman"/>
+                <w:color w:val="00000A"/>
+                <w:sz w:val="24"/>
+                <w:szCs w:val="24"/>
+                <w:lang w:eastAsia="da-DK"/>
+              </w:rPr>
+              <w:t xml:space="preserve">example </w:t>
+            </w:r>
+            <w:r>
+              <w:rPr>
+                <w:rFonts w:ascii="Calibri" w:eastAsia="Times New Roman" w:hAnsi="Calibri" w:cs="Times New Roman"/>
+                <w:b/>
+                <w:color w:val="00000A"/>
+                <w:sz w:val="24"/>
+                <w:szCs w:val="24"/>
+                <w:lang w:eastAsia="da-DK"/>
+              </w:rPr>
+              <w:t>club-reactrouter</w:t>
+            </w:r>
+            <w:r>
+              <w:rPr>
+                <w:rFonts w:ascii="Calibri" w:eastAsia="Times New Roman" w:hAnsi="Calibri" w:cs="Times New Roman"/>
+                <w:color w:val="00000A"/>
+                <w:sz w:val="24"/>
+                <w:szCs w:val="24"/>
+                <w:lang w:eastAsia="da-DK"/>
+              </w:rPr>
+              <w:t xml:space="preserve"> uses </w:t>
+            </w:r>
+            <w:r>
+              <w:rPr>
+                <w:rFonts w:ascii="Calibri" w:eastAsia="Times New Roman" w:hAnsi="Calibri" w:cs="Times New Roman"/>
+                <w:b/>
+                <w:color w:val="00000A"/>
+                <w:sz w:val="24"/>
+                <w:szCs w:val="24"/>
+                <w:lang w:eastAsia="da-DK"/>
+              </w:rPr>
+              <w:t>React</w:t>
+            </w:r>
+            <w:r>
+              <w:rPr>
+                <w:rFonts w:ascii="Calibri" w:eastAsia="Times New Roman" w:hAnsi="Calibri" w:cs="Times New Roman"/>
+                <w:color w:val="00000A"/>
+                <w:sz w:val="24"/>
+                <w:szCs w:val="24"/>
+                <w:lang w:eastAsia="da-DK"/>
+              </w:rPr>
+              <w:t xml:space="preserve"> routing </w:t>
+            </w:r>
+            <w:r>
+              <w:rPr>
+                <w:rFonts w:ascii="Calibri" w:eastAsia="Times New Roman" w:hAnsi="Calibri" w:cs="Times New Roman"/>
+                <w:color w:val="00000A"/>
+                <w:sz w:val="24"/>
+                <w:szCs w:val="24"/>
+                <w:lang w:eastAsia="da-DK"/>
+              </w:rPr>
+              <w:t xml:space="preserve">for enabling navigation in the app. The main idea in </w:t>
+            </w:r>
+            <w:r>
+              <w:rPr>
+                <w:rFonts w:ascii="Calibri" w:eastAsia="Times New Roman" w:hAnsi="Calibri" w:cs="Times New Roman"/>
+                <w:b/>
+                <w:color w:val="00000A"/>
+                <w:sz w:val="24"/>
+                <w:szCs w:val="24"/>
+                <w:lang w:eastAsia="da-DK"/>
+              </w:rPr>
+              <w:t>React</w:t>
+            </w:r>
+            <w:r>
+              <w:rPr>
+                <w:rFonts w:ascii="Calibri" w:eastAsia="Times New Roman" w:hAnsi="Calibri" w:cs="Times New Roman"/>
+                <w:color w:val="00000A"/>
+                <w:sz w:val="24"/>
+                <w:szCs w:val="24"/>
+                <w:lang w:eastAsia="da-DK"/>
+              </w:rPr>
+              <w:t xml:space="preserve"> routing is that a number of routing-related </w:t>
+            </w:r>
+            <w:r>
+              <w:rPr>
+                <w:rFonts w:ascii="Calibri" w:eastAsia="Times New Roman" w:hAnsi="Calibri" w:cs="Times New Roman"/>
+                <w:b/>
+                <w:color w:val="00000A"/>
+                <w:sz w:val="24"/>
+                <w:szCs w:val="24"/>
+                <w:lang w:eastAsia="da-DK"/>
+              </w:rPr>
+              <w:t>React</w:t>
+            </w:r>
+            <w:r>
+              <w:rPr>
+                <w:rFonts w:ascii="Calibri" w:eastAsia="Times New Roman" w:hAnsi="Calibri" w:cs="Times New Roman"/>
+                <w:color w:val="00000A"/>
+                <w:sz w:val="24"/>
+                <w:szCs w:val="24"/>
+                <w:lang w:eastAsia="da-DK"/>
+              </w:rPr>
+              <w:t xml:space="preserve"> components become available after installing the </w:t>
+            </w:r>
+            <w:r>
+              <w:rPr>
+                <w:rFonts w:ascii="Calibri" w:eastAsia="Times New Roman" w:hAnsi="Calibri" w:cs="Times New Roman"/>
+                <w:b/>
+                <w:color w:val="00000A"/>
+                <w:sz w:val="24"/>
+                <w:szCs w:val="24"/>
+                <w:lang w:eastAsia="da-DK"/>
+              </w:rPr>
+              <w:t>react-router-dom</w:t>
+            </w:r>
+            <w:r>
+              <w:rPr>
+                <w:rFonts w:ascii="Calibri" w:eastAsia="Times New Roman" w:hAnsi="Calibri" w:cs="Times New Roman"/>
+                <w:color w:val="00000A"/>
+                <w:sz w:val="24"/>
+                <w:szCs w:val="24"/>
+                <w:lang w:eastAsia="da-DK"/>
+              </w:rPr>
+              <w:t xml:space="preserve"> package. These components are then used to manage internal routing in the app.</w:t>
+            </w:r>
+          </w:p>
+          <w:p>
+            <w:pPr>
+              <w:widowControl/>
+              <w:rPr>
+                <w:rFonts w:ascii="Calibri" w:eastAsia="Times New Roman" w:hAnsi="Calibri" w:cs="Times New Roman"/>
+                <w:color w:val="00000A"/>
+                <w:sz w:val="28"/>
+                <w:szCs w:val="24"/>
+                <w:lang w:eastAsia="da-DK"/>
+              </w:rPr>
+            </w:pPr>
+          </w:p>
+        </w:tc>
+      </w:tr>
+      <w:tr>
+        <w:tc>
+          <w:tcPr>
+            <w:tcW w:w="1666" w:type="dxa"/>
+            <w:tcBorders>
+              <w:top w:val="single" w:sz="4" w:space="0" w:color="00000A"/>
+              <w:left w:val="single" w:sz="4" w:space="0" w:color="00000A"/>
+              <w:bottom w:val="single" w:sz="4" w:space="0" w:color="00000A"/>
+              <w:right w:val="single" w:sz="4" w:space="0" w:color="00000A"/>
+            </w:tcBorders>
+            <w:shd w:val="clear" w:color="auto" w:fill="auto"/>
+          </w:tcPr>
+          <w:p>
+            <w:pPr>
+              <w:widowControl/>
+              <w:rPr>
+                <w:rFonts w:ascii="Calibri" w:eastAsia="Times New Roman" w:hAnsi="Calibri" w:cs="Times New Roman"/>
+                <w:b/>
+                <w:color w:val="00000A"/>
+                <w:sz w:val="28"/>
+                <w:szCs w:val="24"/>
+                <w:lang w:eastAsia="da-DK"/>
+              </w:rPr>
+            </w:pPr>
+            <w:r>
+              <w:rPr>
+                <w:rFonts w:ascii="Calibri" w:eastAsia="Times New Roman" w:hAnsi="Calibri" w:cs="Times New Roman"/>
+                <w:b/>
+                <w:color w:val="00000A"/>
+                <w:sz w:val="28"/>
+                <w:szCs w:val="24"/>
+                <w:lang w:eastAsia="da-DK"/>
+              </w:rPr>
+              <w:t>Steps</w:t>
+            </w:r>
+          </w:p>
+        </w:tc>
+        <w:tc>
+          <w:tcPr>
+            <w:tcW w:w="8241" w:type="dxa"/>
+            <w:tcBorders>
+              <w:top w:val="single" w:sz="4" w:space="0" w:color="00000A"/>
+              <w:left w:val="single" w:sz="4" w:space="0" w:color="00000A"/>
+              <w:bottom w:val="single" w:sz="4" w:space="0" w:color="00000A"/>
+              <w:right w:val="single" w:sz="4" w:space="0" w:color="00000A"/>
+            </w:tcBorders>
+            <w:shd w:val="clear" w:color="auto" w:fill="auto"/>
+          </w:tcPr>
+          <w:p>
+            <w:pPr>
+              <w:pStyle w:val="Listeafsnit"/>
+              <w:widowControl/>
+              <w:numPr>
+                <w:ilvl w:val="0"/>
+                <w:numId w:val="22"/>
+              </w:numPr>
+              <w:rPr>
+                <w:rFonts w:ascii="Calibri" w:eastAsia="Times New Roman" w:hAnsi="Calibri" w:cs="Times New Roman"/>
+                <w:color w:val="00000A"/>
+                <w:sz w:val="24"/>
+                <w:szCs w:val="24"/>
+                <w:lang w:eastAsia="da-DK"/>
+              </w:rPr>
+            </w:pPr>
+            <w:r>
+              <w:rPr>
+                <w:rFonts w:ascii="Calibri" w:eastAsia="Times New Roman" w:hAnsi="Calibri" w:cs="Times New Roman"/>
+                <w:color w:val="00000A"/>
+                <w:sz w:val="24"/>
+                <w:szCs w:val="24"/>
+                <w:lang w:eastAsia="da-DK"/>
+              </w:rPr>
+              <w:t xml:space="preserve">Make </w:t>
+            </w:r>
+            <w:r>
+              <w:rPr>
+                <w:rFonts w:ascii="Calibri" w:eastAsia="Times New Roman" w:hAnsi="Calibri" w:cs="Times New Roman"/>
+                <w:color w:val="00000A"/>
+                <w:sz w:val="24"/>
+                <w:szCs w:val="24"/>
+                <w:lang w:eastAsia="da-DK"/>
+              </w:rPr>
+              <w:t xml:space="preserve">sure you understand how the </w:t>
+            </w:r>
+            <w:r>
+              <w:rPr>
+                <w:rFonts w:ascii="Calibri" w:eastAsia="Times New Roman" w:hAnsi="Calibri" w:cs="Times New Roman"/>
+                <w:b/>
+                <w:color w:val="00000A"/>
+                <w:sz w:val="24"/>
+                <w:szCs w:val="24"/>
+                <w:lang w:eastAsia="da-DK"/>
+              </w:rPr>
+              <w:t>club-reactrouter</w:t>
+            </w:r>
+            <w:r>
+              <w:rPr>
+                <w:rFonts w:ascii="Calibri" w:eastAsia="Times New Roman" w:hAnsi="Calibri" w:cs="Times New Roman"/>
+                <w:color w:val="00000A"/>
+                <w:sz w:val="24"/>
+                <w:szCs w:val="24"/>
+                <w:lang w:eastAsia="da-DK"/>
+              </w:rPr>
+              <w:t xml:space="preserve"> </w:t>
+            </w:r>
+            <w:r>
+              <w:rPr>
+                <w:rFonts w:ascii="Calibri" w:eastAsia="Times New Roman" w:hAnsi="Calibri" w:cs="Times New Roman"/>
+                <w:color w:val="00000A"/>
+                <w:sz w:val="24"/>
+                <w:szCs w:val="24"/>
+                <w:lang w:eastAsia="da-DK"/>
+              </w:rPr>
+              <w:t>app works. Pay particular attention to the below:</w:t>
+            </w:r>
+          </w:p>
+          <w:p>
+            <w:pPr>
+              <w:pStyle w:val="Listeafsnit"/>
+              <w:widowControl/>
+              <w:numPr>
+                <w:ilvl w:val="1"/>
+                <w:numId w:val="22"/>
+              </w:numPr>
+              <w:rPr>
+                <w:rFonts w:ascii="Calibri" w:eastAsia="Times New Roman" w:hAnsi="Calibri" w:cs="Times New Roman"/>
+                <w:color w:val="00000A"/>
+                <w:sz w:val="24"/>
+                <w:szCs w:val="24"/>
+                <w:lang w:eastAsia="da-DK"/>
+              </w:rPr>
+            </w:pPr>
+            <w:r>
+              <w:rPr>
+                <w:rFonts w:ascii="Calibri" w:eastAsia="Times New Roman" w:hAnsi="Calibri" w:cs="Times New Roman"/>
+                <w:color w:val="00000A"/>
+                <w:sz w:val="24"/>
+                <w:szCs w:val="24"/>
+                <w:lang w:eastAsia="da-DK"/>
+              </w:rPr>
+              <w:t xml:space="preserve">[in </w:t>
+            </w:r>
+            <w:r>
+              <w:rPr>
+                <w:rFonts w:ascii="Calibri" w:eastAsia="Times New Roman" w:hAnsi="Calibri" w:cs="Times New Roman"/>
+                <w:b/>
+                <w:color w:val="00000A"/>
+                <w:sz w:val="24"/>
+                <w:szCs w:val="24"/>
+                <w:lang w:eastAsia="da-DK"/>
+              </w:rPr>
+              <w:t>/src/index.js</w:t>
+            </w:r>
+            <w:r>
+              <w:rPr>
+                <w:rFonts w:ascii="Calibri" w:eastAsia="Times New Roman" w:hAnsi="Calibri" w:cs="Times New Roman"/>
+                <w:color w:val="00000A"/>
+                <w:sz w:val="24"/>
+                <w:szCs w:val="24"/>
+                <w:lang w:eastAsia="da-DK"/>
+              </w:rPr>
+              <w:t xml:space="preserve">] At the top level of the app, we wrap the </w:t>
+            </w:r>
+            <w:r>
+              <w:rPr>
+                <w:rFonts w:ascii="Calibri" w:eastAsia="Times New Roman" w:hAnsi="Calibri" w:cs="Times New Roman"/>
+                <w:b/>
+                <w:color w:val="00000A"/>
+                <w:sz w:val="24"/>
+                <w:szCs w:val="24"/>
+                <w:lang w:eastAsia="da-DK"/>
+              </w:rPr>
+              <w:t>&lt;App&gt;</w:t>
+            </w:r>
+            <w:r>
+              <w:rPr>
+                <w:rFonts w:ascii="Calibri" w:eastAsia="Times New Roman" w:hAnsi="Calibri" w:cs="Times New Roman"/>
+                <w:color w:val="00000A"/>
+                <w:sz w:val="24"/>
+                <w:szCs w:val="24"/>
+                <w:lang w:eastAsia="da-DK"/>
+              </w:rPr>
+              <w:t xml:space="preserve"> component into a </w:t>
+            </w:r>
+            <w:r>
+              <w:rPr>
+                <w:rFonts w:ascii="Calibri" w:eastAsia="Times New Roman" w:hAnsi="Calibri" w:cs="Times New Roman"/>
+                <w:b/>
+                <w:color w:val="00000A"/>
+                <w:sz w:val="24"/>
+                <w:szCs w:val="24"/>
+                <w:lang w:eastAsia="da-DK"/>
+              </w:rPr>
+              <w:t>&lt;BrowserRouter&gt;</w:t>
+            </w:r>
+            <w:r>
+              <w:rPr>
+                <w:rFonts w:ascii="Calibri" w:eastAsia="Times New Roman" w:hAnsi="Calibri" w:cs="Times New Roman"/>
+                <w:color w:val="00000A"/>
+                <w:sz w:val="24"/>
+                <w:szCs w:val="24"/>
+                <w:lang w:eastAsia="da-DK"/>
+              </w:rPr>
+              <w:t xml:space="preserve"> component.</w:t>
+            </w:r>
+          </w:p>
+          <w:p>
+            <w:pPr>
+              <w:pStyle w:val="Listeafsnit"/>
+              <w:widowControl/>
+              <w:numPr>
+                <w:ilvl w:val="1"/>
+                <w:numId w:val="22"/>
+              </w:numPr>
+              <w:rPr>
+                <w:rFonts w:ascii="Calibri" w:eastAsia="Times New Roman" w:hAnsi="Calibri" w:cs="Times New Roman"/>
+                <w:color w:val="00000A"/>
+                <w:sz w:val="24"/>
+                <w:szCs w:val="24"/>
+                <w:lang w:eastAsia="da-DK"/>
+              </w:rPr>
+            </w:pPr>
+            <w:r>
+              <w:rPr>
+                <w:rFonts w:ascii="Calibri" w:eastAsia="Times New Roman" w:hAnsi="Calibri" w:cs="Times New Roman"/>
+                <w:color w:val="00000A"/>
+                <w:sz w:val="24"/>
+                <w:szCs w:val="24"/>
+                <w:lang w:eastAsia="da-DK"/>
+              </w:rPr>
+              <w:t xml:space="preserve">[in </w:t>
+            </w:r>
+            <w:r>
+              <w:rPr>
+                <w:rFonts w:ascii="Calibri" w:eastAsia="Times New Roman" w:hAnsi="Calibri" w:cs="Times New Roman"/>
+                <w:b/>
+                <w:color w:val="00000A"/>
+                <w:sz w:val="24"/>
+                <w:szCs w:val="24"/>
+                <w:lang w:eastAsia="da-DK"/>
+              </w:rPr>
+              <w:t>/src/components/A</w:t>
+            </w:r>
+            <w:r>
+              <w:rPr>
+                <w:rFonts w:ascii="Calibri" w:eastAsia="Times New Roman" w:hAnsi="Calibri" w:cs="Times New Roman"/>
+                <w:b/>
+                <w:color w:val="00000A"/>
+                <w:sz w:val="24"/>
+                <w:szCs w:val="24"/>
+                <w:lang w:eastAsia="da-DK"/>
+              </w:rPr>
+              <w:t>pp.js</w:t>
+            </w:r>
+            <w:r>
+              <w:rPr>
+                <w:rFonts w:ascii="Calibri" w:eastAsia="Times New Roman" w:hAnsi="Calibri" w:cs="Times New Roman"/>
+                <w:color w:val="00000A"/>
+                <w:sz w:val="24"/>
+                <w:szCs w:val="24"/>
+                <w:lang w:eastAsia="da-DK"/>
+              </w:rPr>
+              <w:t xml:space="preserve">] The </w:t>
+            </w:r>
+            <w:r>
+              <w:rPr>
+                <w:rFonts w:ascii="Calibri" w:eastAsia="Times New Roman" w:hAnsi="Calibri" w:cs="Times New Roman"/>
+                <w:b/>
+                <w:color w:val="00000A"/>
+                <w:sz w:val="24"/>
+                <w:szCs w:val="24"/>
+                <w:lang w:eastAsia="da-DK"/>
+              </w:rPr>
+              <w:t>&lt;App&gt;</w:t>
+            </w:r>
+            <w:r>
+              <w:rPr>
+                <w:rFonts w:ascii="Calibri" w:eastAsia="Times New Roman" w:hAnsi="Calibri" w:cs="Times New Roman"/>
+                <w:color w:val="00000A"/>
+                <w:sz w:val="24"/>
+                <w:szCs w:val="24"/>
+                <w:lang w:eastAsia="da-DK"/>
+              </w:rPr>
+              <w:t xml:space="preserve"> component itself is divi</w:t>
+            </w:r>
+            <w:r>
+              <w:rPr>
+                <w:rFonts w:ascii="Calibri" w:eastAsia="Times New Roman" w:hAnsi="Calibri" w:cs="Times New Roman"/>
+                <w:color w:val="00000A"/>
+                <w:sz w:val="24"/>
+                <w:szCs w:val="24"/>
+                <w:lang w:eastAsia="da-DK"/>
+              </w:rPr>
+              <w:softHyphen/>
+              <w:t xml:space="preserve">ded into a </w:t>
+            </w:r>
+            <w:r>
+              <w:rPr>
+                <w:rFonts w:ascii="Calibri" w:eastAsia="Times New Roman" w:hAnsi="Calibri" w:cs="Times New Roman"/>
+                <w:b/>
+                <w:color w:val="00000A"/>
+                <w:sz w:val="24"/>
+                <w:szCs w:val="24"/>
+                <w:lang w:eastAsia="da-DK"/>
+              </w:rPr>
+              <w:t>&lt;Header&gt;</w:t>
+            </w:r>
+            <w:r>
+              <w:rPr>
+                <w:rFonts w:ascii="Calibri" w:eastAsia="Times New Roman" w:hAnsi="Calibri" w:cs="Times New Roman"/>
+                <w:color w:val="00000A"/>
+                <w:sz w:val="24"/>
+                <w:szCs w:val="24"/>
+                <w:lang w:eastAsia="da-DK"/>
+              </w:rPr>
+              <w:t xml:space="preserve"> and a </w:t>
+            </w:r>
+            <w:r>
+              <w:rPr>
+                <w:rFonts w:ascii="Calibri" w:eastAsia="Times New Roman" w:hAnsi="Calibri" w:cs="Times New Roman"/>
+                <w:b/>
+                <w:color w:val="00000A"/>
+                <w:sz w:val="24"/>
+                <w:szCs w:val="24"/>
+                <w:lang w:eastAsia="da-DK"/>
+              </w:rPr>
+              <w:t>&lt;Main&gt;</w:t>
+            </w:r>
+            <w:r>
+              <w:rPr>
+                <w:rFonts w:ascii="Calibri" w:eastAsia="Times New Roman" w:hAnsi="Calibri" w:cs="Times New Roman"/>
+                <w:color w:val="00000A"/>
+                <w:sz w:val="24"/>
+                <w:szCs w:val="24"/>
+                <w:lang w:eastAsia="da-DK"/>
+              </w:rPr>
+              <w:t xml:space="preserve"> component.</w:t>
+            </w:r>
+          </w:p>
+          <w:p>
+            <w:pPr>
+              <w:pStyle w:val="Listeafsnit"/>
+              <w:widowControl/>
+              <w:numPr>
+                <w:ilvl w:val="1"/>
+                <w:numId w:val="22"/>
+              </w:numPr>
+              <w:rPr>
+                <w:rFonts w:ascii="Calibri" w:eastAsia="Times New Roman" w:hAnsi="Calibri" w:cs="Times New Roman"/>
+                <w:color w:val="00000A"/>
+                <w:sz w:val="24"/>
+                <w:szCs w:val="24"/>
+                <w:lang w:eastAsia="da-DK"/>
+              </w:rPr>
+            </w:pPr>
+            <w:r>
+              <w:rPr>
+                <w:rFonts w:ascii="Calibri" w:eastAsia="Times New Roman" w:hAnsi="Calibri" w:cs="Times New Roman"/>
+                <w:color w:val="00000A"/>
+                <w:sz w:val="24"/>
+                <w:szCs w:val="24"/>
+                <w:lang w:eastAsia="da-DK"/>
+              </w:rPr>
+              <w:t xml:space="preserve">[in </w:t>
+            </w:r>
+            <w:r>
+              <w:rPr>
+                <w:rFonts w:ascii="Calibri" w:eastAsia="Times New Roman" w:hAnsi="Calibri" w:cs="Times New Roman"/>
+                <w:b/>
+                <w:color w:val="00000A"/>
+                <w:sz w:val="24"/>
+                <w:szCs w:val="24"/>
+                <w:lang w:eastAsia="da-DK"/>
+              </w:rPr>
+              <w:t>/src/components/</w:t>
+            </w:r>
+            <w:r>
+              <w:rPr>
+                <w:rFonts w:ascii="Calibri" w:eastAsia="Times New Roman" w:hAnsi="Calibri" w:cs="Times New Roman"/>
+                <w:b/>
+                <w:color w:val="00000A"/>
+                <w:sz w:val="24"/>
+                <w:szCs w:val="24"/>
+                <w:lang w:eastAsia="da-DK"/>
+              </w:rPr>
+              <w:t>Header</w:t>
+            </w:r>
+            <w:r>
+              <w:rPr>
+                <w:rFonts w:ascii="Calibri" w:eastAsia="Times New Roman" w:hAnsi="Calibri" w:cs="Times New Roman"/>
+                <w:b/>
+                <w:color w:val="00000A"/>
+                <w:sz w:val="24"/>
+                <w:szCs w:val="24"/>
+                <w:lang w:eastAsia="da-DK"/>
+              </w:rPr>
+              <w:t>.js</w:t>
+            </w:r>
+            <w:r>
+              <w:rPr>
+                <w:rFonts w:ascii="Calibri" w:eastAsia="Times New Roman" w:hAnsi="Calibri" w:cs="Times New Roman"/>
+                <w:color w:val="00000A"/>
+                <w:sz w:val="24"/>
+                <w:szCs w:val="24"/>
+                <w:lang w:eastAsia="da-DK"/>
+              </w:rPr>
+              <w:t xml:space="preserve">] The </w:t>
+            </w:r>
+            <w:r>
+              <w:rPr>
+                <w:rFonts w:ascii="Calibri" w:eastAsia="Times New Roman" w:hAnsi="Calibri" w:cs="Times New Roman"/>
+                <w:b/>
+                <w:color w:val="00000A"/>
+                <w:sz w:val="24"/>
+                <w:szCs w:val="24"/>
+                <w:lang w:eastAsia="da-DK"/>
+              </w:rPr>
+              <w:t>&lt;</w:t>
+            </w:r>
+            <w:r>
+              <w:rPr>
+                <w:rFonts w:ascii="Calibri" w:eastAsia="Times New Roman" w:hAnsi="Calibri" w:cs="Times New Roman"/>
+                <w:b/>
+                <w:color w:val="00000A"/>
+                <w:sz w:val="24"/>
+                <w:szCs w:val="24"/>
+                <w:lang w:eastAsia="da-DK"/>
+              </w:rPr>
+              <w:t>Header</w:t>
+            </w:r>
+            <w:r>
+              <w:rPr>
+                <w:rFonts w:ascii="Calibri" w:eastAsia="Times New Roman" w:hAnsi="Calibri" w:cs="Times New Roman"/>
+                <w:b/>
+                <w:color w:val="00000A"/>
+                <w:sz w:val="24"/>
+                <w:szCs w:val="24"/>
+                <w:lang w:eastAsia="da-DK"/>
+              </w:rPr>
+              <w:t>&gt;</w:t>
+            </w:r>
+            <w:r>
+              <w:rPr>
+                <w:rFonts w:ascii="Calibri" w:eastAsia="Times New Roman" w:hAnsi="Calibri" w:cs="Times New Roman"/>
+                <w:color w:val="00000A"/>
+                <w:sz w:val="24"/>
+                <w:szCs w:val="24"/>
+                <w:lang w:eastAsia="da-DK"/>
+              </w:rPr>
+              <w:t xml:space="preserve"> component </w:t>
+            </w:r>
+            <w:r>
+              <w:rPr>
+                <w:rFonts w:ascii="Calibri" w:eastAsia="Times New Roman" w:hAnsi="Calibri" w:cs="Times New Roman"/>
+                <w:color w:val="00000A"/>
+                <w:sz w:val="24"/>
+                <w:szCs w:val="24"/>
+                <w:lang w:eastAsia="da-DK"/>
+              </w:rPr>
+              <w:t>con</w:t>
+            </w:r>
+            <w:r>
+              <w:rPr>
+                <w:rFonts w:ascii="Calibri" w:eastAsia="Times New Roman" w:hAnsi="Calibri" w:cs="Times New Roman"/>
+                <w:color w:val="00000A"/>
+                <w:sz w:val="24"/>
+                <w:szCs w:val="24"/>
+                <w:lang w:eastAsia="da-DK"/>
+              </w:rPr>
+              <w:softHyphen/>
+              <w:t xml:space="preserve">tains </w:t>
+            </w:r>
+            <w:r>
+              <w:rPr>
+                <w:rFonts w:ascii="Calibri" w:eastAsia="Times New Roman" w:hAnsi="Calibri" w:cs="Times New Roman"/>
+                <w:b/>
+                <w:color w:val="00000A"/>
+                <w:sz w:val="24"/>
+                <w:szCs w:val="24"/>
+                <w:lang w:eastAsia="da-DK"/>
+              </w:rPr>
+              <w:t>&lt;Link&gt;</w:t>
+            </w:r>
+            <w:r>
+              <w:rPr>
+                <w:rFonts w:ascii="Calibri" w:eastAsia="Times New Roman" w:hAnsi="Calibri" w:cs="Times New Roman"/>
+                <w:color w:val="00000A"/>
+                <w:sz w:val="24"/>
+                <w:szCs w:val="24"/>
+                <w:lang w:eastAsia="da-DK"/>
+              </w:rPr>
+              <w:t xml:space="preserve"> components, one for each link to a </w:t>
+            </w:r>
+            <w:r>
+              <w:rPr>
+                <w:rFonts w:ascii="Calibri" w:eastAsia="Times New Roman" w:hAnsi="Calibri" w:cs="Times New Roman"/>
+                <w:color w:val="00000A"/>
+                <w:sz w:val="24"/>
+                <w:szCs w:val="24"/>
+                <w:lang w:eastAsia="da-DK"/>
+              </w:rPr>
+              <w:t xml:space="preserve">“subcomponent”. Note the </w:t>
+            </w:r>
+            <w:r>
+              <w:rPr>
+                <w:rFonts w:ascii="Calibri" w:eastAsia="Times New Roman" w:hAnsi="Calibri" w:cs="Times New Roman"/>
+                <w:b/>
+                <w:color w:val="00000A"/>
+                <w:sz w:val="24"/>
+                <w:szCs w:val="24"/>
+                <w:lang w:eastAsia="da-DK"/>
+              </w:rPr>
+              <w:t>to</w:t>
+            </w:r>
+            <w:r>
+              <w:rPr>
+                <w:rFonts w:ascii="Calibri" w:eastAsia="Times New Roman" w:hAnsi="Calibri" w:cs="Times New Roman"/>
+                <w:color w:val="00000A"/>
+                <w:sz w:val="24"/>
+                <w:szCs w:val="24"/>
+                <w:lang w:eastAsia="da-DK"/>
+              </w:rPr>
+              <w:t xml:space="preserve"> attrbute, which specifies the </w:t>
+            </w:r>
+            <w:r>
+              <w:rPr>
+                <w:rFonts w:ascii="Calibri" w:eastAsia="Times New Roman" w:hAnsi="Calibri" w:cs="Times New Roman"/>
+                <w:color w:val="00000A"/>
+                <w:sz w:val="24"/>
+                <w:szCs w:val="24"/>
+                <w:lang w:eastAsia="da-DK"/>
+              </w:rPr>
+              <w:t>sub-</w:t>
+            </w:r>
+            <w:r>
+              <w:rPr>
+                <w:rFonts w:ascii="Calibri" w:eastAsia="Times New Roman" w:hAnsi="Calibri" w:cs="Times New Roman"/>
+                <w:color w:val="00000A"/>
+                <w:sz w:val="24"/>
+                <w:szCs w:val="24"/>
+                <w:lang w:eastAsia="da-DK"/>
+              </w:rPr>
+              <w:t xml:space="preserve">URL </w:t>
+            </w:r>
+            <w:r>
+              <w:rPr>
+                <w:rFonts w:ascii="Calibri" w:eastAsia="Times New Roman" w:hAnsi="Calibri" w:cs="Times New Roman"/>
+                <w:color w:val="00000A"/>
+                <w:sz w:val="24"/>
+                <w:szCs w:val="24"/>
+                <w:lang w:eastAsia="da-DK"/>
+              </w:rPr>
+              <w:t>we are trying to navigate to.</w:t>
+            </w:r>
+          </w:p>
+          <w:p>
+            <w:pPr>
+              <w:pStyle w:val="Listeafsnit"/>
+              <w:widowControl/>
+              <w:numPr>
+                <w:ilvl w:val="1"/>
+                <w:numId w:val="22"/>
+              </w:numPr>
+              <w:rPr>
+                <w:rFonts w:ascii="Calibri" w:eastAsia="Times New Roman" w:hAnsi="Calibri" w:cs="Times New Roman"/>
+                <w:color w:val="00000A"/>
+                <w:sz w:val="24"/>
+                <w:szCs w:val="24"/>
+                <w:lang w:eastAsia="da-DK"/>
+              </w:rPr>
+            </w:pPr>
+            <w:r>
+              <w:rPr>
+                <w:rFonts w:ascii="Calibri" w:eastAsia="Times New Roman" w:hAnsi="Calibri" w:cs="Times New Roman"/>
+                <w:color w:val="00000A"/>
+                <w:sz w:val="24"/>
+                <w:szCs w:val="24"/>
+                <w:lang w:eastAsia="da-DK"/>
+              </w:rPr>
+              <w:t xml:space="preserve">[in </w:t>
+            </w:r>
+            <w:r>
+              <w:rPr>
+                <w:rFonts w:ascii="Calibri" w:eastAsia="Times New Roman" w:hAnsi="Calibri" w:cs="Times New Roman"/>
+                <w:b/>
+                <w:color w:val="00000A"/>
+                <w:sz w:val="24"/>
+                <w:szCs w:val="24"/>
+                <w:lang w:eastAsia="da-DK"/>
+              </w:rPr>
+              <w:t>/src/components/</w:t>
+            </w:r>
+            <w:r>
+              <w:rPr>
+                <w:rFonts w:ascii="Calibri" w:eastAsia="Times New Roman" w:hAnsi="Calibri" w:cs="Times New Roman"/>
+                <w:b/>
+                <w:color w:val="00000A"/>
+                <w:sz w:val="24"/>
+                <w:szCs w:val="24"/>
+                <w:lang w:eastAsia="da-DK"/>
+              </w:rPr>
+              <w:t>Main</w:t>
+            </w:r>
+            <w:r>
+              <w:rPr>
+                <w:rFonts w:ascii="Calibri" w:eastAsia="Times New Roman" w:hAnsi="Calibri" w:cs="Times New Roman"/>
+                <w:b/>
+                <w:color w:val="00000A"/>
+                <w:sz w:val="24"/>
+                <w:szCs w:val="24"/>
+                <w:lang w:eastAsia="da-DK"/>
+              </w:rPr>
+              <w:t>.js</w:t>
+            </w:r>
+            <w:r>
+              <w:rPr>
+                <w:rFonts w:ascii="Calibri" w:eastAsia="Times New Roman" w:hAnsi="Calibri" w:cs="Times New Roman"/>
+                <w:color w:val="00000A"/>
+                <w:sz w:val="24"/>
+                <w:szCs w:val="24"/>
+                <w:lang w:eastAsia="da-DK"/>
+              </w:rPr>
+              <w:t>] Th</w:t>
+            </w:r>
+            <w:r>
+              <w:rPr>
+                <w:rFonts w:ascii="Calibri" w:eastAsia="Times New Roman" w:hAnsi="Calibri" w:cs="Times New Roman"/>
+                <w:color w:val="00000A"/>
+                <w:sz w:val="24"/>
+                <w:szCs w:val="24"/>
+                <w:lang w:eastAsia="da-DK"/>
+              </w:rPr>
+              <w:t xml:space="preserve">is component primarily contains three </w:t>
+            </w:r>
+            <w:r>
+              <w:rPr>
+                <w:rFonts w:ascii="Calibri" w:eastAsia="Times New Roman" w:hAnsi="Calibri" w:cs="Times New Roman"/>
+                <w:b/>
+                <w:color w:val="00000A"/>
+                <w:sz w:val="24"/>
+                <w:szCs w:val="24"/>
+                <w:lang w:eastAsia="da-DK"/>
+              </w:rPr>
+              <w:t>&lt;Route&gt;</w:t>
+            </w:r>
+            <w:r>
+              <w:rPr>
+                <w:rFonts w:ascii="Calibri" w:eastAsia="Times New Roman" w:hAnsi="Calibri" w:cs="Times New Roman"/>
+                <w:color w:val="00000A"/>
+                <w:sz w:val="24"/>
+                <w:szCs w:val="24"/>
+                <w:lang w:eastAsia="da-DK"/>
+              </w:rPr>
+              <w:t xml:space="preserve"> components, each specifying a </w:t>
+            </w:r>
+            <w:r>
+              <w:rPr>
+                <w:rFonts w:ascii="Calibri" w:eastAsia="Times New Roman" w:hAnsi="Calibri" w:cs="Times New Roman"/>
+                <w:b/>
+                <w:color w:val="00000A"/>
+                <w:sz w:val="24"/>
+                <w:szCs w:val="24"/>
+                <w:lang w:eastAsia="da-DK"/>
+              </w:rPr>
+              <w:t>path</w:t>
+            </w:r>
+            <w:r>
+              <w:rPr>
+                <w:rFonts w:ascii="Calibri" w:eastAsia="Times New Roman" w:hAnsi="Calibri" w:cs="Times New Roman"/>
+                <w:color w:val="00000A"/>
+                <w:sz w:val="24"/>
+                <w:szCs w:val="24"/>
+                <w:lang w:eastAsia="da-DK"/>
+              </w:rPr>
+              <w:t xml:space="preserve"> attribute. This is the attribute which will be matched with the </w:t>
+            </w:r>
+            <w:r>
+              <w:rPr>
+                <w:rFonts w:ascii="Calibri" w:eastAsia="Times New Roman" w:hAnsi="Calibri" w:cs="Times New Roman"/>
+                <w:b/>
+                <w:color w:val="00000A"/>
+                <w:sz w:val="24"/>
+                <w:szCs w:val="24"/>
+                <w:lang w:eastAsia="da-DK"/>
+              </w:rPr>
+              <w:t>to</w:t>
+            </w:r>
+            <w:r>
+              <w:rPr>
+                <w:rFonts w:ascii="Calibri" w:eastAsia="Times New Roman" w:hAnsi="Calibri" w:cs="Times New Roman"/>
+                <w:color w:val="00000A"/>
+                <w:sz w:val="24"/>
+                <w:szCs w:val="24"/>
+                <w:lang w:eastAsia="da-DK"/>
+              </w:rPr>
+              <w:t xml:space="preserve"> attribute from any </w:t>
+            </w:r>
+            <w:r>
+              <w:rPr>
+                <w:rFonts w:ascii="Calibri" w:eastAsia="Times New Roman" w:hAnsi="Calibri" w:cs="Times New Roman"/>
+                <w:b/>
+                <w:color w:val="00000A"/>
+                <w:sz w:val="24"/>
+                <w:szCs w:val="24"/>
+                <w:lang w:eastAsia="da-DK"/>
+              </w:rPr>
+              <w:t>&lt;Link&gt;</w:t>
+            </w:r>
+            <w:r>
+              <w:rPr>
+                <w:rFonts w:ascii="Calibri" w:eastAsia="Times New Roman" w:hAnsi="Calibri" w:cs="Times New Roman"/>
+                <w:color w:val="00000A"/>
+                <w:sz w:val="24"/>
+                <w:szCs w:val="24"/>
+                <w:lang w:eastAsia="da-DK"/>
+              </w:rPr>
+              <w:t xml:space="preserve"> component. The </w:t>
+            </w:r>
+            <w:r>
+              <w:rPr>
+                <w:rFonts w:ascii="Calibri" w:eastAsia="Times New Roman" w:hAnsi="Calibri" w:cs="Times New Roman"/>
+                <w:b/>
+                <w:color w:val="00000A"/>
+                <w:sz w:val="24"/>
+                <w:szCs w:val="24"/>
+                <w:lang w:eastAsia="da-DK"/>
+              </w:rPr>
+              <w:t>&lt;Switch&gt;</w:t>
+            </w:r>
+            <w:r>
+              <w:rPr>
+                <w:rFonts w:ascii="Calibri" w:eastAsia="Times New Roman" w:hAnsi="Calibri" w:cs="Times New Roman"/>
+                <w:color w:val="00000A"/>
+                <w:sz w:val="24"/>
+                <w:szCs w:val="24"/>
+                <w:lang w:eastAsia="da-DK"/>
+              </w:rPr>
+              <w:t xml:space="preserve"> component ensures that only the first </w:t>
+            </w:r>
+            <w:r>
+              <w:rPr>
+                <w:rFonts w:ascii="Calibri" w:eastAsia="Times New Roman" w:hAnsi="Calibri" w:cs="Times New Roman"/>
+                <w:b/>
+                <w:color w:val="00000A"/>
+                <w:sz w:val="24"/>
+                <w:szCs w:val="24"/>
+                <w:lang w:eastAsia="da-DK"/>
+              </w:rPr>
+              <w:t>&lt;Link&gt;</w:t>
+            </w:r>
+            <w:r>
+              <w:rPr>
+                <w:rFonts w:ascii="Calibri" w:eastAsia="Times New Roman" w:hAnsi="Calibri" w:cs="Times New Roman"/>
+                <w:color w:val="00000A"/>
+                <w:sz w:val="24"/>
+                <w:szCs w:val="24"/>
+                <w:lang w:eastAsia="da-DK"/>
+              </w:rPr>
+              <w:t xml:space="preserve"> component matching the path is selected.</w:t>
+            </w:r>
+          </w:p>
+          <w:p>
+            <w:pPr>
+              <w:pStyle w:val="Listeafsnit"/>
+              <w:widowControl/>
+              <w:numPr>
+                <w:ilvl w:val="1"/>
+                <w:numId w:val="22"/>
+              </w:numPr>
+              <w:rPr>
+                <w:rFonts w:ascii="Calibri" w:eastAsia="Times New Roman" w:hAnsi="Calibri" w:cs="Times New Roman"/>
+                <w:color w:val="00000A"/>
+                <w:sz w:val="24"/>
+                <w:szCs w:val="24"/>
+                <w:lang w:eastAsia="da-DK"/>
+              </w:rPr>
+            </w:pPr>
+            <w:r>
+              <w:rPr>
+                <w:rFonts w:ascii="Calibri" w:eastAsia="Times New Roman" w:hAnsi="Calibri" w:cs="Times New Roman"/>
+                <w:color w:val="00000A"/>
+                <w:sz w:val="24"/>
+                <w:szCs w:val="24"/>
+                <w:lang w:eastAsia="da-DK"/>
+              </w:rPr>
+              <w:t xml:space="preserve">Also take a look at how routing is used in </w:t>
+            </w:r>
+            <w:r>
+              <w:rPr>
+                <w:rFonts w:ascii="Calibri" w:eastAsia="Times New Roman" w:hAnsi="Calibri" w:cs="Times New Roman"/>
+                <w:b/>
+                <w:color w:val="00000A"/>
+                <w:sz w:val="24"/>
+                <w:szCs w:val="24"/>
+                <w:lang w:eastAsia="da-DK"/>
+              </w:rPr>
+              <w:t>&lt;Roster&gt;</w:t>
+            </w:r>
+            <w:r>
+              <w:rPr>
+                <w:rFonts w:ascii="Calibri" w:eastAsia="Times New Roman" w:hAnsi="Calibri" w:cs="Times New Roman"/>
+                <w:color w:val="00000A"/>
+                <w:sz w:val="24"/>
+                <w:szCs w:val="24"/>
+                <w:lang w:eastAsia="da-DK"/>
+              </w:rPr>
+              <w:t xml:space="preserve">, </w:t>
+            </w:r>
+            <w:r>
+              <w:rPr>
+                <w:rFonts w:ascii="Calibri" w:eastAsia="Times New Roman" w:hAnsi="Calibri" w:cs="Times New Roman"/>
+                <w:b/>
+                <w:color w:val="00000A"/>
+                <w:sz w:val="24"/>
+                <w:szCs w:val="24"/>
+                <w:lang w:eastAsia="da-DK"/>
+              </w:rPr>
+              <w:t>&lt;FullRoster&gt;</w:t>
+            </w:r>
+            <w:r>
+              <w:rPr>
+                <w:rFonts w:ascii="Calibri" w:eastAsia="Times New Roman" w:hAnsi="Calibri" w:cs="Times New Roman"/>
+                <w:color w:val="00000A"/>
+                <w:sz w:val="24"/>
+                <w:szCs w:val="24"/>
+                <w:lang w:eastAsia="da-DK"/>
+              </w:rPr>
+              <w:t xml:space="preserve"> and </w:t>
+            </w:r>
+            <w:r>
+              <w:rPr>
+                <w:rFonts w:ascii="Calibri" w:eastAsia="Times New Roman" w:hAnsi="Calibri" w:cs="Times New Roman"/>
+                <w:b/>
+                <w:color w:val="00000A"/>
+                <w:sz w:val="24"/>
+                <w:szCs w:val="24"/>
+                <w:lang w:eastAsia="da-DK"/>
+              </w:rPr>
+              <w:t>&lt;Player&gt;</w:t>
+            </w:r>
+            <w:r>
+              <w:rPr>
+                <w:rFonts w:ascii="Calibri" w:eastAsia="Times New Roman" w:hAnsi="Calibri" w:cs="Times New Roman"/>
+                <w:color w:val="00000A"/>
+                <w:sz w:val="24"/>
+                <w:szCs w:val="24"/>
+                <w:lang w:eastAsia="da-DK"/>
+              </w:rPr>
+              <w:t>.</w:t>
+            </w:r>
+          </w:p>
+          <w:p>
+            <w:pPr>
+              <w:pStyle w:val="Listeafsnit"/>
+              <w:widowControl/>
+              <w:numPr>
+                <w:ilvl w:val="0"/>
+                <w:numId w:val="22"/>
+              </w:numPr>
+              <w:rPr>
+                <w:rFonts w:ascii="Calibri" w:eastAsia="Times New Roman" w:hAnsi="Calibri" w:cs="Times New Roman"/>
+                <w:color w:val="00000A"/>
+                <w:sz w:val="24"/>
+                <w:szCs w:val="24"/>
+                <w:lang w:eastAsia="da-DK"/>
+              </w:rPr>
+            </w:pPr>
+            <w:r>
+              <w:rPr>
+                <w:rFonts w:ascii="Calibri" w:eastAsia="Times New Roman" w:hAnsi="Calibri" w:cs="Times New Roman"/>
+                <w:color w:val="00000A"/>
+                <w:sz w:val="24"/>
+                <w:szCs w:val="24"/>
+                <w:lang w:eastAsia="da-DK"/>
+              </w:rPr>
+              <w:t>Once you feel you understand the app, implement a similar app yourself.</w:t>
+            </w:r>
+            <w:r>
+              <w:rPr>
+                <w:rFonts w:ascii="Calibri" w:eastAsia="Times New Roman" w:hAnsi="Calibri" w:cs="Times New Roman"/>
+                <w:color w:val="00000A"/>
+                <w:sz w:val="24"/>
+                <w:szCs w:val="24"/>
+                <w:lang w:eastAsia="da-DK"/>
+              </w:rPr>
+              <w:t xml:space="preserve"> You can choose the theme for your app freely. It could be a presentation of yourself, a hobby, or whatever you feel could be fun </w:t>
+            </w:r>
+            <w:r>
+              <w:rPr>
+                <w:rFonts w:ascii="Calibri" w:eastAsia="Times New Roman" w:hAnsi="Calibri" w:cs="Times New Roman"/>
+                <w:color w:val="00000A"/>
+                <w:sz w:val="24"/>
+                <w:szCs w:val="24"/>
+                <w:lang w:eastAsia="da-DK"/>
+              </w:rPr>
+              <w:sym w:font="Wingdings" w:char="F04A"/>
+            </w:r>
+            <w:r>
+              <w:rPr>
+                <w:rFonts w:ascii="Calibri" w:eastAsia="Times New Roman" w:hAnsi="Calibri" w:cs="Times New Roman"/>
+                <w:color w:val="00000A"/>
+                <w:sz w:val="24"/>
+                <w:szCs w:val="24"/>
+                <w:lang w:eastAsia="da-DK"/>
+              </w:rPr>
+              <w:t>.</w:t>
+            </w:r>
+          </w:p>
+          <w:p>
+            <w:pPr>
+              <w:widowControl/>
+              <w:rPr>
+                <w:rFonts w:ascii="Calibri" w:eastAsia="Times New Roman" w:hAnsi="Calibri" w:cs="Times New Roman"/>
+                <w:color w:val="00000A"/>
+                <w:sz w:val="24"/>
+                <w:szCs w:val="24"/>
+                <w:lang w:eastAsia="da-DK"/>
+              </w:rPr>
+            </w:pPr>
+          </w:p>
+        </w:tc>
+      </w:tr>
+    </w:tbl>
+    <w:p>
+      <w:pPr>
+        <w:widowControl/>
+        <w:spacing w:after="160" w:line="259" w:lineRule="auto"/>
+        <w:rPr>
+          <w:rFonts w:ascii="Calibri" w:eastAsia="Times New Roman" w:hAnsi="Calibri" w:cs="Times New Roman"/>
+          <w:color w:val="00000A"/>
+          <w:sz w:val="28"/>
+          <w:szCs w:val="24"/>
+          <w:lang w:eastAsia="da-DK"/>
+        </w:rPr>
+      </w:pPr>
+    </w:p>
+    <w:p>
+      <w:pPr>
+        <w:widowControl/>
+        <w:spacing w:after="160" w:line="259" w:lineRule="auto"/>
+        <w:rPr>
+          <w:rFonts w:ascii="Calibri" w:eastAsia="Times New Roman" w:hAnsi="Calibri" w:cs="Times New Roman"/>
+          <w:color w:val="00000A"/>
+          <w:sz w:val="28"/>
+          <w:szCs w:val="24"/>
+          <w:lang w:eastAsia="da-DK"/>
+        </w:rPr>
+      </w:pPr>
+      <w:bookmarkStart w:id="0" w:name="_GoBack"/>
+      <w:bookmarkEnd w:id="0"/>
+    </w:p>
+    <w:p>
+      <w:pPr>
+        <w:widowControl/>
         <w:rPr>
           <w:rFonts w:ascii="Calibri" w:eastAsia="Times New Roman" w:hAnsi="Calibri" w:cs="Times New Roman"/>
           <w:color w:val="00000A"/>
@@ -6710,6 +9796,92 @@
 <file path=word/numbering.xml><?xml version="1.0" encoding="utf-8"?>
 <w:numbering xmlns:wpc="http://schemas.microsoft.com/office/word/2010/wordprocessingCanvas" xmlns:cx="http://schemas.microsoft.com/office/drawing/2014/chartex" xmlns:cx1="http://schemas.microsoft.com/office/drawing/2015/9/8/chartex" xmlns:mc="http://schemas.openxmlformats.org/markup-compatibility/2006" xmlns:o="urn:schemas-microsoft-com:office:office" xmlns:r="http://schemas.openxmlformats.org/officeDocument/2006/relationships" xmlns:m="http://schemas.openxmlformats.org/officeDocument/2006/math" xmlns:v="urn:schemas-microsoft-com:vml" xmlns:wp14="http://schemas.microsoft.com/office/word/2010/wordprocessingDrawing" xmlns:wp="http://schemas.openxmlformats.org/drawingml/2006/wordprocessingDrawing" xmlns:w10="urn:schemas-microsoft-com:office:word" xmlns:w="http://schemas.openxmlformats.org/wordprocessingml/2006/main" xmlns:w14="http://schemas.microsoft.com/office/word/2010/wordml" xmlns:w15="http://schemas.microsoft.com/office/word/2012/wordml" xmlns:w16se="http://schemas.microsoft.com/office/word/2015/wordml/symex" xmlns:wpg="http://schemas.microsoft.com/office/word/2010/wordprocessingGroup" xmlns:wpi="http://schemas.microsoft.com/office/word/2010/wordprocessingInk" xmlns:wne="http://schemas.microsoft.com/office/word/2006/wordml" xmlns:wps="http://schemas.microsoft.com/office/word/2010/wordprocessingShape" mc:Ignorable="w14 w15 w16se wp14">
   <w:abstractNum w:abstractNumId="0" w15:restartNumberingAfterBreak="0">
+    <w:nsid w:val="07B841CA"/>
+    <w:multiLevelType w:val="hybridMultilevel"/>
+    <w:tmpl w:val="F5208B7E"/>
+    <w:lvl w:ilvl="0" w:tplc="0406000F">
+      <w:start w:val="1"/>
+      <w:numFmt w:val="decimal"/>
+      <w:lvlText w:val="%1."/>
+      <w:lvlJc w:val="left"/>
+      <w:pPr>
+        <w:ind w:left="720" w:hanging="360"/>
+      </w:pPr>
+    </w:lvl>
+    <w:lvl w:ilvl="1" w:tplc="04060019">
+      <w:start w:val="1"/>
+      <w:numFmt w:val="lowerLetter"/>
+      <w:lvlText w:val="%2."/>
+      <w:lvlJc w:val="left"/>
+      <w:pPr>
+        <w:ind w:left="1440" w:hanging="360"/>
+      </w:pPr>
+    </w:lvl>
+    <w:lvl w:ilvl="2" w:tplc="0406001B" w:tentative="1">
+      <w:start w:val="1"/>
+      <w:numFmt w:val="lowerRoman"/>
+      <w:lvlText w:val="%3."/>
+      <w:lvlJc w:val="right"/>
+      <w:pPr>
+        <w:ind w:left="2160" w:hanging="180"/>
+      </w:pPr>
+    </w:lvl>
+    <w:lvl w:ilvl="3" w:tplc="0406000F" w:tentative="1">
+      <w:start w:val="1"/>
+      <w:numFmt w:val="decimal"/>
+      <w:lvlText w:val="%4."/>
+      <w:lvlJc w:val="left"/>
+      <w:pPr>
+        <w:ind w:left="2880" w:hanging="360"/>
+      </w:pPr>
+    </w:lvl>
+    <w:lvl w:ilvl="4" w:tplc="04060019" w:tentative="1">
+      <w:start w:val="1"/>
+      <w:numFmt w:val="lowerLetter"/>
+      <w:lvlText w:val="%5."/>
+      <w:lvlJc w:val="left"/>
+      <w:pPr>
+        <w:ind w:left="3600" w:hanging="360"/>
+      </w:pPr>
+    </w:lvl>
+    <w:lvl w:ilvl="5" w:tplc="0406001B" w:tentative="1">
+      <w:start w:val="1"/>
+      <w:numFmt w:val="lowerRoman"/>
+      <w:lvlText w:val="%6."/>
+      <w:lvlJc w:val="right"/>
+      <w:pPr>
+        <w:ind w:left="4320" w:hanging="180"/>
+      </w:pPr>
+    </w:lvl>
+    <w:lvl w:ilvl="6" w:tplc="0406000F" w:tentative="1">
+      <w:start w:val="1"/>
+      <w:numFmt w:val="decimal"/>
+      <w:lvlText w:val="%7."/>
+      <w:lvlJc w:val="left"/>
+      <w:pPr>
+        <w:ind w:left="5040" w:hanging="360"/>
+      </w:pPr>
+    </w:lvl>
+    <w:lvl w:ilvl="7" w:tplc="04060019" w:tentative="1">
+      <w:start w:val="1"/>
+      <w:numFmt w:val="lowerLetter"/>
+      <w:lvlText w:val="%8."/>
+      <w:lvlJc w:val="left"/>
+      <w:pPr>
+        <w:ind w:left="5760" w:hanging="360"/>
+      </w:pPr>
+    </w:lvl>
+    <w:lvl w:ilvl="8" w:tplc="0406001B" w:tentative="1">
+      <w:start w:val="1"/>
+      <w:numFmt w:val="lowerRoman"/>
+      <w:lvlText w:val="%9."/>
+      <w:lvlJc w:val="right"/>
+      <w:pPr>
+        <w:ind w:left="6480" w:hanging="180"/>
+      </w:pPr>
+    </w:lvl>
+  </w:abstractNum>
+  <w:abstractNum w:abstractNumId="1" w15:restartNumberingAfterBreak="0">
     <w:nsid w:val="0B196A3A"/>
     <w:multiLevelType w:val="hybridMultilevel"/>
     <w:tmpl w:val="F5208B7E"/>
@@ -6795,7 +9967,7 @@
       </w:pPr>
     </w:lvl>
   </w:abstractNum>
-  <w:abstractNum w:abstractNumId="1" w15:restartNumberingAfterBreak="0">
+  <w:abstractNum w:abstractNumId="2" w15:restartNumberingAfterBreak="0">
     <w:nsid w:val="19173A6B"/>
     <w:multiLevelType w:val="hybridMultilevel"/>
     <w:tmpl w:val="DB12DACA"/>
@@ -6908,7 +10080,7 @@
       </w:rPr>
     </w:lvl>
   </w:abstractNum>
-  <w:abstractNum w:abstractNumId="2" w15:restartNumberingAfterBreak="0">
+  <w:abstractNum w:abstractNumId="3" w15:restartNumberingAfterBreak="0">
     <w:nsid w:val="21031C36"/>
     <w:multiLevelType w:val="hybridMultilevel"/>
     <w:tmpl w:val="DE5C2D56"/>
@@ -7021,7 +10193,93 @@
       </w:rPr>
     </w:lvl>
   </w:abstractNum>
-  <w:abstractNum w:abstractNumId="3" w15:restartNumberingAfterBreak="0">
+  <w:abstractNum w:abstractNumId="4" w15:restartNumberingAfterBreak="0">
+    <w:nsid w:val="317C2713"/>
+    <w:multiLevelType w:val="hybridMultilevel"/>
+    <w:tmpl w:val="F5208B7E"/>
+    <w:lvl w:ilvl="0" w:tplc="0406000F">
+      <w:start w:val="1"/>
+      <w:numFmt w:val="decimal"/>
+      <w:lvlText w:val="%1."/>
+      <w:lvlJc w:val="left"/>
+      <w:pPr>
+        <w:ind w:left="720" w:hanging="360"/>
+      </w:pPr>
+    </w:lvl>
+    <w:lvl w:ilvl="1" w:tplc="04060019">
+      <w:start w:val="1"/>
+      <w:numFmt w:val="lowerLetter"/>
+      <w:lvlText w:val="%2."/>
+      <w:lvlJc w:val="left"/>
+      <w:pPr>
+        <w:ind w:left="1440" w:hanging="360"/>
+      </w:pPr>
+    </w:lvl>
+    <w:lvl w:ilvl="2" w:tplc="0406001B" w:tentative="1">
+      <w:start w:val="1"/>
+      <w:numFmt w:val="lowerRoman"/>
+      <w:lvlText w:val="%3."/>
+      <w:lvlJc w:val="right"/>
+      <w:pPr>
+        <w:ind w:left="2160" w:hanging="180"/>
+      </w:pPr>
+    </w:lvl>
+    <w:lvl w:ilvl="3" w:tplc="0406000F" w:tentative="1">
+      <w:start w:val="1"/>
+      <w:numFmt w:val="decimal"/>
+      <w:lvlText w:val="%4."/>
+      <w:lvlJc w:val="left"/>
+      <w:pPr>
+        <w:ind w:left="2880" w:hanging="360"/>
+      </w:pPr>
+    </w:lvl>
+    <w:lvl w:ilvl="4" w:tplc="04060019" w:tentative="1">
+      <w:start w:val="1"/>
+      <w:numFmt w:val="lowerLetter"/>
+      <w:lvlText w:val="%5."/>
+      <w:lvlJc w:val="left"/>
+      <w:pPr>
+        <w:ind w:left="3600" w:hanging="360"/>
+      </w:pPr>
+    </w:lvl>
+    <w:lvl w:ilvl="5" w:tplc="0406001B" w:tentative="1">
+      <w:start w:val="1"/>
+      <w:numFmt w:val="lowerRoman"/>
+      <w:lvlText w:val="%6."/>
+      <w:lvlJc w:val="right"/>
+      <w:pPr>
+        <w:ind w:left="4320" w:hanging="180"/>
+      </w:pPr>
+    </w:lvl>
+    <w:lvl w:ilvl="6" w:tplc="0406000F" w:tentative="1">
+      <w:start w:val="1"/>
+      <w:numFmt w:val="decimal"/>
+      <w:lvlText w:val="%7."/>
+      <w:lvlJc w:val="left"/>
+      <w:pPr>
+        <w:ind w:left="5040" w:hanging="360"/>
+      </w:pPr>
+    </w:lvl>
+    <w:lvl w:ilvl="7" w:tplc="04060019" w:tentative="1">
+      <w:start w:val="1"/>
+      <w:numFmt w:val="lowerLetter"/>
+      <w:lvlText w:val="%8."/>
+      <w:lvlJc w:val="left"/>
+      <w:pPr>
+        <w:ind w:left="5760" w:hanging="360"/>
+      </w:pPr>
+    </w:lvl>
+    <w:lvl w:ilvl="8" w:tplc="0406001B" w:tentative="1">
+      <w:start w:val="1"/>
+      <w:numFmt w:val="lowerRoman"/>
+      <w:lvlText w:val="%9."/>
+      <w:lvlJc w:val="right"/>
+      <w:pPr>
+        <w:ind w:left="6480" w:hanging="180"/>
+      </w:pPr>
+    </w:lvl>
+  </w:abstractNum>
+  <w:abstractNum w:abstractNumId="5" w15:restartNumberingAfterBreak="0">
     <w:nsid w:val="38071671"/>
     <w:multiLevelType w:val="hybridMultilevel"/>
     <w:tmpl w:val="3D7AD732"/>
@@ -7110,7 +10368,7 @@
       </w:pPr>
     </w:lvl>
   </w:abstractNum>
-  <w:abstractNum w:abstractNumId="4" w15:restartNumberingAfterBreak="0">
+  <w:abstractNum w:abstractNumId="6" w15:restartNumberingAfterBreak="0">
     <w:nsid w:val="40E0062C"/>
     <w:multiLevelType w:val="hybridMultilevel"/>
     <w:tmpl w:val="F5208B7E"/>
@@ -7196,7 +10454,7 @@
       </w:pPr>
     </w:lvl>
   </w:abstractNum>
-  <w:abstractNum w:abstractNumId="5" w15:restartNumberingAfterBreak="0">
+  <w:abstractNum w:abstractNumId="7" w15:restartNumberingAfterBreak="0">
     <w:nsid w:val="462B2EA0"/>
     <w:multiLevelType w:val="hybridMultilevel"/>
     <w:tmpl w:val="F4AE7D64"/>
@@ -7309,7 +10567,7 @@
       </w:rPr>
     </w:lvl>
   </w:abstractNum>
-  <w:abstractNum w:abstractNumId="6" w15:restartNumberingAfterBreak="0">
+  <w:abstractNum w:abstractNumId="8" w15:restartNumberingAfterBreak="0">
     <w:nsid w:val="4AC0646C"/>
     <w:multiLevelType w:val="hybridMultilevel"/>
     <w:tmpl w:val="AE9062C0"/>
@@ -7395,7 +10653,7 @@
       </w:pPr>
     </w:lvl>
   </w:abstractNum>
-  <w:abstractNum w:abstractNumId="7" w15:restartNumberingAfterBreak="0">
+  <w:abstractNum w:abstractNumId="9" w15:restartNumberingAfterBreak="0">
     <w:nsid w:val="4B887063"/>
     <w:multiLevelType w:val="hybridMultilevel"/>
     <w:tmpl w:val="A462D2FA"/>
@@ -7481,7 +10739,7 @@
       </w:pPr>
     </w:lvl>
   </w:abstractNum>
-  <w:abstractNum w:abstractNumId="8" w15:restartNumberingAfterBreak="0">
+  <w:abstractNum w:abstractNumId="10" w15:restartNumberingAfterBreak="0">
     <w:nsid w:val="4EA66C3E"/>
     <w:multiLevelType w:val="hybridMultilevel"/>
     <w:tmpl w:val="F5208B7E"/>
@@ -7567,7 +10825,7 @@
       </w:pPr>
     </w:lvl>
   </w:abstractNum>
-  <w:abstractNum w:abstractNumId="9" w15:restartNumberingAfterBreak="0">
+  <w:abstractNum w:abstractNumId="11" w15:restartNumberingAfterBreak="0">
     <w:nsid w:val="51212EBD"/>
     <w:multiLevelType w:val="hybridMultilevel"/>
     <w:tmpl w:val="90E08EF8"/>
@@ -7680,7 +10938,7 @@
       </w:rPr>
     </w:lvl>
   </w:abstractNum>
-  <w:abstractNum w:abstractNumId="10" w15:restartNumberingAfterBreak="0">
+  <w:abstractNum w:abstractNumId="12" w15:restartNumberingAfterBreak="0">
     <w:nsid w:val="540D2F2C"/>
     <w:multiLevelType w:val="hybridMultilevel"/>
     <w:tmpl w:val="B99E51D8"/>
@@ -7793,7 +11051,7 @@
       </w:rPr>
     </w:lvl>
   </w:abstractNum>
-  <w:abstractNum w:abstractNumId="11" w15:restartNumberingAfterBreak="0">
+  <w:abstractNum w:abstractNumId="13" w15:restartNumberingAfterBreak="0">
     <w:nsid w:val="588935F2"/>
     <w:multiLevelType w:val="hybridMultilevel"/>
     <w:tmpl w:val="F5208B7E"/>
@@ -7879,7 +11137,7 @@
       </w:pPr>
     </w:lvl>
   </w:abstractNum>
-  <w:abstractNum w:abstractNumId="12" w15:restartNumberingAfterBreak="0">
+  <w:abstractNum w:abstractNumId="14" w15:restartNumberingAfterBreak="0">
     <w:nsid w:val="5E204D10"/>
     <w:multiLevelType w:val="hybridMultilevel"/>
     <w:tmpl w:val="37365CF8"/>
@@ -7968,7 +11226,7 @@
       </w:pPr>
     </w:lvl>
   </w:abstractNum>
-  <w:abstractNum w:abstractNumId="13" w15:restartNumberingAfterBreak="0">
+  <w:abstractNum w:abstractNumId="15" w15:restartNumberingAfterBreak="0">
     <w:nsid w:val="632552E4"/>
     <w:multiLevelType w:val="hybridMultilevel"/>
     <w:tmpl w:val="F5208B7E"/>
@@ -8054,7 +11312,7 @@
       </w:pPr>
     </w:lvl>
   </w:abstractNum>
-  <w:abstractNum w:abstractNumId="14" w15:restartNumberingAfterBreak="0">
+  <w:abstractNum w:abstractNumId="16" w15:restartNumberingAfterBreak="0">
     <w:nsid w:val="6A564590"/>
     <w:multiLevelType w:val="hybridMultilevel"/>
     <w:tmpl w:val="B22E4556"/>
@@ -8140,7 +11398,7 @@
       </w:pPr>
     </w:lvl>
   </w:abstractNum>
-  <w:abstractNum w:abstractNumId="15" w15:restartNumberingAfterBreak="0">
+  <w:abstractNum w:abstractNumId="17" w15:restartNumberingAfterBreak="0">
     <w:nsid w:val="6CCA58B2"/>
     <w:multiLevelType w:val="hybridMultilevel"/>
     <w:tmpl w:val="FE4E88CC"/>
@@ -8253,7 +11511,7 @@
       </w:rPr>
     </w:lvl>
   </w:abstractNum>
-  <w:abstractNum w:abstractNumId="16" w15:restartNumberingAfterBreak="0">
+  <w:abstractNum w:abstractNumId="18" w15:restartNumberingAfterBreak="0">
     <w:nsid w:val="6E0C146A"/>
     <w:multiLevelType w:val="hybridMultilevel"/>
     <w:tmpl w:val="F5208B7E"/>
@@ -8339,7 +11597,7 @@
       </w:pPr>
     </w:lvl>
   </w:abstractNum>
-  <w:abstractNum w:abstractNumId="17" w15:restartNumberingAfterBreak="0">
+  <w:abstractNum w:abstractNumId="19" w15:restartNumberingAfterBreak="0">
     <w:nsid w:val="7180789C"/>
     <w:multiLevelType w:val="hybridMultilevel"/>
     <w:tmpl w:val="7B7A7BA4"/>
@@ -8425,7 +11683,7 @@
       </w:pPr>
     </w:lvl>
   </w:abstractNum>
-  <w:abstractNum w:abstractNumId="18" w15:restartNumberingAfterBreak="0">
+  <w:abstractNum w:abstractNumId="20" w15:restartNumberingAfterBreak="0">
     <w:nsid w:val="75FE6256"/>
     <w:multiLevelType w:val="hybridMultilevel"/>
     <w:tmpl w:val="79AC1870"/>
@@ -8511,7 +11769,7 @@
       </w:pPr>
     </w:lvl>
   </w:abstractNum>
-  <w:abstractNum w:abstractNumId="19" w15:restartNumberingAfterBreak="0">
+  <w:abstractNum w:abstractNumId="21" w15:restartNumberingAfterBreak="0">
     <w:nsid w:val="788677C1"/>
     <w:multiLevelType w:val="hybridMultilevel"/>
     <w:tmpl w:val="FC328F4C"/>
@@ -8598,64 +11856,70 @@
     </w:lvl>
   </w:abstractNum>
   <w:num w:numId="1">
+    <w:abstractNumId w:val="21"/>
+  </w:num>
+  <w:num w:numId="2">
+    <w:abstractNumId w:val="5"/>
+  </w:num>
+  <w:num w:numId="3">
+    <w:abstractNumId w:val="2"/>
+  </w:num>
+  <w:num w:numId="4">
+    <w:abstractNumId w:val="17"/>
+  </w:num>
+  <w:num w:numId="5">
+    <w:abstractNumId w:val="11"/>
+  </w:num>
+  <w:num w:numId="6">
     <w:abstractNumId w:val="19"/>
   </w:num>
-  <w:num w:numId="2">
+  <w:num w:numId="7">
+    <w:abstractNumId w:val="7"/>
+  </w:num>
+  <w:num w:numId="8">
+    <w:abstractNumId w:val="20"/>
+  </w:num>
+  <w:num w:numId="9">
+    <w:abstractNumId w:val="14"/>
+  </w:num>
+  <w:num w:numId="10">
+    <w:abstractNumId w:val="16"/>
+  </w:num>
+  <w:num w:numId="11">
+    <w:abstractNumId w:val="9"/>
+  </w:num>
+  <w:num w:numId="12">
+    <w:abstractNumId w:val="8"/>
+  </w:num>
+  <w:num w:numId="13">
+    <w:abstractNumId w:val="1"/>
+  </w:num>
+  <w:num w:numId="14">
+    <w:abstractNumId w:val="15"/>
+  </w:num>
+  <w:num w:numId="15">
+    <w:abstractNumId w:val="6"/>
+  </w:num>
+  <w:num w:numId="16">
+    <w:abstractNumId w:val="18"/>
+  </w:num>
+  <w:num w:numId="17">
+    <w:abstractNumId w:val="13"/>
+  </w:num>
+  <w:num w:numId="18">
+    <w:abstractNumId w:val="10"/>
+  </w:num>
+  <w:num w:numId="19">
+    <w:abstractNumId w:val="12"/>
+  </w:num>
+  <w:num w:numId="20">
     <w:abstractNumId w:val="3"/>
   </w:num>
-  <w:num w:numId="3">
-    <w:abstractNumId w:val="1"/>
-  </w:num>
-  <w:num w:numId="4">
-    <w:abstractNumId w:val="15"/>
-  </w:num>
-  <w:num w:numId="5">
-    <w:abstractNumId w:val="9"/>
-  </w:num>
-  <w:num w:numId="6">
-    <w:abstractNumId w:val="17"/>
-  </w:num>
-  <w:num w:numId="7">
-    <w:abstractNumId w:val="5"/>
-  </w:num>
-  <w:num w:numId="8">
-    <w:abstractNumId w:val="18"/>
-  </w:num>
-  <w:num w:numId="9">
-    <w:abstractNumId w:val="12"/>
-  </w:num>
-  <w:num w:numId="10">
-    <w:abstractNumId w:val="14"/>
-  </w:num>
-  <w:num w:numId="11">
-    <w:abstractNumId w:val="7"/>
-  </w:num>
-  <w:num w:numId="12">
-    <w:abstractNumId w:val="6"/>
-  </w:num>
-  <w:num w:numId="13">
-    <w:abstractNumId w:val="0"/>
-  </w:num>
-  <w:num w:numId="14">
-    <w:abstractNumId w:val="13"/>
-  </w:num>
-  <w:num w:numId="15">
+  <w:num w:numId="21">
     <w:abstractNumId w:val="4"/>
   </w:num>
-  <w:num w:numId="16">
-    <w:abstractNumId w:val="16"/>
-  </w:num>
-  <w:num w:numId="17">
-    <w:abstractNumId w:val="11"/>
-  </w:num>
-  <w:num w:numId="18">
-    <w:abstractNumId w:val="8"/>
-  </w:num>
-  <w:num w:numId="19">
-    <w:abstractNumId w:val="10"/>
-  </w:num>
-  <w:num w:numId="20">
-    <w:abstractNumId w:val="2"/>
+  <w:num w:numId="22">
+    <w:abstractNumId w:val="0"/>
   </w:num>
 </w:numbering>
 </file>

</xml_diff>